<commit_message>
agregue el indice ennumerado al documento de word
</commit_message>
<xml_diff>
--- a/proyecto final programcion 3.docx
+++ b/proyecto final programcion 3.docx
@@ -1180,16 +1180,910 @@
     </w:sdt>
     <w:p>
       <w:pPr>
+        <w:pStyle w:val="Prrafodelista"/>
+        <w:numPr>
+          <w:ilvl w:val="0"/>
+          <w:numId w:val="31"/>
+        </w:numPr>
         <w:shd w:val="clear" w:color="auto" w:fill="FFFFFF"/>
         <w:spacing w:before="100" w:beforeAutospacing="1" w:after="100" w:afterAutospacing="1" w:line="360" w:lineRule="auto"/>
         <w:jc w:val="both"/>
         <w:rPr>
-          <w:rFonts w:ascii="Arial" w:hAnsi="Arial" w:cs="Arial"/>
+          <w:rFonts w:cstheme="minorHAnsi"/>
           <w:b/>
           <w:bCs/>
           <w:color w:val="000000" w:themeColor="text1"/>
-          <w:sz w:val="24"/>
-          <w:szCs w:val="24"/>
+          <w:lang w:val="es-ES"/>
+        </w:rPr>
+      </w:pPr>
+      <w:r>
+        <w:rPr>
+          <w:rFonts w:cstheme="minorHAnsi"/>
+          <w:b/>
+          <w:bCs/>
+          <w:color w:val="000000" w:themeColor="text1"/>
+          <w:lang w:val="es-ES"/>
+        </w:rPr>
+        <w:lastRenderedPageBreak/>
+        <w:t>Portada del Trabajo</w:t>
+      </w:r>
+    </w:p>
+    <w:p>
+      <w:pPr>
+        <w:pStyle w:val="Prrafodelista"/>
+        <w:numPr>
+          <w:ilvl w:val="0"/>
+          <w:numId w:val="30"/>
+        </w:numPr>
+        <w:shd w:val="clear" w:color="auto" w:fill="FFFFFF"/>
+        <w:spacing w:before="100" w:beforeAutospacing="1" w:after="100" w:afterAutospacing="1" w:line="360" w:lineRule="auto"/>
+        <w:jc w:val="both"/>
+        <w:rPr>
+          <w:rFonts w:cstheme="minorHAnsi"/>
+          <w:b/>
+          <w:bCs/>
+          <w:color w:val="000000" w:themeColor="text1"/>
+          <w:lang w:val="es-ES"/>
+        </w:rPr>
+      </w:pPr>
+      <w:r>
+        <w:rPr>
+          <w:rFonts w:cstheme="minorHAnsi"/>
+          <w:b/>
+          <w:bCs/>
+          <w:color w:val="000000" w:themeColor="text1"/>
+          <w:lang w:val="es-ES"/>
+        </w:rPr>
+        <w:t>Información de título, autor, fecha, etc.</w:t>
+      </w:r>
+    </w:p>
+    <w:p>
+      <w:pPr>
+        <w:pStyle w:val="Prrafodelista"/>
+        <w:numPr>
+          <w:ilvl w:val="0"/>
+          <w:numId w:val="31"/>
+        </w:numPr>
+        <w:shd w:val="clear" w:color="auto" w:fill="FFFFFF"/>
+        <w:spacing w:before="100" w:beforeAutospacing="1" w:after="100" w:afterAutospacing="1" w:line="360" w:lineRule="auto"/>
+        <w:jc w:val="both"/>
+        <w:rPr>
+          <w:rFonts w:cstheme="minorHAnsi"/>
+          <w:b/>
+          <w:bCs/>
+          <w:color w:val="000000" w:themeColor="text1"/>
+          <w:lang w:val="es-ES"/>
+        </w:rPr>
+      </w:pPr>
+      <w:r>
+        <w:rPr>
+          <w:rFonts w:cstheme="minorHAnsi"/>
+          <w:b/>
+          <w:bCs/>
+          <w:color w:val="000000" w:themeColor="text1"/>
+          <w:lang w:val="es-ES"/>
+        </w:rPr>
+        <w:t>Indica el nombre del proyecto.</w:t>
+      </w:r>
+    </w:p>
+    <w:p>
+      <w:pPr>
+        <w:pStyle w:val="Prrafodelista"/>
+        <w:numPr>
+          <w:ilvl w:val="0"/>
+          <w:numId w:val="31"/>
+        </w:numPr>
+        <w:shd w:val="clear" w:color="auto" w:fill="FFFFFF"/>
+        <w:spacing w:before="100" w:beforeAutospacing="1" w:after="100" w:afterAutospacing="1" w:line="360" w:lineRule="auto"/>
+        <w:jc w:val="both"/>
+        <w:rPr>
+          <w:rFonts w:cstheme="minorHAnsi"/>
+          <w:b/>
+          <w:bCs/>
+          <w:color w:val="000000" w:themeColor="text1"/>
+          <w:lang w:val="es-ES"/>
+        </w:rPr>
+      </w:pPr>
+      <w:r>
+        <w:rPr>
+          <w:rFonts w:cstheme="minorHAnsi"/>
+          <w:b/>
+          <w:bCs/>
+          <w:color w:val="000000" w:themeColor="text1"/>
+          <w:lang w:val="es-ES"/>
+        </w:rPr>
+        <w:t>Tecnologías Utilizadas</w:t>
+      </w:r>
+    </w:p>
+    <w:p>
+      <w:pPr>
+        <w:pStyle w:val="Prrafodelista"/>
+        <w:numPr>
+          <w:ilvl w:val="0"/>
+          <w:numId w:val="30"/>
+        </w:numPr>
+        <w:shd w:val="clear" w:color="auto" w:fill="FFFFFF"/>
+        <w:spacing w:before="100" w:beforeAutospacing="1" w:after="100" w:afterAutospacing="1" w:line="360" w:lineRule="auto"/>
+        <w:jc w:val="both"/>
+        <w:rPr>
+          <w:rFonts w:cstheme="minorHAnsi"/>
+          <w:b/>
+          <w:bCs/>
+          <w:color w:val="000000" w:themeColor="text1"/>
+          <w:lang w:val="es-ES"/>
+        </w:rPr>
+      </w:pPr>
+      <w:r>
+        <w:rPr>
+          <w:rFonts w:cstheme="minorHAnsi"/>
+          <w:b/>
+          <w:bCs/>
+          <w:color w:val="000000" w:themeColor="text1"/>
+          <w:lang w:val="es-ES"/>
+        </w:rPr>
+        <w:t>Enumera las tecnologías utilizadas en el proyecto.</w:t>
+      </w:r>
+    </w:p>
+    <w:p>
+      <w:pPr>
+        <w:pStyle w:val="Prrafodelista"/>
+        <w:numPr>
+          <w:ilvl w:val="0"/>
+          <w:numId w:val="31"/>
+        </w:numPr>
+        <w:shd w:val="clear" w:color="auto" w:fill="FFFFFF"/>
+        <w:spacing w:before="100" w:beforeAutospacing="1" w:after="100" w:afterAutospacing="1" w:line="360" w:lineRule="auto"/>
+        <w:jc w:val="both"/>
+        <w:rPr>
+          <w:rFonts w:cstheme="minorHAnsi"/>
+          <w:b/>
+          <w:bCs/>
+          <w:color w:val="000000" w:themeColor="text1"/>
+          <w:lang w:val="es-ES"/>
+        </w:rPr>
+      </w:pPr>
+      <w:r>
+        <w:rPr>
+          <w:rFonts w:cstheme="minorHAnsi"/>
+          <w:b/>
+          <w:bCs/>
+          <w:color w:val="000000" w:themeColor="text1"/>
+          <w:lang w:val="es-ES"/>
+        </w:rPr>
+        <w:t>Objetivo del Proyecto</w:t>
+      </w:r>
+    </w:p>
+    <w:p>
+      <w:pPr>
+        <w:pStyle w:val="Prrafodelista"/>
+        <w:numPr>
+          <w:ilvl w:val="0"/>
+          <w:numId w:val="30"/>
+        </w:numPr>
+        <w:shd w:val="clear" w:color="auto" w:fill="FFFFFF"/>
+        <w:spacing w:before="100" w:beforeAutospacing="1" w:after="100" w:afterAutospacing="1" w:line="360" w:lineRule="auto"/>
+        <w:jc w:val="both"/>
+        <w:rPr>
+          <w:rFonts w:cstheme="minorHAnsi"/>
+          <w:b/>
+          <w:bCs/>
+          <w:color w:val="000000" w:themeColor="text1"/>
+          <w:lang w:val="es-ES"/>
+        </w:rPr>
+      </w:pPr>
+      <w:r>
+        <w:rPr>
+          <w:rFonts w:cstheme="minorHAnsi"/>
+          <w:b/>
+          <w:bCs/>
+          <w:color w:val="000000" w:themeColor="text1"/>
+          <w:lang w:val="es-ES"/>
+        </w:rPr>
+        <w:t>Describe el propósito y objetivo del proyecto.</w:t>
+      </w:r>
+    </w:p>
+    <w:p>
+      <w:pPr>
+        <w:pStyle w:val="Prrafodelista"/>
+        <w:numPr>
+          <w:ilvl w:val="0"/>
+          <w:numId w:val="31"/>
+        </w:numPr>
+        <w:shd w:val="clear" w:color="auto" w:fill="FFFFFF"/>
+        <w:spacing w:before="100" w:beforeAutospacing="1" w:after="100" w:afterAutospacing="1" w:line="360" w:lineRule="auto"/>
+        <w:jc w:val="both"/>
+        <w:rPr>
+          <w:rFonts w:cstheme="minorHAnsi"/>
+          <w:b/>
+          <w:bCs/>
+          <w:color w:val="000000" w:themeColor="text1"/>
+          <w:lang w:val="es-ES"/>
+        </w:rPr>
+      </w:pPr>
+      <w:r>
+        <w:rPr>
+          <w:rFonts w:cstheme="minorHAnsi"/>
+          <w:b/>
+          <w:bCs/>
+          <w:color w:val="000000" w:themeColor="text1"/>
+          <w:lang w:val="es-ES"/>
+        </w:rPr>
+        <w:t>Alcance del Proyecto</w:t>
+      </w:r>
+    </w:p>
+    <w:p>
+      <w:pPr>
+        <w:pStyle w:val="Prrafodelista"/>
+        <w:numPr>
+          <w:ilvl w:val="0"/>
+          <w:numId w:val="30"/>
+        </w:numPr>
+        <w:shd w:val="clear" w:color="auto" w:fill="FFFFFF"/>
+        <w:spacing w:before="100" w:beforeAutospacing="1" w:after="100" w:afterAutospacing="1" w:line="360" w:lineRule="auto"/>
+        <w:jc w:val="both"/>
+        <w:rPr>
+          <w:rFonts w:cstheme="minorHAnsi"/>
+          <w:b/>
+          <w:bCs/>
+          <w:color w:val="000000" w:themeColor="text1"/>
+          <w:lang w:val="es-ES"/>
+        </w:rPr>
+      </w:pPr>
+      <w:r>
+        <w:rPr>
+          <w:rFonts w:cstheme="minorHAnsi"/>
+          <w:b/>
+          <w:bCs/>
+          <w:color w:val="000000" w:themeColor="text1"/>
+          <w:lang w:val="es-ES"/>
+        </w:rPr>
+        <w:t>Detalla qué funcionalidades y características estarán incluidas en el proyecto.</w:t>
+      </w:r>
+    </w:p>
+    <w:p>
+      <w:pPr>
+        <w:pStyle w:val="Prrafodelista"/>
+        <w:numPr>
+          <w:ilvl w:val="0"/>
+          <w:numId w:val="31"/>
+        </w:numPr>
+        <w:shd w:val="clear" w:color="auto" w:fill="FFFFFF"/>
+        <w:spacing w:before="100" w:beforeAutospacing="1" w:after="100" w:afterAutospacing="1" w:line="360" w:lineRule="auto"/>
+        <w:jc w:val="both"/>
+        <w:rPr>
+          <w:rFonts w:cstheme="minorHAnsi"/>
+          <w:b/>
+          <w:bCs/>
+          <w:color w:val="000000" w:themeColor="text1"/>
+          <w:lang w:val="es-ES"/>
+        </w:rPr>
+      </w:pPr>
+      <w:r>
+        <w:rPr>
+          <w:rFonts w:cstheme="minorHAnsi"/>
+          <w:b/>
+          <w:bCs/>
+          <w:color w:val="000000" w:themeColor="text1"/>
+          <w:lang w:val="es-ES"/>
+        </w:rPr>
+        <w:t>Cronograma del Proyecto</w:t>
+      </w:r>
+    </w:p>
+    <w:p>
+      <w:pPr>
+        <w:pStyle w:val="Prrafodelista"/>
+        <w:numPr>
+          <w:ilvl w:val="0"/>
+          <w:numId w:val="30"/>
+        </w:numPr>
+        <w:shd w:val="clear" w:color="auto" w:fill="FFFFFF"/>
+        <w:spacing w:before="100" w:beforeAutospacing="1" w:after="100" w:afterAutospacing="1" w:line="360" w:lineRule="auto"/>
+        <w:jc w:val="both"/>
+        <w:rPr>
+          <w:rFonts w:cstheme="minorHAnsi"/>
+          <w:b/>
+          <w:bCs/>
+          <w:color w:val="000000" w:themeColor="text1"/>
+          <w:lang w:val="es-ES"/>
+        </w:rPr>
+      </w:pPr>
+      <w:r>
+        <w:rPr>
+          <w:rFonts w:cstheme="minorHAnsi"/>
+          <w:b/>
+          <w:bCs/>
+          <w:color w:val="000000" w:themeColor="text1"/>
+          <w:lang w:val="es-ES"/>
+        </w:rPr>
+        <w:t xml:space="preserve">Fechas clave </w:t>
+      </w:r>
+      <w:proofErr w:type="spellStart"/>
+      <w:r>
+        <w:rPr>
+          <w:rFonts w:cstheme="minorHAnsi"/>
+          <w:b/>
+          <w:bCs/>
+          <w:color w:val="000000" w:themeColor="text1"/>
+          <w:lang w:val="es-ES"/>
+        </w:rPr>
+        <w:t>y</w:t>
+      </w:r>
+      <w:proofErr w:type="spellEnd"/>
+      <w:r>
+        <w:rPr>
+          <w:rFonts w:cstheme="minorHAnsi"/>
+          <w:b/>
+          <w:bCs/>
+          <w:color w:val="000000" w:themeColor="text1"/>
+          <w:lang w:val="es-ES"/>
+        </w:rPr>
+        <w:t xml:space="preserve"> hitos importantes del proyecto.</w:t>
+      </w:r>
+    </w:p>
+    <w:p>
+      <w:pPr>
+        <w:pStyle w:val="Prrafodelista"/>
+        <w:numPr>
+          <w:ilvl w:val="0"/>
+          <w:numId w:val="31"/>
+        </w:numPr>
+        <w:shd w:val="clear" w:color="auto" w:fill="FFFFFF"/>
+        <w:spacing w:before="100" w:beforeAutospacing="1" w:after="100" w:afterAutospacing="1" w:line="360" w:lineRule="auto"/>
+        <w:jc w:val="both"/>
+        <w:rPr>
+          <w:rFonts w:cstheme="minorHAnsi"/>
+          <w:b/>
+          <w:bCs/>
+          <w:color w:val="000000" w:themeColor="text1"/>
+          <w:lang w:val="es-ES"/>
+        </w:rPr>
+      </w:pPr>
+      <w:r>
+        <w:rPr>
+          <w:rFonts w:cstheme="minorHAnsi"/>
+          <w:b/>
+          <w:bCs/>
+          <w:color w:val="000000" w:themeColor="text1"/>
+          <w:lang w:val="es-ES"/>
+        </w:rPr>
+        <w:t xml:space="preserve">Funcionalidades del Primer </w:t>
+      </w:r>
+      <w:proofErr w:type="spellStart"/>
+      <w:r>
+        <w:rPr>
+          <w:rFonts w:cstheme="minorHAnsi"/>
+          <w:b/>
+          <w:bCs/>
+          <w:color w:val="000000" w:themeColor="text1"/>
+          <w:lang w:val="es-ES"/>
+        </w:rPr>
+        <w:t>Release</w:t>
+      </w:r>
+      <w:proofErr w:type="spellEnd"/>
+      <w:r>
+        <w:rPr>
+          <w:rFonts w:cstheme="minorHAnsi"/>
+          <w:b/>
+          <w:bCs/>
+          <w:color w:val="000000" w:themeColor="text1"/>
+          <w:lang w:val="es-ES"/>
+        </w:rPr>
+        <w:t>:</w:t>
+      </w:r>
+    </w:p>
+    <w:p>
+      <w:pPr>
+        <w:pStyle w:val="Prrafodelista"/>
+        <w:numPr>
+          <w:ilvl w:val="0"/>
+          <w:numId w:val="30"/>
+        </w:numPr>
+        <w:shd w:val="clear" w:color="auto" w:fill="FFFFFF"/>
+        <w:spacing w:before="100" w:beforeAutospacing="1" w:after="100" w:afterAutospacing="1" w:line="360" w:lineRule="auto"/>
+        <w:jc w:val="both"/>
+        <w:rPr>
+          <w:rFonts w:cstheme="minorHAnsi"/>
+          <w:b/>
+          <w:bCs/>
+          <w:color w:val="000000" w:themeColor="text1"/>
+          <w:lang w:val="es-ES"/>
+        </w:rPr>
+      </w:pPr>
+      <w:r>
+        <w:rPr>
+          <w:rFonts w:cstheme="minorHAnsi"/>
+          <w:b/>
+          <w:bCs/>
+          <w:color w:val="000000" w:themeColor="text1"/>
+          <w:lang w:val="es-ES"/>
+        </w:rPr>
+        <w:t>Enumera las características específicas implementadas en la primera versión.</w:t>
+      </w:r>
+    </w:p>
+    <w:p>
+      <w:pPr>
+        <w:pStyle w:val="Prrafodelista"/>
+        <w:numPr>
+          <w:ilvl w:val="0"/>
+          <w:numId w:val="31"/>
+        </w:numPr>
+        <w:shd w:val="clear" w:color="auto" w:fill="FFFFFF"/>
+        <w:spacing w:before="100" w:beforeAutospacing="1" w:after="100" w:afterAutospacing="1" w:line="360" w:lineRule="auto"/>
+        <w:jc w:val="both"/>
+        <w:rPr>
+          <w:rFonts w:cstheme="minorHAnsi"/>
+          <w:b/>
+          <w:bCs/>
+          <w:color w:val="000000" w:themeColor="text1"/>
+          <w:lang w:val="es-ES"/>
+        </w:rPr>
+      </w:pPr>
+      <w:r>
+        <w:rPr>
+          <w:rFonts w:cstheme="minorHAnsi"/>
+          <w:b/>
+          <w:bCs/>
+          <w:color w:val="000000" w:themeColor="text1"/>
+          <w:lang w:val="es-ES"/>
+        </w:rPr>
+        <w:t xml:space="preserve">Requerimientos del Sistema para el Primer </w:t>
+      </w:r>
+      <w:proofErr w:type="spellStart"/>
+      <w:r>
+        <w:rPr>
+          <w:rFonts w:cstheme="minorHAnsi"/>
+          <w:b/>
+          <w:bCs/>
+          <w:color w:val="000000" w:themeColor="text1"/>
+          <w:lang w:val="es-ES"/>
+        </w:rPr>
+        <w:t>Release</w:t>
+      </w:r>
+      <w:proofErr w:type="spellEnd"/>
+    </w:p>
+    <w:p>
+      <w:pPr>
+        <w:pStyle w:val="Prrafodelista"/>
+        <w:numPr>
+          <w:ilvl w:val="0"/>
+          <w:numId w:val="30"/>
+        </w:numPr>
+        <w:shd w:val="clear" w:color="auto" w:fill="FFFFFF"/>
+        <w:spacing w:before="100" w:beforeAutospacing="1" w:after="100" w:afterAutospacing="1" w:line="360" w:lineRule="auto"/>
+        <w:jc w:val="both"/>
+        <w:rPr>
+          <w:rFonts w:cstheme="minorHAnsi"/>
+          <w:b/>
+          <w:bCs/>
+          <w:color w:val="000000" w:themeColor="text1"/>
+          <w:lang w:val="es-ES"/>
+        </w:rPr>
+      </w:pPr>
+      <w:r>
+        <w:rPr>
+          <w:rFonts w:cstheme="minorHAnsi"/>
+          <w:b/>
+          <w:bCs/>
+          <w:color w:val="000000" w:themeColor="text1"/>
+          <w:lang w:val="es-ES"/>
+        </w:rPr>
+        <w:t>Describe los requisitos técnicos para ejecutar el sitio web.</w:t>
+      </w:r>
+    </w:p>
+    <w:p>
+      <w:pPr>
+        <w:pStyle w:val="Prrafodelista"/>
+        <w:numPr>
+          <w:ilvl w:val="0"/>
+          <w:numId w:val="31"/>
+        </w:numPr>
+        <w:shd w:val="clear" w:color="auto" w:fill="FFFFFF"/>
+        <w:spacing w:before="100" w:beforeAutospacing="1" w:after="100" w:afterAutospacing="1" w:line="360" w:lineRule="auto"/>
+        <w:jc w:val="both"/>
+        <w:rPr>
+          <w:rFonts w:cstheme="minorHAnsi"/>
+          <w:b/>
+          <w:bCs/>
+          <w:color w:val="000000" w:themeColor="text1"/>
+          <w:lang w:val="es-ES"/>
+        </w:rPr>
+      </w:pPr>
+      <w:r>
+        <w:rPr>
+          <w:rFonts w:cstheme="minorHAnsi"/>
+          <w:b/>
+          <w:bCs/>
+          <w:color w:val="000000" w:themeColor="text1"/>
+          <w:lang w:val="es-ES"/>
+        </w:rPr>
+        <w:t>Estructura de Carpetas y Archivos</w:t>
+      </w:r>
+    </w:p>
+    <w:p>
+      <w:pPr>
+        <w:pStyle w:val="Prrafodelista"/>
+        <w:numPr>
+          <w:ilvl w:val="0"/>
+          <w:numId w:val="30"/>
+        </w:numPr>
+        <w:shd w:val="clear" w:color="auto" w:fill="FFFFFF"/>
+        <w:spacing w:before="100" w:beforeAutospacing="1" w:after="100" w:afterAutospacing="1" w:line="360" w:lineRule="auto"/>
+        <w:jc w:val="both"/>
+        <w:rPr>
+          <w:rFonts w:cstheme="minorHAnsi"/>
+          <w:b/>
+          <w:bCs/>
+          <w:color w:val="000000" w:themeColor="text1"/>
+          <w:lang w:val="es-ES"/>
+        </w:rPr>
+      </w:pPr>
+      <w:r>
+        <w:rPr>
+          <w:rFonts w:cstheme="minorHAnsi"/>
+          <w:b/>
+          <w:bCs/>
+          <w:color w:val="000000" w:themeColor="text1"/>
+          <w:lang w:val="es-ES"/>
+        </w:rPr>
+        <w:t>Describe cómo se organizan los archivos en el repositorio.</w:t>
+      </w:r>
+    </w:p>
+    <w:p>
+      <w:pPr>
+        <w:pStyle w:val="Prrafodelista"/>
+        <w:numPr>
+          <w:ilvl w:val="0"/>
+          <w:numId w:val="31"/>
+        </w:numPr>
+        <w:shd w:val="clear" w:color="auto" w:fill="FFFFFF"/>
+        <w:spacing w:before="100" w:beforeAutospacing="1" w:after="100" w:afterAutospacing="1" w:line="360" w:lineRule="auto"/>
+        <w:jc w:val="both"/>
+        <w:rPr>
+          <w:rFonts w:cstheme="minorHAnsi"/>
+          <w:b/>
+          <w:bCs/>
+          <w:color w:val="000000" w:themeColor="text1"/>
+          <w:lang w:val="es-ES"/>
+        </w:rPr>
+      </w:pPr>
+      <w:r>
+        <w:rPr>
+          <w:rFonts w:cstheme="minorHAnsi"/>
+          <w:b/>
+          <w:bCs/>
+          <w:color w:val="000000" w:themeColor="text1"/>
+          <w:lang w:val="es-ES"/>
+        </w:rPr>
+        <w:t>Diseño del Sitio Web:</w:t>
+      </w:r>
+    </w:p>
+    <w:p>
+      <w:pPr>
+        <w:pStyle w:val="Prrafodelista"/>
+        <w:numPr>
+          <w:ilvl w:val="0"/>
+          <w:numId w:val="30"/>
+        </w:numPr>
+        <w:shd w:val="clear" w:color="auto" w:fill="FFFFFF"/>
+        <w:spacing w:before="100" w:beforeAutospacing="1" w:after="100" w:afterAutospacing="1" w:line="360" w:lineRule="auto"/>
+        <w:jc w:val="both"/>
+        <w:rPr>
+          <w:rFonts w:cstheme="minorHAnsi"/>
+          <w:b/>
+          <w:bCs/>
+          <w:color w:val="000000" w:themeColor="text1"/>
+          <w:lang w:val="es-ES"/>
+        </w:rPr>
+      </w:pPr>
+      <w:r>
+        <w:rPr>
+          <w:rFonts w:cstheme="minorHAnsi"/>
+          <w:b/>
+          <w:bCs/>
+          <w:color w:val="000000" w:themeColor="text1"/>
+          <w:lang w:val="es-ES"/>
+        </w:rPr>
+        <w:t>Explica la estructura visual del sitio web.</w:t>
+      </w:r>
+    </w:p>
+    <w:p>
+      <w:pPr>
+        <w:pStyle w:val="Prrafodelista"/>
+        <w:numPr>
+          <w:ilvl w:val="0"/>
+          <w:numId w:val="31"/>
+        </w:numPr>
+        <w:shd w:val="clear" w:color="auto" w:fill="FFFFFF"/>
+        <w:spacing w:before="100" w:beforeAutospacing="1" w:after="100" w:afterAutospacing="1" w:line="360" w:lineRule="auto"/>
+        <w:jc w:val="both"/>
+        <w:rPr>
+          <w:rFonts w:cstheme="minorHAnsi"/>
+          <w:b/>
+          <w:bCs/>
+          <w:color w:val="000000" w:themeColor="text1"/>
+          <w:lang w:val="es-ES"/>
+        </w:rPr>
+      </w:pPr>
+      <w:r>
+        <w:rPr>
+          <w:rFonts w:cstheme="minorHAnsi"/>
+          <w:b/>
+          <w:bCs/>
+          <w:color w:val="000000" w:themeColor="text1"/>
+          <w:lang w:val="es-ES"/>
+        </w:rPr>
+        <w:t>Funcionalidades Adicionales Futuras</w:t>
+      </w:r>
+    </w:p>
+    <w:p>
+      <w:pPr>
+        <w:pStyle w:val="Prrafodelista"/>
+        <w:numPr>
+          <w:ilvl w:val="0"/>
+          <w:numId w:val="30"/>
+        </w:numPr>
+        <w:shd w:val="clear" w:color="auto" w:fill="FFFFFF"/>
+        <w:spacing w:before="100" w:beforeAutospacing="1" w:after="100" w:afterAutospacing="1" w:line="360" w:lineRule="auto"/>
+        <w:jc w:val="both"/>
+        <w:rPr>
+          <w:rFonts w:cstheme="minorHAnsi"/>
+          <w:b/>
+          <w:bCs/>
+          <w:color w:val="000000" w:themeColor="text1"/>
+          <w:lang w:val="es-ES"/>
+        </w:rPr>
+      </w:pPr>
+      <w:r>
+        <w:rPr>
+          <w:rFonts w:cstheme="minorHAnsi"/>
+          <w:b/>
+          <w:bCs/>
+          <w:color w:val="000000" w:themeColor="text1"/>
+          <w:lang w:val="es-ES"/>
+        </w:rPr>
+        <w:t>Proporciona ideas para características que podrían agregarse en versiones futuras.</w:t>
+      </w:r>
+    </w:p>
+    <w:p>
+      <w:pPr>
+        <w:pStyle w:val="Prrafodelista"/>
+        <w:numPr>
+          <w:ilvl w:val="0"/>
+          <w:numId w:val="31"/>
+        </w:numPr>
+        <w:shd w:val="clear" w:color="auto" w:fill="FFFFFF"/>
+        <w:spacing w:before="100" w:beforeAutospacing="1" w:after="100" w:afterAutospacing="1" w:line="360" w:lineRule="auto"/>
+        <w:jc w:val="both"/>
+        <w:rPr>
+          <w:rFonts w:cstheme="minorHAnsi"/>
+          <w:b/>
+          <w:bCs/>
+          <w:color w:val="000000" w:themeColor="text1"/>
+          <w:lang w:val="es-ES"/>
+        </w:rPr>
+      </w:pPr>
+      <w:r>
+        <w:rPr>
+          <w:rFonts w:cstheme="minorHAnsi"/>
+          <w:b/>
+          <w:bCs/>
+          <w:color w:val="000000" w:themeColor="text1"/>
+          <w:lang w:val="es-ES"/>
+        </w:rPr>
+        <w:t>Plan de Pruebas</w:t>
+      </w:r>
+    </w:p>
+    <w:p>
+      <w:pPr>
+        <w:pStyle w:val="Prrafodelista"/>
+        <w:numPr>
+          <w:ilvl w:val="0"/>
+          <w:numId w:val="32"/>
+        </w:numPr>
+        <w:shd w:val="clear" w:color="auto" w:fill="FFFFFF"/>
+        <w:spacing w:before="100" w:beforeAutospacing="1" w:after="100" w:afterAutospacing="1" w:line="360" w:lineRule="auto"/>
+        <w:jc w:val="both"/>
+        <w:rPr>
+          <w:rFonts w:cstheme="minorHAnsi"/>
+          <w:b/>
+          <w:bCs/>
+          <w:color w:val="000000" w:themeColor="text1"/>
+          <w:lang w:val="es-ES"/>
+        </w:rPr>
+      </w:pPr>
+      <w:r>
+        <w:rPr>
+          <w:rFonts w:cstheme="minorHAnsi"/>
+          <w:b/>
+          <w:bCs/>
+          <w:color w:val="000000" w:themeColor="text1"/>
+          <w:lang w:val="es-ES"/>
+        </w:rPr>
+        <w:t>Detalla cómo se realizarán las pruebas en el proyecto.</w:t>
+      </w:r>
+    </w:p>
+    <w:p>
+      <w:pPr>
+        <w:pStyle w:val="Prrafodelista"/>
+        <w:numPr>
+          <w:ilvl w:val="0"/>
+          <w:numId w:val="31"/>
+        </w:numPr>
+        <w:shd w:val="clear" w:color="auto" w:fill="FFFFFF"/>
+        <w:spacing w:before="100" w:beforeAutospacing="1" w:after="100" w:afterAutospacing="1" w:line="360" w:lineRule="auto"/>
+        <w:jc w:val="both"/>
+        <w:rPr>
+          <w:rFonts w:cstheme="minorHAnsi"/>
+          <w:b/>
+          <w:bCs/>
+          <w:color w:val="000000" w:themeColor="text1"/>
+          <w:lang w:val="es-ES"/>
+        </w:rPr>
+      </w:pPr>
+      <w:r>
+        <w:rPr>
+          <w:rFonts w:cstheme="minorHAnsi"/>
+          <w:b/>
+          <w:bCs/>
+          <w:color w:val="000000" w:themeColor="text1"/>
+          <w:lang w:val="es-ES"/>
+        </w:rPr>
+        <w:t>Demostración del Proyecto</w:t>
+      </w:r>
+    </w:p>
+    <w:p>
+      <w:pPr>
+        <w:pStyle w:val="Prrafodelista"/>
+        <w:numPr>
+          <w:ilvl w:val="0"/>
+          <w:numId w:val="32"/>
+        </w:numPr>
+        <w:shd w:val="clear" w:color="auto" w:fill="FFFFFF"/>
+        <w:spacing w:before="100" w:beforeAutospacing="1" w:after="100" w:afterAutospacing="1" w:line="360" w:lineRule="auto"/>
+        <w:jc w:val="both"/>
+        <w:rPr>
+          <w:rFonts w:cstheme="minorHAnsi"/>
+          <w:b/>
+          <w:bCs/>
+          <w:color w:val="000000" w:themeColor="text1"/>
+          <w:lang w:val="es-ES"/>
+        </w:rPr>
+      </w:pPr>
+      <w:r>
+        <w:rPr>
+          <w:rFonts w:cstheme="minorHAnsi"/>
+          <w:b/>
+          <w:bCs/>
+          <w:color w:val="000000" w:themeColor="text1"/>
+          <w:lang w:val="es-ES"/>
+        </w:rPr>
+        <w:t>Incluye un enlace al video de demostración del proyecto.</w:t>
+      </w:r>
+    </w:p>
+    <w:p>
+      <w:pPr>
+        <w:pStyle w:val="Prrafodelista"/>
+        <w:numPr>
+          <w:ilvl w:val="0"/>
+          <w:numId w:val="31"/>
+        </w:numPr>
+        <w:shd w:val="clear" w:color="auto" w:fill="FFFFFF"/>
+        <w:spacing w:before="100" w:beforeAutospacing="1" w:after="100" w:afterAutospacing="1" w:line="360" w:lineRule="auto"/>
+        <w:jc w:val="both"/>
+        <w:rPr>
+          <w:rFonts w:cstheme="minorHAnsi"/>
+          <w:b/>
+          <w:bCs/>
+          <w:color w:val="000000" w:themeColor="text1"/>
+          <w:lang w:val="es-ES"/>
+        </w:rPr>
+      </w:pPr>
+      <w:r>
+        <w:rPr>
+          <w:rFonts w:cstheme="minorHAnsi"/>
+          <w:b/>
+          <w:bCs/>
+          <w:color w:val="000000" w:themeColor="text1"/>
+          <w:lang w:val="es-ES"/>
+        </w:rPr>
+        <w:t>Conclusión</w:t>
+      </w:r>
+    </w:p>
+    <w:p>
+      <w:pPr>
+        <w:pStyle w:val="Prrafodelista"/>
+        <w:numPr>
+          <w:ilvl w:val="0"/>
+          <w:numId w:val="32"/>
+        </w:numPr>
+        <w:shd w:val="clear" w:color="auto" w:fill="FFFFFF"/>
+        <w:spacing w:before="100" w:beforeAutospacing="1" w:after="100" w:afterAutospacing="1" w:line="360" w:lineRule="auto"/>
+        <w:jc w:val="both"/>
+        <w:rPr>
+          <w:rFonts w:asciiTheme="majorHAnsi" w:hAnsiTheme="majorHAnsi" w:cstheme="majorHAnsi"/>
+          <w:b/>
+          <w:bCs/>
+          <w:color w:val="000000" w:themeColor="text1"/>
+          <w:lang w:val="es-ES"/>
+        </w:rPr>
+      </w:pPr>
+      <w:r>
+        <w:rPr>
+          <w:rFonts w:cstheme="minorHAnsi"/>
+          <w:b/>
+          <w:bCs/>
+          <w:color w:val="000000" w:themeColor="text1"/>
+          <w:lang w:val="es-ES"/>
+        </w:rPr>
+        <w:t>Resumen de los logros y lecciones aprendidas durante el desarrollo.</w:t>
+      </w:r>
+    </w:p>
+    <w:p>
+      <w:pPr>
+        <w:shd w:val="clear" w:color="auto" w:fill="FFFFFF"/>
+        <w:spacing w:before="100" w:beforeAutospacing="1" w:after="100" w:afterAutospacing="1" w:line="360" w:lineRule="auto"/>
+        <w:jc w:val="both"/>
+        <w:rPr>
+          <w:rFonts w:asciiTheme="majorHAnsi" w:hAnsiTheme="majorHAnsi" w:cstheme="majorHAnsi"/>
+          <w:b/>
+          <w:bCs/>
+          <w:color w:val="000000" w:themeColor="text1"/>
+          <w:lang w:val="es-ES"/>
+        </w:rPr>
+      </w:pPr>
+    </w:p>
+    <w:p>
+      <w:pPr>
+        <w:shd w:val="clear" w:color="auto" w:fill="FFFFFF"/>
+        <w:spacing w:before="100" w:beforeAutospacing="1" w:after="100" w:afterAutospacing="1" w:line="360" w:lineRule="auto"/>
+        <w:jc w:val="both"/>
+        <w:rPr>
+          <w:rFonts w:asciiTheme="majorHAnsi" w:hAnsiTheme="majorHAnsi" w:cstheme="majorHAnsi"/>
+          <w:b/>
+          <w:bCs/>
+          <w:color w:val="000000" w:themeColor="text1"/>
+          <w:lang w:val="es-ES"/>
+        </w:rPr>
+      </w:pPr>
+    </w:p>
+    <w:p>
+      <w:pPr>
+        <w:shd w:val="clear" w:color="auto" w:fill="FFFFFF"/>
+        <w:spacing w:before="100" w:beforeAutospacing="1" w:after="100" w:afterAutospacing="1" w:line="360" w:lineRule="auto"/>
+        <w:jc w:val="both"/>
+        <w:rPr>
+          <w:rFonts w:asciiTheme="majorHAnsi" w:hAnsiTheme="majorHAnsi" w:cstheme="majorHAnsi"/>
+          <w:b/>
+          <w:bCs/>
+          <w:color w:val="000000" w:themeColor="text1"/>
+          <w:lang w:val="es-ES"/>
+        </w:rPr>
+      </w:pPr>
+    </w:p>
+    <w:p>
+      <w:pPr>
+        <w:shd w:val="clear" w:color="auto" w:fill="FFFFFF"/>
+        <w:spacing w:before="100" w:beforeAutospacing="1" w:after="100" w:afterAutospacing="1" w:line="360" w:lineRule="auto"/>
+        <w:jc w:val="both"/>
+        <w:rPr>
+          <w:rFonts w:asciiTheme="majorHAnsi" w:hAnsiTheme="majorHAnsi" w:cstheme="majorHAnsi"/>
+          <w:b/>
+          <w:bCs/>
+          <w:color w:val="000000" w:themeColor="text1"/>
+          <w:lang w:val="es-ES"/>
+        </w:rPr>
+      </w:pPr>
+    </w:p>
+    <w:p>
+      <w:pPr>
+        <w:shd w:val="clear" w:color="auto" w:fill="FFFFFF"/>
+        <w:spacing w:before="100" w:beforeAutospacing="1" w:after="100" w:afterAutospacing="1" w:line="360" w:lineRule="auto"/>
+        <w:jc w:val="both"/>
+        <w:rPr>
+          <w:rFonts w:asciiTheme="majorHAnsi" w:hAnsiTheme="majorHAnsi" w:cstheme="majorHAnsi"/>
+          <w:b/>
+          <w:bCs/>
+          <w:color w:val="000000" w:themeColor="text1"/>
           <w:lang w:val="es-ES"/>
         </w:rPr>
       </w:pPr>
@@ -1620,6 +2514,119 @@
     </w:lvl>
   </w:abstractNum>
   <w:abstractNum w:abstractNumId="3" w15:restartNumberingAfterBreak="0">
+    <w:nsid w:val="0D692808"/>
+    <w:multiLevelType w:val="hybridMultilevel"/>
+    <w:tmpl w:val="3BAED0A6"/>
+    <w:lvl w:ilvl="0" w:tplc="0C0A0001">
+      <w:start w:val="1"/>
+      <w:numFmt w:val="bullet"/>
+      <w:lvlText w:val=""/>
+      <w:lvlJc w:val="left"/>
+      <w:pPr>
+        <w:ind w:left="720" w:hanging="360"/>
+      </w:pPr>
+      <w:rPr>
+        <w:rFonts w:ascii="Symbol" w:hAnsi="Symbol" w:hint="default"/>
+      </w:rPr>
+    </w:lvl>
+    <w:lvl w:ilvl="1" w:tplc="0C0A0003" w:tentative="1">
+      <w:start w:val="1"/>
+      <w:numFmt w:val="bullet"/>
+      <w:lvlText w:val="o"/>
+      <w:lvlJc w:val="left"/>
+      <w:pPr>
+        <w:ind w:left="1440" w:hanging="360"/>
+      </w:pPr>
+      <w:rPr>
+        <w:rFonts w:ascii="Courier New" w:hAnsi="Courier New" w:cs="Courier New" w:hint="default"/>
+      </w:rPr>
+    </w:lvl>
+    <w:lvl w:ilvl="2" w:tplc="0C0A0005" w:tentative="1">
+      <w:start w:val="1"/>
+      <w:numFmt w:val="bullet"/>
+      <w:lvlText w:val=""/>
+      <w:lvlJc w:val="left"/>
+      <w:pPr>
+        <w:ind w:left="2160" w:hanging="360"/>
+      </w:pPr>
+      <w:rPr>
+        <w:rFonts w:ascii="Wingdings" w:hAnsi="Wingdings" w:hint="default"/>
+      </w:rPr>
+    </w:lvl>
+    <w:lvl w:ilvl="3" w:tplc="0C0A0001" w:tentative="1">
+      <w:start w:val="1"/>
+      <w:numFmt w:val="bullet"/>
+      <w:lvlText w:val=""/>
+      <w:lvlJc w:val="left"/>
+      <w:pPr>
+        <w:ind w:left="2880" w:hanging="360"/>
+      </w:pPr>
+      <w:rPr>
+        <w:rFonts w:ascii="Symbol" w:hAnsi="Symbol" w:hint="default"/>
+      </w:rPr>
+    </w:lvl>
+    <w:lvl w:ilvl="4" w:tplc="0C0A0003" w:tentative="1">
+      <w:start w:val="1"/>
+      <w:numFmt w:val="bullet"/>
+      <w:lvlText w:val="o"/>
+      <w:lvlJc w:val="left"/>
+      <w:pPr>
+        <w:ind w:left="3600" w:hanging="360"/>
+      </w:pPr>
+      <w:rPr>
+        <w:rFonts w:ascii="Courier New" w:hAnsi="Courier New" w:cs="Courier New" w:hint="default"/>
+      </w:rPr>
+    </w:lvl>
+    <w:lvl w:ilvl="5" w:tplc="0C0A0005" w:tentative="1">
+      <w:start w:val="1"/>
+      <w:numFmt w:val="bullet"/>
+      <w:lvlText w:val=""/>
+      <w:lvlJc w:val="left"/>
+      <w:pPr>
+        <w:ind w:left="4320" w:hanging="360"/>
+      </w:pPr>
+      <w:rPr>
+        <w:rFonts w:ascii="Wingdings" w:hAnsi="Wingdings" w:hint="default"/>
+      </w:rPr>
+    </w:lvl>
+    <w:lvl w:ilvl="6" w:tplc="0C0A0001" w:tentative="1">
+      <w:start w:val="1"/>
+      <w:numFmt w:val="bullet"/>
+      <w:lvlText w:val=""/>
+      <w:lvlJc w:val="left"/>
+      <w:pPr>
+        <w:ind w:left="5040" w:hanging="360"/>
+      </w:pPr>
+      <w:rPr>
+        <w:rFonts w:ascii="Symbol" w:hAnsi="Symbol" w:hint="default"/>
+      </w:rPr>
+    </w:lvl>
+    <w:lvl w:ilvl="7" w:tplc="0C0A0003" w:tentative="1">
+      <w:start w:val="1"/>
+      <w:numFmt w:val="bullet"/>
+      <w:lvlText w:val="o"/>
+      <w:lvlJc w:val="left"/>
+      <w:pPr>
+        <w:ind w:left="5760" w:hanging="360"/>
+      </w:pPr>
+      <w:rPr>
+        <w:rFonts w:ascii="Courier New" w:hAnsi="Courier New" w:cs="Courier New" w:hint="default"/>
+      </w:rPr>
+    </w:lvl>
+    <w:lvl w:ilvl="8" w:tplc="0C0A0005" w:tentative="1">
+      <w:start w:val="1"/>
+      <w:numFmt w:val="bullet"/>
+      <w:lvlText w:val=""/>
+      <w:lvlJc w:val="left"/>
+      <w:pPr>
+        <w:ind w:left="6480" w:hanging="360"/>
+      </w:pPr>
+      <w:rPr>
+        <w:rFonts w:ascii="Wingdings" w:hAnsi="Wingdings" w:hint="default"/>
+      </w:rPr>
+    </w:lvl>
+  </w:abstractNum>
+  <w:abstractNum w:abstractNumId="4" w15:restartNumberingAfterBreak="0">
     <w:nsid w:val="0F3E6AE9"/>
     <w:multiLevelType w:val="multilevel"/>
     <w:tmpl w:val="9C003354"/>
@@ -1768,7 +2775,7 @@
       </w:rPr>
     </w:lvl>
   </w:abstractNum>
-  <w:abstractNum w:abstractNumId="4" w15:restartNumberingAfterBreak="0">
+  <w:abstractNum w:abstractNumId="5" w15:restartNumberingAfterBreak="0">
     <w:nsid w:val="11077F3A"/>
     <w:multiLevelType w:val="multilevel"/>
     <w:tmpl w:val="5E06A04A"/>
@@ -1917,7 +2924,7 @@
       </w:rPr>
     </w:lvl>
   </w:abstractNum>
-  <w:abstractNum w:abstractNumId="5" w15:restartNumberingAfterBreak="0">
+  <w:abstractNum w:abstractNumId="6" w15:restartNumberingAfterBreak="0">
     <w:nsid w:val="18703829"/>
     <w:multiLevelType w:val="multilevel"/>
     <w:tmpl w:val="62DAB4CA"/>
@@ -2066,7 +3073,7 @@
       </w:rPr>
     </w:lvl>
   </w:abstractNum>
-  <w:abstractNum w:abstractNumId="6" w15:restartNumberingAfterBreak="0">
+  <w:abstractNum w:abstractNumId="7" w15:restartNumberingAfterBreak="0">
     <w:nsid w:val="18F92FC9"/>
     <w:multiLevelType w:val="multilevel"/>
     <w:tmpl w:val="CD26BA0C"/>
@@ -2215,7 +3222,7 @@
       </w:rPr>
     </w:lvl>
   </w:abstractNum>
-  <w:abstractNum w:abstractNumId="7" w15:restartNumberingAfterBreak="0">
+  <w:abstractNum w:abstractNumId="8" w15:restartNumberingAfterBreak="0">
     <w:nsid w:val="19E21B7E"/>
     <w:multiLevelType w:val="multilevel"/>
     <w:tmpl w:val="62DAB4CA"/>
@@ -2364,7 +3371,7 @@
       </w:rPr>
     </w:lvl>
   </w:abstractNum>
-  <w:abstractNum w:abstractNumId="8" w15:restartNumberingAfterBreak="0">
+  <w:abstractNum w:abstractNumId="9" w15:restartNumberingAfterBreak="0">
     <w:nsid w:val="1F610207"/>
     <w:multiLevelType w:val="multilevel"/>
     <w:tmpl w:val="62DAB4CA"/>
@@ -2513,7 +3520,7 @@
       </w:rPr>
     </w:lvl>
   </w:abstractNum>
-  <w:abstractNum w:abstractNumId="9" w15:restartNumberingAfterBreak="0">
+  <w:abstractNum w:abstractNumId="10" w15:restartNumberingAfterBreak="0">
     <w:nsid w:val="289357F9"/>
     <w:multiLevelType w:val="multilevel"/>
     <w:tmpl w:val="773484EC"/>
@@ -2662,7 +3669,7 @@
       </w:rPr>
     </w:lvl>
   </w:abstractNum>
-  <w:abstractNum w:abstractNumId="10" w15:restartNumberingAfterBreak="0">
+  <w:abstractNum w:abstractNumId="11" w15:restartNumberingAfterBreak="0">
     <w:nsid w:val="2A1C1F71"/>
     <w:multiLevelType w:val="multilevel"/>
     <w:tmpl w:val="62DAB4CA"/>
@@ -2811,7 +3818,96 @@
       </w:rPr>
     </w:lvl>
   </w:abstractNum>
-  <w:abstractNum w:abstractNumId="11" w15:restartNumberingAfterBreak="0">
+  <w:abstractNum w:abstractNumId="12" w15:restartNumberingAfterBreak="0">
+    <w:nsid w:val="2C783AF6"/>
+    <w:multiLevelType w:val="hybridMultilevel"/>
+    <w:tmpl w:val="34F02ECE"/>
+    <w:lvl w:ilvl="0" w:tplc="0C0A0001">
+      <w:start w:val="1"/>
+      <w:numFmt w:val="bullet"/>
+      <w:lvlText w:val=""/>
+      <w:lvlJc w:val="left"/>
+      <w:pPr>
+        <w:ind w:left="720" w:hanging="360"/>
+      </w:pPr>
+      <w:rPr>
+        <w:rFonts w:ascii="Symbol" w:hAnsi="Symbol" w:hint="default"/>
+      </w:rPr>
+    </w:lvl>
+    <w:lvl w:ilvl="1" w:tplc="FFFFFFFF" w:tentative="1">
+      <w:start w:val="1"/>
+      <w:numFmt w:val="lowerLetter"/>
+      <w:lvlText w:val="%2."/>
+      <w:lvlJc w:val="left"/>
+      <w:pPr>
+        <w:ind w:left="1440" w:hanging="360"/>
+      </w:pPr>
+    </w:lvl>
+    <w:lvl w:ilvl="2" w:tplc="FFFFFFFF" w:tentative="1">
+      <w:start w:val="1"/>
+      <w:numFmt w:val="lowerRoman"/>
+      <w:lvlText w:val="%3."/>
+      <w:lvlJc w:val="right"/>
+      <w:pPr>
+        <w:ind w:left="2160" w:hanging="180"/>
+      </w:pPr>
+    </w:lvl>
+    <w:lvl w:ilvl="3" w:tplc="FFFFFFFF" w:tentative="1">
+      <w:start w:val="1"/>
+      <w:numFmt w:val="decimal"/>
+      <w:lvlText w:val="%4."/>
+      <w:lvlJc w:val="left"/>
+      <w:pPr>
+        <w:ind w:left="2880" w:hanging="360"/>
+      </w:pPr>
+    </w:lvl>
+    <w:lvl w:ilvl="4" w:tplc="FFFFFFFF" w:tentative="1">
+      <w:start w:val="1"/>
+      <w:numFmt w:val="lowerLetter"/>
+      <w:lvlText w:val="%5."/>
+      <w:lvlJc w:val="left"/>
+      <w:pPr>
+        <w:ind w:left="3600" w:hanging="360"/>
+      </w:pPr>
+    </w:lvl>
+    <w:lvl w:ilvl="5" w:tplc="FFFFFFFF" w:tentative="1">
+      <w:start w:val="1"/>
+      <w:numFmt w:val="lowerRoman"/>
+      <w:lvlText w:val="%6."/>
+      <w:lvlJc w:val="right"/>
+      <w:pPr>
+        <w:ind w:left="4320" w:hanging="180"/>
+      </w:pPr>
+    </w:lvl>
+    <w:lvl w:ilvl="6" w:tplc="FFFFFFFF" w:tentative="1">
+      <w:start w:val="1"/>
+      <w:numFmt w:val="decimal"/>
+      <w:lvlText w:val="%7."/>
+      <w:lvlJc w:val="left"/>
+      <w:pPr>
+        <w:ind w:left="5040" w:hanging="360"/>
+      </w:pPr>
+    </w:lvl>
+    <w:lvl w:ilvl="7" w:tplc="FFFFFFFF" w:tentative="1">
+      <w:start w:val="1"/>
+      <w:numFmt w:val="lowerLetter"/>
+      <w:lvlText w:val="%8."/>
+      <w:lvlJc w:val="left"/>
+      <w:pPr>
+        <w:ind w:left="5760" w:hanging="360"/>
+      </w:pPr>
+    </w:lvl>
+    <w:lvl w:ilvl="8" w:tplc="FFFFFFFF" w:tentative="1">
+      <w:start w:val="1"/>
+      <w:numFmt w:val="lowerRoman"/>
+      <w:lvlText w:val="%9."/>
+      <w:lvlJc w:val="right"/>
+      <w:pPr>
+        <w:ind w:left="6480" w:hanging="180"/>
+      </w:pPr>
+    </w:lvl>
+  </w:abstractNum>
+  <w:abstractNum w:abstractNumId="13" w15:restartNumberingAfterBreak="0">
     <w:nsid w:val="2DFA0C67"/>
     <w:multiLevelType w:val="multilevel"/>
     <w:tmpl w:val="62DAB4CA"/>
@@ -2960,7 +4056,7 @@
       </w:rPr>
     </w:lvl>
   </w:abstractNum>
-  <w:abstractNum w:abstractNumId="12" w15:restartNumberingAfterBreak="0">
+  <w:abstractNum w:abstractNumId="14" w15:restartNumberingAfterBreak="0">
     <w:nsid w:val="33AE457B"/>
     <w:multiLevelType w:val="multilevel"/>
     <w:tmpl w:val="62DAB4CA"/>
@@ -3109,7 +4205,7 @@
       </w:rPr>
     </w:lvl>
   </w:abstractNum>
-  <w:abstractNum w:abstractNumId="13" w15:restartNumberingAfterBreak="0">
+  <w:abstractNum w:abstractNumId="15" w15:restartNumberingAfterBreak="0">
     <w:nsid w:val="35B75BF4"/>
     <w:multiLevelType w:val="multilevel"/>
     <w:tmpl w:val="D3DE7542"/>
@@ -3258,7 +4354,182 @@
       </w:rPr>
     </w:lvl>
   </w:abstractNum>
-  <w:abstractNum w:abstractNumId="14" w15:restartNumberingAfterBreak="0">
+  <w:abstractNum w:abstractNumId="16" w15:restartNumberingAfterBreak="0">
+    <w:nsid w:val="3631241E"/>
+    <w:multiLevelType w:val="hybridMultilevel"/>
+    <w:tmpl w:val="F7808042"/>
+    <w:lvl w:ilvl="0" w:tplc="0C0A0001">
+      <w:start w:val="1"/>
+      <w:numFmt w:val="bullet"/>
+      <w:lvlText w:val=""/>
+      <w:lvlJc w:val="left"/>
+      <w:pPr>
+        <w:ind w:left="720" w:hanging="360"/>
+      </w:pPr>
+      <w:rPr>
+        <w:rFonts w:ascii="Symbol" w:hAnsi="Symbol" w:hint="default"/>
+      </w:rPr>
+    </w:lvl>
+    <w:lvl w:ilvl="1" w:tplc="FFFFFFFF" w:tentative="1">
+      <w:start w:val="1"/>
+      <w:numFmt w:val="lowerLetter"/>
+      <w:lvlText w:val="%2."/>
+      <w:lvlJc w:val="left"/>
+      <w:pPr>
+        <w:ind w:left="1440" w:hanging="360"/>
+      </w:pPr>
+    </w:lvl>
+    <w:lvl w:ilvl="2" w:tplc="FFFFFFFF" w:tentative="1">
+      <w:start w:val="1"/>
+      <w:numFmt w:val="lowerRoman"/>
+      <w:lvlText w:val="%3."/>
+      <w:lvlJc w:val="right"/>
+      <w:pPr>
+        <w:ind w:left="2160" w:hanging="180"/>
+      </w:pPr>
+    </w:lvl>
+    <w:lvl w:ilvl="3" w:tplc="FFFFFFFF" w:tentative="1">
+      <w:start w:val="1"/>
+      <w:numFmt w:val="decimal"/>
+      <w:lvlText w:val="%4."/>
+      <w:lvlJc w:val="left"/>
+      <w:pPr>
+        <w:ind w:left="2880" w:hanging="360"/>
+      </w:pPr>
+    </w:lvl>
+    <w:lvl w:ilvl="4" w:tplc="FFFFFFFF" w:tentative="1">
+      <w:start w:val="1"/>
+      <w:numFmt w:val="lowerLetter"/>
+      <w:lvlText w:val="%5."/>
+      <w:lvlJc w:val="left"/>
+      <w:pPr>
+        <w:ind w:left="3600" w:hanging="360"/>
+      </w:pPr>
+    </w:lvl>
+    <w:lvl w:ilvl="5" w:tplc="FFFFFFFF" w:tentative="1">
+      <w:start w:val="1"/>
+      <w:numFmt w:val="lowerRoman"/>
+      <w:lvlText w:val="%6."/>
+      <w:lvlJc w:val="right"/>
+      <w:pPr>
+        <w:ind w:left="4320" w:hanging="180"/>
+      </w:pPr>
+    </w:lvl>
+    <w:lvl w:ilvl="6" w:tplc="FFFFFFFF" w:tentative="1">
+      <w:start w:val="1"/>
+      <w:numFmt w:val="decimal"/>
+      <w:lvlText w:val="%7."/>
+      <w:lvlJc w:val="left"/>
+      <w:pPr>
+        <w:ind w:left="5040" w:hanging="360"/>
+      </w:pPr>
+    </w:lvl>
+    <w:lvl w:ilvl="7" w:tplc="FFFFFFFF" w:tentative="1">
+      <w:start w:val="1"/>
+      <w:numFmt w:val="lowerLetter"/>
+      <w:lvlText w:val="%8."/>
+      <w:lvlJc w:val="left"/>
+      <w:pPr>
+        <w:ind w:left="5760" w:hanging="360"/>
+      </w:pPr>
+    </w:lvl>
+    <w:lvl w:ilvl="8" w:tplc="FFFFFFFF" w:tentative="1">
+      <w:start w:val="1"/>
+      <w:numFmt w:val="lowerRoman"/>
+      <w:lvlText w:val="%9."/>
+      <w:lvlJc w:val="right"/>
+      <w:pPr>
+        <w:ind w:left="6480" w:hanging="180"/>
+      </w:pPr>
+    </w:lvl>
+  </w:abstractNum>
+  <w:abstractNum w:abstractNumId="17" w15:restartNumberingAfterBreak="0">
+    <w:nsid w:val="3A7A0E4C"/>
+    <w:multiLevelType w:val="hybridMultilevel"/>
+    <w:tmpl w:val="4DC85EB8"/>
+    <w:lvl w:ilvl="0" w:tplc="0C0A000F">
+      <w:start w:val="1"/>
+      <w:numFmt w:val="decimal"/>
+      <w:lvlText w:val="%1."/>
+      <w:lvlJc w:val="left"/>
+      <w:pPr>
+        <w:ind w:left="720" w:hanging="360"/>
+      </w:pPr>
+    </w:lvl>
+    <w:lvl w:ilvl="1" w:tplc="0C0A0019" w:tentative="1">
+      <w:start w:val="1"/>
+      <w:numFmt w:val="lowerLetter"/>
+      <w:lvlText w:val="%2."/>
+      <w:lvlJc w:val="left"/>
+      <w:pPr>
+        <w:ind w:left="1440" w:hanging="360"/>
+      </w:pPr>
+    </w:lvl>
+    <w:lvl w:ilvl="2" w:tplc="0C0A001B" w:tentative="1">
+      <w:start w:val="1"/>
+      <w:numFmt w:val="lowerRoman"/>
+      <w:lvlText w:val="%3."/>
+      <w:lvlJc w:val="right"/>
+      <w:pPr>
+        <w:ind w:left="2160" w:hanging="180"/>
+      </w:pPr>
+    </w:lvl>
+    <w:lvl w:ilvl="3" w:tplc="0C0A000F" w:tentative="1">
+      <w:start w:val="1"/>
+      <w:numFmt w:val="decimal"/>
+      <w:lvlText w:val="%4."/>
+      <w:lvlJc w:val="left"/>
+      <w:pPr>
+        <w:ind w:left="2880" w:hanging="360"/>
+      </w:pPr>
+    </w:lvl>
+    <w:lvl w:ilvl="4" w:tplc="0C0A0019" w:tentative="1">
+      <w:start w:val="1"/>
+      <w:numFmt w:val="lowerLetter"/>
+      <w:lvlText w:val="%5."/>
+      <w:lvlJc w:val="left"/>
+      <w:pPr>
+        <w:ind w:left="3600" w:hanging="360"/>
+      </w:pPr>
+    </w:lvl>
+    <w:lvl w:ilvl="5" w:tplc="0C0A001B" w:tentative="1">
+      <w:start w:val="1"/>
+      <w:numFmt w:val="lowerRoman"/>
+      <w:lvlText w:val="%6."/>
+      <w:lvlJc w:val="right"/>
+      <w:pPr>
+        <w:ind w:left="4320" w:hanging="180"/>
+      </w:pPr>
+    </w:lvl>
+    <w:lvl w:ilvl="6" w:tplc="0C0A000F" w:tentative="1">
+      <w:start w:val="1"/>
+      <w:numFmt w:val="decimal"/>
+      <w:lvlText w:val="%7."/>
+      <w:lvlJc w:val="left"/>
+      <w:pPr>
+        <w:ind w:left="5040" w:hanging="360"/>
+      </w:pPr>
+    </w:lvl>
+    <w:lvl w:ilvl="7" w:tplc="0C0A0019" w:tentative="1">
+      <w:start w:val="1"/>
+      <w:numFmt w:val="lowerLetter"/>
+      <w:lvlText w:val="%8."/>
+      <w:lvlJc w:val="left"/>
+      <w:pPr>
+        <w:ind w:left="5760" w:hanging="360"/>
+      </w:pPr>
+    </w:lvl>
+    <w:lvl w:ilvl="8" w:tplc="0C0A001B" w:tentative="1">
+      <w:start w:val="1"/>
+      <w:numFmt w:val="lowerRoman"/>
+      <w:lvlText w:val="%9."/>
+      <w:lvlJc w:val="right"/>
+      <w:pPr>
+        <w:ind w:left="6480" w:hanging="180"/>
+      </w:pPr>
+    </w:lvl>
+  </w:abstractNum>
+  <w:abstractNum w:abstractNumId="18" w15:restartNumberingAfterBreak="0">
     <w:nsid w:val="41AF0F72"/>
     <w:multiLevelType w:val="multilevel"/>
     <w:tmpl w:val="98D6CE3E"/>
@@ -3371,7 +4642,7 @@
       </w:pPr>
     </w:lvl>
   </w:abstractNum>
-  <w:abstractNum w:abstractNumId="15" w15:restartNumberingAfterBreak="0">
+  <w:abstractNum w:abstractNumId="19" w15:restartNumberingAfterBreak="0">
     <w:nsid w:val="4D492B35"/>
     <w:multiLevelType w:val="multilevel"/>
     <w:tmpl w:val="88A0FB6A"/>
@@ -3520,7 +4791,7 @@
       </w:rPr>
     </w:lvl>
   </w:abstractNum>
-  <w:abstractNum w:abstractNumId="16" w15:restartNumberingAfterBreak="0">
+  <w:abstractNum w:abstractNumId="20" w15:restartNumberingAfterBreak="0">
     <w:nsid w:val="4F595877"/>
     <w:multiLevelType w:val="multilevel"/>
     <w:tmpl w:val="31760750"/>
@@ -3669,7 +4940,7 @@
       </w:rPr>
     </w:lvl>
   </w:abstractNum>
-  <w:abstractNum w:abstractNumId="17" w15:restartNumberingAfterBreak="0">
+  <w:abstractNum w:abstractNumId="21" w15:restartNumberingAfterBreak="0">
     <w:nsid w:val="53E137BF"/>
     <w:multiLevelType w:val="multilevel"/>
     <w:tmpl w:val="A4027BC6"/>
@@ -3818,7 +5089,7 @@
       </w:rPr>
     </w:lvl>
   </w:abstractNum>
-  <w:abstractNum w:abstractNumId="18" w15:restartNumberingAfterBreak="0">
+  <w:abstractNum w:abstractNumId="22" w15:restartNumberingAfterBreak="0">
     <w:nsid w:val="578E245E"/>
     <w:multiLevelType w:val="hybridMultilevel"/>
     <w:tmpl w:val="521448DE"/>
@@ -3907,7 +5178,93 @@
       </w:pPr>
     </w:lvl>
   </w:abstractNum>
-  <w:abstractNum w:abstractNumId="19" w15:restartNumberingAfterBreak="0">
+  <w:abstractNum w:abstractNumId="23" w15:restartNumberingAfterBreak="0">
+    <w:nsid w:val="64A5531F"/>
+    <w:multiLevelType w:val="hybridMultilevel"/>
+    <w:tmpl w:val="D0866096"/>
+    <w:lvl w:ilvl="0" w:tplc="0C0A000F">
+      <w:start w:val="1"/>
+      <w:numFmt w:val="decimal"/>
+      <w:lvlText w:val="%1."/>
+      <w:lvlJc w:val="left"/>
+      <w:pPr>
+        <w:ind w:left="360" w:hanging="360"/>
+      </w:pPr>
+    </w:lvl>
+    <w:lvl w:ilvl="1" w:tplc="0C0A0019" w:tentative="1">
+      <w:start w:val="1"/>
+      <w:numFmt w:val="lowerLetter"/>
+      <w:lvlText w:val="%2."/>
+      <w:lvlJc w:val="left"/>
+      <w:pPr>
+        <w:ind w:left="1080" w:hanging="360"/>
+      </w:pPr>
+    </w:lvl>
+    <w:lvl w:ilvl="2" w:tplc="0C0A001B" w:tentative="1">
+      <w:start w:val="1"/>
+      <w:numFmt w:val="lowerRoman"/>
+      <w:lvlText w:val="%3."/>
+      <w:lvlJc w:val="right"/>
+      <w:pPr>
+        <w:ind w:left="1800" w:hanging="180"/>
+      </w:pPr>
+    </w:lvl>
+    <w:lvl w:ilvl="3" w:tplc="0C0A000F" w:tentative="1">
+      <w:start w:val="1"/>
+      <w:numFmt w:val="decimal"/>
+      <w:lvlText w:val="%4."/>
+      <w:lvlJc w:val="left"/>
+      <w:pPr>
+        <w:ind w:left="2520" w:hanging="360"/>
+      </w:pPr>
+    </w:lvl>
+    <w:lvl w:ilvl="4" w:tplc="0C0A0019" w:tentative="1">
+      <w:start w:val="1"/>
+      <w:numFmt w:val="lowerLetter"/>
+      <w:lvlText w:val="%5."/>
+      <w:lvlJc w:val="left"/>
+      <w:pPr>
+        <w:ind w:left="3240" w:hanging="360"/>
+      </w:pPr>
+    </w:lvl>
+    <w:lvl w:ilvl="5" w:tplc="0C0A001B" w:tentative="1">
+      <w:start w:val="1"/>
+      <w:numFmt w:val="lowerRoman"/>
+      <w:lvlText w:val="%6."/>
+      <w:lvlJc w:val="right"/>
+      <w:pPr>
+        <w:ind w:left="3960" w:hanging="180"/>
+      </w:pPr>
+    </w:lvl>
+    <w:lvl w:ilvl="6" w:tplc="0C0A000F" w:tentative="1">
+      <w:start w:val="1"/>
+      <w:numFmt w:val="decimal"/>
+      <w:lvlText w:val="%7."/>
+      <w:lvlJc w:val="left"/>
+      <w:pPr>
+        <w:ind w:left="4680" w:hanging="360"/>
+      </w:pPr>
+    </w:lvl>
+    <w:lvl w:ilvl="7" w:tplc="0C0A0019" w:tentative="1">
+      <w:start w:val="1"/>
+      <w:numFmt w:val="lowerLetter"/>
+      <w:lvlText w:val="%8."/>
+      <w:lvlJc w:val="left"/>
+      <w:pPr>
+        <w:ind w:left="5400" w:hanging="360"/>
+      </w:pPr>
+    </w:lvl>
+    <w:lvl w:ilvl="8" w:tplc="0C0A001B" w:tentative="1">
+      <w:start w:val="1"/>
+      <w:numFmt w:val="lowerRoman"/>
+      <w:lvlText w:val="%9."/>
+      <w:lvlJc w:val="right"/>
+      <w:pPr>
+        <w:ind w:left="6120" w:hanging="180"/>
+      </w:pPr>
+    </w:lvl>
+  </w:abstractNum>
+  <w:abstractNum w:abstractNumId="24" w15:restartNumberingAfterBreak="0">
     <w:nsid w:val="6BD05F29"/>
     <w:multiLevelType w:val="multilevel"/>
     <w:tmpl w:val="CCDA68FC"/>
@@ -4020,7 +5377,7 @@
       </w:pPr>
     </w:lvl>
   </w:abstractNum>
-  <w:abstractNum w:abstractNumId="20" w15:restartNumberingAfterBreak="0">
+  <w:abstractNum w:abstractNumId="25" w15:restartNumberingAfterBreak="0">
     <w:nsid w:val="6CDE5F15"/>
     <w:multiLevelType w:val="multilevel"/>
     <w:tmpl w:val="E7BA6C22"/>
@@ -4133,7 +5490,7 @@
       </w:pPr>
     </w:lvl>
   </w:abstractNum>
-  <w:abstractNum w:abstractNumId="21" w15:restartNumberingAfterBreak="0">
+  <w:abstractNum w:abstractNumId="26" w15:restartNumberingAfterBreak="0">
     <w:nsid w:val="6CFC516F"/>
     <w:multiLevelType w:val="multilevel"/>
     <w:tmpl w:val="AA98184A"/>
@@ -4282,7 +5639,7 @@
       </w:rPr>
     </w:lvl>
   </w:abstractNum>
-  <w:abstractNum w:abstractNumId="22" w15:restartNumberingAfterBreak="0">
+  <w:abstractNum w:abstractNumId="27" w15:restartNumberingAfterBreak="0">
     <w:nsid w:val="6D1E7720"/>
     <w:multiLevelType w:val="hybridMultilevel"/>
     <w:tmpl w:val="15CCAF04"/>
@@ -4371,7 +5728,7 @@
       </w:pPr>
     </w:lvl>
   </w:abstractNum>
-  <w:abstractNum w:abstractNumId="23" w15:restartNumberingAfterBreak="0">
+  <w:abstractNum w:abstractNumId="28" w15:restartNumberingAfterBreak="0">
     <w:nsid w:val="6F14110A"/>
     <w:multiLevelType w:val="multilevel"/>
     <w:tmpl w:val="BF2ED8B8"/>
@@ -4484,7 +5841,7 @@
       </w:pPr>
     </w:lvl>
   </w:abstractNum>
-  <w:abstractNum w:abstractNumId="24" w15:restartNumberingAfterBreak="0">
+  <w:abstractNum w:abstractNumId="29" w15:restartNumberingAfterBreak="0">
     <w:nsid w:val="774C6939"/>
     <w:multiLevelType w:val="multilevel"/>
     <w:tmpl w:val="135CF4FA"/>
@@ -4597,7 +5954,7 @@
       </w:pPr>
     </w:lvl>
   </w:abstractNum>
-  <w:abstractNum w:abstractNumId="25" w15:restartNumberingAfterBreak="0">
+  <w:abstractNum w:abstractNumId="30" w15:restartNumberingAfterBreak="0">
     <w:nsid w:val="797D0CE6"/>
     <w:multiLevelType w:val="multilevel"/>
     <w:tmpl w:val="24124158"/>
@@ -4746,7 +6103,7 @@
       </w:rPr>
     </w:lvl>
   </w:abstractNum>
-  <w:abstractNum w:abstractNumId="26" w15:restartNumberingAfterBreak="0">
+  <w:abstractNum w:abstractNumId="31" w15:restartNumberingAfterBreak="0">
     <w:nsid w:val="7C646335"/>
     <w:multiLevelType w:val="multilevel"/>
     <w:tmpl w:val="5C30074A"/>
@@ -4896,85 +6253,100 @@
     </w:lvl>
   </w:abstractNum>
   <w:num w:numId="1" w16cid:durableId="1396123447">
-    <w:abstractNumId w:val="16"/>
+    <w:abstractNumId w:val="20"/>
   </w:num>
   <w:num w:numId="2" w16cid:durableId="1116633101">
-    <w:abstractNumId w:val="17"/>
+    <w:abstractNumId w:val="21"/>
   </w:num>
   <w:num w:numId="3" w16cid:durableId="19165640">
-    <w:abstractNumId w:val="25"/>
+    <w:abstractNumId w:val="30"/>
   </w:num>
   <w:num w:numId="4" w16cid:durableId="368528142">
-    <w:abstractNumId w:val="21"/>
+    <w:abstractNumId w:val="26"/>
   </w:num>
   <w:num w:numId="5" w16cid:durableId="341443000">
-    <w:abstractNumId w:val="26"/>
+    <w:abstractNumId w:val="31"/>
   </w:num>
   <w:num w:numId="6" w16cid:durableId="744839338">
-    <w:abstractNumId w:val="14"/>
+    <w:abstractNumId w:val="18"/>
   </w:num>
   <w:num w:numId="7" w16cid:durableId="239340034">
-    <w:abstractNumId w:val="9"/>
+    <w:abstractNumId w:val="10"/>
   </w:num>
   <w:num w:numId="8" w16cid:durableId="1183474300">
-    <w:abstractNumId w:val="23"/>
+    <w:abstractNumId w:val="28"/>
   </w:num>
   <w:num w:numId="9" w16cid:durableId="1539005463">
-    <w:abstractNumId w:val="3"/>
+    <w:abstractNumId w:val="4"/>
   </w:num>
   <w:num w:numId="10" w16cid:durableId="2101681898">
+    <w:abstractNumId w:val="15"/>
+  </w:num>
+  <w:num w:numId="11" w16cid:durableId="1330787957">
+    <w:abstractNumId w:val="19"/>
+  </w:num>
+  <w:num w:numId="12" w16cid:durableId="55671136">
+    <w:abstractNumId w:val="6"/>
+  </w:num>
+  <w:num w:numId="13" w16cid:durableId="1844199555">
+    <w:abstractNumId w:val="11"/>
+  </w:num>
+  <w:num w:numId="14" w16cid:durableId="1506164193">
     <w:abstractNumId w:val="13"/>
   </w:num>
-  <w:num w:numId="11" w16cid:durableId="1330787957">
-    <w:abstractNumId w:val="15"/>
-  </w:num>
-  <w:num w:numId="12" w16cid:durableId="55671136">
-    <w:abstractNumId w:val="5"/>
-  </w:num>
-  <w:num w:numId="13" w16cid:durableId="1844199555">
-    <w:abstractNumId w:val="10"/>
-  </w:num>
-  <w:num w:numId="14" w16cid:durableId="1506164193">
-    <w:abstractNumId w:val="11"/>
-  </w:num>
   <w:num w:numId="15" w16cid:durableId="99886007">
-    <w:abstractNumId w:val="7"/>
+    <w:abstractNumId w:val="8"/>
   </w:num>
   <w:num w:numId="16" w16cid:durableId="1380788663">
     <w:abstractNumId w:val="0"/>
   </w:num>
   <w:num w:numId="17" w16cid:durableId="1876384615">
-    <w:abstractNumId w:val="18"/>
+    <w:abstractNumId w:val="22"/>
   </w:num>
   <w:num w:numId="18" w16cid:durableId="672104306">
-    <w:abstractNumId w:val="8"/>
+    <w:abstractNumId w:val="9"/>
   </w:num>
   <w:num w:numId="19" w16cid:durableId="624042464">
-    <w:abstractNumId w:val="12"/>
+    <w:abstractNumId w:val="14"/>
   </w:num>
   <w:num w:numId="20" w16cid:durableId="1793477760">
     <w:abstractNumId w:val="1"/>
   </w:num>
   <w:num w:numId="21" w16cid:durableId="1474101562">
-    <w:abstractNumId w:val="6"/>
+    <w:abstractNumId w:val="7"/>
   </w:num>
   <w:num w:numId="22" w16cid:durableId="1949384475">
-    <w:abstractNumId w:val="4"/>
+    <w:abstractNumId w:val="5"/>
   </w:num>
   <w:num w:numId="23" w16cid:durableId="2053994028">
-    <w:abstractNumId w:val="24"/>
+    <w:abstractNumId w:val="29"/>
   </w:num>
   <w:num w:numId="24" w16cid:durableId="1040057222">
-    <w:abstractNumId w:val="20"/>
+    <w:abstractNumId w:val="25"/>
   </w:num>
   <w:num w:numId="25" w16cid:durableId="938835653">
-    <w:abstractNumId w:val="19"/>
+    <w:abstractNumId w:val="24"/>
   </w:num>
   <w:num w:numId="26" w16cid:durableId="313293171">
     <w:abstractNumId w:val="2"/>
   </w:num>
   <w:num w:numId="27" w16cid:durableId="950429608">
-    <w:abstractNumId w:val="22"/>
+    <w:abstractNumId w:val="27"/>
+  </w:num>
+  <w:num w:numId="28" w16cid:durableId="1681423593">
+    <w:abstractNumId w:val="17"/>
+  </w:num>
+  <w:num w:numId="29" w16cid:durableId="951934689">
+    <w:abstractNumId w:val="12"/>
+  </w:num>
+  <w:num w:numId="30" w16cid:durableId="1694309677">
+    <w:abstractNumId w:val="3"/>
+  </w:num>
+  <w:num w:numId="31" w16cid:durableId="310985297">
+    <w:abstractNumId w:val="23"/>
+  </w:num>
+  <w:num w:numId="32" w16cid:durableId="1466503036">
+    <w:abstractNumId w:val="16"/>
   </w:num>
 </w:numbering>
 </file>
@@ -5424,6 +6796,7 @@
   <w:style w:type="character" w:default="1" w:styleId="Fuentedeprrafopredeter">
     <w:name w:val="Default Paragraph Font"/>
     <w:uiPriority w:val="1"/>
+    <w:semiHidden/>
     <w:unhideWhenUsed/>
   </w:style>
   <w:style w:type="table" w:default="1" w:styleId="Tablanormal">

</xml_diff>

<commit_message>
modificando word para explicar el proyecto
</commit_message>
<xml_diff>
--- a/proyecto final programcion 3.docx
+++ b/proyecto final programcion 3.docx
@@ -1629,6 +1629,104 @@
     </w:p>
     <w:p>
       <w:pPr>
+        <w:shd w:val="clear" w:color="auto" w:fill="FFFFFF"/>
+        <w:spacing w:before="100" w:beforeAutospacing="1" w:after="100" w:afterAutospacing="1" w:line="360" w:lineRule="auto"/>
+        <w:jc w:val="both"/>
+        <w:rPr>
+          <w:rFonts w:asciiTheme="majorHAnsi" w:hAnsiTheme="majorHAnsi" w:cstheme="majorHAnsi"/>
+          <w:b/>
+          <w:bCs/>
+          <w:color w:val="000000" w:themeColor="text1"/>
+          <w:lang w:val="es-ES"/>
+        </w:rPr>
+      </w:pPr>
+    </w:p>
+    <w:p>
+      <w:pPr>
+        <w:shd w:val="clear" w:color="auto" w:fill="FFFFFF"/>
+        <w:spacing w:before="100" w:beforeAutospacing="1" w:after="100" w:afterAutospacing="1" w:line="360" w:lineRule="auto"/>
+        <w:jc w:val="both"/>
+        <w:rPr>
+          <w:rFonts w:asciiTheme="majorHAnsi" w:hAnsiTheme="majorHAnsi" w:cstheme="majorHAnsi"/>
+          <w:b/>
+          <w:bCs/>
+          <w:color w:val="000000" w:themeColor="text1"/>
+          <w:lang w:val="es-ES"/>
+        </w:rPr>
+      </w:pPr>
+    </w:p>
+    <w:p>
+      <w:pPr>
+        <w:shd w:val="clear" w:color="auto" w:fill="FFFFFF"/>
+        <w:spacing w:before="100" w:beforeAutospacing="1" w:after="100" w:afterAutospacing="1" w:line="360" w:lineRule="auto"/>
+        <w:jc w:val="both"/>
+        <w:rPr>
+          <w:rFonts w:asciiTheme="majorHAnsi" w:hAnsiTheme="majorHAnsi" w:cstheme="majorHAnsi"/>
+          <w:b/>
+          <w:bCs/>
+          <w:color w:val="000000" w:themeColor="text1"/>
+          <w:lang w:val="es-ES"/>
+        </w:rPr>
+      </w:pPr>
+    </w:p>
+    <w:p>
+      <w:pPr>
+        <w:shd w:val="clear" w:color="auto" w:fill="FFFFFF"/>
+        <w:spacing w:before="100" w:beforeAutospacing="1" w:after="100" w:afterAutospacing="1" w:line="360" w:lineRule="auto"/>
+        <w:jc w:val="both"/>
+        <w:rPr>
+          <w:rFonts w:asciiTheme="majorHAnsi" w:hAnsiTheme="majorHAnsi" w:cstheme="majorHAnsi"/>
+          <w:b/>
+          <w:bCs/>
+          <w:color w:val="000000" w:themeColor="text1"/>
+          <w:lang w:val="es-ES"/>
+        </w:rPr>
+      </w:pPr>
+    </w:p>
+    <w:p>
+      <w:pPr>
+        <w:shd w:val="clear" w:color="auto" w:fill="FFFFFF"/>
+        <w:spacing w:before="100" w:beforeAutospacing="1" w:after="100" w:afterAutospacing="1" w:line="360" w:lineRule="auto"/>
+        <w:jc w:val="both"/>
+        <w:rPr>
+          <w:rFonts w:asciiTheme="majorHAnsi" w:hAnsiTheme="majorHAnsi" w:cstheme="majorHAnsi"/>
+          <w:b/>
+          <w:bCs/>
+          <w:color w:val="000000" w:themeColor="text1"/>
+          <w:lang w:val="es-ES"/>
+        </w:rPr>
+      </w:pPr>
+    </w:p>
+    <w:p>
+      <w:pPr>
+        <w:shd w:val="clear" w:color="auto" w:fill="FFFFFF"/>
+        <w:spacing w:before="100" w:beforeAutospacing="1" w:after="100" w:afterAutospacing="1" w:line="360" w:lineRule="auto"/>
+        <w:jc w:val="both"/>
+        <w:rPr>
+          <w:rFonts w:asciiTheme="majorHAnsi" w:hAnsiTheme="majorHAnsi" w:cstheme="majorHAnsi"/>
+          <w:b/>
+          <w:bCs/>
+          <w:color w:val="000000" w:themeColor="text1"/>
+          <w:lang w:val="es-ES"/>
+        </w:rPr>
+      </w:pPr>
+    </w:p>
+    <w:p>
+      <w:pPr>
+        <w:shd w:val="clear" w:color="auto" w:fill="FFFFFF"/>
+        <w:spacing w:before="100" w:beforeAutospacing="1" w:after="100" w:afterAutospacing="1" w:line="360" w:lineRule="auto"/>
+        <w:jc w:val="both"/>
+        <w:rPr>
+          <w:rFonts w:asciiTheme="majorHAnsi" w:hAnsiTheme="majorHAnsi" w:cstheme="majorHAnsi"/>
+          <w:b/>
+          <w:bCs/>
+          <w:color w:val="000000" w:themeColor="text1"/>
+          <w:lang w:val="es-ES"/>
+        </w:rPr>
+      </w:pPr>
+    </w:p>
+    <w:p>
+      <w:pPr>
         <w:pStyle w:val="Prrafodelista"/>
         <w:shd w:val="clear" w:color="auto" w:fill="FFFFFF"/>
         <w:spacing w:before="100" w:beforeAutospacing="1" w:after="100" w:afterAutospacing="1" w:line="360" w:lineRule="auto"/>
@@ -1680,14 +1778,7 @@
           <w:lang w:val="es-ES"/>
         </w:rPr>
       </w:pPr>
-    </w:p>
-    <w:p>
-      <w:pPr>
-        <w:pStyle w:val="Prrafodelista"/>
-        <w:shd w:val="clear" w:color="auto" w:fill="FFFFFF"/>
-        <w:spacing w:before="100" w:beforeAutospacing="1" w:after="100" w:afterAutospacing="1" w:line="360" w:lineRule="auto"/>
-        <w:ind w:left="360"/>
-        <w:jc w:val="both"/>
+      <w:r>
         <w:rPr>
           <w:rFonts w:asciiTheme="majorHAnsi" w:hAnsiTheme="majorHAnsi" w:cstheme="majorHAnsi"/>
           <w:b/>
@@ -1697,30 +1788,8 @@
           <w:szCs w:val="32"/>
           <w:lang w:val="es-ES"/>
         </w:rPr>
-      </w:pPr>
-      <w:r>
-        <w:rPr>
-          <w:rFonts w:asciiTheme="majorHAnsi" w:hAnsiTheme="majorHAnsi" w:cstheme="majorHAnsi"/>
-          <w:b/>
-          <w:bCs/>
-          <w:color w:val="000000" w:themeColor="text1"/>
-          <w:sz w:val="32"/>
-          <w:szCs w:val="32"/>
-          <w:lang w:val="es-ES"/>
-        </w:rPr>
-        <w:t>1.</w:t>
-      </w:r>
-      <w:r>
-        <w:rPr>
-          <w:rFonts w:asciiTheme="majorHAnsi" w:hAnsiTheme="majorHAnsi" w:cstheme="majorHAnsi"/>
-          <w:b/>
-          <w:bCs/>
-          <w:color w:val="000000" w:themeColor="text1"/>
-          <w:sz w:val="32"/>
-          <w:szCs w:val="32"/>
-          <w:lang w:val="es-ES"/>
-        </w:rPr>
-        <w:t>Portada del Trabajo</w:t>
+        <w:lastRenderedPageBreak/>
+        <w:t>1.Portada del Trabajo</w:t>
       </w:r>
     </w:p>
     <w:p>
@@ -1987,7 +2056,6 @@
         </w:rPr>
         <w:t xml:space="preserve"> 18 de </w:t>
       </w:r>
-      <w:proofErr w:type="gramStart"/>
       <w:r>
         <w:rPr>
           <w:rFonts w:cstheme="minorHAnsi"/>
@@ -2000,15 +2068,7 @@
           <w:rFonts w:cstheme="minorHAnsi"/>
           <w:color w:val="000000" w:themeColor="text1"/>
         </w:rPr>
-        <w:t>gosto</w:t>
-      </w:r>
-      <w:proofErr w:type="gramEnd"/>
-      <w:r>
-        <w:rPr>
-          <w:rFonts w:cstheme="minorHAnsi"/>
-          <w:color w:val="000000" w:themeColor="text1"/>
-        </w:rPr>
-        <w:t>, 2023</w:t>
+        <w:t>gosto, 2023</w:t>
       </w:r>
     </w:p>
     <w:p>
@@ -2044,9 +2104,122 @@
           <w:szCs w:val="32"/>
           <w:lang w:val="es-ES"/>
         </w:rPr>
-        <w:t>2.</w:t>
-      </w:r>
-      <w:r>
+        <w:t>2.nombre del proyecto.</w:t>
+      </w:r>
+    </w:p>
+    <w:p>
+      <w:pPr>
+        <w:shd w:val="clear" w:color="auto" w:fill="FFFFFF"/>
+        <w:spacing w:before="100" w:beforeAutospacing="1" w:after="100" w:afterAutospacing="1" w:line="360" w:lineRule="auto"/>
+        <w:jc w:val="both"/>
+        <w:rPr>
+          <w:rFonts w:cstheme="minorHAnsi"/>
+          <w:b/>
+          <w:bCs/>
+          <w:color w:val="000000" w:themeColor="text1"/>
+          <w:lang w:val="es-ES"/>
+        </w:rPr>
+      </w:pPr>
+      <w:r>
+        <w:rPr>
+          <w:rFonts w:cstheme="minorHAnsi"/>
+          <w:color w:val="000000" w:themeColor="text1"/>
+          <w:lang w:val="es-ES"/>
+        </w:rPr>
+        <w:t xml:space="preserve">El nombre del proyecto seria </w:t>
+      </w:r>
+      <w:r>
+        <w:rPr>
+          <w:rFonts w:cstheme="minorHAnsi"/>
+          <w:b/>
+          <w:bCs/>
+          <w:color w:val="000000" w:themeColor="text1"/>
+          <w:lang w:val="es-ES"/>
+        </w:rPr>
+        <w:t>VentaRapida</w:t>
+      </w:r>
+      <w:r>
+        <w:rPr>
+          <w:rFonts w:cstheme="minorHAnsi"/>
+          <w:b/>
+          <w:bCs/>
+          <w:color w:val="000000" w:themeColor="text1"/>
+          <w:lang w:val="es-ES"/>
+        </w:rPr>
+        <w:t>.</w:t>
+      </w:r>
+    </w:p>
+    <w:p>
+      <w:pPr>
+        <w:shd w:val="clear" w:color="auto" w:fill="FFFFFF"/>
+        <w:spacing w:before="100" w:beforeAutospacing="1" w:after="100" w:afterAutospacing="1" w:line="360" w:lineRule="auto"/>
+        <w:jc w:val="both"/>
+        <w:rPr>
+          <w:rFonts w:cstheme="minorHAnsi"/>
+          <w:color w:val="000000" w:themeColor="text1"/>
+          <w:lang w:val="es-ES"/>
+        </w:rPr>
+      </w:pPr>
+      <w:r>
+        <w:rPr>
+          <w:rFonts w:cstheme="minorHAnsi"/>
+          <w:color w:val="000000" w:themeColor="text1"/>
+          <w:lang w:val="es-ES"/>
+        </w:rPr>
+        <w:t>Descripción:</w:t>
+      </w:r>
+    </w:p>
+    <w:p>
+      <w:pPr>
+        <w:shd w:val="clear" w:color="auto" w:fill="FFFFFF"/>
+        <w:spacing w:before="100" w:beforeAutospacing="1" w:after="100" w:afterAutospacing="1" w:line="360" w:lineRule="auto"/>
+        <w:jc w:val="both"/>
+        <w:rPr>
+          <w:rFonts w:cstheme="minorHAnsi"/>
+          <w:color w:val="000000" w:themeColor="text1"/>
+          <w:lang w:val="es-ES"/>
+        </w:rPr>
+      </w:pPr>
+      <w:r>
+        <w:rPr>
+          <w:rFonts w:cstheme="minorHAnsi"/>
+          <w:b/>
+          <w:bCs/>
+          <w:color w:val="000000" w:themeColor="text1"/>
+          <w:lang w:val="es-ES"/>
+        </w:rPr>
+        <w:t>VentaRapida</w:t>
+      </w:r>
+      <w:r>
+        <w:rPr>
+          <w:rFonts w:cstheme="minorHAnsi"/>
+          <w:color w:val="000000" w:themeColor="text1"/>
+          <w:lang w:val="es-ES"/>
+        </w:rPr>
+        <w:t xml:space="preserve"> es un completo sistema de gestión diseñado específicamente para empresas que se especializan en la venta de ropa y accesorios. Este software proporciona</w:t>
+      </w:r>
+      <w:r>
+        <w:rPr>
+          <w:rFonts w:cstheme="minorHAnsi"/>
+          <w:color w:val="000000" w:themeColor="text1"/>
+          <w:lang w:val="es-ES"/>
+        </w:rPr>
+        <w:t>ra</w:t>
+      </w:r>
+      <w:r>
+        <w:rPr>
+          <w:rFonts w:cstheme="minorHAnsi"/>
+          <w:color w:val="000000" w:themeColor="text1"/>
+          <w:lang w:val="es-ES"/>
+        </w:rPr>
+        <w:t xml:space="preserve"> una solución completa con el objetivo de facilitar y optimizar los procesos comerciales estratégicos y operativos. </w:t>
+      </w:r>
+    </w:p>
+    <w:p>
+      <w:pPr>
+        <w:shd w:val="clear" w:color="auto" w:fill="FFFFFF"/>
+        <w:spacing w:before="100" w:beforeAutospacing="1" w:after="100" w:afterAutospacing="1" w:line="360" w:lineRule="auto"/>
+        <w:jc w:val="both"/>
         <w:rPr>
           <w:rFonts w:asciiTheme="majorHAnsi" w:hAnsiTheme="majorHAnsi" w:cstheme="majorHAnsi"/>
           <w:b/>
@@ -2056,116 +2229,7 @@
           <w:szCs w:val="32"/>
           <w:lang w:val="es-ES"/>
         </w:rPr>
-        <w:t>nombre del proyecto.</w:t>
-      </w:r>
-    </w:p>
-    <w:p>
-      <w:pPr>
-        <w:shd w:val="clear" w:color="auto" w:fill="FFFFFF"/>
-        <w:spacing w:before="100" w:beforeAutospacing="1" w:after="100" w:afterAutospacing="1" w:line="360" w:lineRule="auto"/>
-        <w:jc w:val="both"/>
-        <w:rPr>
-          <w:rFonts w:cstheme="minorHAnsi"/>
-          <w:b/>
-          <w:bCs/>
-          <w:color w:val="000000" w:themeColor="text1"/>
-          <w:lang w:val="es-ES"/>
-        </w:rPr>
-      </w:pPr>
-      <w:r>
-        <w:rPr>
-          <w:rFonts w:cstheme="minorHAnsi"/>
-          <w:color w:val="000000" w:themeColor="text1"/>
-          <w:lang w:val="es-ES"/>
-        </w:rPr>
-        <w:t xml:space="preserve">El nombre del proyecto seria </w:t>
-      </w:r>
-      <w:r>
-        <w:rPr>
-          <w:rFonts w:cstheme="minorHAnsi"/>
-          <w:b/>
-          <w:bCs/>
-          <w:color w:val="000000" w:themeColor="text1"/>
-          <w:lang w:val="es-ES"/>
-        </w:rPr>
-        <w:t>VentaRapida</w:t>
-      </w:r>
-      <w:r>
-        <w:rPr>
-          <w:rFonts w:cstheme="minorHAnsi"/>
-          <w:b/>
-          <w:bCs/>
-          <w:color w:val="000000" w:themeColor="text1"/>
-          <w:lang w:val="es-ES"/>
-        </w:rPr>
-        <w:t>.</w:t>
-      </w:r>
-    </w:p>
-    <w:p>
-      <w:pPr>
-        <w:shd w:val="clear" w:color="auto" w:fill="FFFFFF"/>
-        <w:spacing w:before="100" w:beforeAutospacing="1" w:after="100" w:afterAutospacing="1" w:line="360" w:lineRule="auto"/>
-        <w:jc w:val="both"/>
-        <w:rPr>
-          <w:rFonts w:cstheme="minorHAnsi"/>
-          <w:color w:val="000000" w:themeColor="text1"/>
-          <w:lang w:val="es-ES"/>
-        </w:rPr>
-      </w:pPr>
-      <w:r>
-        <w:rPr>
-          <w:rFonts w:cstheme="minorHAnsi"/>
-          <w:color w:val="000000" w:themeColor="text1"/>
-          <w:lang w:val="es-ES"/>
-        </w:rPr>
-        <w:t>Descripción:</w:t>
-      </w:r>
-    </w:p>
-    <w:p>
-      <w:pPr>
-        <w:shd w:val="clear" w:color="auto" w:fill="FFFFFF"/>
-        <w:spacing w:before="100" w:beforeAutospacing="1" w:after="100" w:afterAutospacing="1" w:line="360" w:lineRule="auto"/>
-        <w:jc w:val="both"/>
-        <w:rPr>
-          <w:rFonts w:cstheme="minorHAnsi"/>
-          <w:color w:val="000000" w:themeColor="text1"/>
-          <w:lang w:val="es-ES"/>
-        </w:rPr>
-      </w:pPr>
-      <w:r>
-        <w:rPr>
-          <w:rFonts w:cstheme="minorHAnsi"/>
-          <w:b/>
-          <w:bCs/>
-          <w:color w:val="000000" w:themeColor="text1"/>
-          <w:lang w:val="es-ES"/>
-        </w:rPr>
-        <w:t>VentaRapida</w:t>
-      </w:r>
-      <w:r>
-        <w:rPr>
-          <w:rFonts w:cstheme="minorHAnsi"/>
-          <w:color w:val="000000" w:themeColor="text1"/>
-          <w:lang w:val="es-ES"/>
-        </w:rPr>
-        <w:t xml:space="preserve"> es un completo sistema de gestión diseñado específicamente para empresas que se especializan en la venta de ropa y accesorios. Este software proporciona</w:t>
-      </w:r>
-      <w:r>
-        <w:rPr>
-          <w:rFonts w:cstheme="minorHAnsi"/>
-          <w:color w:val="000000" w:themeColor="text1"/>
-          <w:lang w:val="es-ES"/>
-        </w:rPr>
-        <w:t>ra</w:t>
-      </w:r>
-      <w:r>
-        <w:rPr>
-          <w:rFonts w:cstheme="minorHAnsi"/>
-          <w:color w:val="000000" w:themeColor="text1"/>
-          <w:lang w:val="es-ES"/>
-        </w:rPr>
-        <w:t xml:space="preserve"> una solución completa con el objetivo de facilitar y optimizar los procesos comerciales estratégicos y operativos. </w:t>
-      </w:r>
+      </w:pPr>
     </w:p>
     <w:p>
       <w:pPr>
@@ -2208,9 +2272,279 @@
           <w:szCs w:val="32"/>
           <w:lang w:val="es-ES"/>
         </w:rPr>
-        <w:t>3.</w:t>
-      </w:r>
-      <w:r>
+        <w:lastRenderedPageBreak/>
+        <w:t>3.Tecnologías Utilizadas</w:t>
+      </w:r>
+    </w:p>
+    <w:p>
+      <w:pPr>
+        <w:shd w:val="clear" w:color="auto" w:fill="FFFFFF"/>
+        <w:spacing w:before="100" w:beforeAutospacing="1" w:after="100" w:afterAutospacing="1" w:line="360" w:lineRule="auto"/>
+        <w:jc w:val="both"/>
+        <w:rPr>
+          <w:rFonts w:cstheme="minorHAnsi"/>
+          <w:color w:val="000000" w:themeColor="text1"/>
+          <w:lang w:val="es-ES"/>
+        </w:rPr>
+      </w:pPr>
+      <w:r>
+        <w:rPr>
+          <w:rFonts w:cstheme="minorHAnsi"/>
+          <w:color w:val="000000" w:themeColor="text1"/>
+          <w:lang w:val="es-ES"/>
+        </w:rPr>
+        <w:t>De momento, las tecnologías utilizadas para este proyecto son:</w:t>
+      </w:r>
+    </w:p>
+    <w:p>
+      <w:pPr>
+        <w:shd w:val="clear" w:color="auto" w:fill="FFFFFF"/>
+        <w:spacing w:before="100" w:beforeAutospacing="1" w:after="100" w:afterAutospacing="1" w:line="360" w:lineRule="auto"/>
+        <w:jc w:val="both"/>
+        <w:rPr>
+          <w:rFonts w:cstheme="minorHAnsi"/>
+          <w:color w:val="000000" w:themeColor="text1"/>
+          <w:lang w:val="es-ES"/>
+        </w:rPr>
+      </w:pPr>
+      <w:r>
+        <w:rPr>
+          <w:rFonts w:cstheme="minorHAnsi"/>
+          <w:b/>
+          <w:bCs/>
+          <w:color w:val="000000" w:themeColor="text1"/>
+          <w:lang w:val="es-ES"/>
+        </w:rPr>
+        <w:t>HTML (lenguaje de marcado de hipertexto):</w:t>
+      </w:r>
+      <w:r>
+        <w:rPr>
+          <w:rFonts w:cstheme="minorHAnsi"/>
+          <w:color w:val="000000" w:themeColor="text1"/>
+          <w:lang w:val="es-ES"/>
+        </w:rPr>
+        <w:t xml:space="preserve"> </w:t>
+      </w:r>
+      <w:r>
+        <w:rPr>
+          <w:rFonts w:cstheme="minorHAnsi"/>
+          <w:color w:val="000000" w:themeColor="text1"/>
+          <w:lang w:val="es-ES"/>
+        </w:rPr>
+        <w:t>HTML es el lenguaje de marcado estándar que se utiliza para estructurar y presentar el contenido de las páginas web. En este proyecto se utiliza HTML para crear la estructura de las páginas web, definiendo encabezados, párrafos, listas y otros elementos.</w:t>
+      </w:r>
+    </w:p>
+    <w:p>
+      <w:pPr>
+        <w:shd w:val="clear" w:color="auto" w:fill="FFFFFF"/>
+        <w:spacing w:before="100" w:beforeAutospacing="1" w:after="100" w:afterAutospacing="1" w:line="360" w:lineRule="auto"/>
+        <w:jc w:val="both"/>
+        <w:rPr>
+          <w:rFonts w:cstheme="minorHAnsi"/>
+          <w:b/>
+          <w:bCs/>
+          <w:color w:val="000000" w:themeColor="text1"/>
+          <w:lang w:val="es-ES"/>
+        </w:rPr>
+      </w:pPr>
+      <w:r>
+        <w:rPr>
+          <w:rFonts w:cstheme="minorHAnsi"/>
+          <w:b/>
+          <w:bCs/>
+          <w:color w:val="000000" w:themeColor="text1"/>
+          <w:lang w:val="es-ES"/>
+        </w:rPr>
+        <w:t>CSS (hoja de estilo en cascada):</w:t>
+      </w:r>
+      <w:r>
+        <w:rPr>
+          <w:rFonts w:cstheme="minorHAnsi"/>
+          <w:b/>
+          <w:bCs/>
+          <w:color w:val="000000" w:themeColor="text1"/>
+          <w:lang w:val="es-ES"/>
+        </w:rPr>
+        <w:t xml:space="preserve"> </w:t>
+      </w:r>
+      <w:r>
+        <w:rPr>
+          <w:rFonts w:cstheme="minorHAnsi"/>
+          <w:color w:val="000000" w:themeColor="text1"/>
+          <w:lang w:val="es-ES"/>
+        </w:rPr>
+        <w:t>CSS es un lenguaje utilizado para definir el diseño, la apariencia y el estilo visual de las páginas web creadas con HTML. En el proyecto, se utiliza CSS para aplicar colores, tipografía, márgenes, espaciado y otros aspectos visuales a las páginas.</w:t>
+      </w:r>
+    </w:p>
+    <w:p>
+      <w:pPr>
+        <w:shd w:val="clear" w:color="auto" w:fill="FFFFFF"/>
+        <w:spacing w:before="100" w:beforeAutospacing="1" w:after="100" w:afterAutospacing="1" w:line="360" w:lineRule="auto"/>
+        <w:jc w:val="both"/>
+        <w:rPr>
+          <w:rFonts w:cstheme="minorHAnsi"/>
+          <w:b/>
+          <w:bCs/>
+          <w:color w:val="000000" w:themeColor="text1"/>
+          <w:lang w:val="es-ES"/>
+        </w:rPr>
+      </w:pPr>
+      <w:r>
+        <w:rPr>
+          <w:rFonts w:cstheme="minorHAnsi"/>
+          <w:b/>
+          <w:bCs/>
+          <w:color w:val="000000" w:themeColor="text1"/>
+          <w:lang w:val="es-ES"/>
+        </w:rPr>
+        <w:t>Javascript</w:t>
+      </w:r>
+      <w:r>
+        <w:rPr>
+          <w:rFonts w:cstheme="minorHAnsi"/>
+          <w:b/>
+          <w:bCs/>
+          <w:color w:val="000000" w:themeColor="text1"/>
+          <w:lang w:val="es-ES"/>
+        </w:rPr>
+        <w:t xml:space="preserve">: </w:t>
+      </w:r>
+      <w:r>
+        <w:rPr>
+          <w:rFonts w:cstheme="minorHAnsi"/>
+          <w:color w:val="000000" w:themeColor="text1"/>
+          <w:lang w:val="es-ES"/>
+        </w:rPr>
+        <w:t>JavaScript es un lenguaje de programación utilizado para crear interactividad y dinamismo en las páginas web. En el proyecto, se utiliza JavaScript para implementar funciones como la validación de formularios, la interacción con el usuario, la animación y la conexión a servicios externos, si es necesario.  </w:t>
+      </w:r>
+    </w:p>
+    <w:p>
+      <w:pPr>
+        <w:shd w:val="clear" w:color="auto" w:fill="FFFFFF"/>
+        <w:spacing w:before="100" w:beforeAutospacing="1" w:after="100" w:afterAutospacing="1" w:line="360" w:lineRule="auto"/>
+        <w:jc w:val="both"/>
+        <w:rPr>
+          <w:rFonts w:cstheme="minorHAnsi"/>
+          <w:color w:val="000000" w:themeColor="text1"/>
+          <w:lang w:val="es-ES"/>
+        </w:rPr>
+      </w:pPr>
+      <w:r>
+        <w:rPr>
+          <w:rFonts w:cstheme="minorHAnsi"/>
+          <w:color w:val="000000" w:themeColor="text1"/>
+          <w:lang w:val="es-ES"/>
+        </w:rPr>
+        <w:t>Hay que tener en cuenta que esta en pleno desarrollo, así que más tecnologías se van a utilizar en un futuro.</w:t>
+      </w:r>
+    </w:p>
+    <w:p>
+      <w:pPr>
+        <w:shd w:val="clear" w:color="auto" w:fill="FFFFFF"/>
+        <w:spacing w:before="100" w:beforeAutospacing="1" w:after="100" w:afterAutospacing="1" w:line="360" w:lineRule="auto"/>
+        <w:jc w:val="both"/>
+        <w:rPr>
+          <w:rFonts w:cstheme="minorHAnsi"/>
+          <w:b/>
+          <w:bCs/>
+          <w:color w:val="000000" w:themeColor="text1"/>
+          <w:lang w:val="es-ES"/>
+        </w:rPr>
+      </w:pPr>
+      <w:r>
+        <w:rPr>
+          <w:rFonts w:cstheme="minorHAnsi"/>
+          <w:b/>
+          <w:bCs/>
+          <w:color w:val="000000" w:themeColor="text1"/>
+          <w:lang w:val="es-ES"/>
+        </w:rPr>
+        <w:t xml:space="preserve">4. </w:t>
+      </w:r>
+      <w:r>
+        <w:rPr>
+          <w:rFonts w:cstheme="minorHAnsi"/>
+          <w:b/>
+          <w:bCs/>
+          <w:color w:val="000000" w:themeColor="text1"/>
+          <w:lang w:val="es-ES"/>
+        </w:rPr>
+        <w:t>Objetivo del Proyecto</w:t>
+      </w:r>
+    </w:p>
+    <w:p>
+      <w:pPr>
+        <w:shd w:val="clear" w:color="auto" w:fill="FFFFFF"/>
+        <w:spacing w:before="100" w:beforeAutospacing="1" w:after="100" w:afterAutospacing="1" w:line="360" w:lineRule="auto"/>
+        <w:jc w:val="both"/>
+        <w:rPr>
+          <w:rFonts w:cstheme="minorHAnsi"/>
+          <w:color w:val="000000" w:themeColor="text1"/>
+        </w:rPr>
+      </w:pPr>
+      <w:r>
+        <w:rPr>
+          <w:rFonts w:cstheme="minorHAnsi"/>
+          <w:color w:val="000000" w:themeColor="text1"/>
+          <w:lang w:val="es-ES"/>
+        </w:rPr>
+        <w:t xml:space="preserve">Uno de los objetivos principales para </w:t>
+      </w:r>
+      <w:r>
+        <w:rPr>
+          <w:rFonts w:cstheme="minorHAnsi"/>
+          <w:b/>
+          <w:bCs/>
+          <w:color w:val="000000" w:themeColor="text1"/>
+          <w:lang w:val="es-ES"/>
+        </w:rPr>
+        <w:t>VentaRapida</w:t>
+      </w:r>
+      <w:r>
+        <w:rPr>
+          <w:rFonts w:cstheme="minorHAnsi"/>
+          <w:b/>
+          <w:bCs/>
+          <w:color w:val="000000" w:themeColor="text1"/>
+          <w:lang w:val="es-ES"/>
+        </w:rPr>
+        <w:t xml:space="preserve"> </w:t>
+      </w:r>
+      <w:r>
+        <w:rPr>
+          <w:rFonts w:cstheme="minorHAnsi"/>
+          <w:color w:val="000000" w:themeColor="text1"/>
+          <w:lang w:val="es-ES"/>
+        </w:rPr>
+        <w:t xml:space="preserve">es </w:t>
+      </w:r>
+      <w:r>
+        <w:rPr>
+          <w:rFonts w:cstheme="minorHAnsi"/>
+          <w:color w:val="000000" w:themeColor="text1"/>
+        </w:rPr>
+        <w:t>desarrollar un sistema de gestión integral diseñado específicamente para optimizar y agilizar los procesos involucrados en la venta de ropa. </w:t>
+      </w:r>
+      <w:r>
+        <w:rPr>
+          <w:rFonts w:cstheme="minorHAnsi"/>
+          <w:color w:val="000000" w:themeColor="text1"/>
+        </w:rPr>
+        <w:t>El</w:t>
+      </w:r>
+      <w:r>
+        <w:rPr>
+          <w:rFonts w:cstheme="minorHAnsi"/>
+          <w:color w:val="000000" w:themeColor="text1"/>
+        </w:rPr>
+        <w:t xml:space="preserve"> objetivo es mejorar la experiencia de compra de los clientes proporcionando una interfaz intuitiva y atractiva para buscar productos, ver imágenes detalladas, leer descripciones y realizar compras de forma rápida y segura. Aplicar técnicas de diseño y usabilidad que aseguren una experiencia de usuario positiva. </w:t>
+      </w:r>
+    </w:p>
+    <w:p>
+      <w:pPr>
+        <w:shd w:val="clear" w:color="auto" w:fill="FFFFFF"/>
+        <w:spacing w:before="100" w:beforeAutospacing="1" w:after="100" w:afterAutospacing="1" w:line="360" w:lineRule="auto"/>
+        <w:jc w:val="both"/>
         <w:rPr>
           <w:rFonts w:asciiTheme="majorHAnsi" w:hAnsiTheme="majorHAnsi" w:cstheme="majorHAnsi"/>
           <w:b/>
@@ -2220,279 +2554,8 @@
           <w:szCs w:val="32"/>
           <w:lang w:val="es-ES"/>
         </w:rPr>
-        <w:t>Tecnologías Utilizadas</w:t>
-      </w:r>
-    </w:p>
-    <w:p>
-      <w:pPr>
-        <w:shd w:val="clear" w:color="auto" w:fill="FFFFFF"/>
-        <w:spacing w:before="100" w:beforeAutospacing="1" w:after="100" w:afterAutospacing="1" w:line="360" w:lineRule="auto"/>
-        <w:jc w:val="both"/>
-        <w:rPr>
-          <w:rFonts w:cstheme="minorHAnsi"/>
-          <w:color w:val="000000" w:themeColor="text1"/>
-          <w:lang w:val="es-ES"/>
-        </w:rPr>
-      </w:pPr>
-      <w:r>
-        <w:rPr>
-          <w:rFonts w:cstheme="minorHAnsi"/>
-          <w:color w:val="000000" w:themeColor="text1"/>
-          <w:lang w:val="es-ES"/>
-        </w:rPr>
-        <w:t>De momento, las tecnologías utilizadas para este proyecto son:</w:t>
-      </w:r>
-    </w:p>
-    <w:p>
-      <w:pPr>
-        <w:shd w:val="clear" w:color="auto" w:fill="FFFFFF"/>
-        <w:spacing w:before="100" w:beforeAutospacing="1" w:after="100" w:afterAutospacing="1" w:line="360" w:lineRule="auto"/>
-        <w:jc w:val="both"/>
-        <w:rPr>
-          <w:rFonts w:cstheme="minorHAnsi"/>
-          <w:color w:val="000000" w:themeColor="text1"/>
-          <w:lang w:val="es-ES"/>
-        </w:rPr>
-      </w:pPr>
-      <w:r>
-        <w:rPr>
-          <w:rFonts w:cstheme="minorHAnsi"/>
-          <w:b/>
-          <w:bCs/>
-          <w:color w:val="000000" w:themeColor="text1"/>
-          <w:lang w:val="es-ES"/>
-        </w:rPr>
-        <w:t>HTML (lenguaje de marcado de hipertexto):</w:t>
-      </w:r>
-      <w:r>
-        <w:rPr>
-          <w:rFonts w:cstheme="minorHAnsi"/>
-          <w:color w:val="000000" w:themeColor="text1"/>
-          <w:lang w:val="es-ES"/>
-        </w:rPr>
-        <w:t xml:space="preserve"> </w:t>
-      </w:r>
-      <w:r>
-        <w:rPr>
-          <w:rFonts w:cstheme="minorHAnsi"/>
-          <w:color w:val="000000" w:themeColor="text1"/>
-          <w:lang w:val="es-ES"/>
-        </w:rPr>
-        <w:t>HTML es el lenguaje de marcado estándar que se utiliza para estructurar y presentar el contenido de las páginas web. En este proyecto se utiliza HTML para crear la estructura de las páginas web, definiendo encabezados, párrafos, listas y otros elementos.</w:t>
-      </w:r>
-    </w:p>
-    <w:p>
-      <w:pPr>
-        <w:shd w:val="clear" w:color="auto" w:fill="FFFFFF"/>
-        <w:spacing w:before="100" w:beforeAutospacing="1" w:after="100" w:afterAutospacing="1" w:line="360" w:lineRule="auto"/>
-        <w:jc w:val="both"/>
-        <w:rPr>
-          <w:rFonts w:cstheme="minorHAnsi"/>
-          <w:b/>
-          <w:bCs/>
-          <w:color w:val="000000" w:themeColor="text1"/>
-          <w:lang w:val="es-ES"/>
-        </w:rPr>
-      </w:pPr>
-      <w:r>
-        <w:rPr>
-          <w:rFonts w:cstheme="minorHAnsi"/>
-          <w:b/>
-          <w:bCs/>
-          <w:color w:val="000000" w:themeColor="text1"/>
-          <w:lang w:val="es-ES"/>
-        </w:rPr>
-        <w:t>CSS (hoja de estilo en cascada):</w:t>
-      </w:r>
-      <w:r>
-        <w:rPr>
-          <w:rFonts w:cstheme="minorHAnsi"/>
-          <w:b/>
-          <w:bCs/>
-          <w:color w:val="000000" w:themeColor="text1"/>
-          <w:lang w:val="es-ES"/>
-        </w:rPr>
-        <w:t xml:space="preserve"> </w:t>
-      </w:r>
-      <w:r>
-        <w:rPr>
-          <w:rFonts w:cstheme="minorHAnsi"/>
-          <w:color w:val="000000" w:themeColor="text1"/>
-          <w:lang w:val="es-ES"/>
-        </w:rPr>
-        <w:t>CSS es un lenguaje utilizado para definir el diseño, la apariencia y el estilo visual de las páginas web creadas con HTML. En el proyecto, se utiliza CSS para aplicar colores, tipografía, márgenes, espaciado y otros aspectos visuales a las páginas.</w:t>
-      </w:r>
-    </w:p>
-    <w:p>
-      <w:pPr>
-        <w:shd w:val="clear" w:color="auto" w:fill="FFFFFF"/>
-        <w:spacing w:before="100" w:beforeAutospacing="1" w:after="100" w:afterAutospacing="1" w:line="360" w:lineRule="auto"/>
-        <w:jc w:val="both"/>
-        <w:rPr>
-          <w:rFonts w:cstheme="minorHAnsi"/>
-          <w:b/>
-          <w:bCs/>
-          <w:color w:val="000000" w:themeColor="text1"/>
-          <w:lang w:val="es-ES"/>
-        </w:rPr>
-      </w:pPr>
-      <w:r>
-        <w:rPr>
-          <w:rFonts w:cstheme="minorHAnsi"/>
-          <w:b/>
-          <w:bCs/>
-          <w:color w:val="000000" w:themeColor="text1"/>
-          <w:lang w:val="es-ES"/>
-        </w:rPr>
-        <w:lastRenderedPageBreak/>
-        <w:t>Javascript</w:t>
-      </w:r>
-      <w:r>
-        <w:rPr>
-          <w:rFonts w:cstheme="minorHAnsi"/>
-          <w:b/>
-          <w:bCs/>
-          <w:color w:val="000000" w:themeColor="text1"/>
-          <w:lang w:val="es-ES"/>
-        </w:rPr>
-        <w:t xml:space="preserve">: </w:t>
-      </w:r>
-      <w:r>
-        <w:rPr>
-          <w:rFonts w:cstheme="minorHAnsi"/>
-          <w:color w:val="000000" w:themeColor="text1"/>
-          <w:lang w:val="es-ES"/>
-        </w:rPr>
-        <w:t>JavaScript es un lenguaje de programación utilizado para crear interactividad y dinamismo en las páginas web. En el proyecto, se utiliza JavaScript para implementar funciones como la validación de formularios, la interacción con el usuario, la animación y la conexión a servicios externos, si es necesario.  </w:t>
-      </w:r>
-    </w:p>
-    <w:p>
-      <w:pPr>
-        <w:shd w:val="clear" w:color="auto" w:fill="FFFFFF"/>
-        <w:spacing w:before="100" w:beforeAutospacing="1" w:after="100" w:afterAutospacing="1" w:line="360" w:lineRule="auto"/>
-        <w:jc w:val="both"/>
-        <w:rPr>
-          <w:rFonts w:cstheme="minorHAnsi"/>
-          <w:color w:val="000000" w:themeColor="text1"/>
-          <w:lang w:val="es-ES"/>
-        </w:rPr>
-      </w:pPr>
-      <w:r>
-        <w:rPr>
-          <w:rFonts w:cstheme="minorHAnsi"/>
-          <w:color w:val="000000" w:themeColor="text1"/>
-          <w:lang w:val="es-ES"/>
-        </w:rPr>
-        <w:t>Hay que tener en cuenta que esta en pleno desarrollo, así que más tecnologías se van a utilizar en un futuro.</w:t>
-      </w:r>
-    </w:p>
-    <w:p>
-      <w:pPr>
-        <w:shd w:val="clear" w:color="auto" w:fill="FFFFFF"/>
-        <w:spacing w:before="100" w:beforeAutospacing="1" w:after="100" w:afterAutospacing="1" w:line="360" w:lineRule="auto"/>
-        <w:jc w:val="both"/>
-        <w:rPr>
-          <w:rFonts w:cstheme="minorHAnsi"/>
-          <w:b/>
-          <w:bCs/>
-          <w:color w:val="000000" w:themeColor="text1"/>
-          <w:lang w:val="es-ES"/>
-        </w:rPr>
-      </w:pPr>
-      <w:r>
-        <w:rPr>
-          <w:rFonts w:cstheme="minorHAnsi"/>
-          <w:b/>
-          <w:bCs/>
-          <w:color w:val="000000" w:themeColor="text1"/>
-          <w:lang w:val="es-ES"/>
-        </w:rPr>
-        <w:t xml:space="preserve">4. </w:t>
-      </w:r>
-      <w:r>
-        <w:rPr>
-          <w:rFonts w:cstheme="minorHAnsi"/>
-          <w:b/>
-          <w:bCs/>
-          <w:color w:val="000000" w:themeColor="text1"/>
-          <w:lang w:val="es-ES"/>
-        </w:rPr>
-        <w:t>Objetivo del Proyecto</w:t>
-      </w:r>
-    </w:p>
-    <w:p>
-      <w:pPr>
-        <w:shd w:val="clear" w:color="auto" w:fill="FFFFFF"/>
-        <w:spacing w:before="100" w:beforeAutospacing="1" w:after="100" w:afterAutospacing="1" w:line="360" w:lineRule="auto"/>
-        <w:jc w:val="both"/>
-        <w:rPr>
-          <w:rFonts w:cstheme="minorHAnsi"/>
-          <w:color w:val="000000" w:themeColor="text1"/>
-        </w:rPr>
-      </w:pPr>
-      <w:r>
-        <w:rPr>
-          <w:rFonts w:cstheme="minorHAnsi"/>
-          <w:color w:val="000000" w:themeColor="text1"/>
-          <w:lang w:val="es-ES"/>
-        </w:rPr>
-        <w:t xml:space="preserve">Uno de los objetivos principales para </w:t>
-      </w:r>
-      <w:r>
-        <w:rPr>
-          <w:rFonts w:cstheme="minorHAnsi"/>
-          <w:b/>
-          <w:bCs/>
-          <w:color w:val="000000" w:themeColor="text1"/>
-          <w:lang w:val="es-ES"/>
-        </w:rPr>
-        <w:t>VentaRapida</w:t>
-      </w:r>
-      <w:r>
-        <w:rPr>
-          <w:rFonts w:cstheme="minorHAnsi"/>
-          <w:b/>
-          <w:bCs/>
-          <w:color w:val="000000" w:themeColor="text1"/>
-          <w:lang w:val="es-ES"/>
-        </w:rPr>
-        <w:t xml:space="preserve"> </w:t>
-      </w:r>
-      <w:r>
-        <w:rPr>
-          <w:rFonts w:cstheme="minorHAnsi"/>
-          <w:color w:val="000000" w:themeColor="text1"/>
-          <w:lang w:val="es-ES"/>
-        </w:rPr>
-        <w:t xml:space="preserve">es </w:t>
-      </w:r>
-      <w:r>
-        <w:rPr>
-          <w:rFonts w:cstheme="minorHAnsi"/>
-          <w:color w:val="000000" w:themeColor="text1"/>
-        </w:rPr>
-        <w:t>desarrollar un sistema de gestión integral diseñado específicamente para optimizar y agilizar los procesos involucrados en la venta de ropa. </w:t>
-      </w:r>
-      <w:r>
-        <w:rPr>
-          <w:rFonts w:cstheme="minorHAnsi"/>
-          <w:color w:val="000000" w:themeColor="text1"/>
-        </w:rPr>
-        <w:t>El</w:t>
-      </w:r>
-      <w:r>
-        <w:rPr>
-          <w:rFonts w:cstheme="minorHAnsi"/>
-          <w:color w:val="000000" w:themeColor="text1"/>
-        </w:rPr>
-        <w:t xml:space="preserve"> objetivo es mejorar la experiencia de compra de los clientes proporcionando una interfaz intuitiva y atractiva para buscar productos, ver imágenes detalladas, leer descripciones y realizar compras de forma rápida y segura. Aplicar técnicas de diseño y usabilidad que aseguren una experiencia de usuario positiva. </w:t>
-      </w:r>
-    </w:p>
-    <w:p>
-      <w:pPr>
-        <w:shd w:val="clear" w:color="auto" w:fill="FFFFFF"/>
-        <w:spacing w:before="100" w:beforeAutospacing="1" w:after="100" w:afterAutospacing="1" w:line="360" w:lineRule="auto"/>
-        <w:jc w:val="both"/>
+      </w:pPr>
+      <w:r>
         <w:rPr>
           <w:rFonts w:asciiTheme="majorHAnsi" w:hAnsiTheme="majorHAnsi" w:cstheme="majorHAnsi"/>
           <w:b/>
@@ -2502,8 +2565,493 @@
           <w:szCs w:val="32"/>
           <w:lang w:val="es-ES"/>
         </w:rPr>
-      </w:pPr>
-      <w:r>
+        <w:t>5.Alcance del Proyecto</w:t>
+      </w:r>
+    </w:p>
+    <w:p>
+      <w:pPr>
+        <w:shd w:val="clear" w:color="auto" w:fill="FFFFFF"/>
+        <w:spacing w:before="100" w:beforeAutospacing="1" w:after="100" w:afterAutospacing="1" w:line="360" w:lineRule="auto"/>
+        <w:jc w:val="both"/>
+        <w:rPr>
+          <w:rFonts w:cstheme="minorHAnsi"/>
+          <w:color w:val="000000" w:themeColor="text1"/>
+          <w:lang w:val="es-ES"/>
+        </w:rPr>
+      </w:pPr>
+      <w:r>
+        <w:rPr>
+          <w:rFonts w:cstheme="minorHAnsi"/>
+          <w:color w:val="000000" w:themeColor="text1"/>
+          <w:lang w:val="es-ES"/>
+        </w:rPr>
+        <w:t>El alcance que quiero abarcar es:</w:t>
+      </w:r>
+      <w:r>
+        <w:rPr>
+          <w:rFonts w:cstheme="minorHAnsi"/>
+          <w:color w:val="000000" w:themeColor="text1"/>
+          <w:lang w:val="es-ES"/>
+        </w:rPr>
+        <w:t xml:space="preserve"> </w:t>
+      </w:r>
+    </w:p>
+    <w:p>
+      <w:pPr>
+        <w:shd w:val="clear" w:color="auto" w:fill="FFFFFF"/>
+        <w:spacing w:before="100" w:beforeAutospacing="1" w:after="100" w:afterAutospacing="1" w:line="360" w:lineRule="auto"/>
+        <w:jc w:val="both"/>
+        <w:rPr>
+          <w:rFonts w:cstheme="minorHAnsi"/>
+          <w:color w:val="000000" w:themeColor="text1"/>
+          <w:lang w:val="es-ES"/>
+        </w:rPr>
+      </w:pPr>
+      <w:r>
+        <w:rPr>
+          <w:rFonts w:cstheme="minorHAnsi"/>
+          <w:color w:val="000000" w:themeColor="text1"/>
+          <w:lang w:val="es-ES"/>
+        </w:rPr>
+        <w:t>El sistema se centrará en mejorar la eficiencia de los procesos relacionados con la administración de inventario, la interacción con los clientes y la promoción de productos.</w:t>
+      </w:r>
+    </w:p>
+    <w:p>
+      <w:pPr>
+        <w:shd w:val="clear" w:color="auto" w:fill="FFFFFF"/>
+        <w:spacing w:before="100" w:beforeAutospacing="1" w:after="100" w:afterAutospacing="1" w:line="360" w:lineRule="auto"/>
+        <w:jc w:val="both"/>
+        <w:rPr>
+          <w:rFonts w:cstheme="minorHAnsi"/>
+          <w:b/>
+          <w:bCs/>
+          <w:color w:val="000000" w:themeColor="text1"/>
+          <w:lang w:val="es-ES"/>
+        </w:rPr>
+      </w:pPr>
+      <w:r>
+        <w:rPr>
+          <w:rFonts w:cstheme="minorHAnsi"/>
+          <w:b/>
+          <w:bCs/>
+          <w:color w:val="000000" w:themeColor="text1"/>
+          <w:lang w:val="es-ES"/>
+        </w:rPr>
+        <w:lastRenderedPageBreak/>
+        <w:t>La gestión del inventario:</w:t>
+      </w:r>
+      <w:r>
+        <w:rPr>
+          <w:rFonts w:cstheme="minorHAnsi"/>
+          <w:b/>
+          <w:bCs/>
+          <w:color w:val="000000" w:themeColor="text1"/>
+          <w:lang w:val="es-ES"/>
+        </w:rPr>
+        <w:t xml:space="preserve"> </w:t>
+      </w:r>
+      <w:r>
+        <w:rPr>
+          <w:rFonts w:cstheme="minorHAnsi"/>
+          <w:color w:val="000000" w:themeColor="text1"/>
+          <w:lang w:val="es-ES"/>
+        </w:rPr>
+        <w:t>El sistema permitirá a los usuarios agregar, editar y eliminar productos de su inventario. Se pueden definir categorías, tallas, colores y precios para cada producto. Además, se introducirá un mecanismo para controlar la disponibilidad y el inventario de productos.</w:t>
+      </w:r>
+    </w:p>
+    <w:p>
+      <w:pPr>
+        <w:shd w:val="clear" w:color="auto" w:fill="FFFFFF"/>
+        <w:spacing w:before="100" w:beforeAutospacing="1" w:after="100" w:afterAutospacing="1" w:line="360" w:lineRule="auto"/>
+        <w:jc w:val="both"/>
+        <w:rPr>
+          <w:rFonts w:cstheme="minorHAnsi"/>
+          <w:color w:val="000000" w:themeColor="text1"/>
+          <w:lang w:val="es-ES"/>
+        </w:rPr>
+      </w:pPr>
+      <w:r>
+        <w:rPr>
+          <w:rFonts w:cstheme="minorHAnsi"/>
+          <w:b/>
+          <w:bCs/>
+          <w:color w:val="000000" w:themeColor="text1"/>
+          <w:lang w:val="es-ES"/>
+        </w:rPr>
+        <w:t>Portafolio de productos:</w:t>
+      </w:r>
+      <w:r>
+        <w:rPr>
+          <w:rFonts w:cstheme="minorHAnsi"/>
+          <w:color w:val="000000" w:themeColor="text1"/>
+          <w:lang w:val="es-ES"/>
+        </w:rPr>
+        <w:t xml:space="preserve"> </w:t>
+      </w:r>
+      <w:r>
+        <w:rPr>
+          <w:rFonts w:cstheme="minorHAnsi"/>
+          <w:color w:val="000000" w:themeColor="text1"/>
+          <w:lang w:val="es-ES"/>
+        </w:rPr>
+        <w:t xml:space="preserve">Los usuarios podrán mostrar su catálogo de productos en una atractiva interfaz de usuario. Los clientes podrán navegar por categorías, ver detalles de productos y realizar compras. </w:t>
+      </w:r>
+    </w:p>
+    <w:p>
+      <w:pPr>
+        <w:shd w:val="clear" w:color="auto" w:fill="FFFFFF"/>
+        <w:spacing w:before="100" w:beforeAutospacing="1" w:after="100" w:afterAutospacing="1" w:line="360" w:lineRule="auto"/>
+        <w:jc w:val="both"/>
+        <w:rPr>
+          <w:rFonts w:cstheme="minorHAnsi"/>
+          <w:color w:val="000000" w:themeColor="text1"/>
+          <w:lang w:val="es-ES"/>
+        </w:rPr>
+      </w:pPr>
+      <w:r>
+        <w:rPr>
+          <w:rFonts w:cstheme="minorHAnsi"/>
+          <w:b/>
+          <w:bCs/>
+          <w:color w:val="000000" w:themeColor="text1"/>
+          <w:lang w:val="es-ES"/>
+        </w:rPr>
+        <w:t>Carrito de compras y pago:</w:t>
+      </w:r>
+      <w:r>
+        <w:rPr>
+          <w:rFonts w:cstheme="minorHAnsi"/>
+          <w:color w:val="000000" w:themeColor="text1"/>
+          <w:lang w:val="es-ES"/>
+        </w:rPr>
+        <w:t xml:space="preserve"> </w:t>
+      </w:r>
+      <w:r>
+        <w:rPr>
+          <w:rFonts w:cstheme="minorHAnsi"/>
+          <w:color w:val="000000" w:themeColor="text1"/>
+          <w:lang w:val="es-ES"/>
+        </w:rPr>
+        <w:t>El carrito de compras se configurará para que el cliente agregue productos y finalice la compra. Se integrarán métodos de pago seguros y la opción de ingresar información de envío.</w:t>
+      </w:r>
+    </w:p>
+    <w:p>
+      <w:pPr>
+        <w:shd w:val="clear" w:color="auto" w:fill="FFFFFF"/>
+        <w:spacing w:before="100" w:beforeAutospacing="1" w:after="100" w:afterAutospacing="1" w:line="360" w:lineRule="auto"/>
+        <w:jc w:val="both"/>
+        <w:rPr>
+          <w:rFonts w:cstheme="minorHAnsi"/>
+          <w:color w:val="000000" w:themeColor="text1"/>
+          <w:lang w:val="es-ES"/>
+        </w:rPr>
+      </w:pPr>
+      <w:r>
+        <w:rPr>
+          <w:rFonts w:cstheme="minorHAnsi"/>
+          <w:b/>
+          <w:bCs/>
+          <w:color w:val="000000" w:themeColor="text1"/>
+          <w:lang w:val="es-ES"/>
+        </w:rPr>
+        <w:t>Interfaz de usuario intuitiva</w:t>
+      </w:r>
+      <w:r>
+        <w:rPr>
+          <w:rFonts w:cstheme="minorHAnsi"/>
+          <w:color w:val="000000" w:themeColor="text1"/>
+          <w:lang w:val="es-ES"/>
+        </w:rPr>
+        <w:t>: Se diseñará una interfaz receptiva y fácil de usar para permitir a los clientes navegar y comprar productos de manera eficiente en dispositivos móviles y de escritorio.</w:t>
+      </w:r>
+    </w:p>
+    <w:p>
+      <w:pPr>
+        <w:shd w:val="clear" w:color="auto" w:fill="FFFFFF"/>
+        <w:spacing w:before="100" w:beforeAutospacing="1" w:after="100" w:afterAutospacing="1" w:line="360" w:lineRule="auto"/>
+        <w:jc w:val="both"/>
+        <w:rPr>
+          <w:rFonts w:cstheme="minorHAnsi"/>
+          <w:color w:val="000000" w:themeColor="text1"/>
+          <w:lang w:val="es-ES"/>
+        </w:rPr>
+      </w:pPr>
+      <w:r>
+        <w:rPr>
+          <w:rFonts w:cstheme="minorHAnsi"/>
+          <w:b/>
+          <w:bCs/>
+          <w:color w:val="000000" w:themeColor="text1"/>
+          <w:lang w:val="es-ES"/>
+        </w:rPr>
+        <w:t>Herramientas publicitarias:</w:t>
+      </w:r>
+      <w:r>
+        <w:rPr>
+          <w:rFonts w:cstheme="minorHAnsi"/>
+          <w:color w:val="000000" w:themeColor="text1"/>
+          <w:lang w:val="es-ES"/>
+        </w:rPr>
+        <w:t xml:space="preserve"> </w:t>
+      </w:r>
+      <w:r>
+        <w:rPr>
+          <w:rFonts w:cstheme="minorHAnsi"/>
+          <w:color w:val="000000" w:themeColor="text1"/>
+          <w:lang w:val="es-ES"/>
+        </w:rPr>
+        <w:t xml:space="preserve">Los propietarios podrán crear ofertas especiales, descuentos y códigos promocionales. Los clientes podrán aplicar estos descuentos durante el pago. </w:t>
+      </w:r>
+    </w:p>
+    <w:p>
+      <w:pPr>
+        <w:shd w:val="clear" w:color="auto" w:fill="FFFFFF"/>
+        <w:spacing w:before="100" w:beforeAutospacing="1" w:after="100" w:afterAutospacing="1" w:line="360" w:lineRule="auto"/>
+        <w:jc w:val="both"/>
+        <w:rPr>
+          <w:rFonts w:cstheme="minorHAnsi"/>
+          <w:b/>
+          <w:bCs/>
+          <w:color w:val="000000" w:themeColor="text1"/>
+          <w:lang w:val="es-ES"/>
+        </w:rPr>
+      </w:pPr>
+      <w:r>
+        <w:rPr>
+          <w:rFonts w:cstheme="minorHAnsi"/>
+          <w:b/>
+          <w:bCs/>
+          <w:color w:val="000000" w:themeColor="text1"/>
+          <w:lang w:val="es-ES"/>
+        </w:rPr>
+        <w:t>Gestión de clientes:</w:t>
+      </w:r>
+      <w:r>
+        <w:rPr>
+          <w:rFonts w:cstheme="minorHAnsi"/>
+          <w:b/>
+          <w:bCs/>
+          <w:color w:val="000000" w:themeColor="text1"/>
+          <w:lang w:val="es-ES"/>
+        </w:rPr>
+        <w:t xml:space="preserve"> </w:t>
+      </w:r>
+      <w:r>
+        <w:rPr>
+          <w:rFonts w:cstheme="minorHAnsi"/>
+          <w:color w:val="000000" w:themeColor="text1"/>
+          <w:lang w:val="es-ES"/>
+        </w:rPr>
+        <w:t>Se almacenarán los datos del cliente, como el nombre, la dirección y las preferencias de compra. Los usuarios podrán acceder a listas de clientes y utilizar esta información para estrategias de marketing.</w:t>
+      </w:r>
+    </w:p>
+    <w:p>
+      <w:pPr>
+        <w:shd w:val="clear" w:color="auto" w:fill="FFFFFF"/>
+        <w:spacing w:before="100" w:beforeAutospacing="1" w:after="100" w:afterAutospacing="1" w:line="360" w:lineRule="auto"/>
+        <w:jc w:val="both"/>
+        <w:rPr>
+          <w:rFonts w:cstheme="minorHAnsi"/>
+          <w:color w:val="000000" w:themeColor="text1"/>
+          <w:lang w:val="es-ES"/>
+        </w:rPr>
+      </w:pPr>
+      <w:r>
+        <w:rPr>
+          <w:rFonts w:cstheme="minorHAnsi"/>
+          <w:b/>
+          <w:bCs/>
+          <w:color w:val="000000" w:themeColor="text1"/>
+          <w:lang w:val="es-ES"/>
+        </w:rPr>
+        <w:t>Control de seguimiento:</w:t>
+      </w:r>
+      <w:r>
+        <w:rPr>
+          <w:rFonts w:cstheme="minorHAnsi"/>
+          <w:color w:val="000000" w:themeColor="text1"/>
+          <w:lang w:val="es-ES"/>
+        </w:rPr>
+        <w:t xml:space="preserve"> </w:t>
+      </w:r>
+      <w:r>
+        <w:rPr>
+          <w:rFonts w:cstheme="minorHAnsi"/>
+          <w:color w:val="000000" w:themeColor="text1"/>
+          <w:lang w:val="es-ES"/>
+        </w:rPr>
+        <w:t>Los clientes y propietarios podrán seguir el estado de sus pedidos, desde la compra hasta la entrega.</w:t>
+      </w:r>
+    </w:p>
+    <w:p>
+      <w:pPr>
+        <w:shd w:val="clear" w:color="auto" w:fill="FFFFFF"/>
+        <w:spacing w:before="100" w:beforeAutospacing="1" w:after="100" w:afterAutospacing="1" w:line="360" w:lineRule="auto"/>
+        <w:jc w:val="both"/>
+        <w:rPr>
+          <w:rFonts w:cstheme="minorHAnsi"/>
+          <w:color w:val="000000" w:themeColor="text1"/>
+          <w:lang w:val="es-ES"/>
+        </w:rPr>
+      </w:pPr>
+      <w:r>
+        <w:rPr>
+          <w:rFonts w:cstheme="minorHAnsi"/>
+          <w:b/>
+          <w:bCs/>
+          <w:color w:val="000000" w:themeColor="text1"/>
+          <w:lang w:val="es-ES"/>
+        </w:rPr>
+        <w:t>Seguridad y privacidad</w:t>
+      </w:r>
+      <w:r>
+        <w:rPr>
+          <w:rFonts w:cstheme="minorHAnsi"/>
+          <w:color w:val="000000" w:themeColor="text1"/>
+          <w:lang w:val="es-ES"/>
+        </w:rPr>
+        <w:t xml:space="preserve">: </w:t>
+      </w:r>
+      <w:r>
+        <w:rPr>
+          <w:rFonts w:cstheme="minorHAnsi"/>
+          <w:color w:val="000000" w:themeColor="text1"/>
+          <w:lang w:val="es-ES"/>
+        </w:rPr>
+        <w:t>Se aplicarán medidas de seguridad para proteger los datos de los clientes y garantizar la seguridad de las transacciones durante el proceso de pago.</w:t>
+      </w:r>
+    </w:p>
+    <w:p>
+      <w:pPr>
+        <w:shd w:val="clear" w:color="auto" w:fill="FFFFFF"/>
+        <w:spacing w:before="100" w:beforeAutospacing="1" w:after="100" w:afterAutospacing="1" w:line="360" w:lineRule="auto"/>
+        <w:jc w:val="both"/>
+        <w:rPr>
+          <w:rFonts w:cstheme="minorHAnsi"/>
+          <w:color w:val="000000" w:themeColor="text1"/>
+          <w:lang w:val="es-ES"/>
+        </w:rPr>
+      </w:pPr>
+      <w:r>
+        <w:rPr>
+          <w:rFonts w:cstheme="minorHAnsi"/>
+          <w:b/>
+          <w:bCs/>
+          <w:color w:val="000000" w:themeColor="text1"/>
+          <w:lang w:val="es-ES"/>
+        </w:rPr>
+        <w:t>Panel de administrador:</w:t>
+      </w:r>
+      <w:r>
+        <w:rPr>
+          <w:rFonts w:cstheme="minorHAnsi"/>
+          <w:b/>
+          <w:bCs/>
+          <w:color w:val="000000" w:themeColor="text1"/>
+          <w:lang w:val="es-ES"/>
+        </w:rPr>
+        <w:t xml:space="preserve"> </w:t>
+      </w:r>
+      <w:r>
+        <w:rPr>
+          <w:rFonts w:cstheme="minorHAnsi"/>
+          <w:color w:val="000000" w:themeColor="text1"/>
+          <w:lang w:val="es-ES"/>
+        </w:rPr>
+        <w:t>Se desarrollará un panel de administración que permita al propietario administrar de manera eficiente productos, pedidos, clientes y promociones.</w:t>
+      </w:r>
+    </w:p>
+    <w:p>
+      <w:pPr>
+        <w:shd w:val="clear" w:color="auto" w:fill="FFFFFF"/>
+        <w:spacing w:before="100" w:beforeAutospacing="1" w:after="100" w:afterAutospacing="1" w:line="360" w:lineRule="auto"/>
+        <w:jc w:val="both"/>
+        <w:rPr>
+          <w:rFonts w:cstheme="minorHAnsi"/>
+          <w:b/>
+          <w:bCs/>
+          <w:color w:val="000000" w:themeColor="text1"/>
+          <w:lang w:val="es-ES"/>
+        </w:rPr>
+      </w:pPr>
+      <w:r>
+        <w:rPr>
+          <w:rFonts w:cstheme="minorHAnsi"/>
+          <w:b/>
+          <w:bCs/>
+          <w:color w:val="000000" w:themeColor="text1"/>
+          <w:lang w:val="es-ES"/>
+        </w:rPr>
+        <w:t xml:space="preserve"> Análisis de ventas:</w:t>
+      </w:r>
+      <w:r>
+        <w:rPr>
+          <w:rFonts w:cstheme="minorHAnsi"/>
+          <w:b/>
+          <w:bCs/>
+          <w:color w:val="000000" w:themeColor="text1"/>
+          <w:lang w:val="es-ES"/>
+        </w:rPr>
+        <w:t xml:space="preserve"> </w:t>
+      </w:r>
+      <w:r>
+        <w:rPr>
+          <w:rFonts w:cstheme="minorHAnsi"/>
+          <w:color w:val="000000" w:themeColor="text1"/>
+          <w:lang w:val="es-ES"/>
+        </w:rPr>
+        <w:t>Se incluirán funciones básicas de análisis de ventas para que los propietarios puedan evaluar el desempeño de su negocio y tomar decisiones informadas. </w:t>
+      </w:r>
+    </w:p>
+    <w:p>
+      <w:pPr>
+        <w:shd w:val="clear" w:color="auto" w:fill="FFFFFF"/>
+        <w:spacing w:before="100" w:beforeAutospacing="1" w:after="100" w:afterAutospacing="1" w:line="360" w:lineRule="auto"/>
+        <w:jc w:val="both"/>
+        <w:rPr>
+          <w:rFonts w:cstheme="minorHAnsi"/>
+          <w:color w:val="000000" w:themeColor="text1"/>
+          <w:lang w:val="es-ES"/>
+        </w:rPr>
+      </w:pPr>
+      <w:r>
+        <w:rPr>
+          <w:rFonts w:cstheme="minorHAnsi"/>
+          <w:color w:val="000000" w:themeColor="text1"/>
+          <w:lang w:val="es-ES"/>
+        </w:rPr>
+        <w:t xml:space="preserve">El proyecto esta apenas </w:t>
+      </w:r>
+      <w:r>
+        <w:rPr>
+          <w:rFonts w:cstheme="minorHAnsi"/>
+          <w:color w:val="000000" w:themeColor="text1"/>
+          <w:lang w:val="es-ES"/>
+        </w:rPr>
+        <w:t>iniciando,</w:t>
+      </w:r>
+      <w:r>
+        <w:rPr>
+          <w:rFonts w:cstheme="minorHAnsi"/>
+          <w:color w:val="000000" w:themeColor="text1"/>
+          <w:lang w:val="es-ES"/>
+        </w:rPr>
+        <w:t xml:space="preserve"> pero este es el alcance que quiero darle</w:t>
+      </w:r>
+      <w:r>
+        <w:rPr>
+          <w:rFonts w:cstheme="minorHAnsi"/>
+          <w:color w:val="000000" w:themeColor="text1"/>
+          <w:lang w:val="es-ES"/>
+        </w:rPr>
+        <w:t>.</w:t>
+      </w:r>
+    </w:p>
+    <w:p>
+      <w:pPr>
+        <w:shd w:val="clear" w:color="auto" w:fill="FFFFFF"/>
+        <w:spacing w:before="100" w:beforeAutospacing="1" w:after="100" w:afterAutospacing="1" w:line="360" w:lineRule="auto"/>
+        <w:jc w:val="both"/>
         <w:rPr>
           <w:rFonts w:asciiTheme="majorHAnsi" w:hAnsiTheme="majorHAnsi" w:cstheme="majorHAnsi"/>
           <w:b/>
@@ -2513,8 +3061,7 @@
           <w:szCs w:val="32"/>
           <w:lang w:val="es-ES"/>
         </w:rPr>
-        <w:t>5.</w:t>
-      </w:r>
+      </w:pPr>
       <w:r>
         <w:rPr>
           <w:rFonts w:asciiTheme="majorHAnsi" w:hAnsiTheme="majorHAnsi" w:cstheme="majorHAnsi"/>
@@ -2525,558 +3072,8 @@
           <w:szCs w:val="32"/>
           <w:lang w:val="es-ES"/>
         </w:rPr>
-        <w:t>Alcance del Proyecto</w:t>
-      </w:r>
-    </w:p>
-    <w:p>
-      <w:pPr>
-        <w:shd w:val="clear" w:color="auto" w:fill="FFFFFF"/>
-        <w:spacing w:before="100" w:beforeAutospacing="1" w:after="100" w:afterAutospacing="1" w:line="360" w:lineRule="auto"/>
-        <w:jc w:val="both"/>
-        <w:rPr>
-          <w:rFonts w:cstheme="minorHAnsi"/>
-          <w:color w:val="000000" w:themeColor="text1"/>
-          <w:lang w:val="es-ES"/>
-        </w:rPr>
-      </w:pPr>
-      <w:r>
-        <w:rPr>
-          <w:rFonts w:cstheme="minorHAnsi"/>
-          <w:color w:val="000000" w:themeColor="text1"/>
-          <w:lang w:val="es-ES"/>
-        </w:rPr>
-        <w:t>El alcance que quiero abarcar es:</w:t>
-      </w:r>
-      <w:r>
-        <w:rPr>
-          <w:rFonts w:cstheme="minorHAnsi"/>
-          <w:color w:val="000000" w:themeColor="text1"/>
-          <w:lang w:val="es-ES"/>
-        </w:rPr>
-        <w:t xml:space="preserve"> </w:t>
-      </w:r>
-    </w:p>
-    <w:p>
-      <w:pPr>
-        <w:shd w:val="clear" w:color="auto" w:fill="FFFFFF"/>
-        <w:spacing w:before="100" w:beforeAutospacing="1" w:after="100" w:afterAutospacing="1" w:line="360" w:lineRule="auto"/>
-        <w:jc w:val="both"/>
-        <w:rPr>
-          <w:rFonts w:cstheme="minorHAnsi"/>
-          <w:color w:val="000000" w:themeColor="text1"/>
-          <w:lang w:val="es-ES"/>
-        </w:rPr>
-      </w:pPr>
-      <w:r>
-        <w:rPr>
-          <w:rFonts w:cstheme="minorHAnsi"/>
-          <w:color w:val="000000" w:themeColor="text1"/>
-          <w:lang w:val="es-ES"/>
-        </w:rPr>
-        <w:t>El sistema se centrará en mejorar la eficiencia de los procesos relacionados con la administración de inventario, la interacción con los clientes y la promoción de productos.</w:t>
-      </w:r>
-    </w:p>
-    <w:p>
-      <w:pPr>
-        <w:shd w:val="clear" w:color="auto" w:fill="FFFFFF"/>
-        <w:spacing w:before="100" w:beforeAutospacing="1" w:after="100" w:afterAutospacing="1" w:line="360" w:lineRule="auto"/>
-        <w:jc w:val="both"/>
-        <w:rPr>
-          <w:rFonts w:cstheme="minorHAnsi"/>
-          <w:b/>
-          <w:bCs/>
-          <w:color w:val="000000" w:themeColor="text1"/>
-          <w:lang w:val="es-ES"/>
-        </w:rPr>
-      </w:pPr>
-      <w:r>
-        <w:rPr>
-          <w:rFonts w:cstheme="minorHAnsi"/>
-          <w:b/>
-          <w:bCs/>
-          <w:color w:val="000000" w:themeColor="text1"/>
-          <w:lang w:val="es-ES"/>
-        </w:rPr>
-        <w:t>La gestión del inventario:</w:t>
-      </w:r>
-      <w:r>
-        <w:rPr>
-          <w:rFonts w:cstheme="minorHAnsi"/>
-          <w:b/>
-          <w:bCs/>
-          <w:color w:val="000000" w:themeColor="text1"/>
-          <w:lang w:val="es-ES"/>
-        </w:rPr>
-        <w:t xml:space="preserve"> </w:t>
-      </w:r>
-      <w:r>
-        <w:rPr>
-          <w:rFonts w:cstheme="minorHAnsi"/>
-          <w:color w:val="000000" w:themeColor="text1"/>
-          <w:lang w:val="es-ES"/>
-        </w:rPr>
-        <w:t>El sistema permitirá a los usuarios agregar, editar y eliminar productos de su inventario. Se pueden definir categorías, tallas, colores y precios para cada producto. Además, se introducirá un mecanismo para controlar la disponibilidad y el inventario de productos.</w:t>
-      </w:r>
-    </w:p>
-    <w:p>
-      <w:pPr>
-        <w:shd w:val="clear" w:color="auto" w:fill="FFFFFF"/>
-        <w:spacing w:before="100" w:beforeAutospacing="1" w:after="100" w:afterAutospacing="1" w:line="360" w:lineRule="auto"/>
-        <w:jc w:val="both"/>
-        <w:rPr>
-          <w:rFonts w:cstheme="minorHAnsi"/>
-          <w:color w:val="000000" w:themeColor="text1"/>
-          <w:lang w:val="es-ES"/>
-        </w:rPr>
-      </w:pPr>
-      <w:r>
-        <w:rPr>
-          <w:rFonts w:cstheme="minorHAnsi"/>
-          <w:b/>
-          <w:bCs/>
-          <w:color w:val="000000" w:themeColor="text1"/>
-          <w:lang w:val="es-ES"/>
-        </w:rPr>
-        <w:t>Portafolio de productos:</w:t>
-      </w:r>
-      <w:r>
-        <w:rPr>
-          <w:rFonts w:cstheme="minorHAnsi"/>
-          <w:color w:val="000000" w:themeColor="text1"/>
-          <w:lang w:val="es-ES"/>
-        </w:rPr>
-        <w:t xml:space="preserve"> </w:t>
-      </w:r>
-      <w:r>
-        <w:rPr>
-          <w:rFonts w:cstheme="minorHAnsi"/>
-          <w:color w:val="000000" w:themeColor="text1"/>
-          <w:lang w:val="es-ES"/>
-        </w:rPr>
-        <w:t xml:space="preserve">Los usuarios podrán mostrar su catálogo de productos en una atractiva interfaz de usuario. Los clientes podrán navegar por categorías, ver detalles de productos y realizar compras. </w:t>
-      </w:r>
-    </w:p>
-    <w:p>
-      <w:pPr>
-        <w:shd w:val="clear" w:color="auto" w:fill="FFFFFF"/>
-        <w:spacing w:before="100" w:beforeAutospacing="1" w:after="100" w:afterAutospacing="1" w:line="360" w:lineRule="auto"/>
-        <w:jc w:val="both"/>
-        <w:rPr>
-          <w:rFonts w:cstheme="minorHAnsi"/>
-          <w:color w:val="000000" w:themeColor="text1"/>
-          <w:lang w:val="es-ES"/>
-        </w:rPr>
-      </w:pPr>
-      <w:r>
-        <w:rPr>
-          <w:rFonts w:cstheme="minorHAnsi"/>
-          <w:b/>
-          <w:bCs/>
-          <w:color w:val="000000" w:themeColor="text1"/>
-          <w:lang w:val="es-ES"/>
-        </w:rPr>
-        <w:t>Carrito de compras y pago:</w:t>
-      </w:r>
-      <w:r>
-        <w:rPr>
-          <w:rFonts w:cstheme="minorHAnsi"/>
-          <w:color w:val="000000" w:themeColor="text1"/>
-          <w:lang w:val="es-ES"/>
-        </w:rPr>
-        <w:t xml:space="preserve"> </w:t>
-      </w:r>
-      <w:r>
-        <w:rPr>
-          <w:rFonts w:cstheme="minorHAnsi"/>
-          <w:color w:val="000000" w:themeColor="text1"/>
-          <w:lang w:val="es-ES"/>
-        </w:rPr>
-        <w:t>El carrito de compras se configurará para que el cliente agregue productos y finalice la compra. Se integrarán métodos de pago seguros y la opción de ingresar información de envío.</w:t>
-      </w:r>
-    </w:p>
-    <w:p>
-      <w:pPr>
-        <w:shd w:val="clear" w:color="auto" w:fill="FFFFFF"/>
-        <w:spacing w:before="100" w:beforeAutospacing="1" w:after="100" w:afterAutospacing="1" w:line="360" w:lineRule="auto"/>
-        <w:jc w:val="both"/>
-        <w:rPr>
-          <w:rFonts w:cstheme="minorHAnsi"/>
-          <w:color w:val="000000" w:themeColor="text1"/>
-          <w:lang w:val="es-ES"/>
-        </w:rPr>
-      </w:pPr>
-      <w:r>
-        <w:rPr>
-          <w:rFonts w:cstheme="minorHAnsi"/>
-          <w:b/>
-          <w:bCs/>
-          <w:color w:val="000000" w:themeColor="text1"/>
-          <w:lang w:val="es-ES"/>
-        </w:rPr>
         <w:lastRenderedPageBreak/>
-        <w:t xml:space="preserve">Interfaz de usuario </w:t>
-      </w:r>
-      <w:r>
-        <w:rPr>
-          <w:rFonts w:cstheme="minorHAnsi"/>
-          <w:b/>
-          <w:bCs/>
-          <w:color w:val="000000" w:themeColor="text1"/>
-          <w:lang w:val="es-ES"/>
-        </w:rPr>
-        <w:t>intuitiva</w:t>
-      </w:r>
-      <w:r>
-        <w:rPr>
-          <w:rFonts w:cstheme="minorHAnsi"/>
-          <w:color w:val="000000" w:themeColor="text1"/>
-          <w:lang w:val="es-ES"/>
-        </w:rPr>
-        <w:t>: Se</w:t>
-      </w:r>
-      <w:r>
-        <w:rPr>
-          <w:rFonts w:cstheme="minorHAnsi"/>
-          <w:color w:val="000000" w:themeColor="text1"/>
-          <w:lang w:val="es-ES"/>
-        </w:rPr>
-        <w:t xml:space="preserve"> diseñará una interfaz receptiva y fácil de usar para permitir a los clientes navegar y comprar productos de manera eficiente en dispositivos móviles y de escritorio.</w:t>
-      </w:r>
-    </w:p>
-    <w:p>
-      <w:pPr>
-        <w:shd w:val="clear" w:color="auto" w:fill="FFFFFF"/>
-        <w:spacing w:before="100" w:beforeAutospacing="1" w:after="100" w:afterAutospacing="1" w:line="360" w:lineRule="auto"/>
-        <w:jc w:val="both"/>
-        <w:rPr>
-          <w:rFonts w:cstheme="minorHAnsi"/>
-          <w:color w:val="000000" w:themeColor="text1"/>
-          <w:lang w:val="es-ES"/>
-        </w:rPr>
-      </w:pPr>
-      <w:r>
-        <w:rPr>
-          <w:rFonts w:cstheme="minorHAnsi"/>
-          <w:b/>
-          <w:bCs/>
-          <w:color w:val="000000" w:themeColor="text1"/>
-          <w:lang w:val="es-ES"/>
-        </w:rPr>
-        <w:t>Herramientas publicitarias:</w:t>
-      </w:r>
-      <w:r>
-        <w:rPr>
-          <w:rFonts w:cstheme="minorHAnsi"/>
-          <w:color w:val="000000" w:themeColor="text1"/>
-          <w:lang w:val="es-ES"/>
-        </w:rPr>
-        <w:t xml:space="preserve"> </w:t>
-      </w:r>
-      <w:r>
-        <w:rPr>
-          <w:rFonts w:cstheme="minorHAnsi"/>
-          <w:color w:val="000000" w:themeColor="text1"/>
-          <w:lang w:val="es-ES"/>
-        </w:rPr>
-        <w:t xml:space="preserve">Los propietarios podrán crear ofertas especiales, descuentos y códigos promocionales. Los clientes podrán aplicar estos descuentos durante el pago. </w:t>
-      </w:r>
-    </w:p>
-    <w:p>
-      <w:pPr>
-        <w:shd w:val="clear" w:color="auto" w:fill="FFFFFF"/>
-        <w:spacing w:before="100" w:beforeAutospacing="1" w:after="100" w:afterAutospacing="1" w:line="360" w:lineRule="auto"/>
-        <w:jc w:val="both"/>
-        <w:rPr>
-          <w:rFonts w:cstheme="minorHAnsi"/>
-          <w:b/>
-          <w:bCs/>
-          <w:color w:val="000000" w:themeColor="text1"/>
-          <w:lang w:val="es-ES"/>
-        </w:rPr>
-      </w:pPr>
-      <w:r>
-        <w:rPr>
-          <w:rFonts w:cstheme="minorHAnsi"/>
-          <w:b/>
-          <w:bCs/>
-          <w:color w:val="000000" w:themeColor="text1"/>
-          <w:lang w:val="es-ES"/>
-        </w:rPr>
-        <w:t>Gestión de clientes:</w:t>
-      </w:r>
-      <w:r>
-        <w:rPr>
-          <w:rFonts w:cstheme="minorHAnsi"/>
-          <w:b/>
-          <w:bCs/>
-          <w:color w:val="000000" w:themeColor="text1"/>
-          <w:lang w:val="es-ES"/>
-        </w:rPr>
-        <w:t xml:space="preserve"> </w:t>
-      </w:r>
-      <w:r>
-        <w:rPr>
-          <w:rFonts w:cstheme="minorHAnsi"/>
-          <w:color w:val="000000" w:themeColor="text1"/>
-          <w:lang w:val="es-ES"/>
-        </w:rPr>
-        <w:t>Se almacenarán los datos del cliente, como el nombre, la dirección y las preferencias de compra. Los usuarios podrán acceder a listas de clientes y utilizar esta información para estrategias de marketing.</w:t>
-      </w:r>
-    </w:p>
-    <w:p>
-      <w:pPr>
-        <w:shd w:val="clear" w:color="auto" w:fill="FFFFFF"/>
-        <w:spacing w:before="100" w:beforeAutospacing="1" w:after="100" w:afterAutospacing="1" w:line="360" w:lineRule="auto"/>
-        <w:jc w:val="both"/>
-        <w:rPr>
-          <w:rFonts w:cstheme="minorHAnsi"/>
-          <w:color w:val="000000" w:themeColor="text1"/>
-          <w:lang w:val="es-ES"/>
-        </w:rPr>
-      </w:pPr>
-      <w:r>
-        <w:rPr>
-          <w:rFonts w:cstheme="minorHAnsi"/>
-          <w:b/>
-          <w:bCs/>
-          <w:color w:val="000000" w:themeColor="text1"/>
-          <w:lang w:val="es-ES"/>
-        </w:rPr>
-        <w:t>Control de seguimiento:</w:t>
-      </w:r>
-      <w:r>
-        <w:rPr>
-          <w:rFonts w:cstheme="minorHAnsi"/>
-          <w:color w:val="000000" w:themeColor="text1"/>
-          <w:lang w:val="es-ES"/>
-        </w:rPr>
-        <w:t xml:space="preserve"> </w:t>
-      </w:r>
-      <w:r>
-        <w:rPr>
-          <w:rFonts w:cstheme="minorHAnsi"/>
-          <w:color w:val="000000" w:themeColor="text1"/>
-          <w:lang w:val="es-ES"/>
-        </w:rPr>
-        <w:t>Los clientes y propietarios podrán seguir el estado de sus pedidos, desde la compra hasta la entrega.</w:t>
-      </w:r>
-    </w:p>
-    <w:p>
-      <w:pPr>
-        <w:shd w:val="clear" w:color="auto" w:fill="FFFFFF"/>
-        <w:spacing w:before="100" w:beforeAutospacing="1" w:after="100" w:afterAutospacing="1" w:line="360" w:lineRule="auto"/>
-        <w:jc w:val="both"/>
-        <w:rPr>
-          <w:rFonts w:cstheme="minorHAnsi"/>
-          <w:color w:val="000000" w:themeColor="text1"/>
-          <w:lang w:val="es-ES"/>
-        </w:rPr>
-      </w:pPr>
-      <w:r>
-        <w:rPr>
-          <w:rFonts w:cstheme="minorHAnsi"/>
-          <w:b/>
-          <w:bCs/>
-          <w:color w:val="000000" w:themeColor="text1"/>
-          <w:lang w:val="es-ES"/>
-        </w:rPr>
-        <w:t>Seguridad y privacidad</w:t>
-      </w:r>
-      <w:r>
-        <w:rPr>
-          <w:rFonts w:cstheme="minorHAnsi"/>
-          <w:color w:val="000000" w:themeColor="text1"/>
-          <w:lang w:val="es-ES"/>
-        </w:rPr>
-        <w:t xml:space="preserve">: </w:t>
-      </w:r>
-      <w:r>
-        <w:rPr>
-          <w:rFonts w:cstheme="minorHAnsi"/>
-          <w:color w:val="000000" w:themeColor="text1"/>
-          <w:lang w:val="es-ES"/>
-        </w:rPr>
-        <w:t>Se aplicarán medidas de seguridad para proteger los datos de los clientes y garantizar la seguridad de las transacciones durante el proceso de pago.</w:t>
-      </w:r>
-    </w:p>
-    <w:p>
-      <w:pPr>
-        <w:shd w:val="clear" w:color="auto" w:fill="FFFFFF"/>
-        <w:spacing w:before="100" w:beforeAutospacing="1" w:after="100" w:afterAutospacing="1" w:line="360" w:lineRule="auto"/>
-        <w:jc w:val="both"/>
-        <w:rPr>
-          <w:rFonts w:cstheme="minorHAnsi"/>
-          <w:color w:val="000000" w:themeColor="text1"/>
-          <w:lang w:val="es-ES"/>
-        </w:rPr>
-      </w:pPr>
-      <w:r>
-        <w:rPr>
-          <w:rFonts w:cstheme="minorHAnsi"/>
-          <w:b/>
-          <w:bCs/>
-          <w:color w:val="000000" w:themeColor="text1"/>
-          <w:lang w:val="es-ES"/>
-        </w:rPr>
-        <w:t>Panel de administrador:</w:t>
-      </w:r>
-      <w:r>
-        <w:rPr>
-          <w:rFonts w:cstheme="minorHAnsi"/>
-          <w:b/>
-          <w:bCs/>
-          <w:color w:val="000000" w:themeColor="text1"/>
-          <w:lang w:val="es-ES"/>
-        </w:rPr>
-        <w:t xml:space="preserve"> </w:t>
-      </w:r>
-      <w:r>
-        <w:rPr>
-          <w:rFonts w:cstheme="minorHAnsi"/>
-          <w:color w:val="000000" w:themeColor="text1"/>
-          <w:lang w:val="es-ES"/>
-        </w:rPr>
-        <w:t>Se desarrollará un panel de administración que permita al propietario administrar de manera eficiente productos, pedidos, clientes y promociones.</w:t>
-      </w:r>
-    </w:p>
-    <w:p>
-      <w:pPr>
-        <w:shd w:val="clear" w:color="auto" w:fill="FFFFFF"/>
-        <w:spacing w:before="100" w:beforeAutospacing="1" w:after="100" w:afterAutospacing="1" w:line="360" w:lineRule="auto"/>
-        <w:jc w:val="both"/>
-        <w:rPr>
-          <w:rFonts w:cstheme="minorHAnsi"/>
-          <w:b/>
-          <w:bCs/>
-          <w:color w:val="000000" w:themeColor="text1"/>
-          <w:lang w:val="es-ES"/>
-        </w:rPr>
-      </w:pPr>
-      <w:r>
-        <w:rPr>
-          <w:rFonts w:cstheme="minorHAnsi"/>
-          <w:b/>
-          <w:bCs/>
-          <w:color w:val="000000" w:themeColor="text1"/>
-          <w:lang w:val="es-ES"/>
-        </w:rPr>
-        <w:t xml:space="preserve"> Análisis de ventas:</w:t>
-      </w:r>
-      <w:r>
-        <w:rPr>
-          <w:rFonts w:cstheme="minorHAnsi"/>
-          <w:b/>
-          <w:bCs/>
-          <w:color w:val="000000" w:themeColor="text1"/>
-          <w:lang w:val="es-ES"/>
-        </w:rPr>
-        <w:t xml:space="preserve"> </w:t>
-      </w:r>
-      <w:r>
-        <w:rPr>
-          <w:rFonts w:cstheme="minorHAnsi"/>
-          <w:color w:val="000000" w:themeColor="text1"/>
-          <w:lang w:val="es-ES"/>
-        </w:rPr>
-        <w:t>Se incluirán funciones básicas de análisis de ventas para que los propietarios puedan evaluar el desempeño de su negocio y tomar decisiones informadas. </w:t>
-      </w:r>
-    </w:p>
-    <w:p>
-      <w:pPr>
-        <w:shd w:val="clear" w:color="auto" w:fill="FFFFFF"/>
-        <w:spacing w:before="100" w:beforeAutospacing="1" w:after="100" w:afterAutospacing="1" w:line="360" w:lineRule="auto"/>
-        <w:jc w:val="both"/>
-        <w:rPr>
-          <w:rFonts w:cstheme="minorHAnsi"/>
-          <w:color w:val="000000" w:themeColor="text1"/>
-          <w:lang w:val="es-ES"/>
-        </w:rPr>
-      </w:pPr>
-      <w:r>
-        <w:rPr>
-          <w:rFonts w:cstheme="minorHAnsi"/>
-          <w:color w:val="000000" w:themeColor="text1"/>
-          <w:lang w:val="es-ES"/>
-        </w:rPr>
-        <w:t xml:space="preserve">El proyecto esta apenas </w:t>
-      </w:r>
-      <w:proofErr w:type="gramStart"/>
-      <w:r>
-        <w:rPr>
-          <w:rFonts w:cstheme="minorHAnsi"/>
-          <w:color w:val="000000" w:themeColor="text1"/>
-          <w:lang w:val="es-ES"/>
-        </w:rPr>
-        <w:t>iniciando</w:t>
-      </w:r>
-      <w:proofErr w:type="gramEnd"/>
-      <w:r>
-        <w:rPr>
-          <w:rFonts w:cstheme="minorHAnsi"/>
-          <w:color w:val="000000" w:themeColor="text1"/>
-          <w:lang w:val="es-ES"/>
-        </w:rPr>
-        <w:t xml:space="preserve"> pero este es el alcance que quiero darle</w:t>
-      </w:r>
-      <w:r>
-        <w:rPr>
-          <w:rFonts w:cstheme="minorHAnsi"/>
-          <w:color w:val="000000" w:themeColor="text1"/>
-          <w:lang w:val="es-ES"/>
-        </w:rPr>
-        <w:t>.</w:t>
-      </w:r>
-    </w:p>
-    <w:p>
-      <w:pPr>
-        <w:shd w:val="clear" w:color="auto" w:fill="FFFFFF"/>
-        <w:spacing w:before="100" w:beforeAutospacing="1" w:after="100" w:afterAutospacing="1" w:line="360" w:lineRule="auto"/>
-        <w:jc w:val="both"/>
-        <w:rPr>
-          <w:rFonts w:cstheme="minorHAnsi"/>
-          <w:color w:val="000000" w:themeColor="text1"/>
-          <w:lang w:val="es-ES"/>
-        </w:rPr>
-      </w:pPr>
-    </w:p>
-    <w:p>
-      <w:pPr>
-        <w:shd w:val="clear" w:color="auto" w:fill="FFFFFF"/>
-        <w:spacing w:before="100" w:beforeAutospacing="1" w:after="100" w:afterAutospacing="1" w:line="360" w:lineRule="auto"/>
-        <w:jc w:val="both"/>
-        <w:rPr>
-          <w:rFonts w:asciiTheme="majorHAnsi" w:hAnsiTheme="majorHAnsi" w:cstheme="majorHAnsi"/>
-          <w:b/>
-          <w:bCs/>
-          <w:color w:val="000000" w:themeColor="text1"/>
-          <w:sz w:val="32"/>
-          <w:szCs w:val="32"/>
-          <w:lang w:val="es-ES"/>
-        </w:rPr>
-      </w:pPr>
-      <w:r>
-        <w:rPr>
-          <w:rFonts w:asciiTheme="majorHAnsi" w:hAnsiTheme="majorHAnsi" w:cstheme="majorHAnsi"/>
-          <w:b/>
-          <w:bCs/>
-          <w:color w:val="000000" w:themeColor="text1"/>
-          <w:sz w:val="32"/>
-          <w:szCs w:val="32"/>
-          <w:lang w:val="es-ES"/>
-        </w:rPr>
-        <w:t xml:space="preserve">6. </w:t>
-      </w:r>
-      <w:r>
-        <w:rPr>
-          <w:rFonts w:asciiTheme="majorHAnsi" w:hAnsiTheme="majorHAnsi" w:cstheme="majorHAnsi"/>
-          <w:b/>
-          <w:bCs/>
-          <w:color w:val="000000" w:themeColor="text1"/>
-          <w:sz w:val="32"/>
-          <w:szCs w:val="32"/>
-          <w:lang w:val="es-ES"/>
-        </w:rPr>
-        <w:t>Cronograma del Proyecto</w:t>
+        <w:t>6. Cronograma del Proyecto</w:t>
       </w:r>
     </w:p>
     <w:p>
@@ -3128,7 +3125,6 @@
           <w:lang w:val="es-ES"/>
         </w:rPr>
       </w:pPr>
-      <w:proofErr w:type="gramStart"/>
       <w:r>
         <w:rPr>
           <w:rFonts w:cstheme="minorHAnsi"/>
@@ -3149,7 +3145,6 @@
         </w:rPr>
         <w:t>:</w:t>
       </w:r>
-      <w:proofErr w:type="gramEnd"/>
     </w:p>
     <w:p>
       <w:pPr>
@@ -3273,7 +3268,6 @@
           <w:color w:val="000000" w:themeColor="text1"/>
           <w:lang w:val="es-ES"/>
         </w:rPr>
-        <w:lastRenderedPageBreak/>
         <w:t>Presentar y aprobar el plan del proyecto.</w:t>
       </w:r>
     </w:p>
@@ -3290,7 +3284,6 @@
           <w:lang w:val="en-US"/>
         </w:rPr>
       </w:pPr>
-      <w:proofErr w:type="gramStart"/>
       <w:r>
         <w:rPr>
           <w:rFonts w:cstheme="minorHAnsi"/>
@@ -3311,7 +3304,6 @@
         </w:rPr>
         <w:t>:</w:t>
       </w:r>
-      <w:proofErr w:type="gramEnd"/>
     </w:p>
     <w:p>
       <w:pPr>
@@ -3376,7 +3368,6 @@
           <w:lang w:val="es-ES"/>
         </w:rPr>
       </w:pPr>
-      <w:proofErr w:type="gramStart"/>
       <w:r>
         <w:rPr>
           <w:rFonts w:cstheme="minorHAnsi"/>
@@ -3397,7 +3388,6 @@
         </w:rPr>
         <w:t>:</w:t>
       </w:r>
-      <w:proofErr w:type="gramEnd"/>
     </w:p>
     <w:p>
       <w:pPr>
@@ -3487,7 +3477,6 @@
           <w:lang w:val="es-ES"/>
         </w:rPr>
       </w:pPr>
-      <w:proofErr w:type="gramStart"/>
       <w:r>
         <w:rPr>
           <w:rFonts w:cstheme="minorHAnsi"/>
@@ -3508,7 +3497,6 @@
         </w:rPr>
         <w:t>:</w:t>
       </w:r>
-      <w:proofErr w:type="gramEnd"/>
     </w:p>
     <w:p>
       <w:pPr>
@@ -3705,6 +3693,7 @@
           <w:color w:val="000000" w:themeColor="text1"/>
           <w:lang w:val="es-ES"/>
         </w:rPr>
+        <w:lastRenderedPageBreak/>
         <w:t>Enero</w:t>
       </w:r>
     </w:p>
@@ -3955,7 +3944,6 @@
           <w:color w:val="000000" w:themeColor="text1"/>
           <w:lang w:val="es-ES"/>
         </w:rPr>
-        <w:lastRenderedPageBreak/>
         <w:t>Supervisión posterior al lanzamiento, corrección de errores y mejora continua.</w:t>
       </w:r>
     </w:p>
@@ -4351,6 +4339,7 @@
           <w:color w:val="000000" w:themeColor="text1"/>
           <w:lang w:val="es-ES"/>
         </w:rPr>
+        <w:lastRenderedPageBreak/>
         <w:t>Ju</w:t>
       </w:r>
       <w:r>
@@ -4525,285 +4514,285 @@
           <w:color w:val="000000" w:themeColor="text1"/>
           <w:lang w:val="es-ES"/>
         </w:rPr>
+        <w:t xml:space="preserve">Los usuarios pueden acceder al sistema con sus credenciales de inicio de sesión. El sistema valida la autenticidad de los datos y redirige a la página de inicio después de que el usuario se autentica con </w:t>
+      </w:r>
+      <w:r>
+        <w:rPr>
+          <w:rFonts w:cstheme="minorHAnsi"/>
+          <w:color w:val="000000" w:themeColor="text1"/>
+          <w:lang w:val="es-ES"/>
+        </w:rPr>
+        <w:t>éxito. (</w:t>
+      </w:r>
+      <w:r>
+        <w:rPr>
+          <w:rFonts w:cstheme="minorHAnsi"/>
+          <w:color w:val="000000" w:themeColor="text1"/>
+          <w:lang w:val="es-ES"/>
+        </w:rPr>
+        <w:t>de momento</w:t>
+      </w:r>
+      <w:r>
+        <w:rPr>
+          <w:rFonts w:cstheme="minorHAnsi"/>
+          <w:b/>
+          <w:bCs/>
+          <w:color w:val="000000" w:themeColor="text1"/>
+          <w:lang w:val="es-ES"/>
+        </w:rPr>
+        <w:t xml:space="preserve">, </w:t>
+      </w:r>
+      <w:r>
+        <w:rPr>
+          <w:rFonts w:cstheme="minorHAnsi"/>
+          <w:color w:val="000000" w:themeColor="text1"/>
+          <w:lang w:val="es-ES"/>
+        </w:rPr>
+        <w:t>la función para crearse una cuenta no esta disponible)</w:t>
+      </w:r>
+    </w:p>
+    <w:p>
+      <w:pPr>
+        <w:shd w:val="clear" w:color="auto" w:fill="FFFFFF"/>
+        <w:spacing w:before="100" w:beforeAutospacing="1" w:after="100" w:afterAutospacing="1" w:line="360" w:lineRule="auto"/>
+        <w:jc w:val="both"/>
+        <w:rPr>
+          <w:rFonts w:cstheme="minorHAnsi"/>
+          <w:b/>
+          <w:bCs/>
+          <w:color w:val="000000" w:themeColor="text1"/>
+          <w:lang w:val="es-ES"/>
+        </w:rPr>
+      </w:pPr>
+      <w:r>
+        <w:rPr>
+          <w:rFonts w:cstheme="minorHAnsi"/>
+          <w:b/>
+          <w:bCs/>
+          <w:color w:val="000000" w:themeColor="text1"/>
+          <w:lang w:val="es-ES"/>
+        </w:rPr>
+        <w:t>Página de inicio (portada):</w:t>
+      </w:r>
+    </w:p>
+    <w:p>
+      <w:pPr>
+        <w:shd w:val="clear" w:color="auto" w:fill="FFFFFF"/>
+        <w:spacing w:before="100" w:beforeAutospacing="1" w:after="100" w:afterAutospacing="1" w:line="360" w:lineRule="auto"/>
+        <w:jc w:val="both"/>
+        <w:rPr>
+          <w:rFonts w:cstheme="minorHAnsi"/>
+          <w:color w:val="000000" w:themeColor="text1"/>
+          <w:lang w:val="es-ES"/>
+        </w:rPr>
+      </w:pPr>
+      <w:r>
+        <w:rPr>
+          <w:rFonts w:cstheme="minorHAnsi"/>
+          <w:color w:val="000000" w:themeColor="text1"/>
+          <w:lang w:val="es-ES"/>
+        </w:rPr>
+        <w:t xml:space="preserve">La página de inicio tiene una interfaz atractiva que muestra </w:t>
+      </w:r>
+      <w:r>
+        <w:rPr>
+          <w:rFonts w:cstheme="minorHAnsi"/>
+          <w:color w:val="000000" w:themeColor="text1"/>
+          <w:lang w:val="es-ES"/>
+        </w:rPr>
+        <w:t xml:space="preserve">un botón de información que los llevara a los productos de compra. </w:t>
+      </w:r>
+    </w:p>
+    <w:p>
+      <w:pPr>
+        <w:shd w:val="clear" w:color="auto" w:fill="FFFFFF"/>
+        <w:spacing w:before="100" w:beforeAutospacing="1" w:after="100" w:afterAutospacing="1" w:line="360" w:lineRule="auto"/>
+        <w:jc w:val="both"/>
+        <w:rPr>
+          <w:rFonts w:cstheme="minorHAnsi"/>
+          <w:b/>
+          <w:bCs/>
+          <w:color w:val="000000" w:themeColor="text1"/>
+          <w:lang w:val="es-ES"/>
+        </w:rPr>
+      </w:pPr>
+      <w:r>
+        <w:rPr>
+          <w:rFonts w:cstheme="minorHAnsi"/>
+          <w:b/>
+          <w:bCs/>
+          <w:color w:val="000000" w:themeColor="text1"/>
+          <w:lang w:val="es-ES"/>
+        </w:rPr>
+        <w:t>Gestión de cartera de productos:</w:t>
+      </w:r>
+    </w:p>
+    <w:p>
+      <w:pPr>
+        <w:shd w:val="clear" w:color="auto" w:fill="FFFFFF"/>
+        <w:spacing w:before="100" w:beforeAutospacing="1" w:after="100" w:afterAutospacing="1" w:line="360" w:lineRule="auto"/>
+        <w:jc w:val="both"/>
+        <w:rPr>
+          <w:rFonts w:cstheme="minorHAnsi"/>
+          <w:color w:val="000000" w:themeColor="text1"/>
+          <w:lang w:val="es-ES"/>
+        </w:rPr>
+      </w:pPr>
+      <w:r>
+        <w:rPr>
+          <w:rFonts w:cstheme="minorHAnsi"/>
+          <w:color w:val="000000" w:themeColor="text1"/>
+          <w:lang w:val="es-ES"/>
+        </w:rPr>
+        <w:t>Los usuarios pueden ver una variedad de productos en la página de inicio, cada uno con una imagen, nombre, precio y descripción. El usuario puede agregar productos al carrito.</w:t>
+      </w:r>
+    </w:p>
+    <w:p>
+      <w:pPr>
+        <w:shd w:val="clear" w:color="auto" w:fill="FFFFFF"/>
+        <w:spacing w:before="100" w:beforeAutospacing="1" w:after="100" w:afterAutospacing="1" w:line="360" w:lineRule="auto"/>
+        <w:jc w:val="both"/>
+        <w:rPr>
+          <w:rFonts w:cstheme="minorHAnsi"/>
+          <w:b/>
+          <w:bCs/>
+          <w:color w:val="000000" w:themeColor="text1"/>
+          <w:lang w:val="es-ES"/>
+        </w:rPr>
+      </w:pPr>
+      <w:r>
+        <w:rPr>
+          <w:rFonts w:cstheme="minorHAnsi"/>
+          <w:b/>
+          <w:bCs/>
+          <w:color w:val="000000" w:themeColor="text1"/>
+          <w:lang w:val="es-ES"/>
+        </w:rPr>
+        <w:t>Carro:</w:t>
+      </w:r>
+    </w:p>
+    <w:p>
+      <w:pPr>
+        <w:shd w:val="clear" w:color="auto" w:fill="FFFFFF"/>
+        <w:spacing w:before="100" w:beforeAutospacing="1" w:after="100" w:afterAutospacing="1" w:line="360" w:lineRule="auto"/>
+        <w:jc w:val="both"/>
+        <w:rPr>
+          <w:rFonts w:cstheme="minorHAnsi"/>
+          <w:color w:val="000000" w:themeColor="text1"/>
+          <w:lang w:val="es-ES"/>
+        </w:rPr>
+      </w:pPr>
+      <w:r>
+        <w:rPr>
+          <w:rFonts w:cstheme="minorHAnsi"/>
+          <w:color w:val="000000" w:themeColor="text1"/>
+          <w:lang w:val="es-ES"/>
+        </w:rPr>
+        <w:t>Los usuarios pueden ver los productos que han agregado al carrito.</w:t>
+      </w:r>
+    </w:p>
+    <w:p>
+      <w:pPr>
+        <w:shd w:val="clear" w:color="auto" w:fill="FFFFFF"/>
+        <w:spacing w:before="100" w:beforeAutospacing="1" w:after="100" w:afterAutospacing="1" w:line="360" w:lineRule="auto"/>
+        <w:jc w:val="both"/>
+        <w:rPr>
+          <w:rFonts w:cstheme="minorHAnsi"/>
+          <w:color w:val="000000" w:themeColor="text1"/>
+          <w:lang w:val="es-ES"/>
+        </w:rPr>
+      </w:pPr>
+      <w:r>
+        <w:rPr>
+          <w:rFonts w:cstheme="minorHAnsi"/>
+          <w:color w:val="000000" w:themeColor="text1"/>
+          <w:lang w:val="es-ES"/>
+        </w:rPr>
+        <w:t>El usuario puede ajustar la cantidad de productos en el carrito.</w:t>
+      </w:r>
+    </w:p>
+    <w:p>
+      <w:pPr>
+        <w:shd w:val="clear" w:color="auto" w:fill="FFFFFF"/>
+        <w:spacing w:before="100" w:beforeAutospacing="1" w:after="100" w:afterAutospacing="1" w:line="360" w:lineRule="auto"/>
+        <w:jc w:val="both"/>
+        <w:rPr>
+          <w:rFonts w:cstheme="minorHAnsi"/>
+          <w:color w:val="000000" w:themeColor="text1"/>
+          <w:lang w:val="es-ES"/>
+        </w:rPr>
+      </w:pPr>
+      <w:r>
+        <w:rPr>
+          <w:rFonts w:cstheme="minorHAnsi"/>
+          <w:color w:val="000000" w:themeColor="text1"/>
+          <w:lang w:val="es-ES"/>
+        </w:rPr>
+        <w:t>El usuario puede eliminar productos individuales del carrito. El usuario puede vaciar completamente el carrito.</w:t>
+      </w:r>
+    </w:p>
+    <w:p>
+      <w:pPr>
+        <w:shd w:val="clear" w:color="auto" w:fill="FFFFFF"/>
+        <w:spacing w:before="100" w:beforeAutospacing="1" w:after="100" w:afterAutospacing="1" w:line="360" w:lineRule="auto"/>
+        <w:jc w:val="both"/>
+        <w:rPr>
+          <w:rFonts w:cstheme="minorHAnsi"/>
+          <w:b/>
+          <w:bCs/>
+          <w:color w:val="000000" w:themeColor="text1"/>
+          <w:lang w:val="es-ES"/>
+        </w:rPr>
+      </w:pPr>
+      <w:r>
+        <w:rPr>
+          <w:rFonts w:cstheme="minorHAnsi"/>
+          <w:b/>
+          <w:bCs/>
+          <w:color w:val="000000" w:themeColor="text1"/>
+          <w:lang w:val="es-ES"/>
+        </w:rPr>
+        <w:t>contactos:</w:t>
+      </w:r>
+    </w:p>
+    <w:p>
+      <w:pPr>
+        <w:shd w:val="clear" w:color="auto" w:fill="FFFFFF"/>
+        <w:spacing w:before="100" w:beforeAutospacing="1" w:after="100" w:afterAutospacing="1" w:line="360" w:lineRule="auto"/>
+        <w:jc w:val="both"/>
+        <w:rPr>
+          <w:rFonts w:cstheme="minorHAnsi"/>
+          <w:color w:val="000000" w:themeColor="text1"/>
+          <w:lang w:val="es-ES"/>
+        </w:rPr>
+      </w:pPr>
+      <w:r>
+        <w:rPr>
+          <w:rFonts w:cstheme="minorHAnsi"/>
+          <w:color w:val="000000" w:themeColor="text1"/>
+          <w:lang w:val="es-ES"/>
+        </w:rPr>
+        <w:t>Los usuarios pueden acceder a la página de contacto donde pueden enviar mensajes y consultas a través del formulario.</w:t>
+      </w:r>
+    </w:p>
+    <w:p>
+      <w:pPr>
+        <w:shd w:val="clear" w:color="auto" w:fill="FFFFFF"/>
+        <w:spacing w:before="100" w:beforeAutospacing="1" w:after="100" w:afterAutospacing="1" w:line="360" w:lineRule="auto"/>
+        <w:jc w:val="both"/>
+        <w:rPr>
+          <w:rFonts w:cstheme="minorHAnsi"/>
+          <w:color w:val="000000" w:themeColor="text1"/>
+          <w:lang w:val="es-ES"/>
+        </w:rPr>
+      </w:pPr>
+      <w:r>
+        <w:rPr>
+          <w:rFonts w:cstheme="minorHAnsi"/>
+          <w:color w:val="000000" w:themeColor="text1"/>
+          <w:lang w:val="es-ES"/>
+        </w:rPr>
         <w:lastRenderedPageBreak/>
-        <w:t xml:space="preserve">Los usuarios pueden acceder al sistema con sus credenciales de inicio de sesión. El sistema valida la autenticidad de los datos y redirige a la página de inicio después de que el usuario se autentica con </w:t>
-      </w:r>
-      <w:r>
-        <w:rPr>
-          <w:rFonts w:cstheme="minorHAnsi"/>
-          <w:color w:val="000000" w:themeColor="text1"/>
-          <w:lang w:val="es-ES"/>
-        </w:rPr>
-        <w:t>éxito. (</w:t>
-      </w:r>
-      <w:r>
-        <w:rPr>
-          <w:rFonts w:cstheme="minorHAnsi"/>
-          <w:color w:val="000000" w:themeColor="text1"/>
-          <w:lang w:val="es-ES"/>
-        </w:rPr>
-        <w:t>de momento</w:t>
-      </w:r>
-      <w:r>
-        <w:rPr>
-          <w:rFonts w:cstheme="minorHAnsi"/>
-          <w:b/>
-          <w:bCs/>
-          <w:color w:val="000000" w:themeColor="text1"/>
-          <w:lang w:val="es-ES"/>
-        </w:rPr>
-        <w:t xml:space="preserve">, </w:t>
-      </w:r>
-      <w:r>
-        <w:rPr>
-          <w:rFonts w:cstheme="minorHAnsi"/>
-          <w:color w:val="000000" w:themeColor="text1"/>
-          <w:lang w:val="es-ES"/>
-        </w:rPr>
-        <w:t>la función para crearse una cuenta no esta disponible)</w:t>
-      </w:r>
-    </w:p>
-    <w:p>
-      <w:pPr>
-        <w:shd w:val="clear" w:color="auto" w:fill="FFFFFF"/>
-        <w:spacing w:before="100" w:beforeAutospacing="1" w:after="100" w:afterAutospacing="1" w:line="360" w:lineRule="auto"/>
-        <w:jc w:val="both"/>
-        <w:rPr>
-          <w:rFonts w:cstheme="minorHAnsi"/>
-          <w:b/>
-          <w:bCs/>
-          <w:color w:val="000000" w:themeColor="text1"/>
-          <w:lang w:val="es-ES"/>
-        </w:rPr>
-      </w:pPr>
-      <w:r>
-        <w:rPr>
-          <w:rFonts w:cstheme="minorHAnsi"/>
-          <w:b/>
-          <w:bCs/>
-          <w:color w:val="000000" w:themeColor="text1"/>
-          <w:lang w:val="es-ES"/>
-        </w:rPr>
-        <w:t>Página de inicio (portada):</w:t>
-      </w:r>
-    </w:p>
-    <w:p>
-      <w:pPr>
-        <w:shd w:val="clear" w:color="auto" w:fill="FFFFFF"/>
-        <w:spacing w:before="100" w:beforeAutospacing="1" w:after="100" w:afterAutospacing="1" w:line="360" w:lineRule="auto"/>
-        <w:jc w:val="both"/>
-        <w:rPr>
-          <w:rFonts w:cstheme="minorHAnsi"/>
-          <w:color w:val="000000" w:themeColor="text1"/>
-          <w:lang w:val="es-ES"/>
-        </w:rPr>
-      </w:pPr>
-      <w:r>
-        <w:rPr>
-          <w:rFonts w:cstheme="minorHAnsi"/>
-          <w:color w:val="000000" w:themeColor="text1"/>
-          <w:lang w:val="es-ES"/>
-        </w:rPr>
-        <w:t xml:space="preserve">La página de inicio tiene una interfaz atractiva que muestra </w:t>
-      </w:r>
-      <w:r>
-        <w:rPr>
-          <w:rFonts w:cstheme="minorHAnsi"/>
-          <w:color w:val="000000" w:themeColor="text1"/>
-          <w:lang w:val="es-ES"/>
-        </w:rPr>
-        <w:t xml:space="preserve">un botón de información que los llevara a los productos de compra. </w:t>
-      </w:r>
-    </w:p>
-    <w:p>
-      <w:pPr>
-        <w:shd w:val="clear" w:color="auto" w:fill="FFFFFF"/>
-        <w:spacing w:before="100" w:beforeAutospacing="1" w:after="100" w:afterAutospacing="1" w:line="360" w:lineRule="auto"/>
-        <w:jc w:val="both"/>
-        <w:rPr>
-          <w:rFonts w:cstheme="minorHAnsi"/>
-          <w:b/>
-          <w:bCs/>
-          <w:color w:val="000000" w:themeColor="text1"/>
-          <w:lang w:val="es-ES"/>
-        </w:rPr>
-      </w:pPr>
-      <w:r>
-        <w:rPr>
-          <w:rFonts w:cstheme="minorHAnsi"/>
-          <w:b/>
-          <w:bCs/>
-          <w:color w:val="000000" w:themeColor="text1"/>
-          <w:lang w:val="es-ES"/>
-        </w:rPr>
-        <w:t>Gestión de cartera de productos:</w:t>
-      </w:r>
-    </w:p>
-    <w:p>
-      <w:pPr>
-        <w:shd w:val="clear" w:color="auto" w:fill="FFFFFF"/>
-        <w:spacing w:before="100" w:beforeAutospacing="1" w:after="100" w:afterAutospacing="1" w:line="360" w:lineRule="auto"/>
-        <w:jc w:val="both"/>
-        <w:rPr>
-          <w:rFonts w:cstheme="minorHAnsi"/>
-          <w:color w:val="000000" w:themeColor="text1"/>
-          <w:lang w:val="es-ES"/>
-        </w:rPr>
-      </w:pPr>
-      <w:r>
-        <w:rPr>
-          <w:rFonts w:cstheme="minorHAnsi"/>
-          <w:color w:val="000000" w:themeColor="text1"/>
-          <w:lang w:val="es-ES"/>
-        </w:rPr>
-        <w:t>Los usuarios pueden ver una variedad de productos en la página de inicio, cada uno con una imagen, nombre, precio y descripción. El usuario puede agregar productos al carrito.</w:t>
-      </w:r>
-    </w:p>
-    <w:p>
-      <w:pPr>
-        <w:shd w:val="clear" w:color="auto" w:fill="FFFFFF"/>
-        <w:spacing w:before="100" w:beforeAutospacing="1" w:after="100" w:afterAutospacing="1" w:line="360" w:lineRule="auto"/>
-        <w:jc w:val="both"/>
-        <w:rPr>
-          <w:rFonts w:cstheme="minorHAnsi"/>
-          <w:b/>
-          <w:bCs/>
-          <w:color w:val="000000" w:themeColor="text1"/>
-          <w:lang w:val="es-ES"/>
-        </w:rPr>
-      </w:pPr>
-      <w:r>
-        <w:rPr>
-          <w:rFonts w:cstheme="minorHAnsi"/>
-          <w:b/>
-          <w:bCs/>
-          <w:color w:val="000000" w:themeColor="text1"/>
-          <w:lang w:val="es-ES"/>
-        </w:rPr>
-        <w:t>Carro:</w:t>
-      </w:r>
-    </w:p>
-    <w:p>
-      <w:pPr>
-        <w:shd w:val="clear" w:color="auto" w:fill="FFFFFF"/>
-        <w:spacing w:before="100" w:beforeAutospacing="1" w:after="100" w:afterAutospacing="1" w:line="360" w:lineRule="auto"/>
-        <w:jc w:val="both"/>
-        <w:rPr>
-          <w:rFonts w:cstheme="minorHAnsi"/>
-          <w:color w:val="000000" w:themeColor="text1"/>
-          <w:lang w:val="es-ES"/>
-        </w:rPr>
-      </w:pPr>
-      <w:r>
-        <w:rPr>
-          <w:rFonts w:cstheme="minorHAnsi"/>
-          <w:color w:val="000000" w:themeColor="text1"/>
-          <w:lang w:val="es-ES"/>
-        </w:rPr>
-        <w:t>Los usuarios pueden ver los productos que han agregado al carrito.</w:t>
-      </w:r>
-    </w:p>
-    <w:p>
-      <w:pPr>
-        <w:shd w:val="clear" w:color="auto" w:fill="FFFFFF"/>
-        <w:spacing w:before="100" w:beforeAutospacing="1" w:after="100" w:afterAutospacing="1" w:line="360" w:lineRule="auto"/>
-        <w:jc w:val="both"/>
-        <w:rPr>
-          <w:rFonts w:cstheme="minorHAnsi"/>
-          <w:color w:val="000000" w:themeColor="text1"/>
-          <w:lang w:val="es-ES"/>
-        </w:rPr>
-      </w:pPr>
-      <w:r>
-        <w:rPr>
-          <w:rFonts w:cstheme="minorHAnsi"/>
-          <w:color w:val="000000" w:themeColor="text1"/>
-          <w:lang w:val="es-ES"/>
-        </w:rPr>
-        <w:t>El usuario puede ajustar la cantidad de productos en el carrito.</w:t>
-      </w:r>
-    </w:p>
-    <w:p>
-      <w:pPr>
-        <w:shd w:val="clear" w:color="auto" w:fill="FFFFFF"/>
-        <w:spacing w:before="100" w:beforeAutospacing="1" w:after="100" w:afterAutospacing="1" w:line="360" w:lineRule="auto"/>
-        <w:jc w:val="both"/>
-        <w:rPr>
-          <w:rFonts w:cstheme="minorHAnsi"/>
-          <w:color w:val="000000" w:themeColor="text1"/>
-          <w:lang w:val="es-ES"/>
-        </w:rPr>
-      </w:pPr>
-      <w:r>
-        <w:rPr>
-          <w:rFonts w:cstheme="minorHAnsi"/>
-          <w:color w:val="000000" w:themeColor="text1"/>
-          <w:lang w:val="es-ES"/>
-        </w:rPr>
-        <w:t>El usuario puede eliminar productos individuales del carrito. El usuario puede vaciar completamente el carrito.</w:t>
-      </w:r>
-    </w:p>
-    <w:p>
-      <w:pPr>
-        <w:shd w:val="clear" w:color="auto" w:fill="FFFFFF"/>
-        <w:spacing w:before="100" w:beforeAutospacing="1" w:after="100" w:afterAutospacing="1" w:line="360" w:lineRule="auto"/>
-        <w:jc w:val="both"/>
-        <w:rPr>
-          <w:rFonts w:cstheme="minorHAnsi"/>
-          <w:b/>
-          <w:bCs/>
-          <w:color w:val="000000" w:themeColor="text1"/>
-          <w:lang w:val="es-ES"/>
-        </w:rPr>
-      </w:pPr>
-      <w:r>
-        <w:rPr>
-          <w:rFonts w:cstheme="minorHAnsi"/>
-          <w:b/>
-          <w:bCs/>
-          <w:color w:val="000000" w:themeColor="text1"/>
-          <w:lang w:val="es-ES"/>
-        </w:rPr>
-        <w:t>contactos:</w:t>
-      </w:r>
-    </w:p>
-    <w:p>
-      <w:pPr>
-        <w:shd w:val="clear" w:color="auto" w:fill="FFFFFF"/>
-        <w:spacing w:before="100" w:beforeAutospacing="1" w:after="100" w:afterAutospacing="1" w:line="360" w:lineRule="auto"/>
-        <w:jc w:val="both"/>
-        <w:rPr>
-          <w:rFonts w:cstheme="minorHAnsi"/>
-          <w:color w:val="000000" w:themeColor="text1"/>
-          <w:lang w:val="es-ES"/>
-        </w:rPr>
-      </w:pPr>
-      <w:r>
-        <w:rPr>
-          <w:rFonts w:cstheme="minorHAnsi"/>
-          <w:color w:val="000000" w:themeColor="text1"/>
-          <w:lang w:val="es-ES"/>
-        </w:rPr>
-        <w:t>Los usuarios pueden acceder a la página de contacto donde pueden enviar mensajes y consultas a través del formulario.</w:t>
-      </w:r>
-    </w:p>
-    <w:p>
-      <w:pPr>
-        <w:shd w:val="clear" w:color="auto" w:fill="FFFFFF"/>
-        <w:spacing w:before="100" w:beforeAutospacing="1" w:after="100" w:afterAutospacing="1" w:line="360" w:lineRule="auto"/>
-        <w:jc w:val="both"/>
-        <w:rPr>
-          <w:rFonts w:cstheme="minorHAnsi"/>
-          <w:color w:val="000000" w:themeColor="text1"/>
-          <w:lang w:val="es-ES"/>
-        </w:rPr>
-      </w:pPr>
-      <w:r>
-        <w:rPr>
-          <w:rFonts w:cstheme="minorHAnsi"/>
-          <w:color w:val="000000" w:themeColor="text1"/>
-          <w:lang w:val="es-ES"/>
-        </w:rPr>
         <w:t>El formulario incluye campos para el nombre del usuario, teléfono, correo electrónico y mensaje.</w:t>
       </w:r>
     </w:p>
@@ -4926,263 +4915,227 @@
           <w:color w:val="000000" w:themeColor="text1"/>
           <w:lang w:val="es-ES"/>
         </w:rPr>
+        <w:t>Navegadores web modernos:</w:t>
+      </w:r>
+    </w:p>
+    <w:p>
+      <w:pPr>
+        <w:shd w:val="clear" w:color="auto" w:fill="FFFFFF"/>
+        <w:spacing w:before="100" w:beforeAutospacing="1" w:after="100" w:afterAutospacing="1" w:line="360" w:lineRule="auto"/>
+        <w:jc w:val="both"/>
+        <w:rPr>
+          <w:rFonts w:cstheme="minorHAnsi"/>
+          <w:color w:val="000000" w:themeColor="text1"/>
+          <w:lang w:val="es-ES"/>
+        </w:rPr>
+      </w:pPr>
+      <w:r>
+        <w:rPr>
+          <w:rFonts w:cstheme="minorHAnsi"/>
+          <w:color w:val="000000" w:themeColor="text1"/>
+          <w:lang w:val="es-ES"/>
+        </w:rPr>
+        <w:t>El sistema está diseñado para funcionar en navegadores web modernos como Google Chrome, Mozilla Firefox, Microsoft Edge, Safari, etc. Se recomienda que utilice la última versión de uno de estos navegadores para obtener la mejor experiencia.</w:t>
+      </w:r>
+    </w:p>
+    <w:p>
+      <w:pPr>
+        <w:shd w:val="clear" w:color="auto" w:fill="FFFFFF"/>
+        <w:spacing w:before="100" w:beforeAutospacing="1" w:after="100" w:afterAutospacing="1" w:line="360" w:lineRule="auto"/>
+        <w:jc w:val="both"/>
+        <w:rPr>
+          <w:rFonts w:cstheme="minorHAnsi"/>
+          <w:b/>
+          <w:bCs/>
+          <w:color w:val="000000" w:themeColor="text1"/>
+          <w:lang w:val="es-ES"/>
+        </w:rPr>
+      </w:pPr>
+      <w:r>
+        <w:rPr>
+          <w:rFonts w:cstheme="minorHAnsi"/>
+          <w:b/>
+          <w:bCs/>
+          <w:color w:val="000000" w:themeColor="text1"/>
+          <w:lang w:val="es-ES"/>
+        </w:rPr>
+        <w:t>Conexión a Internet:</w:t>
+      </w:r>
+    </w:p>
+    <w:p>
+      <w:pPr>
+        <w:shd w:val="clear" w:color="auto" w:fill="FFFFFF"/>
+        <w:spacing w:before="100" w:beforeAutospacing="1" w:after="100" w:afterAutospacing="1" w:line="360" w:lineRule="auto"/>
+        <w:jc w:val="both"/>
+        <w:rPr>
+          <w:rFonts w:cstheme="minorHAnsi"/>
+          <w:color w:val="000000" w:themeColor="text1"/>
+          <w:lang w:val="es-ES"/>
+        </w:rPr>
+      </w:pPr>
+      <w:r>
+        <w:rPr>
+          <w:rFonts w:cstheme="minorHAnsi"/>
+          <w:color w:val="000000" w:themeColor="text1"/>
+          <w:lang w:val="es-ES"/>
+        </w:rPr>
+        <w:t>Dado que el sistema es una aplicación web, se requiere una conexión a Internet para acceder a todas las funciones, descargar imágenes de productos y enviar y recibir datos desde el servidor.</w:t>
+      </w:r>
+    </w:p>
+    <w:p>
+      <w:pPr>
+        <w:shd w:val="clear" w:color="auto" w:fill="FFFFFF"/>
+        <w:spacing w:before="100" w:beforeAutospacing="1" w:after="100" w:afterAutospacing="1" w:line="360" w:lineRule="auto"/>
+        <w:jc w:val="both"/>
+        <w:rPr>
+          <w:rFonts w:cstheme="minorHAnsi"/>
+          <w:b/>
+          <w:bCs/>
+          <w:color w:val="000000" w:themeColor="text1"/>
+          <w:lang w:val="es-ES"/>
+        </w:rPr>
+      </w:pPr>
+      <w:r>
+        <w:rPr>
+          <w:rFonts w:cstheme="minorHAnsi"/>
+          <w:b/>
+          <w:bCs/>
+          <w:color w:val="000000" w:themeColor="text1"/>
+          <w:lang w:val="es-ES"/>
+        </w:rPr>
+        <w:t>Dispositivos compatibles:</w:t>
+      </w:r>
+    </w:p>
+    <w:p>
+      <w:pPr>
+        <w:shd w:val="clear" w:color="auto" w:fill="FFFFFF"/>
+        <w:spacing w:before="100" w:beforeAutospacing="1" w:after="100" w:afterAutospacing="1" w:line="360" w:lineRule="auto"/>
+        <w:jc w:val="both"/>
+        <w:rPr>
+          <w:rFonts w:cstheme="minorHAnsi"/>
+          <w:color w:val="000000" w:themeColor="text1"/>
+          <w:lang w:val="es-ES"/>
+        </w:rPr>
+      </w:pPr>
+      <w:r>
+        <w:rPr>
+          <w:rFonts w:cstheme="minorHAnsi"/>
+          <w:color w:val="000000" w:themeColor="text1"/>
+          <w:lang w:val="es-ES"/>
+        </w:rPr>
+        <w:t>El sitio web es responsivo y se ajusta a diferentes tamaños de pantalla, por lo que se puede acceder desde computadoras de escritorio, portátiles, tabletas y dispositivos móviles.</w:t>
+      </w:r>
+    </w:p>
+    <w:p>
+      <w:pPr>
+        <w:shd w:val="clear" w:color="auto" w:fill="FFFFFF"/>
+        <w:spacing w:before="100" w:beforeAutospacing="1" w:after="100" w:afterAutospacing="1" w:line="360" w:lineRule="auto"/>
+        <w:jc w:val="both"/>
+        <w:rPr>
+          <w:rFonts w:cstheme="minorHAnsi"/>
+          <w:b/>
+          <w:bCs/>
+          <w:color w:val="000000" w:themeColor="text1"/>
+          <w:lang w:val="es-ES"/>
+        </w:rPr>
+      </w:pPr>
+      <w:r>
+        <w:rPr>
+          <w:rFonts w:cstheme="minorHAnsi"/>
+          <w:b/>
+          <w:bCs/>
+          <w:color w:val="000000" w:themeColor="text1"/>
+          <w:lang w:val="es-ES"/>
+        </w:rPr>
+        <w:t>Javascript</w:t>
+      </w:r>
+    </w:p>
+    <w:p>
+      <w:pPr>
+        <w:shd w:val="clear" w:color="auto" w:fill="FFFFFF"/>
+        <w:spacing w:before="100" w:beforeAutospacing="1" w:after="100" w:afterAutospacing="1" w:line="360" w:lineRule="auto"/>
+        <w:jc w:val="both"/>
+        <w:rPr>
+          <w:rFonts w:cstheme="minorHAnsi"/>
+          <w:color w:val="000000" w:themeColor="text1"/>
+          <w:lang w:val="es-ES"/>
+        </w:rPr>
+      </w:pPr>
+      <w:r>
+        <w:rPr>
+          <w:rFonts w:cstheme="minorHAnsi"/>
+          <w:color w:val="000000" w:themeColor="text1"/>
+          <w:lang w:val="es-ES"/>
+        </w:rPr>
+        <w:t>El sitio utiliza JavaScript para mejorar la interactividad y brindar funciones como agregar productos al carrito, validar formularios y más. Asegúrese de que JavaScript esté habilitado en su navegador.</w:t>
+      </w:r>
+    </w:p>
+    <w:p>
+      <w:pPr>
+        <w:shd w:val="clear" w:color="auto" w:fill="FFFFFF"/>
+        <w:spacing w:before="100" w:beforeAutospacing="1" w:after="100" w:afterAutospacing="1" w:line="360" w:lineRule="auto"/>
+        <w:jc w:val="both"/>
+        <w:rPr>
+          <w:rFonts w:cstheme="minorHAnsi"/>
+          <w:b/>
+          <w:bCs/>
+          <w:color w:val="000000" w:themeColor="text1"/>
+          <w:lang w:val="es-ES"/>
+        </w:rPr>
+      </w:pPr>
+      <w:r>
+        <w:rPr>
+          <w:rFonts w:cstheme="minorHAnsi"/>
+          <w:b/>
+          <w:bCs/>
+          <w:color w:val="000000" w:themeColor="text1"/>
+          <w:lang w:val="es-ES"/>
+        </w:rPr>
+        <w:t>Compatibilidad con HTML5 y CSS3:</w:t>
+      </w:r>
+    </w:p>
+    <w:p>
+      <w:pPr>
+        <w:shd w:val="clear" w:color="auto" w:fill="FFFFFF"/>
+        <w:spacing w:before="100" w:beforeAutospacing="1" w:after="100" w:afterAutospacing="1" w:line="360" w:lineRule="auto"/>
+        <w:jc w:val="both"/>
+        <w:rPr>
+          <w:rFonts w:cstheme="minorHAnsi"/>
+          <w:color w:val="000000" w:themeColor="text1"/>
+          <w:lang w:val="es-ES"/>
+        </w:rPr>
+      </w:pPr>
+      <w:r>
+        <w:rPr>
+          <w:rFonts w:cstheme="minorHAnsi"/>
+          <w:color w:val="000000" w:themeColor="text1"/>
+          <w:lang w:val="es-ES"/>
+        </w:rPr>
+        <w:t>El sitio web utiliza las últimas funciones de HTML5 y CSS3 para crear una interfaz moderna y atractiva. Asegúrese de que su navegador sea compatible con estas tecnologías.</w:t>
+      </w:r>
+    </w:p>
+    <w:p>
+      <w:pPr>
+        <w:shd w:val="clear" w:color="auto" w:fill="FFFFFF"/>
+        <w:spacing w:before="100" w:beforeAutospacing="1" w:after="100" w:afterAutospacing="1" w:line="360" w:lineRule="auto"/>
+        <w:jc w:val="both"/>
+        <w:rPr>
+          <w:rFonts w:cstheme="minorHAnsi"/>
+          <w:b/>
+          <w:bCs/>
+          <w:color w:val="000000" w:themeColor="text1"/>
+          <w:lang w:val="es-ES"/>
+        </w:rPr>
+      </w:pPr>
+      <w:r>
+        <w:rPr>
+          <w:rFonts w:cstheme="minorHAnsi"/>
+          <w:b/>
+          <w:bCs/>
+          <w:color w:val="000000" w:themeColor="text1"/>
+          <w:lang w:val="es-ES"/>
+        </w:rPr>
         <w:lastRenderedPageBreak/>
-        <w:t xml:space="preserve">Navegadores </w:t>
-      </w:r>
-      <w:proofErr w:type="gramStart"/>
-      <w:r>
-        <w:rPr>
-          <w:rFonts w:cstheme="minorHAnsi"/>
-          <w:b/>
-          <w:bCs/>
-          <w:color w:val="000000" w:themeColor="text1"/>
-          <w:lang w:val="es-ES"/>
-        </w:rPr>
-        <w:t>web modernos</w:t>
-      </w:r>
-      <w:proofErr w:type="gramEnd"/>
-      <w:r>
-        <w:rPr>
-          <w:rFonts w:cstheme="minorHAnsi"/>
-          <w:b/>
-          <w:bCs/>
-          <w:color w:val="000000" w:themeColor="text1"/>
-          <w:lang w:val="es-ES"/>
-        </w:rPr>
-        <w:t>:</w:t>
-      </w:r>
-    </w:p>
-    <w:p>
-      <w:pPr>
-        <w:shd w:val="clear" w:color="auto" w:fill="FFFFFF"/>
-        <w:spacing w:before="100" w:beforeAutospacing="1" w:after="100" w:afterAutospacing="1" w:line="360" w:lineRule="auto"/>
-        <w:jc w:val="both"/>
-        <w:rPr>
-          <w:rFonts w:cstheme="minorHAnsi"/>
-          <w:color w:val="000000" w:themeColor="text1"/>
-          <w:lang w:val="es-ES"/>
-        </w:rPr>
-      </w:pPr>
-      <w:r>
-        <w:rPr>
-          <w:rFonts w:cstheme="minorHAnsi"/>
-          <w:color w:val="000000" w:themeColor="text1"/>
-          <w:lang w:val="es-ES"/>
-        </w:rPr>
-        <w:t>El sistema está diseñado para funcionar en navegadores web modernos como Google Chrome, Mozilla Firefox, Microsoft Edge, Safari, etc. Se recomienda que utilice la última versión de uno de estos navegadores para obtener la mejor experiencia.</w:t>
-      </w:r>
-    </w:p>
-    <w:p>
-      <w:pPr>
-        <w:shd w:val="clear" w:color="auto" w:fill="FFFFFF"/>
-        <w:spacing w:before="100" w:beforeAutospacing="1" w:after="100" w:afterAutospacing="1" w:line="360" w:lineRule="auto"/>
-        <w:jc w:val="both"/>
-        <w:rPr>
-          <w:rFonts w:cstheme="minorHAnsi"/>
-          <w:b/>
-          <w:bCs/>
-          <w:color w:val="000000" w:themeColor="text1"/>
-          <w:lang w:val="es-ES"/>
-        </w:rPr>
-      </w:pPr>
-      <w:r>
-        <w:rPr>
-          <w:rFonts w:cstheme="minorHAnsi"/>
-          <w:b/>
-          <w:bCs/>
-          <w:color w:val="000000" w:themeColor="text1"/>
-          <w:lang w:val="es-ES"/>
-        </w:rPr>
-        <w:t>Conexión a Internet:</w:t>
-      </w:r>
-    </w:p>
-    <w:p>
-      <w:pPr>
-        <w:shd w:val="clear" w:color="auto" w:fill="FFFFFF"/>
-        <w:spacing w:before="100" w:beforeAutospacing="1" w:after="100" w:afterAutospacing="1" w:line="360" w:lineRule="auto"/>
-        <w:jc w:val="both"/>
-        <w:rPr>
-          <w:rFonts w:cstheme="minorHAnsi"/>
-          <w:color w:val="000000" w:themeColor="text1"/>
-          <w:lang w:val="es-ES"/>
-        </w:rPr>
-      </w:pPr>
-      <w:r>
-        <w:rPr>
-          <w:rFonts w:cstheme="minorHAnsi"/>
-          <w:color w:val="000000" w:themeColor="text1"/>
-          <w:lang w:val="es-ES"/>
-        </w:rPr>
-        <w:t>Dado que el sistema es una aplicación web, se requiere una conexión a Internet para acceder a todas las funciones, descargar imágenes de productos y enviar y recibir datos desde el servidor.</w:t>
-      </w:r>
-    </w:p>
-    <w:p>
-      <w:pPr>
-        <w:shd w:val="clear" w:color="auto" w:fill="FFFFFF"/>
-        <w:spacing w:before="100" w:beforeAutospacing="1" w:after="100" w:afterAutospacing="1" w:line="360" w:lineRule="auto"/>
-        <w:jc w:val="both"/>
-        <w:rPr>
-          <w:rFonts w:cstheme="minorHAnsi"/>
-          <w:b/>
-          <w:bCs/>
-          <w:color w:val="000000" w:themeColor="text1"/>
-          <w:lang w:val="es-ES"/>
-        </w:rPr>
-      </w:pPr>
-      <w:r>
-        <w:rPr>
-          <w:rFonts w:cstheme="minorHAnsi"/>
-          <w:b/>
-          <w:bCs/>
-          <w:color w:val="000000" w:themeColor="text1"/>
-          <w:lang w:val="es-ES"/>
-        </w:rPr>
-        <w:t>Dispositivos compatibles:</w:t>
-      </w:r>
-    </w:p>
-    <w:p>
-      <w:pPr>
-        <w:shd w:val="clear" w:color="auto" w:fill="FFFFFF"/>
-        <w:spacing w:before="100" w:beforeAutospacing="1" w:after="100" w:afterAutospacing="1" w:line="360" w:lineRule="auto"/>
-        <w:jc w:val="both"/>
-        <w:rPr>
-          <w:rFonts w:cstheme="minorHAnsi"/>
-          <w:color w:val="000000" w:themeColor="text1"/>
-          <w:lang w:val="es-ES"/>
-        </w:rPr>
-      </w:pPr>
-      <w:r>
-        <w:rPr>
-          <w:rFonts w:cstheme="minorHAnsi"/>
-          <w:color w:val="000000" w:themeColor="text1"/>
-          <w:lang w:val="es-ES"/>
-        </w:rPr>
-        <w:t>El sitio web es responsivo y se ajusta a diferentes tamaños de pantalla, por lo que se puede acceder desde computadoras de escritorio, portátiles, tabletas y dispositivos móviles.</w:t>
-      </w:r>
-    </w:p>
-    <w:p>
-      <w:pPr>
-        <w:shd w:val="clear" w:color="auto" w:fill="FFFFFF"/>
-        <w:spacing w:before="100" w:beforeAutospacing="1" w:after="100" w:afterAutospacing="1" w:line="360" w:lineRule="auto"/>
-        <w:jc w:val="both"/>
-        <w:rPr>
-          <w:rFonts w:cstheme="minorHAnsi"/>
-          <w:b/>
-          <w:bCs/>
-          <w:color w:val="000000" w:themeColor="text1"/>
-          <w:lang w:val="es-ES"/>
-        </w:rPr>
-      </w:pPr>
-      <w:r>
-        <w:rPr>
-          <w:rFonts w:cstheme="minorHAnsi"/>
-          <w:b/>
-          <w:bCs/>
-          <w:color w:val="000000" w:themeColor="text1"/>
-          <w:lang w:val="es-ES"/>
-        </w:rPr>
-        <w:t>Javascript</w:t>
-      </w:r>
-    </w:p>
-    <w:p>
-      <w:pPr>
-        <w:shd w:val="clear" w:color="auto" w:fill="FFFFFF"/>
-        <w:spacing w:before="100" w:beforeAutospacing="1" w:after="100" w:afterAutospacing="1" w:line="360" w:lineRule="auto"/>
-        <w:jc w:val="both"/>
-        <w:rPr>
-          <w:rFonts w:cstheme="minorHAnsi"/>
-          <w:color w:val="000000" w:themeColor="text1"/>
-          <w:lang w:val="es-ES"/>
-        </w:rPr>
-      </w:pPr>
-      <w:r>
-        <w:rPr>
-          <w:rFonts w:cstheme="minorHAnsi"/>
-          <w:color w:val="000000" w:themeColor="text1"/>
-          <w:lang w:val="es-ES"/>
-        </w:rPr>
-        <w:t>El sitio utiliza JavaScript para mejorar la interactividad y brindar funciones como agregar productos al carrito, validar formularios y más. Asegúrese de que JavaScript esté habilitado en su navegador.</w:t>
-      </w:r>
-    </w:p>
-    <w:p>
-      <w:pPr>
-        <w:shd w:val="clear" w:color="auto" w:fill="FFFFFF"/>
-        <w:spacing w:before="100" w:beforeAutospacing="1" w:after="100" w:afterAutospacing="1" w:line="360" w:lineRule="auto"/>
-        <w:jc w:val="both"/>
-        <w:rPr>
-          <w:rFonts w:cstheme="minorHAnsi"/>
-          <w:b/>
-          <w:bCs/>
-          <w:color w:val="000000" w:themeColor="text1"/>
-          <w:lang w:val="es-ES"/>
-        </w:rPr>
-      </w:pPr>
-      <w:r>
-        <w:rPr>
-          <w:rFonts w:cstheme="minorHAnsi"/>
-          <w:b/>
-          <w:bCs/>
-          <w:color w:val="000000" w:themeColor="text1"/>
-          <w:lang w:val="es-ES"/>
-        </w:rPr>
-        <w:t>Compatibilidad con HTML5 y CSS3:</w:t>
-      </w:r>
-    </w:p>
-    <w:p>
-      <w:pPr>
-        <w:shd w:val="clear" w:color="auto" w:fill="FFFFFF"/>
-        <w:spacing w:before="100" w:beforeAutospacing="1" w:after="100" w:afterAutospacing="1" w:line="360" w:lineRule="auto"/>
-        <w:jc w:val="both"/>
-        <w:rPr>
-          <w:rFonts w:cstheme="minorHAnsi"/>
-          <w:color w:val="000000" w:themeColor="text1"/>
-          <w:lang w:val="es-ES"/>
-        </w:rPr>
-      </w:pPr>
-      <w:r>
-        <w:rPr>
-          <w:rFonts w:cstheme="minorHAnsi"/>
-          <w:color w:val="000000" w:themeColor="text1"/>
-          <w:lang w:val="es-ES"/>
-        </w:rPr>
-        <w:t>El sitio web utiliza las últimas funciones de HTML5 y CSS3 para crear una interfaz moderna y atractiva. Asegúrese de que su navegador sea compatible con estas tecnologías.</w:t>
-      </w:r>
-    </w:p>
-    <w:p>
-      <w:pPr>
-        <w:shd w:val="clear" w:color="auto" w:fill="FFFFFF"/>
-        <w:spacing w:before="100" w:beforeAutospacing="1" w:after="100" w:afterAutospacing="1" w:line="360" w:lineRule="auto"/>
-        <w:jc w:val="both"/>
-        <w:rPr>
-          <w:rFonts w:cstheme="minorHAnsi"/>
-          <w:b/>
-          <w:bCs/>
-          <w:color w:val="000000" w:themeColor="text1"/>
-          <w:lang w:val="es-ES"/>
-        </w:rPr>
-      </w:pPr>
-    </w:p>
-    <w:p>
-      <w:pPr>
-        <w:shd w:val="clear" w:color="auto" w:fill="FFFFFF"/>
-        <w:spacing w:before="100" w:beforeAutospacing="1" w:after="100" w:afterAutospacing="1" w:line="360" w:lineRule="auto"/>
-        <w:jc w:val="both"/>
-        <w:rPr>
-          <w:rFonts w:cstheme="minorHAnsi"/>
-          <w:b/>
-          <w:bCs/>
-          <w:color w:val="000000" w:themeColor="text1"/>
-          <w:lang w:val="es-ES"/>
-        </w:rPr>
-      </w:pPr>
-      <w:r>
-        <w:rPr>
-          <w:rFonts w:cstheme="minorHAnsi"/>
-          <w:b/>
-          <w:bCs/>
-          <w:color w:val="000000" w:themeColor="text1"/>
-          <w:lang w:val="es-ES"/>
-        </w:rPr>
         <w:t>Acceder a la información de inicio de sesión:</w:t>
       </w:r>
     </w:p>
@@ -5267,7 +5220,6 @@
           <w:color w:val="000000" w:themeColor="text1"/>
           <w:lang w:val="es-ES"/>
         </w:rPr>
-        <w:lastRenderedPageBreak/>
         <w:t>El diseño receptivo del sitio web se adapta a diferentes tamaños de pantalla, pero se recomienda utilizar la resolución de pantalla mínima para una mejor experiencia.</w:t>
       </w:r>
     </w:p>
@@ -5754,6 +5706,7 @@
           <w:color w:val="000000" w:themeColor="text1"/>
           <w:lang w:val="es-ES"/>
         </w:rPr>
+        <w:lastRenderedPageBreak/>
         <w:t>contacto.html</w:t>
       </w:r>
       <w:r>
@@ -5931,15 +5884,248 @@
           <w:bCs/>
           <w:color w:val="000000" w:themeColor="text1"/>
         </w:rPr>
+        <w:t>Header (Encabezado):</w:t>
+      </w:r>
+      <w:r>
+        <w:rPr>
+          <w:rFonts w:cstheme="minorHAnsi"/>
+          <w:b/>
+          <w:bCs/>
+          <w:color w:val="000000" w:themeColor="text1"/>
+        </w:rPr>
+        <w:t xml:space="preserve"> </w:t>
+      </w:r>
+      <w:r>
+        <w:rPr>
+          <w:rFonts w:cstheme="minorHAnsi"/>
+          <w:color w:val="000000" w:themeColor="text1"/>
+          <w:lang w:val="es-ES"/>
+        </w:rPr>
+        <w:t>En la parte superior de cada página hay un encabezado que contiene el logotipo de la marca, un menú de navegación desplegable y, en algunas páginas, un enlace para cerrar la sesión. Este encabezado es consistente en todas las páginas para facilitar la navegación.</w:t>
+      </w:r>
+    </w:p>
+    <w:p>
+      <w:pPr>
+        <w:shd w:val="clear" w:color="auto" w:fill="FFFFFF"/>
+        <w:spacing w:before="100" w:beforeAutospacing="1" w:after="100" w:afterAutospacing="1" w:line="360" w:lineRule="auto"/>
+        <w:jc w:val="both"/>
+        <w:rPr>
+          <w:rFonts w:cstheme="minorHAnsi"/>
+          <w:color w:val="000000" w:themeColor="text1"/>
+          <w:lang w:val="es-ES"/>
+        </w:rPr>
+      </w:pPr>
+      <w:r>
+        <w:rPr>
+          <w:rFonts w:cstheme="minorHAnsi"/>
+          <w:b/>
+          <w:bCs/>
+          <w:color w:val="000000" w:themeColor="text1"/>
+        </w:rPr>
+        <w:t>Sección de Inicio (Portada):</w:t>
+      </w:r>
+      <w:r>
+        <w:rPr>
+          <w:rFonts w:cstheme="minorHAnsi"/>
+          <w:b/>
+          <w:bCs/>
+          <w:color w:val="000000" w:themeColor="text1"/>
+        </w:rPr>
+        <w:t xml:space="preserve"> </w:t>
+      </w:r>
+      <w:r>
+        <w:rPr>
+          <w:rFonts w:cstheme="minorHAnsi"/>
+          <w:color w:val="000000" w:themeColor="text1"/>
+          <w:lang w:val="es-ES"/>
+        </w:rPr>
+        <w:t>La página de inicio presenta una imagen atractiva con un mensaje que destaca las ofertas especiales de la tienda. También se incluye un botón de llamada a la acción para obtener más información.</w:t>
+      </w:r>
+    </w:p>
+    <w:p>
+      <w:pPr>
+        <w:shd w:val="clear" w:color="auto" w:fill="FFFFFF"/>
+        <w:spacing w:before="100" w:beforeAutospacing="1" w:after="100" w:afterAutospacing="1" w:line="360" w:lineRule="auto"/>
+        <w:jc w:val="both"/>
+        <w:rPr>
+          <w:rFonts w:cstheme="minorHAnsi"/>
+          <w:b/>
+          <w:bCs/>
+          <w:color w:val="000000" w:themeColor="text1"/>
+          <w:lang w:val="es-ES"/>
+        </w:rPr>
+      </w:pPr>
+      <w:r>
+        <w:rPr>
+          <w:rFonts w:cstheme="minorHAnsi"/>
+          <w:b/>
+          <w:bCs/>
+          <w:color w:val="000000" w:themeColor="text1"/>
+        </w:rPr>
+        <w:t>Sección de Productos:</w:t>
+      </w:r>
+      <w:r>
+        <w:rPr>
+          <w:rFonts w:cstheme="minorHAnsi"/>
+          <w:b/>
+          <w:bCs/>
+          <w:color w:val="000000" w:themeColor="text1"/>
+        </w:rPr>
+        <w:t xml:space="preserve"> </w:t>
+      </w:r>
+      <w:r>
+        <w:rPr>
+          <w:rFonts w:cstheme="minorHAnsi"/>
+          <w:color w:val="000000" w:themeColor="text1"/>
+          <w:lang w:val="es-ES"/>
+        </w:rPr>
+        <w:t>En la página del producto, se muestran los diferentes productos disponibles para la compra. Cada producto incluye una imagen, título, descripción y un botón "Agregar al carrito". Además, en la parte superior se muestra el resumen del carrito para que el usuario pueda ver los productos seleccionados y su coste total.</w:t>
+      </w:r>
+    </w:p>
+    <w:p>
+      <w:pPr>
+        <w:shd w:val="clear" w:color="auto" w:fill="FFFFFF"/>
+        <w:spacing w:before="100" w:beforeAutospacing="1" w:after="100" w:afterAutospacing="1" w:line="360" w:lineRule="auto"/>
+        <w:jc w:val="both"/>
+        <w:rPr>
+          <w:rFonts w:cstheme="minorHAnsi"/>
+          <w:color w:val="000000" w:themeColor="text1"/>
+          <w:lang w:val="es-ES"/>
+        </w:rPr>
+      </w:pPr>
+      <w:r>
+        <w:rPr>
+          <w:rFonts w:cstheme="minorHAnsi"/>
+          <w:b/>
+          <w:bCs/>
+          <w:color w:val="000000" w:themeColor="text1"/>
+        </w:rPr>
+        <w:t xml:space="preserve">Carrito de Compras: </w:t>
+      </w:r>
+      <w:r>
+        <w:rPr>
+          <w:rFonts w:cstheme="minorHAnsi"/>
+          <w:color w:val="000000" w:themeColor="text1"/>
+          <w:lang w:val="es-ES"/>
+        </w:rPr>
+        <w:t>Cuando el usuario agrega productos al carrito, puede ver la página del carrito que muestra una lista detallada de los productos seleccionados. Aquí, pueden eliminar productos individuales y vaciar todo el carrito si lo desean.</w:t>
+      </w:r>
+    </w:p>
+    <w:p>
+      <w:pPr>
+        <w:shd w:val="clear" w:color="auto" w:fill="FFFFFF"/>
+        <w:spacing w:before="100" w:beforeAutospacing="1" w:after="100" w:afterAutospacing="1" w:line="360" w:lineRule="auto"/>
+        <w:jc w:val="both"/>
+        <w:rPr>
+          <w:rFonts w:cstheme="minorHAnsi"/>
+          <w:b/>
+          <w:bCs/>
+          <w:color w:val="000000" w:themeColor="text1"/>
+          <w:lang w:val="es-ES"/>
+        </w:rPr>
+      </w:pPr>
+      <w:r>
+        <w:rPr>
+          <w:rFonts w:cstheme="minorHAnsi"/>
+          <w:b/>
+          <w:bCs/>
+          <w:color w:val="000000" w:themeColor="text1"/>
+          <w:lang w:val="es-ES"/>
+        </w:rPr>
+        <w:t>Sección de contacto:</w:t>
+      </w:r>
+      <w:r>
+        <w:rPr>
+          <w:rFonts w:cstheme="minorHAnsi"/>
+          <w:b/>
+          <w:bCs/>
+          <w:color w:val="000000" w:themeColor="text1"/>
+          <w:lang w:val="es-ES"/>
+        </w:rPr>
+        <w:t xml:space="preserve"> </w:t>
+      </w:r>
+      <w:r>
+        <w:rPr>
+          <w:rFonts w:cstheme="minorHAnsi"/>
+          <w:color w:val="000000" w:themeColor="text1"/>
+          <w:lang w:val="es-ES"/>
+        </w:rPr>
+        <w:t>La página de contacto proporciona a los usuarios un formulario donde pueden ingresar su nombre, teléfono, correo electrónico y mensaje para comunicarse con la tienda. También se incluyen enlaces a la política de privacidad y los términos y condiciones.</w:t>
+      </w:r>
+    </w:p>
+    <w:p>
+      <w:pPr>
+        <w:shd w:val="clear" w:color="auto" w:fill="FFFFFF"/>
+        <w:spacing w:before="100" w:beforeAutospacing="1" w:after="100" w:afterAutospacing="1" w:line="360" w:lineRule="auto"/>
+        <w:jc w:val="both"/>
+        <w:rPr>
+          <w:rFonts w:cstheme="minorHAnsi"/>
+          <w:b/>
+          <w:bCs/>
+          <w:color w:val="000000" w:themeColor="text1"/>
+          <w:lang w:val="es-ES"/>
+        </w:rPr>
+      </w:pPr>
+      <w:r>
+        <w:rPr>
+          <w:rFonts w:cstheme="minorHAnsi"/>
+          <w:b/>
+          <w:bCs/>
+          <w:color w:val="000000" w:themeColor="text1"/>
+          <w:lang w:val="es-ES"/>
+        </w:rPr>
+        <w:t>Página de cierre de sesión:</w:t>
+      </w:r>
+      <w:r>
+        <w:rPr>
+          <w:rFonts w:cstheme="minorHAnsi"/>
+          <w:b/>
+          <w:bCs/>
+          <w:color w:val="000000" w:themeColor="text1"/>
+          <w:lang w:val="es-ES"/>
+        </w:rPr>
+        <w:t xml:space="preserve"> </w:t>
+      </w:r>
+      <w:r>
+        <w:rPr>
+          <w:rFonts w:cstheme="minorHAnsi"/>
+          <w:color w:val="000000" w:themeColor="text1"/>
+          <w:lang w:val="es-ES"/>
+        </w:rPr>
+        <w:t>La página de cierre de sesión permite a los usuarios cerrar sesión de forma segura.</w:t>
+      </w:r>
+    </w:p>
+    <w:p>
+      <w:pPr>
+        <w:shd w:val="clear" w:color="auto" w:fill="FFFFFF"/>
+        <w:spacing w:before="100" w:beforeAutospacing="1" w:after="100" w:afterAutospacing="1" w:line="360" w:lineRule="auto"/>
+        <w:jc w:val="both"/>
+        <w:rPr>
+          <w:rFonts w:cstheme="minorHAnsi"/>
+          <w:b/>
+          <w:bCs/>
+          <w:color w:val="000000" w:themeColor="text1"/>
+          <w:lang w:val="es-ES"/>
+        </w:rPr>
+      </w:pPr>
+      <w:r>
+        <w:rPr>
+          <w:rFonts w:cstheme="minorHAnsi"/>
+          <w:b/>
+          <w:bCs/>
+          <w:color w:val="000000" w:themeColor="text1"/>
+          <w:lang w:val="es-ES"/>
+        </w:rPr>
         <w:lastRenderedPageBreak/>
-        <w:t>Header (Encabezado):</w:t>
-      </w:r>
-      <w:r>
-        <w:rPr>
-          <w:rFonts w:cstheme="minorHAnsi"/>
-          <w:b/>
-          <w:bCs/>
-          <w:color w:val="000000" w:themeColor="text1"/>
+        <w:t>Página de inicio de sesión:</w:t>
+      </w:r>
+      <w:r>
+        <w:rPr>
+          <w:rFonts w:cstheme="minorHAnsi"/>
+          <w:b/>
+          <w:bCs/>
+          <w:color w:val="000000" w:themeColor="text1"/>
+          <w:lang w:val="es-ES"/>
         </w:rPr>
         <w:t xml:space="preserve"> </w:t>
       </w:r>
@@ -5949,35 +6135,69 @@
           <w:color w:val="000000" w:themeColor="text1"/>
           <w:lang w:val="es-ES"/>
         </w:rPr>
-        <w:t>En la parte superior de cada página hay un encabezado que contiene el logotipo de la marca, un menú de navegación desplegable y, en algunas páginas, un enlace para cerrar la sesión. Este encabezado es consistente en todas las páginas para facilitar la navegación.</w:t>
-      </w:r>
-    </w:p>
-    <w:p>
-      <w:pPr>
-        <w:shd w:val="clear" w:color="auto" w:fill="FFFFFF"/>
-        <w:spacing w:before="100" w:beforeAutospacing="1" w:after="100" w:afterAutospacing="1" w:line="360" w:lineRule="auto"/>
-        <w:jc w:val="both"/>
-        <w:rPr>
-          <w:rFonts w:cstheme="minorHAnsi"/>
-          <w:color w:val="000000" w:themeColor="text1"/>
-          <w:lang w:val="es-ES"/>
-        </w:rPr>
-      </w:pPr>
-      <w:r>
-        <w:rPr>
-          <w:rFonts w:cstheme="minorHAnsi"/>
-          <w:b/>
-          <w:bCs/>
-          <w:color w:val="000000" w:themeColor="text1"/>
-        </w:rPr>
-        <w:t>Sección de Inicio (Portada):</w:t>
-      </w:r>
-      <w:r>
-        <w:rPr>
-          <w:rFonts w:cstheme="minorHAnsi"/>
-          <w:b/>
-          <w:bCs/>
-          <w:color w:val="000000" w:themeColor="text1"/>
+        <w:t>La página de inicio de sesión requiere que el usuario ingrese sus credenciales (nombre de usuario y contraseña) para acceder al área de bienvenida u otras partes del sitio web. </w:t>
+      </w:r>
+    </w:p>
+    <w:p>
+      <w:pPr>
+        <w:shd w:val="clear" w:color="auto" w:fill="FFFFFF"/>
+        <w:spacing w:before="100" w:beforeAutospacing="1" w:after="100" w:afterAutospacing="1" w:line="360" w:lineRule="auto"/>
+        <w:jc w:val="both"/>
+        <w:rPr>
+          <w:rFonts w:cstheme="minorHAnsi"/>
+          <w:b/>
+          <w:bCs/>
+          <w:color w:val="000000" w:themeColor="text1"/>
+          <w:lang w:val="es-ES"/>
+        </w:rPr>
+      </w:pPr>
+      <w:r>
+        <w:rPr>
+          <w:rFonts w:cstheme="minorHAnsi"/>
+          <w:b/>
+          <w:bCs/>
+          <w:color w:val="000000" w:themeColor="text1"/>
+          <w:lang w:val="es-ES"/>
+        </w:rPr>
+        <w:t xml:space="preserve">11.  </w:t>
+      </w:r>
+      <w:r>
+        <w:rPr>
+          <w:rFonts w:cstheme="minorHAnsi"/>
+          <w:b/>
+          <w:bCs/>
+          <w:color w:val="000000" w:themeColor="text1"/>
+          <w:lang w:val="es-ES"/>
+        </w:rPr>
+        <w:t>Funcionalidades Adicionales Futuras</w:t>
+      </w:r>
+    </w:p>
+    <w:p>
+      <w:pPr>
+        <w:shd w:val="clear" w:color="auto" w:fill="FFFFFF"/>
+        <w:spacing w:before="100" w:beforeAutospacing="1" w:after="100" w:afterAutospacing="1" w:line="360" w:lineRule="auto"/>
+        <w:jc w:val="both"/>
+        <w:rPr>
+          <w:rFonts w:cstheme="minorHAnsi"/>
+          <w:color w:val="000000" w:themeColor="text1"/>
+          <w:lang w:val="es-ES"/>
+        </w:rPr>
+      </w:pPr>
+      <w:r>
+        <w:rPr>
+          <w:rFonts w:cstheme="minorHAnsi"/>
+          <w:b/>
+          <w:bCs/>
+          <w:color w:val="000000" w:themeColor="text1"/>
+          <w:lang w:val="es-ES"/>
+        </w:rPr>
+        <w:t>Sistema de registro de usuarios:</w:t>
+      </w:r>
+      <w:r>
+        <w:rPr>
+          <w:rFonts w:cstheme="minorHAnsi"/>
+          <w:color w:val="000000" w:themeColor="text1"/>
+          <w:lang w:val="es-ES"/>
         </w:rPr>
         <w:t xml:space="preserve"> </w:t>
       </w:r>
@@ -5987,37 +6207,39 @@
           <w:color w:val="000000" w:themeColor="text1"/>
           <w:lang w:val="es-ES"/>
         </w:rPr>
-        <w:t>La página de inicio presenta una imagen atractiva con un mensaje que destaca las ofertas especiales de la tienda. También se incluye un botón de llamada a la acción para obtener más información.</w:t>
-      </w:r>
-    </w:p>
-    <w:p>
-      <w:pPr>
-        <w:shd w:val="clear" w:color="auto" w:fill="FFFFFF"/>
-        <w:spacing w:before="100" w:beforeAutospacing="1" w:after="100" w:afterAutospacing="1" w:line="360" w:lineRule="auto"/>
-        <w:jc w:val="both"/>
-        <w:rPr>
-          <w:rFonts w:cstheme="minorHAnsi"/>
-          <w:b/>
-          <w:bCs/>
-          <w:color w:val="000000" w:themeColor="text1"/>
-          <w:lang w:val="es-ES"/>
-        </w:rPr>
-      </w:pPr>
-      <w:r>
-        <w:rPr>
-          <w:rFonts w:cstheme="minorHAnsi"/>
-          <w:b/>
-          <w:bCs/>
-          <w:color w:val="000000" w:themeColor="text1"/>
-        </w:rPr>
-        <w:t>Sección de Productos:</w:t>
-      </w:r>
-      <w:r>
-        <w:rPr>
-          <w:rFonts w:cstheme="minorHAnsi"/>
-          <w:b/>
-          <w:bCs/>
-          <w:color w:val="000000" w:themeColor="text1"/>
+        <w:t>Agregue la funcionalidad de registro de usuarios para que los clientes puedan crear cuentas personalizadas. Esto permitirá el acceso al historial de compras, seguimiento de pedidos y opciones de personalización.</w:t>
+      </w:r>
+    </w:p>
+    <w:p>
+      <w:pPr>
+        <w:shd w:val="clear" w:color="auto" w:fill="FFFFFF"/>
+        <w:spacing w:before="100" w:beforeAutospacing="1" w:after="100" w:afterAutospacing="1" w:line="360" w:lineRule="auto"/>
+        <w:jc w:val="both"/>
+        <w:rPr>
+          <w:rFonts w:cstheme="minorHAnsi"/>
+          <w:b/>
+          <w:bCs/>
+          <w:color w:val="000000" w:themeColor="text1"/>
+          <w:lang w:val="es-ES"/>
+        </w:rPr>
+      </w:pPr>
+      <w:r>
+        <w:rPr>
+          <w:rFonts w:cstheme="minorHAnsi"/>
+          <w:b/>
+          <w:bCs/>
+          <w:color w:val="000000" w:themeColor="text1"/>
+          <w:lang w:val="es-ES"/>
+        </w:rPr>
+        <w:t>Administrar cuentas de usuario:</w:t>
+      </w:r>
+      <w:r>
+        <w:rPr>
+          <w:rFonts w:cstheme="minorHAnsi"/>
+          <w:b/>
+          <w:bCs/>
+          <w:color w:val="000000" w:themeColor="text1"/>
+          <w:lang w:val="es-ES"/>
         </w:rPr>
         <w:t xml:space="preserve"> </w:t>
       </w:r>
@@ -6027,60 +6249,31 @@
           <w:color w:val="000000" w:themeColor="text1"/>
           <w:lang w:val="es-ES"/>
         </w:rPr>
-        <w:t>En la página del producto, se muestran los diferentes productos disponibles para la compra. Cada producto incluye una imagen, título, descripción y un botón "Agregar al carrito". Además, en la parte superior se muestra el resumen del carrito para que el usuario pueda ver los productos seleccionados y su coste total.</w:t>
-      </w:r>
-    </w:p>
-    <w:p>
-      <w:pPr>
-        <w:shd w:val="clear" w:color="auto" w:fill="FFFFFF"/>
-        <w:spacing w:before="100" w:beforeAutospacing="1" w:after="100" w:afterAutospacing="1" w:line="360" w:lineRule="auto"/>
-        <w:jc w:val="both"/>
-        <w:rPr>
-          <w:rFonts w:cstheme="minorHAnsi"/>
-          <w:color w:val="000000" w:themeColor="text1"/>
-          <w:lang w:val="es-ES"/>
-        </w:rPr>
-      </w:pPr>
-      <w:r>
-        <w:rPr>
-          <w:rFonts w:cstheme="minorHAnsi"/>
-          <w:b/>
-          <w:bCs/>
-          <w:color w:val="000000" w:themeColor="text1"/>
-        </w:rPr>
-        <w:t xml:space="preserve">Carrito de Compras: </w:t>
-      </w:r>
-      <w:r>
-        <w:rPr>
-          <w:rFonts w:cstheme="minorHAnsi"/>
-          <w:color w:val="000000" w:themeColor="text1"/>
-          <w:lang w:val="es-ES"/>
-        </w:rPr>
-        <w:t>Cuando el usuario agrega productos al carrito, puede ver la página del carrito que muestra una lista detallada de los productos seleccionados. Aquí, pueden eliminar productos individuales y vaciar todo el carrito si lo desean.</w:t>
-      </w:r>
-    </w:p>
-    <w:p>
-      <w:pPr>
-        <w:shd w:val="clear" w:color="auto" w:fill="FFFFFF"/>
-        <w:spacing w:before="100" w:beforeAutospacing="1" w:after="100" w:afterAutospacing="1" w:line="360" w:lineRule="auto"/>
-        <w:jc w:val="both"/>
-        <w:rPr>
-          <w:rFonts w:cstheme="minorHAnsi"/>
-          <w:b/>
-          <w:bCs/>
-          <w:color w:val="000000" w:themeColor="text1"/>
-          <w:lang w:val="es-ES"/>
-        </w:rPr>
-      </w:pPr>
-      <w:r>
-        <w:rPr>
-          <w:rFonts w:cstheme="minorHAnsi"/>
-          <w:b/>
-          <w:bCs/>
-          <w:color w:val="000000" w:themeColor="text1"/>
-          <w:lang w:val="es-ES"/>
-        </w:rPr>
-        <w:t>Sección de contacto:</w:t>
+        <w:t>Una vez registrados, los usuarios pueden acceder a su perfil, donde pueden ver y editar su información personal, como la dirección de envío, los datos de contacto y las preferencias de compra.</w:t>
+      </w:r>
+    </w:p>
+    <w:p>
+      <w:pPr>
+        <w:shd w:val="clear" w:color="auto" w:fill="FFFFFF"/>
+        <w:spacing w:before="100" w:beforeAutospacing="1" w:after="100" w:afterAutospacing="1" w:line="360" w:lineRule="auto"/>
+        <w:jc w:val="both"/>
+        <w:rPr>
+          <w:rFonts w:cstheme="minorHAnsi"/>
+          <w:b/>
+          <w:bCs/>
+          <w:color w:val="000000" w:themeColor="text1"/>
+          <w:lang w:val="es-ES"/>
+        </w:rPr>
+      </w:pPr>
+      <w:r>
+        <w:rPr>
+          <w:rFonts w:cstheme="minorHAnsi"/>
+          <w:b/>
+          <w:bCs/>
+          <w:color w:val="000000" w:themeColor="text1"/>
+          <w:lang w:val="es-ES"/>
+        </w:rPr>
+        <w:t>Búsqueda avanzada de productos:</w:t>
       </w:r>
       <w:r>
         <w:rPr>
@@ -6098,31 +6291,31 @@
           <w:color w:val="000000" w:themeColor="text1"/>
           <w:lang w:val="es-ES"/>
         </w:rPr>
-        <w:t>La página de contacto proporciona a los usuarios un formulario donde pueden ingresar su nombre, teléfono, correo electrónico y mensaje para comunicarse con la tienda. También se incluyen enlaces a la política de privacidad y los términos y condiciones.</w:t>
-      </w:r>
-    </w:p>
-    <w:p>
-      <w:pPr>
-        <w:shd w:val="clear" w:color="auto" w:fill="FFFFFF"/>
-        <w:spacing w:before="100" w:beforeAutospacing="1" w:after="100" w:afterAutospacing="1" w:line="360" w:lineRule="auto"/>
-        <w:jc w:val="both"/>
-        <w:rPr>
-          <w:rFonts w:cstheme="minorHAnsi"/>
-          <w:b/>
-          <w:bCs/>
-          <w:color w:val="000000" w:themeColor="text1"/>
-          <w:lang w:val="es-ES"/>
-        </w:rPr>
-      </w:pPr>
-      <w:r>
-        <w:rPr>
-          <w:rFonts w:cstheme="minorHAnsi"/>
-          <w:b/>
-          <w:bCs/>
-          <w:color w:val="000000" w:themeColor="text1"/>
-          <w:lang w:val="es-ES"/>
-        </w:rPr>
-        <w:t>Página de cierre de sesión:</w:t>
+        <w:t>Implemente una barra de búsqueda avanzada que permita a los usuarios filtrar productos por categoría, tamaño, color y precio.</w:t>
+      </w:r>
+    </w:p>
+    <w:p>
+      <w:pPr>
+        <w:shd w:val="clear" w:color="auto" w:fill="FFFFFF"/>
+        <w:spacing w:before="100" w:beforeAutospacing="1" w:after="100" w:afterAutospacing="1" w:line="360" w:lineRule="auto"/>
+        <w:jc w:val="both"/>
+        <w:rPr>
+          <w:rFonts w:cstheme="minorHAnsi"/>
+          <w:b/>
+          <w:bCs/>
+          <w:color w:val="000000" w:themeColor="text1"/>
+          <w:lang w:val="es-ES"/>
+        </w:rPr>
+      </w:pPr>
+      <w:r>
+        <w:rPr>
+          <w:rFonts w:cstheme="minorHAnsi"/>
+          <w:b/>
+          <w:bCs/>
+          <w:color w:val="000000" w:themeColor="text1"/>
+          <w:lang w:val="es-ES"/>
+        </w:rPr>
+        <w:t>Lista de deseos:</w:t>
       </w:r>
       <w:r>
         <w:rPr>
@@ -6140,31 +6333,51 @@
           <w:color w:val="000000" w:themeColor="text1"/>
           <w:lang w:val="es-ES"/>
         </w:rPr>
-        <w:t>La página de cierre de sesión permite a los usuarios cerrar sesión de forma segura.</w:t>
-      </w:r>
-    </w:p>
-    <w:p>
-      <w:pPr>
-        <w:shd w:val="clear" w:color="auto" w:fill="FFFFFF"/>
-        <w:spacing w:before="100" w:beforeAutospacing="1" w:after="100" w:afterAutospacing="1" w:line="360" w:lineRule="auto"/>
-        <w:jc w:val="both"/>
-        <w:rPr>
-          <w:rFonts w:cstheme="minorHAnsi"/>
-          <w:b/>
-          <w:bCs/>
-          <w:color w:val="000000" w:themeColor="text1"/>
-          <w:lang w:val="es-ES"/>
-        </w:rPr>
-      </w:pPr>
-      <w:r>
-        <w:rPr>
-          <w:rFonts w:cstheme="minorHAnsi"/>
-          <w:b/>
-          <w:bCs/>
-          <w:color w:val="000000" w:themeColor="text1"/>
-          <w:lang w:val="es-ES"/>
-        </w:rPr>
-        <w:t>Página de inicio de sesión:</w:t>
+        <w:t>Brinde a los usuarios la capacidad de crear y administrar listas de deseos donde pueden guardar productos para futuras compras. Clasificación y sistema de clasificación:</w:t>
+      </w:r>
+    </w:p>
+    <w:p>
+      <w:pPr>
+        <w:shd w:val="clear" w:color="auto" w:fill="FFFFFF"/>
+        <w:spacing w:before="100" w:beforeAutospacing="1" w:after="100" w:afterAutospacing="1" w:line="360" w:lineRule="auto"/>
+        <w:jc w:val="both"/>
+        <w:rPr>
+          <w:rFonts w:cstheme="minorHAnsi"/>
+          <w:color w:val="000000" w:themeColor="text1"/>
+          <w:lang w:val="es-ES"/>
+        </w:rPr>
+      </w:pPr>
+      <w:r>
+        <w:rPr>
+          <w:rFonts w:cstheme="minorHAnsi"/>
+          <w:color w:val="000000" w:themeColor="text1"/>
+          <w:lang w:val="es-ES"/>
+        </w:rPr>
+        <w:t>Permita que los clientes califiquen y dejen comentarios sobre los productos que han comprado, lo que puede ayudar a otros usuarios a tomar sus decisiones de compra.</w:t>
+      </w:r>
+    </w:p>
+    <w:p>
+      <w:pPr>
+        <w:shd w:val="clear" w:color="auto" w:fill="FFFFFF"/>
+        <w:spacing w:before="100" w:beforeAutospacing="1" w:after="100" w:afterAutospacing="1" w:line="360" w:lineRule="auto"/>
+        <w:jc w:val="both"/>
+        <w:rPr>
+          <w:rFonts w:cstheme="minorHAnsi"/>
+          <w:b/>
+          <w:bCs/>
+          <w:color w:val="000000" w:themeColor="text1"/>
+          <w:lang w:val="es-ES"/>
+        </w:rPr>
+      </w:pPr>
+      <w:r>
+        <w:rPr>
+          <w:rFonts w:cstheme="minorHAnsi"/>
+          <w:b/>
+          <w:bCs/>
+          <w:color w:val="000000" w:themeColor="text1"/>
+          <w:lang w:val="es-ES"/>
+        </w:rPr>
+        <w:t>Promociones y descuentos:</w:t>
       </w:r>
       <w:r>
         <w:rPr>
@@ -6182,67 +6395,37 @@
           <w:color w:val="000000" w:themeColor="text1"/>
           <w:lang w:val="es-ES"/>
         </w:rPr>
-        <w:t>La página de inicio de sesión requiere que el usuario ingrese sus credenciales (nombre de usuario y contraseña) para acceder al área de bienvenida u otras partes del sitio web. </w:t>
-      </w:r>
-    </w:p>
-    <w:p>
-      <w:pPr>
-        <w:shd w:val="clear" w:color="auto" w:fill="FFFFFF"/>
-        <w:spacing w:before="100" w:beforeAutospacing="1" w:after="100" w:afterAutospacing="1" w:line="360" w:lineRule="auto"/>
-        <w:jc w:val="both"/>
-        <w:rPr>
-          <w:rFonts w:cstheme="minorHAnsi"/>
-          <w:b/>
-          <w:bCs/>
-          <w:color w:val="000000" w:themeColor="text1"/>
-          <w:lang w:val="es-ES"/>
-        </w:rPr>
-      </w:pPr>
-      <w:r>
-        <w:rPr>
-          <w:rFonts w:cstheme="minorHAnsi"/>
-          <w:b/>
-          <w:bCs/>
-          <w:color w:val="000000" w:themeColor="text1"/>
-          <w:lang w:val="es-ES"/>
-        </w:rPr>
-        <w:t xml:space="preserve">11.  </w:t>
-      </w:r>
-      <w:r>
-        <w:rPr>
-          <w:rFonts w:cstheme="minorHAnsi"/>
-          <w:b/>
-          <w:bCs/>
-          <w:color w:val="000000" w:themeColor="text1"/>
-          <w:lang w:val="es-ES"/>
-        </w:rPr>
-        <w:t>Funcionalidades Adicionales Futuras</w:t>
-      </w:r>
-    </w:p>
-    <w:p>
-      <w:pPr>
-        <w:shd w:val="clear" w:color="auto" w:fill="FFFFFF"/>
-        <w:spacing w:before="100" w:beforeAutospacing="1" w:after="100" w:afterAutospacing="1" w:line="360" w:lineRule="auto"/>
-        <w:jc w:val="both"/>
-        <w:rPr>
-          <w:rFonts w:cstheme="minorHAnsi"/>
-          <w:color w:val="000000" w:themeColor="text1"/>
-          <w:lang w:val="es-ES"/>
-        </w:rPr>
-      </w:pPr>
-      <w:r>
-        <w:rPr>
-          <w:rFonts w:cstheme="minorHAnsi"/>
-          <w:b/>
-          <w:bCs/>
-          <w:color w:val="000000" w:themeColor="text1"/>
-          <w:lang w:val="es-ES"/>
-        </w:rPr>
-        <w:t>Sistema de registro de usuarios:</w:t>
-      </w:r>
-      <w:r>
-        <w:rPr>
-          <w:rFonts w:cstheme="minorHAnsi"/>
+        <w:t>Agregue una pantalla de promociones, descuentos especiales y ofertas limitadas en la página de inicio, fomentando las ventas.</w:t>
+      </w:r>
+    </w:p>
+    <w:p>
+      <w:pPr>
+        <w:shd w:val="clear" w:color="auto" w:fill="FFFFFF"/>
+        <w:spacing w:before="100" w:beforeAutospacing="1" w:after="100" w:afterAutospacing="1" w:line="360" w:lineRule="auto"/>
+        <w:jc w:val="both"/>
+        <w:rPr>
+          <w:rFonts w:cstheme="minorHAnsi"/>
+          <w:b/>
+          <w:bCs/>
+          <w:color w:val="000000" w:themeColor="text1"/>
+          <w:lang w:val="es-ES"/>
+        </w:rPr>
+      </w:pPr>
+      <w:r>
+        <w:rPr>
+          <w:rFonts w:cstheme="minorHAnsi"/>
+          <w:b/>
+          <w:bCs/>
+          <w:color w:val="000000" w:themeColor="text1"/>
+          <w:lang w:val="es-ES"/>
+        </w:rPr>
+        <w:t>Mejoras en el proceso de pago:</w:t>
+      </w:r>
+      <w:r>
+        <w:rPr>
+          <w:rFonts w:cstheme="minorHAnsi"/>
+          <w:b/>
+          <w:bCs/>
           <w:color w:val="000000" w:themeColor="text1"/>
           <w:lang w:val="es-ES"/>
         </w:rPr>
@@ -6254,31 +6437,31 @@
           <w:color w:val="000000" w:themeColor="text1"/>
           <w:lang w:val="es-ES"/>
         </w:rPr>
-        <w:t>Agregue la funcionalidad de registro de usuarios para que los clientes puedan crear cuentas personalizadas. Esto permitirá el acceso al historial de compras, seguimiento de pedidos y opciones de personalización.</w:t>
-      </w:r>
-    </w:p>
-    <w:p>
-      <w:pPr>
-        <w:shd w:val="clear" w:color="auto" w:fill="FFFFFF"/>
-        <w:spacing w:before="100" w:beforeAutospacing="1" w:after="100" w:afterAutospacing="1" w:line="360" w:lineRule="auto"/>
-        <w:jc w:val="both"/>
-        <w:rPr>
-          <w:rFonts w:cstheme="minorHAnsi"/>
-          <w:b/>
-          <w:bCs/>
-          <w:color w:val="000000" w:themeColor="text1"/>
-          <w:lang w:val="es-ES"/>
-        </w:rPr>
-      </w:pPr>
-      <w:r>
-        <w:rPr>
-          <w:rFonts w:cstheme="minorHAnsi"/>
-          <w:b/>
-          <w:bCs/>
-          <w:color w:val="000000" w:themeColor="text1"/>
-          <w:lang w:val="es-ES"/>
-        </w:rPr>
-        <w:t>Administrar cuentas de usuario:</w:t>
+        <w:t>Implemente un proceso de pago más intuitivo y seguro, admitiendo diferentes métodos de pago como tarjeta de crédito, PayPal, etc.</w:t>
+      </w:r>
+    </w:p>
+    <w:p>
+      <w:pPr>
+        <w:shd w:val="clear" w:color="auto" w:fill="FFFFFF"/>
+        <w:spacing w:before="100" w:beforeAutospacing="1" w:after="100" w:afterAutospacing="1" w:line="360" w:lineRule="auto"/>
+        <w:jc w:val="both"/>
+        <w:rPr>
+          <w:rFonts w:cstheme="minorHAnsi"/>
+          <w:b/>
+          <w:bCs/>
+          <w:color w:val="000000" w:themeColor="text1"/>
+          <w:lang w:val="es-ES"/>
+        </w:rPr>
+      </w:pPr>
+      <w:r>
+        <w:rPr>
+          <w:rFonts w:cstheme="minorHAnsi"/>
+          <w:b/>
+          <w:bCs/>
+          <w:color w:val="000000" w:themeColor="text1"/>
+          <w:lang w:val="es-ES"/>
+        </w:rPr>
+        <w:t>Control de seguimiento:</w:t>
       </w:r>
       <w:r>
         <w:rPr>
@@ -6296,7 +6479,89 @@
           <w:color w:val="000000" w:themeColor="text1"/>
           <w:lang w:val="es-ES"/>
         </w:rPr>
-        <w:t>Una vez registrados, los usuarios pueden acceder a su perfil, donde pueden ver y editar su información personal, como la dirección de envío, los datos de contacto y las preferencias de compra.</w:t>
+        <w:t>Desarrollar una sección donde los usuarios puedan seguir el estado de sus pedidos en tiempo real, desde la confirmación hasta la entrega.</w:t>
+      </w:r>
+    </w:p>
+    <w:p>
+      <w:pPr>
+        <w:shd w:val="clear" w:color="auto" w:fill="FFFFFF"/>
+        <w:spacing w:before="100" w:beforeAutospacing="1" w:after="100" w:afterAutospacing="1" w:line="360" w:lineRule="auto"/>
+        <w:jc w:val="both"/>
+        <w:rPr>
+          <w:rFonts w:cstheme="minorHAnsi"/>
+          <w:color w:val="000000" w:themeColor="text1"/>
+          <w:lang w:val="es-ES"/>
+        </w:rPr>
+      </w:pPr>
+      <w:r>
+        <w:rPr>
+          <w:rFonts w:cstheme="minorHAnsi"/>
+          <w:b/>
+          <w:bCs/>
+          <w:color w:val="000000" w:themeColor="text1"/>
+          <w:lang w:val="es-ES"/>
+        </w:rPr>
+        <w:t>Integración de redes sociales:</w:t>
+      </w:r>
+      <w:r>
+        <w:rPr>
+          <w:rFonts w:cstheme="minorHAnsi"/>
+          <w:b/>
+          <w:bCs/>
+          <w:color w:val="000000" w:themeColor="text1"/>
+          <w:lang w:val="es-ES"/>
+        </w:rPr>
+        <w:t xml:space="preserve"> </w:t>
+      </w:r>
+      <w:r>
+        <w:rPr>
+          <w:rFonts w:cstheme="minorHAnsi"/>
+          <w:color w:val="000000" w:themeColor="text1"/>
+          <w:lang w:val="es-ES"/>
+        </w:rPr>
+        <w:t xml:space="preserve">Agregue botones sociales para compartir productos y promociones en plataformas como Facebook, Instagram y Twitter. </w:t>
+      </w:r>
+    </w:p>
+    <w:p>
+      <w:pPr>
+        <w:shd w:val="clear" w:color="auto" w:fill="FFFFFF"/>
+        <w:spacing w:before="100" w:beforeAutospacing="1" w:after="100" w:afterAutospacing="1" w:line="360" w:lineRule="auto"/>
+        <w:jc w:val="both"/>
+        <w:rPr>
+          <w:rFonts w:cstheme="minorHAnsi"/>
+          <w:b/>
+          <w:bCs/>
+          <w:color w:val="000000" w:themeColor="text1"/>
+          <w:lang w:val="es-ES"/>
+        </w:rPr>
+      </w:pPr>
+      <w:r>
+        <w:rPr>
+          <w:rFonts w:cstheme="minorHAnsi"/>
+          <w:b/>
+          <w:bCs/>
+          <w:color w:val="000000" w:themeColor="text1"/>
+          <w:lang w:val="es-ES"/>
+        </w:rPr>
+        <w:t>Notificaciones de Correo Electrónico:</w:t>
+      </w:r>
+      <w:r>
+        <w:rPr>
+          <w:rFonts w:cstheme="minorHAnsi"/>
+          <w:b/>
+          <w:bCs/>
+          <w:color w:val="000000" w:themeColor="text1"/>
+          <w:lang w:val="es-ES"/>
+        </w:rPr>
+        <w:t xml:space="preserve"> </w:t>
+      </w:r>
+      <w:r>
+        <w:rPr>
+          <w:rFonts w:cstheme="minorHAnsi"/>
+          <w:color w:val="000000" w:themeColor="text1"/>
+          <w:lang w:val="es-ES"/>
+        </w:rPr>
+        <w:t>Configure un sistema de notificación por correo electrónico para enviar confirmaciones de pedidos, realizar un seguimiento de las actualizaciones y alertas sobre nuevas promociones.</w:t>
       </w:r>
     </w:p>
     <w:p>
@@ -6321,328 +6586,6 @@
           <w:lang w:val="es-ES"/>
         </w:rPr>
         <w:lastRenderedPageBreak/>
-        <w:t>Búsqueda avanzada de productos:</w:t>
-      </w:r>
-      <w:r>
-        <w:rPr>
-          <w:rFonts w:cstheme="minorHAnsi"/>
-          <w:b/>
-          <w:bCs/>
-          <w:color w:val="000000" w:themeColor="text1"/>
-          <w:lang w:val="es-ES"/>
-        </w:rPr>
-        <w:t xml:space="preserve"> </w:t>
-      </w:r>
-      <w:r>
-        <w:rPr>
-          <w:rFonts w:cstheme="minorHAnsi"/>
-          <w:color w:val="000000" w:themeColor="text1"/>
-          <w:lang w:val="es-ES"/>
-        </w:rPr>
-        <w:t>Implemente una barra de búsqueda avanzada que permita a los usuarios filtrar productos por categoría, tamaño, color y precio.</w:t>
-      </w:r>
-    </w:p>
-    <w:p>
-      <w:pPr>
-        <w:shd w:val="clear" w:color="auto" w:fill="FFFFFF"/>
-        <w:spacing w:before="100" w:beforeAutospacing="1" w:after="100" w:afterAutospacing="1" w:line="360" w:lineRule="auto"/>
-        <w:jc w:val="both"/>
-        <w:rPr>
-          <w:rFonts w:cstheme="minorHAnsi"/>
-          <w:b/>
-          <w:bCs/>
-          <w:color w:val="000000" w:themeColor="text1"/>
-          <w:lang w:val="es-ES"/>
-        </w:rPr>
-      </w:pPr>
-      <w:r>
-        <w:rPr>
-          <w:rFonts w:cstheme="minorHAnsi"/>
-          <w:b/>
-          <w:bCs/>
-          <w:color w:val="000000" w:themeColor="text1"/>
-          <w:lang w:val="es-ES"/>
-        </w:rPr>
-        <w:t>Lista de deseos:</w:t>
-      </w:r>
-      <w:r>
-        <w:rPr>
-          <w:rFonts w:cstheme="minorHAnsi"/>
-          <w:b/>
-          <w:bCs/>
-          <w:color w:val="000000" w:themeColor="text1"/>
-          <w:lang w:val="es-ES"/>
-        </w:rPr>
-        <w:t xml:space="preserve"> </w:t>
-      </w:r>
-      <w:r>
-        <w:rPr>
-          <w:rFonts w:cstheme="minorHAnsi"/>
-          <w:color w:val="000000" w:themeColor="text1"/>
-          <w:lang w:val="es-ES"/>
-        </w:rPr>
-        <w:t>Brinde a los usuarios la capacidad de crear y administrar listas de deseos donde pueden guardar productos para futuras compras. Clasificación y sistema de clasificación:</w:t>
-      </w:r>
-    </w:p>
-    <w:p>
-      <w:pPr>
-        <w:shd w:val="clear" w:color="auto" w:fill="FFFFFF"/>
-        <w:spacing w:before="100" w:beforeAutospacing="1" w:after="100" w:afterAutospacing="1" w:line="360" w:lineRule="auto"/>
-        <w:jc w:val="both"/>
-        <w:rPr>
-          <w:rFonts w:cstheme="minorHAnsi"/>
-          <w:color w:val="000000" w:themeColor="text1"/>
-          <w:lang w:val="es-ES"/>
-        </w:rPr>
-      </w:pPr>
-      <w:r>
-        <w:rPr>
-          <w:rFonts w:cstheme="minorHAnsi"/>
-          <w:color w:val="000000" w:themeColor="text1"/>
-          <w:lang w:val="es-ES"/>
-        </w:rPr>
-        <w:t>Permita que los clientes califiquen y dejen comentarios sobre los productos que han comprado, lo que puede ayudar a otros usuarios a tomar sus decisiones de compra.</w:t>
-      </w:r>
-    </w:p>
-    <w:p>
-      <w:pPr>
-        <w:shd w:val="clear" w:color="auto" w:fill="FFFFFF"/>
-        <w:spacing w:before="100" w:beforeAutospacing="1" w:after="100" w:afterAutospacing="1" w:line="360" w:lineRule="auto"/>
-        <w:jc w:val="both"/>
-        <w:rPr>
-          <w:rFonts w:cstheme="minorHAnsi"/>
-          <w:b/>
-          <w:bCs/>
-          <w:color w:val="000000" w:themeColor="text1"/>
-          <w:lang w:val="es-ES"/>
-        </w:rPr>
-      </w:pPr>
-      <w:r>
-        <w:rPr>
-          <w:rFonts w:cstheme="minorHAnsi"/>
-          <w:b/>
-          <w:bCs/>
-          <w:color w:val="000000" w:themeColor="text1"/>
-          <w:lang w:val="es-ES"/>
-        </w:rPr>
-        <w:t>Promociones y descuentos:</w:t>
-      </w:r>
-      <w:r>
-        <w:rPr>
-          <w:rFonts w:cstheme="minorHAnsi"/>
-          <w:b/>
-          <w:bCs/>
-          <w:color w:val="000000" w:themeColor="text1"/>
-          <w:lang w:val="es-ES"/>
-        </w:rPr>
-        <w:t xml:space="preserve"> </w:t>
-      </w:r>
-      <w:r>
-        <w:rPr>
-          <w:rFonts w:cstheme="minorHAnsi"/>
-          <w:color w:val="000000" w:themeColor="text1"/>
-          <w:lang w:val="es-ES"/>
-        </w:rPr>
-        <w:t>Agregue una pantalla de promociones, descuentos especiales y ofertas limitadas en la página de inicio, fomentando las ventas.</w:t>
-      </w:r>
-    </w:p>
-    <w:p>
-      <w:pPr>
-        <w:shd w:val="clear" w:color="auto" w:fill="FFFFFF"/>
-        <w:spacing w:before="100" w:beforeAutospacing="1" w:after="100" w:afterAutospacing="1" w:line="360" w:lineRule="auto"/>
-        <w:jc w:val="both"/>
-        <w:rPr>
-          <w:rFonts w:cstheme="minorHAnsi"/>
-          <w:b/>
-          <w:bCs/>
-          <w:color w:val="000000" w:themeColor="text1"/>
-          <w:lang w:val="es-ES"/>
-        </w:rPr>
-      </w:pPr>
-      <w:r>
-        <w:rPr>
-          <w:rFonts w:cstheme="minorHAnsi"/>
-          <w:b/>
-          <w:bCs/>
-          <w:color w:val="000000" w:themeColor="text1"/>
-          <w:lang w:val="es-ES"/>
-        </w:rPr>
-        <w:t>Mejoras en el proceso de pago:</w:t>
-      </w:r>
-      <w:r>
-        <w:rPr>
-          <w:rFonts w:cstheme="minorHAnsi"/>
-          <w:b/>
-          <w:bCs/>
-          <w:color w:val="000000" w:themeColor="text1"/>
-          <w:lang w:val="es-ES"/>
-        </w:rPr>
-        <w:t xml:space="preserve"> </w:t>
-      </w:r>
-      <w:r>
-        <w:rPr>
-          <w:rFonts w:cstheme="minorHAnsi"/>
-          <w:color w:val="000000" w:themeColor="text1"/>
-          <w:lang w:val="es-ES"/>
-        </w:rPr>
-        <w:t>Implemente un proceso de pago más intuitivo y seguro, admitiendo diferentes métodos de pago como tarjeta de crédito, PayPal, etc.</w:t>
-      </w:r>
-    </w:p>
-    <w:p>
-      <w:pPr>
-        <w:shd w:val="clear" w:color="auto" w:fill="FFFFFF"/>
-        <w:spacing w:before="100" w:beforeAutospacing="1" w:after="100" w:afterAutospacing="1" w:line="360" w:lineRule="auto"/>
-        <w:jc w:val="both"/>
-        <w:rPr>
-          <w:rFonts w:cstheme="minorHAnsi"/>
-          <w:b/>
-          <w:bCs/>
-          <w:color w:val="000000" w:themeColor="text1"/>
-          <w:lang w:val="es-ES"/>
-        </w:rPr>
-      </w:pPr>
-      <w:r>
-        <w:rPr>
-          <w:rFonts w:cstheme="minorHAnsi"/>
-          <w:b/>
-          <w:bCs/>
-          <w:color w:val="000000" w:themeColor="text1"/>
-          <w:lang w:val="es-ES"/>
-        </w:rPr>
-        <w:t>Control de seguimiento:</w:t>
-      </w:r>
-      <w:r>
-        <w:rPr>
-          <w:rFonts w:cstheme="minorHAnsi"/>
-          <w:b/>
-          <w:bCs/>
-          <w:color w:val="000000" w:themeColor="text1"/>
-          <w:lang w:val="es-ES"/>
-        </w:rPr>
-        <w:t xml:space="preserve"> </w:t>
-      </w:r>
-      <w:r>
-        <w:rPr>
-          <w:rFonts w:cstheme="minorHAnsi"/>
-          <w:color w:val="000000" w:themeColor="text1"/>
-          <w:lang w:val="es-ES"/>
-        </w:rPr>
-        <w:t>Desarrollar una sección donde los usuarios puedan seguir el estado de sus pedidos en tiempo real, desde la confirmación hasta la entrega.</w:t>
-      </w:r>
-    </w:p>
-    <w:p>
-      <w:pPr>
-        <w:shd w:val="clear" w:color="auto" w:fill="FFFFFF"/>
-        <w:spacing w:before="100" w:beforeAutospacing="1" w:after="100" w:afterAutospacing="1" w:line="360" w:lineRule="auto"/>
-        <w:jc w:val="both"/>
-        <w:rPr>
-          <w:rFonts w:cstheme="minorHAnsi"/>
-          <w:color w:val="000000" w:themeColor="text1"/>
-          <w:lang w:val="es-ES"/>
-        </w:rPr>
-      </w:pPr>
-      <w:r>
-        <w:rPr>
-          <w:rFonts w:cstheme="minorHAnsi"/>
-          <w:b/>
-          <w:bCs/>
-          <w:color w:val="000000" w:themeColor="text1"/>
-          <w:lang w:val="es-ES"/>
-        </w:rPr>
-        <w:t>Integración de redes sociales:</w:t>
-      </w:r>
-      <w:r>
-        <w:rPr>
-          <w:rFonts w:cstheme="minorHAnsi"/>
-          <w:b/>
-          <w:bCs/>
-          <w:color w:val="000000" w:themeColor="text1"/>
-          <w:lang w:val="es-ES"/>
-        </w:rPr>
-        <w:t xml:space="preserve"> </w:t>
-      </w:r>
-      <w:r>
-        <w:rPr>
-          <w:rFonts w:cstheme="minorHAnsi"/>
-          <w:color w:val="000000" w:themeColor="text1"/>
-          <w:lang w:val="es-ES"/>
-        </w:rPr>
-        <w:t xml:space="preserve">Agregue botones sociales para compartir productos y promociones en plataformas como Facebook, Instagram y Twitter. </w:t>
-      </w:r>
-    </w:p>
-    <w:p>
-      <w:pPr>
-        <w:shd w:val="clear" w:color="auto" w:fill="FFFFFF"/>
-        <w:spacing w:before="100" w:beforeAutospacing="1" w:after="100" w:afterAutospacing="1" w:line="360" w:lineRule="auto"/>
-        <w:jc w:val="both"/>
-        <w:rPr>
-          <w:rFonts w:cstheme="minorHAnsi"/>
-          <w:b/>
-          <w:bCs/>
-          <w:color w:val="000000" w:themeColor="text1"/>
-          <w:lang w:val="es-ES"/>
-        </w:rPr>
-      </w:pPr>
-      <w:r>
-        <w:rPr>
-          <w:rFonts w:cstheme="minorHAnsi"/>
-          <w:b/>
-          <w:bCs/>
-          <w:color w:val="000000" w:themeColor="text1"/>
-          <w:lang w:val="es-ES"/>
-        </w:rPr>
-        <w:t>Notificaciones</w:t>
-      </w:r>
-      <w:r>
-        <w:rPr>
-          <w:rFonts w:cstheme="minorHAnsi"/>
-          <w:b/>
-          <w:bCs/>
-          <w:color w:val="000000" w:themeColor="text1"/>
-          <w:lang w:val="es-ES"/>
-        </w:rPr>
-        <w:t xml:space="preserve"> de Correo Electrónico:</w:t>
-      </w:r>
-      <w:r>
-        <w:rPr>
-          <w:rFonts w:cstheme="minorHAnsi"/>
-          <w:b/>
-          <w:bCs/>
-          <w:color w:val="000000" w:themeColor="text1"/>
-          <w:lang w:val="es-ES"/>
-        </w:rPr>
-        <w:t xml:space="preserve"> </w:t>
-      </w:r>
-      <w:r>
-        <w:rPr>
-          <w:rFonts w:cstheme="minorHAnsi"/>
-          <w:color w:val="000000" w:themeColor="text1"/>
-          <w:lang w:val="es-ES"/>
-        </w:rPr>
-        <w:t>Configure un sistema de notificación por correo electrónico para enviar confirmaciones de pedidos, realizar un seguimiento de las actualizaciones y alertas sobre nuevas promociones.</w:t>
-      </w:r>
-    </w:p>
-    <w:p>
-      <w:pPr>
-        <w:shd w:val="clear" w:color="auto" w:fill="FFFFFF"/>
-        <w:spacing w:before="100" w:beforeAutospacing="1" w:after="100" w:afterAutospacing="1" w:line="360" w:lineRule="auto"/>
-        <w:jc w:val="both"/>
-        <w:rPr>
-          <w:rFonts w:cstheme="minorHAnsi"/>
-          <w:b/>
-          <w:bCs/>
-          <w:color w:val="000000" w:themeColor="text1"/>
-          <w:lang w:val="es-ES"/>
-        </w:rPr>
-      </w:pPr>
-      <w:r>
-        <w:rPr>
-          <w:rFonts w:cstheme="minorHAnsi"/>
-          <w:b/>
-          <w:bCs/>
-          <w:color w:val="000000" w:themeColor="text1"/>
-          <w:lang w:val="es-ES"/>
-        </w:rPr>
         <w:t>Chat en vivo:</w:t>
       </w:r>
       <w:r>
@@ -12536,6 +12479,7 @@
   <w:style w:type="character" w:default="1" w:styleId="Fuentedeprrafopredeter">
     <w:name w:val="Default Paragraph Font"/>
     <w:uiPriority w:val="1"/>
+    <w:semiHidden/>
     <w:unhideWhenUsed/>
   </w:style>
   <w:style w:type="table" w:default="1" w:styleId="Tablanormal">

</xml_diff>

<commit_message>
modificando archivo de word
</commit_message>
<xml_diff>
--- a/proyecto final programcion 3.docx
+++ b/proyecto final programcion 3.docx
@@ -938,7 +938,6 @@
                                   </w:rPr>
                                   <w:t xml:space="preserve">Prof. </w:t>
                                 </w:r>
-                                <w:proofErr w:type="spellStart"/>
                                 <w:r>
                                   <w:rPr>
                                     <w:rFonts w:asciiTheme="majorHAnsi" w:hAnsiTheme="majorHAnsi" w:cstheme="majorHAnsi"/>
@@ -946,29 +945,8 @@
                                     <w:sz w:val="32"/>
                                     <w:szCs w:val="32"/>
                                   </w:rPr>
-                                  <w:t>Kelyn</w:t>
+                                  <w:t>Kelyn Tejada Belliard</w:t>
                                 </w:r>
-                                <w:proofErr w:type="spellEnd"/>
-                                <w:r>
-                                  <w:rPr>
-                                    <w:rFonts w:asciiTheme="majorHAnsi" w:hAnsiTheme="majorHAnsi" w:cstheme="majorHAnsi"/>
-                                    <w:color w:val="000000" w:themeColor="text1"/>
-                                    <w:sz w:val="32"/>
-                                    <w:szCs w:val="32"/>
-                                  </w:rPr>
-                                  <w:t xml:space="preserve"> Tejada </w:t>
-                                </w:r>
-                                <w:proofErr w:type="spellStart"/>
-                                <w:r>
-                                  <w:rPr>
-                                    <w:rFonts w:asciiTheme="majorHAnsi" w:hAnsiTheme="majorHAnsi" w:cstheme="majorHAnsi"/>
-                                    <w:color w:val="000000" w:themeColor="text1"/>
-                                    <w:sz w:val="32"/>
-                                    <w:szCs w:val="32"/>
-                                  </w:rPr>
-                                  <w:t>Belliard</w:t>
-                                </w:r>
-                                <w:proofErr w:type="spellEnd"/>
                                 <w:r>
                                   <w:rPr>
                                     <w:rFonts w:asciiTheme="majorHAnsi" w:hAnsiTheme="majorHAnsi" w:cstheme="majorHAnsi"/>
@@ -1130,7 +1108,6 @@
                             </w:rPr>
                             <w:t xml:space="preserve">Prof. </w:t>
                           </w:r>
-                          <w:proofErr w:type="spellStart"/>
                           <w:r>
                             <w:rPr>
                               <w:rFonts w:asciiTheme="majorHAnsi" w:hAnsiTheme="majorHAnsi" w:cstheme="majorHAnsi"/>
@@ -1138,29 +1115,8 @@
                               <w:sz w:val="32"/>
                               <w:szCs w:val="32"/>
                             </w:rPr>
-                            <w:t>Kelyn</w:t>
+                            <w:t>Kelyn Tejada Belliard</w:t>
                           </w:r>
-                          <w:proofErr w:type="spellEnd"/>
-                          <w:r>
-                            <w:rPr>
-                              <w:rFonts w:asciiTheme="majorHAnsi" w:hAnsiTheme="majorHAnsi" w:cstheme="majorHAnsi"/>
-                              <w:color w:val="000000" w:themeColor="text1"/>
-                              <w:sz w:val="32"/>
-                              <w:szCs w:val="32"/>
-                            </w:rPr>
-                            <w:t xml:space="preserve"> Tejada </w:t>
-                          </w:r>
-                          <w:proofErr w:type="spellStart"/>
-                          <w:r>
-                            <w:rPr>
-                              <w:rFonts w:asciiTheme="majorHAnsi" w:hAnsiTheme="majorHAnsi" w:cstheme="majorHAnsi"/>
-                              <w:color w:val="000000" w:themeColor="text1"/>
-                              <w:sz w:val="32"/>
-                              <w:szCs w:val="32"/>
-                            </w:rPr>
-                            <w:t>Belliard</w:t>
-                          </w:r>
-                          <w:proofErr w:type="spellEnd"/>
                           <w:r>
                             <w:rPr>
                               <w:rFonts w:asciiTheme="majorHAnsi" w:hAnsiTheme="majorHAnsi" w:cstheme="majorHAnsi"/>
@@ -1423,20 +1379,8 @@
           <w:color w:val="000000" w:themeColor="text1"/>
           <w:lang w:val="es-ES"/>
         </w:rPr>
-        <w:t xml:space="preserve">Funcionalidades del Primer </w:t>
-      </w:r>
-      <w:proofErr w:type="spellStart"/>
-      <w:r>
-        <w:rPr>
-          <w:rFonts w:cstheme="minorHAnsi"/>
-          <w:b/>
-          <w:bCs/>
-          <w:color w:val="000000" w:themeColor="text1"/>
-          <w:lang w:val="es-ES"/>
-        </w:rPr>
-        <w:t>Release</w:t>
-      </w:r>
-      <w:proofErr w:type="spellEnd"/>
+        <w:t>Funcionalidades del Primer Release</w:t>
+      </w:r>
     </w:p>
     <w:p>
       <w:pPr>
@@ -1464,20 +1408,8 @@
           <w:color w:val="000000" w:themeColor="text1"/>
           <w:lang w:val="es-ES"/>
         </w:rPr>
-        <w:t xml:space="preserve">Requerimientos del Sistema para el Primer </w:t>
-      </w:r>
-      <w:proofErr w:type="spellStart"/>
-      <w:r>
-        <w:rPr>
-          <w:rFonts w:cstheme="minorHAnsi"/>
-          <w:b/>
-          <w:bCs/>
-          <w:color w:val="000000" w:themeColor="text1"/>
-          <w:lang w:val="es-ES"/>
-        </w:rPr>
-        <w:t>Release</w:t>
-      </w:r>
-      <w:proofErr w:type="spellEnd"/>
+        <w:t>Requerimientos del Sistema para el Primer Release</w:t>
+      </w:r>
     </w:p>
     <w:p>
       <w:pPr>
@@ -2137,7 +2069,6 @@
         </w:rPr>
         <w:t xml:space="preserve"> 18 de </w:t>
       </w:r>
-      <w:proofErr w:type="gramStart"/>
       <w:r>
         <w:rPr>
           <w:rFonts w:cstheme="minorHAnsi"/>
@@ -2150,15 +2081,7 @@
           <w:rFonts w:cstheme="minorHAnsi"/>
           <w:color w:val="000000" w:themeColor="text1"/>
         </w:rPr>
-        <w:t>gosto</w:t>
-      </w:r>
-      <w:proofErr w:type="gramEnd"/>
-      <w:r>
-        <w:rPr>
-          <w:rFonts w:cstheme="minorHAnsi"/>
-          <w:color w:val="000000" w:themeColor="text1"/>
-        </w:rPr>
-        <w:t>, 2023</w:t>
+        <w:t>gosto, 2023</w:t>
       </w:r>
     </w:p>
     <w:p>
@@ -2218,7 +2141,6 @@
         </w:rPr>
         <w:t xml:space="preserve">El nombre del proyecto seria </w:t>
       </w:r>
-      <w:proofErr w:type="spellStart"/>
       <w:r>
         <w:rPr>
           <w:rFonts w:cstheme="minorHAnsi"/>
@@ -2229,7 +2151,6 @@
         </w:rPr>
         <w:t>VentaRapida</w:t>
       </w:r>
-      <w:proofErr w:type="spellEnd"/>
       <w:r>
         <w:rPr>
           <w:rFonts w:cstheme="minorHAnsi"/>
@@ -2272,7 +2193,6 @@
           <w:lang w:val="es-ES"/>
         </w:rPr>
       </w:pPr>
-      <w:proofErr w:type="spellStart"/>
       <w:r>
         <w:rPr>
           <w:rFonts w:cstheme="minorHAnsi"/>
@@ -2283,7 +2203,6 @@
         </w:rPr>
         <w:t>VentaRapida</w:t>
       </w:r>
-      <w:proofErr w:type="spellEnd"/>
       <w:r>
         <w:rPr>
           <w:rFonts w:cstheme="minorHAnsi"/>
@@ -2482,7 +2401,6 @@
           <w:lang w:val="es-ES"/>
         </w:rPr>
       </w:pPr>
-      <w:proofErr w:type="spellStart"/>
       <w:r>
         <w:rPr>
           <w:rFonts w:cstheme="minorHAnsi"/>
@@ -2493,7 +2411,6 @@
         </w:rPr>
         <w:t>Javascript</w:t>
       </w:r>
-      <w:proofErr w:type="spellEnd"/>
       <w:r>
         <w:rPr>
           <w:rFonts w:cstheme="minorHAnsi"/>
@@ -2530,25 +2447,7 @@
           <w:color w:val="000000" w:themeColor="text1"/>
           <w:lang w:val="es-ES"/>
         </w:rPr>
-        <w:t xml:space="preserve">Hay que tener en cuenta que </w:t>
-      </w:r>
-      <w:proofErr w:type="spellStart"/>
-      <w:r>
-        <w:rPr>
-          <w:rFonts w:cstheme="minorHAnsi"/>
-          <w:color w:val="000000" w:themeColor="text1"/>
-          <w:lang w:val="es-ES"/>
-        </w:rPr>
-        <w:t>esta</w:t>
-      </w:r>
-      <w:proofErr w:type="spellEnd"/>
-      <w:r>
-        <w:rPr>
-          <w:rFonts w:cstheme="minorHAnsi"/>
-          <w:color w:val="000000" w:themeColor="text1"/>
-          <w:lang w:val="es-ES"/>
-        </w:rPr>
-        <w:t xml:space="preserve"> en pleno desarrollo, así que más tecnologías se van a utilizar en un futuro.</w:t>
+        <w:t>Hay que tener en cuenta que esta en pleno desarrollo, así que más tecnologías se van a utilizar en un futuro.</w:t>
       </w:r>
     </w:p>
     <w:p>
@@ -2603,7 +2502,6 @@
         </w:rPr>
         <w:t xml:space="preserve">Uno de los objetivos principales para </w:t>
       </w:r>
-      <w:proofErr w:type="spellStart"/>
       <w:r>
         <w:rPr>
           <w:rFonts w:cstheme="minorHAnsi"/>
@@ -2614,7 +2512,6 @@
         </w:rPr>
         <w:t>VentaRapida</w:t>
       </w:r>
-      <w:proofErr w:type="spellEnd"/>
       <w:r>
         <w:rPr>
           <w:rFonts w:cstheme="minorHAnsi"/>
@@ -3240,7 +3137,6 @@
           <w:lang w:val="es-ES"/>
         </w:rPr>
       </w:pPr>
-      <w:proofErr w:type="gramStart"/>
       <w:r>
         <w:rPr>
           <w:rFonts w:cstheme="minorHAnsi"/>
@@ -3261,7 +3157,6 @@
         </w:rPr>
         <w:t>:</w:t>
       </w:r>
-      <w:proofErr w:type="gramEnd"/>
     </w:p>
     <w:p>
       <w:pPr>
@@ -3401,7 +3296,6 @@
           <w:lang w:val="en-US"/>
         </w:rPr>
       </w:pPr>
-      <w:proofErr w:type="gramStart"/>
       <w:r>
         <w:rPr>
           <w:rFonts w:cstheme="minorHAnsi"/>
@@ -3422,7 +3316,6 @@
         </w:rPr>
         <w:t>:</w:t>
       </w:r>
-      <w:proofErr w:type="gramEnd"/>
     </w:p>
     <w:p>
       <w:pPr>
@@ -3487,7 +3380,6 @@
           <w:lang w:val="es-ES"/>
         </w:rPr>
       </w:pPr>
-      <w:proofErr w:type="gramStart"/>
       <w:r>
         <w:rPr>
           <w:rFonts w:cstheme="minorHAnsi"/>
@@ -3508,7 +3400,6 @@
         </w:rPr>
         <w:t>:</w:t>
       </w:r>
-      <w:proofErr w:type="gramEnd"/>
     </w:p>
     <w:p>
       <w:pPr>
@@ -3598,7 +3489,6 @@
           <w:lang w:val="es-ES"/>
         </w:rPr>
       </w:pPr>
-      <w:proofErr w:type="gramStart"/>
       <w:r>
         <w:rPr>
           <w:rFonts w:cstheme="minorHAnsi"/>
@@ -3619,7 +3509,6 @@
         </w:rPr>
         <w:t>:</w:t>
       </w:r>
-      <w:proofErr w:type="gramEnd"/>
     </w:p>
     <w:p>
       <w:pPr>
@@ -4028,7 +3917,6 @@
         </w:rPr>
         <w:t>Lanzamiento oficial del sistema "</w:t>
       </w:r>
-      <w:proofErr w:type="spellStart"/>
       <w:r>
         <w:rPr>
           <w:rFonts w:cstheme="minorHAnsi"/>
@@ -4037,7 +3925,6 @@
         </w:rPr>
         <w:t>VentaRapida</w:t>
       </w:r>
-      <w:proofErr w:type="spellEnd"/>
       <w:r>
         <w:rPr>
           <w:rFonts w:cstheme="minorHAnsi"/>
@@ -4589,10 +4476,401 @@
           <w:szCs w:val="32"/>
           <w:lang w:val="es-ES"/>
         </w:rPr>
-        <w:t xml:space="preserve">7. Funcionalidades del Primer </w:t>
-      </w:r>
-      <w:proofErr w:type="spellStart"/>
-      <w:r>
+        <w:t>7. Funcionalidades del Primer Release:</w:t>
+      </w:r>
+    </w:p>
+    <w:p>
+      <w:pPr>
+        <w:shd w:val="clear" w:color="auto" w:fill="FFFFFF"/>
+        <w:spacing w:before="100" w:beforeAutospacing="1" w:after="100" w:afterAutospacing="1" w:line="360" w:lineRule="auto"/>
+        <w:jc w:val="both"/>
+        <w:rPr>
+          <w:rFonts w:cstheme="minorHAnsi"/>
+          <w:b/>
+          <w:bCs/>
+          <w:color w:val="000000" w:themeColor="text1"/>
+          <w:lang w:val="es-ES"/>
+        </w:rPr>
+      </w:pPr>
+      <w:r>
+        <w:rPr>
+          <w:rFonts w:cstheme="minorHAnsi"/>
+          <w:b/>
+          <w:bCs/>
+          <w:color w:val="000000" w:themeColor="text1"/>
+          <w:lang w:val="es-ES"/>
+        </w:rPr>
+        <w:t>Iniciar sesión:</w:t>
+      </w:r>
+    </w:p>
+    <w:p>
+      <w:pPr>
+        <w:shd w:val="clear" w:color="auto" w:fill="FFFFFF"/>
+        <w:spacing w:before="100" w:beforeAutospacing="1" w:after="100" w:afterAutospacing="1" w:line="360" w:lineRule="auto"/>
+        <w:jc w:val="both"/>
+        <w:rPr>
+          <w:rFonts w:cstheme="minorHAnsi"/>
+          <w:color w:val="000000" w:themeColor="text1"/>
+          <w:lang w:val="es-ES"/>
+        </w:rPr>
+      </w:pPr>
+      <w:r>
+        <w:rPr>
+          <w:rFonts w:cstheme="minorHAnsi"/>
+          <w:color w:val="000000" w:themeColor="text1"/>
+          <w:lang w:val="es-ES"/>
+        </w:rPr>
+        <w:t xml:space="preserve">Los usuarios pueden acceder al sistema con sus credenciales de inicio de sesión. El sistema valida la autenticidad de los datos y redirige a la página de inicio después de que el usuario se autentica con </w:t>
+      </w:r>
+      <w:r>
+        <w:rPr>
+          <w:rFonts w:cstheme="minorHAnsi"/>
+          <w:color w:val="000000" w:themeColor="text1"/>
+          <w:lang w:val="es-ES"/>
+        </w:rPr>
+        <w:t>éxito. (</w:t>
+      </w:r>
+      <w:r>
+        <w:rPr>
+          <w:rFonts w:cstheme="minorHAnsi"/>
+          <w:color w:val="000000" w:themeColor="text1"/>
+          <w:lang w:val="es-ES"/>
+        </w:rPr>
+        <w:t>de momento</w:t>
+      </w:r>
+      <w:r>
+        <w:rPr>
+          <w:rFonts w:cstheme="minorHAnsi"/>
+          <w:b/>
+          <w:bCs/>
+          <w:color w:val="000000" w:themeColor="text1"/>
+          <w:lang w:val="es-ES"/>
+        </w:rPr>
+        <w:t xml:space="preserve">, </w:t>
+      </w:r>
+      <w:r>
+        <w:rPr>
+          <w:rFonts w:cstheme="minorHAnsi"/>
+          <w:color w:val="000000" w:themeColor="text1"/>
+          <w:lang w:val="es-ES"/>
+        </w:rPr>
+        <w:t>la función para crearse una cuenta no esta disponible)</w:t>
+      </w:r>
+    </w:p>
+    <w:p>
+      <w:pPr>
+        <w:shd w:val="clear" w:color="auto" w:fill="FFFFFF"/>
+        <w:spacing w:before="100" w:beforeAutospacing="1" w:after="100" w:afterAutospacing="1" w:line="360" w:lineRule="auto"/>
+        <w:jc w:val="both"/>
+        <w:rPr>
+          <w:rFonts w:cstheme="minorHAnsi"/>
+          <w:b/>
+          <w:bCs/>
+          <w:color w:val="000000" w:themeColor="text1"/>
+          <w:lang w:val="es-ES"/>
+        </w:rPr>
+      </w:pPr>
+      <w:r>
+        <w:rPr>
+          <w:rFonts w:cstheme="minorHAnsi"/>
+          <w:b/>
+          <w:bCs/>
+          <w:color w:val="000000" w:themeColor="text1"/>
+          <w:lang w:val="es-ES"/>
+        </w:rPr>
+        <w:t>Página de inicio (portada):</w:t>
+      </w:r>
+    </w:p>
+    <w:p>
+      <w:pPr>
+        <w:shd w:val="clear" w:color="auto" w:fill="FFFFFF"/>
+        <w:spacing w:before="100" w:beforeAutospacing="1" w:after="100" w:afterAutospacing="1" w:line="360" w:lineRule="auto"/>
+        <w:jc w:val="both"/>
+        <w:rPr>
+          <w:rFonts w:cstheme="minorHAnsi"/>
+          <w:color w:val="000000" w:themeColor="text1"/>
+          <w:lang w:val="es-ES"/>
+        </w:rPr>
+      </w:pPr>
+      <w:r>
+        <w:rPr>
+          <w:rFonts w:cstheme="minorHAnsi"/>
+          <w:color w:val="000000" w:themeColor="text1"/>
+          <w:lang w:val="es-ES"/>
+        </w:rPr>
+        <w:t xml:space="preserve">La página de inicio tiene una interfaz atractiva que muestra </w:t>
+      </w:r>
+      <w:r>
+        <w:rPr>
+          <w:rFonts w:cstheme="minorHAnsi"/>
+          <w:color w:val="000000" w:themeColor="text1"/>
+          <w:lang w:val="es-ES"/>
+        </w:rPr>
+        <w:t xml:space="preserve">un botón de información que los llevara a los productos de compra. </w:t>
+      </w:r>
+    </w:p>
+    <w:p>
+      <w:pPr>
+        <w:shd w:val="clear" w:color="auto" w:fill="FFFFFF"/>
+        <w:spacing w:before="100" w:beforeAutospacing="1" w:after="100" w:afterAutospacing="1" w:line="360" w:lineRule="auto"/>
+        <w:jc w:val="both"/>
+        <w:rPr>
+          <w:rFonts w:cstheme="minorHAnsi"/>
+          <w:b/>
+          <w:bCs/>
+          <w:color w:val="000000" w:themeColor="text1"/>
+          <w:lang w:val="es-ES"/>
+        </w:rPr>
+      </w:pPr>
+      <w:r>
+        <w:rPr>
+          <w:rFonts w:cstheme="minorHAnsi"/>
+          <w:b/>
+          <w:bCs/>
+          <w:color w:val="000000" w:themeColor="text1"/>
+          <w:lang w:val="es-ES"/>
+        </w:rPr>
+        <w:t>Gestión de cartera de productos:</w:t>
+      </w:r>
+    </w:p>
+    <w:p>
+      <w:pPr>
+        <w:shd w:val="clear" w:color="auto" w:fill="FFFFFF"/>
+        <w:spacing w:before="100" w:beforeAutospacing="1" w:after="100" w:afterAutospacing="1" w:line="360" w:lineRule="auto"/>
+        <w:jc w:val="both"/>
+        <w:rPr>
+          <w:rFonts w:cstheme="minorHAnsi"/>
+          <w:color w:val="000000" w:themeColor="text1"/>
+          <w:lang w:val="es-ES"/>
+        </w:rPr>
+      </w:pPr>
+      <w:r>
+        <w:rPr>
+          <w:rFonts w:cstheme="minorHAnsi"/>
+          <w:color w:val="000000" w:themeColor="text1"/>
+          <w:lang w:val="es-ES"/>
+        </w:rPr>
+        <w:t>Los usuarios pueden ver una variedad de productos en la página de inicio, cada uno con una imagen, nombre, precio y descripción. El usuario puede agregar productos al carrito.</w:t>
+      </w:r>
+    </w:p>
+    <w:p>
+      <w:pPr>
+        <w:shd w:val="clear" w:color="auto" w:fill="FFFFFF"/>
+        <w:spacing w:before="100" w:beforeAutospacing="1" w:after="100" w:afterAutospacing="1" w:line="360" w:lineRule="auto"/>
+        <w:jc w:val="both"/>
+        <w:rPr>
+          <w:rFonts w:cstheme="minorHAnsi"/>
+          <w:b/>
+          <w:bCs/>
+          <w:color w:val="000000" w:themeColor="text1"/>
+          <w:lang w:val="es-ES"/>
+        </w:rPr>
+      </w:pPr>
+      <w:r>
+        <w:rPr>
+          <w:rFonts w:cstheme="minorHAnsi"/>
+          <w:b/>
+          <w:bCs/>
+          <w:color w:val="000000" w:themeColor="text1"/>
+          <w:lang w:val="es-ES"/>
+        </w:rPr>
+        <w:t>Carro:</w:t>
+      </w:r>
+    </w:p>
+    <w:p>
+      <w:pPr>
+        <w:shd w:val="clear" w:color="auto" w:fill="FFFFFF"/>
+        <w:spacing w:before="100" w:beforeAutospacing="1" w:after="100" w:afterAutospacing="1" w:line="360" w:lineRule="auto"/>
+        <w:jc w:val="both"/>
+        <w:rPr>
+          <w:rFonts w:cstheme="minorHAnsi"/>
+          <w:color w:val="000000" w:themeColor="text1"/>
+          <w:lang w:val="es-ES"/>
+        </w:rPr>
+      </w:pPr>
+      <w:r>
+        <w:rPr>
+          <w:rFonts w:cstheme="minorHAnsi"/>
+          <w:color w:val="000000" w:themeColor="text1"/>
+          <w:lang w:val="es-ES"/>
+        </w:rPr>
+        <w:t>Los usuarios pueden ver los productos que han agregado al carrito.</w:t>
+      </w:r>
+    </w:p>
+    <w:p>
+      <w:pPr>
+        <w:shd w:val="clear" w:color="auto" w:fill="FFFFFF"/>
+        <w:spacing w:before="100" w:beforeAutospacing="1" w:after="100" w:afterAutospacing="1" w:line="360" w:lineRule="auto"/>
+        <w:jc w:val="both"/>
+        <w:rPr>
+          <w:rFonts w:cstheme="minorHAnsi"/>
+          <w:color w:val="000000" w:themeColor="text1"/>
+          <w:lang w:val="es-ES"/>
+        </w:rPr>
+      </w:pPr>
+      <w:r>
+        <w:rPr>
+          <w:rFonts w:cstheme="minorHAnsi"/>
+          <w:color w:val="000000" w:themeColor="text1"/>
+          <w:lang w:val="es-ES"/>
+        </w:rPr>
+        <w:t>El usuario puede ajustar la cantidad de productos en el carrito.</w:t>
+      </w:r>
+    </w:p>
+    <w:p>
+      <w:pPr>
+        <w:shd w:val="clear" w:color="auto" w:fill="FFFFFF"/>
+        <w:spacing w:before="100" w:beforeAutospacing="1" w:after="100" w:afterAutospacing="1" w:line="360" w:lineRule="auto"/>
+        <w:jc w:val="both"/>
+        <w:rPr>
+          <w:rFonts w:cstheme="minorHAnsi"/>
+          <w:color w:val="000000" w:themeColor="text1"/>
+          <w:lang w:val="es-ES"/>
+        </w:rPr>
+      </w:pPr>
+      <w:r>
+        <w:rPr>
+          <w:rFonts w:cstheme="minorHAnsi"/>
+          <w:color w:val="000000" w:themeColor="text1"/>
+          <w:lang w:val="es-ES"/>
+        </w:rPr>
+        <w:t>El usuario puede eliminar productos individuales del carrito. El usuario puede vaciar completamente el carrito.</w:t>
+      </w:r>
+    </w:p>
+    <w:p>
+      <w:pPr>
+        <w:shd w:val="clear" w:color="auto" w:fill="FFFFFF"/>
+        <w:spacing w:before="100" w:beforeAutospacing="1" w:after="100" w:afterAutospacing="1" w:line="360" w:lineRule="auto"/>
+        <w:jc w:val="both"/>
+        <w:rPr>
+          <w:rFonts w:cstheme="minorHAnsi"/>
+          <w:b/>
+          <w:bCs/>
+          <w:color w:val="000000" w:themeColor="text1"/>
+          <w:lang w:val="es-ES"/>
+        </w:rPr>
+      </w:pPr>
+      <w:r>
+        <w:rPr>
+          <w:rFonts w:cstheme="minorHAnsi"/>
+          <w:b/>
+          <w:bCs/>
+          <w:color w:val="000000" w:themeColor="text1"/>
+          <w:lang w:val="es-ES"/>
+        </w:rPr>
+        <w:t>contactos:</w:t>
+      </w:r>
+    </w:p>
+    <w:p>
+      <w:pPr>
+        <w:shd w:val="clear" w:color="auto" w:fill="FFFFFF"/>
+        <w:spacing w:before="100" w:beforeAutospacing="1" w:after="100" w:afterAutospacing="1" w:line="360" w:lineRule="auto"/>
+        <w:jc w:val="both"/>
+        <w:rPr>
+          <w:rFonts w:cstheme="minorHAnsi"/>
+          <w:color w:val="000000" w:themeColor="text1"/>
+          <w:lang w:val="es-ES"/>
+        </w:rPr>
+      </w:pPr>
+      <w:r>
+        <w:rPr>
+          <w:rFonts w:cstheme="minorHAnsi"/>
+          <w:color w:val="000000" w:themeColor="text1"/>
+          <w:lang w:val="es-ES"/>
+        </w:rPr>
+        <w:lastRenderedPageBreak/>
+        <w:t>Los usuarios pueden acceder a la página de contacto donde pueden enviar mensajes y consultas a través del formulario.</w:t>
+      </w:r>
+    </w:p>
+    <w:p>
+      <w:pPr>
+        <w:shd w:val="clear" w:color="auto" w:fill="FFFFFF"/>
+        <w:spacing w:before="100" w:beforeAutospacing="1" w:after="100" w:afterAutospacing="1" w:line="360" w:lineRule="auto"/>
+        <w:jc w:val="both"/>
+        <w:rPr>
+          <w:rFonts w:cstheme="minorHAnsi"/>
+          <w:color w:val="000000" w:themeColor="text1"/>
+          <w:lang w:val="es-ES"/>
+        </w:rPr>
+      </w:pPr>
+      <w:r>
+        <w:rPr>
+          <w:rFonts w:cstheme="minorHAnsi"/>
+          <w:color w:val="000000" w:themeColor="text1"/>
+          <w:lang w:val="es-ES"/>
+        </w:rPr>
+        <w:t>El formulario incluye campos para el nombre del usuario, teléfono, correo electrónico y mensaje.</w:t>
+      </w:r>
+    </w:p>
+    <w:p>
+      <w:pPr>
+        <w:shd w:val="clear" w:color="auto" w:fill="FFFFFF"/>
+        <w:spacing w:before="100" w:beforeAutospacing="1" w:after="100" w:afterAutospacing="1" w:line="360" w:lineRule="auto"/>
+        <w:jc w:val="both"/>
+        <w:rPr>
+          <w:rFonts w:cstheme="minorHAnsi"/>
+          <w:color w:val="000000" w:themeColor="text1"/>
+          <w:lang w:val="es-ES"/>
+        </w:rPr>
+      </w:pPr>
+      <w:r>
+        <w:rPr>
+          <w:rFonts w:cstheme="minorHAnsi"/>
+          <w:color w:val="000000" w:themeColor="text1"/>
+          <w:lang w:val="es-ES"/>
+        </w:rPr>
+        <w:t>Al enviar el formulario, los datos se procesan y se envían a una dirección de correo electrónico predefinida.</w:t>
+      </w:r>
+    </w:p>
+    <w:p>
+      <w:pPr>
+        <w:shd w:val="clear" w:color="auto" w:fill="FFFFFF"/>
+        <w:spacing w:before="100" w:beforeAutospacing="1" w:after="100" w:afterAutospacing="1" w:line="360" w:lineRule="auto"/>
+        <w:jc w:val="both"/>
+        <w:rPr>
+          <w:rFonts w:cstheme="minorHAnsi"/>
+          <w:b/>
+          <w:bCs/>
+          <w:color w:val="000000" w:themeColor="text1"/>
+          <w:lang w:val="es-ES"/>
+        </w:rPr>
+      </w:pPr>
+      <w:r>
+        <w:rPr>
+          <w:rFonts w:cstheme="minorHAnsi"/>
+          <w:b/>
+          <w:bCs/>
+          <w:color w:val="000000" w:themeColor="text1"/>
+          <w:lang w:val="es-ES"/>
+        </w:rPr>
+        <w:t>Cerrar sesión:</w:t>
+      </w:r>
+    </w:p>
+    <w:p>
+      <w:pPr>
+        <w:shd w:val="clear" w:color="auto" w:fill="FFFFFF"/>
+        <w:spacing w:before="100" w:beforeAutospacing="1" w:after="100" w:afterAutospacing="1" w:line="360" w:lineRule="auto"/>
+        <w:jc w:val="both"/>
+        <w:rPr>
+          <w:rFonts w:cstheme="minorHAnsi"/>
+          <w:color w:val="000000" w:themeColor="text1"/>
+          <w:lang w:val="es-ES"/>
+        </w:rPr>
+      </w:pPr>
+      <w:r>
+        <w:rPr>
+          <w:rFonts w:cstheme="minorHAnsi"/>
+          <w:color w:val="000000" w:themeColor="text1"/>
+          <w:lang w:val="es-ES"/>
+        </w:rPr>
+        <w:t>Los usuarios autenticados pueden cerrar sesión en cualquier momento para salir del sistema de forma segura. </w:t>
+      </w:r>
+    </w:p>
+    <w:p>
+      <w:pPr>
+        <w:shd w:val="clear" w:color="auto" w:fill="FFFFFF"/>
+        <w:spacing w:before="100" w:beforeAutospacing="1" w:after="100" w:afterAutospacing="1" w:line="360" w:lineRule="auto"/>
+        <w:jc w:val="both"/>
         <w:rPr>
           <w:rFonts w:asciiTheme="majorHAnsi" w:hAnsiTheme="majorHAnsi" w:cstheme="majorHAnsi"/>
           <w:b/>
@@ -4602,9 +4880,7 @@
           <w:szCs w:val="32"/>
           <w:lang w:val="es-ES"/>
         </w:rPr>
-        <w:t>Release</w:t>
-      </w:r>
-      <w:proofErr w:type="spellEnd"/>
+      </w:pPr>
       <w:r>
         <w:rPr>
           <w:rFonts w:asciiTheme="majorHAnsi" w:hAnsiTheme="majorHAnsi" w:cstheme="majorHAnsi"/>
@@ -4615,500 +4891,31 @@
           <w:szCs w:val="32"/>
           <w:lang w:val="es-ES"/>
         </w:rPr>
-        <w:t>:</w:t>
-      </w:r>
-    </w:p>
-    <w:p>
-      <w:pPr>
-        <w:shd w:val="clear" w:color="auto" w:fill="FFFFFF"/>
-        <w:spacing w:before="100" w:beforeAutospacing="1" w:after="100" w:afterAutospacing="1" w:line="360" w:lineRule="auto"/>
-        <w:jc w:val="both"/>
-        <w:rPr>
-          <w:rFonts w:cstheme="minorHAnsi"/>
-          <w:b/>
-          <w:bCs/>
-          <w:color w:val="000000" w:themeColor="text1"/>
-          <w:lang w:val="es-ES"/>
-        </w:rPr>
-      </w:pPr>
-      <w:r>
-        <w:rPr>
-          <w:rFonts w:cstheme="minorHAnsi"/>
-          <w:b/>
-          <w:bCs/>
-          <w:color w:val="000000" w:themeColor="text1"/>
-          <w:lang w:val="es-ES"/>
-        </w:rPr>
-        <w:t>Iniciar sesión:</w:t>
-      </w:r>
-    </w:p>
-    <w:p>
-      <w:pPr>
-        <w:shd w:val="clear" w:color="auto" w:fill="FFFFFF"/>
-        <w:spacing w:before="100" w:beforeAutospacing="1" w:after="100" w:afterAutospacing="1" w:line="360" w:lineRule="auto"/>
-        <w:jc w:val="both"/>
-        <w:rPr>
-          <w:rFonts w:cstheme="minorHAnsi"/>
-          <w:color w:val="000000" w:themeColor="text1"/>
-          <w:lang w:val="es-ES"/>
-        </w:rPr>
-      </w:pPr>
-      <w:r>
-        <w:rPr>
-          <w:rFonts w:cstheme="minorHAnsi"/>
-          <w:color w:val="000000" w:themeColor="text1"/>
-          <w:lang w:val="es-ES"/>
-        </w:rPr>
-        <w:t xml:space="preserve">Los usuarios pueden acceder al sistema con sus credenciales de inicio de sesión. El sistema valida la autenticidad de los datos y redirige a la página de inicio después de que el usuario se autentica con </w:t>
-      </w:r>
-      <w:r>
-        <w:rPr>
-          <w:rFonts w:cstheme="minorHAnsi"/>
-          <w:color w:val="000000" w:themeColor="text1"/>
-          <w:lang w:val="es-ES"/>
-        </w:rPr>
-        <w:t>éxito. (</w:t>
-      </w:r>
-      <w:r>
-        <w:rPr>
-          <w:rFonts w:cstheme="minorHAnsi"/>
-          <w:color w:val="000000" w:themeColor="text1"/>
-          <w:lang w:val="es-ES"/>
-        </w:rPr>
-        <w:t>de momento</w:t>
-      </w:r>
-      <w:r>
-        <w:rPr>
-          <w:rFonts w:cstheme="minorHAnsi"/>
-          <w:b/>
-          <w:bCs/>
-          <w:color w:val="000000" w:themeColor="text1"/>
-          <w:lang w:val="es-ES"/>
-        </w:rPr>
-        <w:t xml:space="preserve">, </w:t>
-      </w:r>
-      <w:r>
-        <w:rPr>
-          <w:rFonts w:cstheme="minorHAnsi"/>
-          <w:color w:val="000000" w:themeColor="text1"/>
-          <w:lang w:val="es-ES"/>
-        </w:rPr>
-        <w:t xml:space="preserve">la función para crearse una cuenta no </w:t>
-      </w:r>
-      <w:proofErr w:type="spellStart"/>
-      <w:r>
-        <w:rPr>
-          <w:rFonts w:cstheme="minorHAnsi"/>
-          <w:color w:val="000000" w:themeColor="text1"/>
-          <w:lang w:val="es-ES"/>
-        </w:rPr>
-        <w:t>esta</w:t>
-      </w:r>
-      <w:proofErr w:type="spellEnd"/>
-      <w:r>
-        <w:rPr>
-          <w:rFonts w:cstheme="minorHAnsi"/>
-          <w:color w:val="000000" w:themeColor="text1"/>
-          <w:lang w:val="es-ES"/>
-        </w:rPr>
-        <w:t xml:space="preserve"> disponible)</w:t>
-      </w:r>
-    </w:p>
-    <w:p>
-      <w:pPr>
-        <w:shd w:val="clear" w:color="auto" w:fill="FFFFFF"/>
-        <w:spacing w:before="100" w:beforeAutospacing="1" w:after="100" w:afterAutospacing="1" w:line="360" w:lineRule="auto"/>
-        <w:jc w:val="both"/>
-        <w:rPr>
-          <w:rFonts w:cstheme="minorHAnsi"/>
-          <w:b/>
-          <w:bCs/>
-          <w:color w:val="000000" w:themeColor="text1"/>
-          <w:lang w:val="es-ES"/>
-        </w:rPr>
-      </w:pPr>
-      <w:r>
-        <w:rPr>
-          <w:rFonts w:cstheme="minorHAnsi"/>
-          <w:b/>
-          <w:bCs/>
-          <w:color w:val="000000" w:themeColor="text1"/>
-          <w:lang w:val="es-ES"/>
-        </w:rPr>
-        <w:t>Página de inicio (portada):</w:t>
-      </w:r>
-    </w:p>
-    <w:p>
-      <w:pPr>
-        <w:shd w:val="clear" w:color="auto" w:fill="FFFFFF"/>
-        <w:spacing w:before="100" w:beforeAutospacing="1" w:after="100" w:afterAutospacing="1" w:line="360" w:lineRule="auto"/>
-        <w:jc w:val="both"/>
-        <w:rPr>
-          <w:rFonts w:cstheme="minorHAnsi"/>
-          <w:color w:val="000000" w:themeColor="text1"/>
-          <w:lang w:val="es-ES"/>
-        </w:rPr>
-      </w:pPr>
-      <w:r>
-        <w:rPr>
-          <w:rFonts w:cstheme="minorHAnsi"/>
-          <w:color w:val="000000" w:themeColor="text1"/>
-          <w:lang w:val="es-ES"/>
-        </w:rPr>
-        <w:t xml:space="preserve">La página de inicio tiene una interfaz atractiva que muestra </w:t>
-      </w:r>
-      <w:r>
-        <w:rPr>
-          <w:rFonts w:cstheme="minorHAnsi"/>
-          <w:color w:val="000000" w:themeColor="text1"/>
-          <w:lang w:val="es-ES"/>
-        </w:rPr>
-        <w:t xml:space="preserve">un botón de información que los llevara a los productos de compra. </w:t>
-      </w:r>
-    </w:p>
-    <w:p>
-      <w:pPr>
-        <w:shd w:val="clear" w:color="auto" w:fill="FFFFFF"/>
-        <w:spacing w:before="100" w:beforeAutospacing="1" w:after="100" w:afterAutospacing="1" w:line="360" w:lineRule="auto"/>
-        <w:jc w:val="both"/>
-        <w:rPr>
-          <w:rFonts w:cstheme="minorHAnsi"/>
-          <w:b/>
-          <w:bCs/>
-          <w:color w:val="000000" w:themeColor="text1"/>
-          <w:lang w:val="es-ES"/>
-        </w:rPr>
-      </w:pPr>
-      <w:r>
-        <w:rPr>
-          <w:rFonts w:cstheme="minorHAnsi"/>
-          <w:b/>
-          <w:bCs/>
-          <w:color w:val="000000" w:themeColor="text1"/>
-          <w:lang w:val="es-ES"/>
-        </w:rPr>
-        <w:t>Gestión de cartera de productos:</w:t>
-      </w:r>
-    </w:p>
-    <w:p>
-      <w:pPr>
-        <w:shd w:val="clear" w:color="auto" w:fill="FFFFFF"/>
-        <w:spacing w:before="100" w:beforeAutospacing="1" w:after="100" w:afterAutospacing="1" w:line="360" w:lineRule="auto"/>
-        <w:jc w:val="both"/>
-        <w:rPr>
-          <w:rFonts w:cstheme="minorHAnsi"/>
-          <w:color w:val="000000" w:themeColor="text1"/>
-          <w:lang w:val="es-ES"/>
-        </w:rPr>
-      </w:pPr>
-      <w:r>
-        <w:rPr>
-          <w:rFonts w:cstheme="minorHAnsi"/>
-          <w:color w:val="000000" w:themeColor="text1"/>
-          <w:lang w:val="es-ES"/>
-        </w:rPr>
-        <w:t>Los usuarios pueden ver una variedad de productos en la página de inicio, cada uno con una imagen, nombre, precio y descripción. El usuario puede agregar productos al carrito.</w:t>
-      </w:r>
-    </w:p>
-    <w:p>
-      <w:pPr>
-        <w:shd w:val="clear" w:color="auto" w:fill="FFFFFF"/>
-        <w:spacing w:before="100" w:beforeAutospacing="1" w:after="100" w:afterAutospacing="1" w:line="360" w:lineRule="auto"/>
-        <w:jc w:val="both"/>
-        <w:rPr>
-          <w:rFonts w:cstheme="minorHAnsi"/>
-          <w:b/>
-          <w:bCs/>
-          <w:color w:val="000000" w:themeColor="text1"/>
-          <w:lang w:val="es-ES"/>
-        </w:rPr>
-      </w:pPr>
-      <w:r>
-        <w:rPr>
-          <w:rFonts w:cstheme="minorHAnsi"/>
-          <w:b/>
-          <w:bCs/>
-          <w:color w:val="000000" w:themeColor="text1"/>
-          <w:lang w:val="es-ES"/>
-        </w:rPr>
-        <w:t>Carro:</w:t>
-      </w:r>
-    </w:p>
-    <w:p>
-      <w:pPr>
-        <w:shd w:val="clear" w:color="auto" w:fill="FFFFFF"/>
-        <w:spacing w:before="100" w:beforeAutospacing="1" w:after="100" w:afterAutospacing="1" w:line="360" w:lineRule="auto"/>
-        <w:jc w:val="both"/>
-        <w:rPr>
-          <w:rFonts w:cstheme="minorHAnsi"/>
-          <w:color w:val="000000" w:themeColor="text1"/>
-          <w:lang w:val="es-ES"/>
-        </w:rPr>
-      </w:pPr>
-      <w:r>
-        <w:rPr>
-          <w:rFonts w:cstheme="minorHAnsi"/>
-          <w:color w:val="000000" w:themeColor="text1"/>
-          <w:lang w:val="es-ES"/>
-        </w:rPr>
-        <w:t>Los usuarios pueden ver los productos que han agregado al carrito.</w:t>
-      </w:r>
-    </w:p>
-    <w:p>
-      <w:pPr>
-        <w:shd w:val="clear" w:color="auto" w:fill="FFFFFF"/>
-        <w:spacing w:before="100" w:beforeAutospacing="1" w:after="100" w:afterAutospacing="1" w:line="360" w:lineRule="auto"/>
-        <w:jc w:val="both"/>
-        <w:rPr>
-          <w:rFonts w:cstheme="minorHAnsi"/>
-          <w:color w:val="000000" w:themeColor="text1"/>
-          <w:lang w:val="es-ES"/>
-        </w:rPr>
-      </w:pPr>
-      <w:r>
-        <w:rPr>
-          <w:rFonts w:cstheme="minorHAnsi"/>
-          <w:color w:val="000000" w:themeColor="text1"/>
-          <w:lang w:val="es-ES"/>
-        </w:rPr>
-        <w:t>El usuario puede ajustar la cantidad de productos en el carrito.</w:t>
-      </w:r>
-    </w:p>
-    <w:p>
-      <w:pPr>
-        <w:shd w:val="clear" w:color="auto" w:fill="FFFFFF"/>
-        <w:spacing w:before="100" w:beforeAutospacing="1" w:after="100" w:afterAutospacing="1" w:line="360" w:lineRule="auto"/>
-        <w:jc w:val="both"/>
-        <w:rPr>
-          <w:rFonts w:cstheme="minorHAnsi"/>
-          <w:color w:val="000000" w:themeColor="text1"/>
-          <w:lang w:val="es-ES"/>
-        </w:rPr>
-      </w:pPr>
-      <w:r>
-        <w:rPr>
-          <w:rFonts w:cstheme="minorHAnsi"/>
-          <w:color w:val="000000" w:themeColor="text1"/>
-          <w:lang w:val="es-ES"/>
-        </w:rPr>
-        <w:t>El usuario puede eliminar productos individuales del carrito. El usuario puede vaciar completamente el carrito.</w:t>
-      </w:r>
-    </w:p>
-    <w:p>
-      <w:pPr>
-        <w:shd w:val="clear" w:color="auto" w:fill="FFFFFF"/>
-        <w:spacing w:before="100" w:beforeAutospacing="1" w:after="100" w:afterAutospacing="1" w:line="360" w:lineRule="auto"/>
-        <w:jc w:val="both"/>
-        <w:rPr>
-          <w:rFonts w:cstheme="minorHAnsi"/>
-          <w:b/>
-          <w:bCs/>
-          <w:color w:val="000000" w:themeColor="text1"/>
-          <w:lang w:val="es-ES"/>
-        </w:rPr>
-      </w:pPr>
-      <w:r>
-        <w:rPr>
-          <w:rFonts w:cstheme="minorHAnsi"/>
-          <w:b/>
-          <w:bCs/>
-          <w:color w:val="000000" w:themeColor="text1"/>
-          <w:lang w:val="es-ES"/>
-        </w:rPr>
-        <w:t>contactos:</w:t>
-      </w:r>
-    </w:p>
-    <w:p>
-      <w:pPr>
-        <w:shd w:val="clear" w:color="auto" w:fill="FFFFFF"/>
-        <w:spacing w:before="100" w:beforeAutospacing="1" w:after="100" w:afterAutospacing="1" w:line="360" w:lineRule="auto"/>
-        <w:jc w:val="both"/>
-        <w:rPr>
-          <w:rFonts w:cstheme="minorHAnsi"/>
-          <w:color w:val="000000" w:themeColor="text1"/>
-          <w:lang w:val="es-ES"/>
-        </w:rPr>
-      </w:pPr>
-      <w:r>
-        <w:rPr>
-          <w:rFonts w:cstheme="minorHAnsi"/>
-          <w:color w:val="000000" w:themeColor="text1"/>
-          <w:lang w:val="es-ES"/>
-        </w:rPr>
-        <w:lastRenderedPageBreak/>
-        <w:t>Los usuarios pueden acceder a la página de contacto donde pueden enviar mensajes y consultas a través del formulario.</w:t>
-      </w:r>
-    </w:p>
-    <w:p>
-      <w:pPr>
-        <w:shd w:val="clear" w:color="auto" w:fill="FFFFFF"/>
-        <w:spacing w:before="100" w:beforeAutospacing="1" w:after="100" w:afterAutospacing="1" w:line="360" w:lineRule="auto"/>
-        <w:jc w:val="both"/>
-        <w:rPr>
-          <w:rFonts w:cstheme="minorHAnsi"/>
-          <w:color w:val="000000" w:themeColor="text1"/>
-          <w:lang w:val="es-ES"/>
-        </w:rPr>
-      </w:pPr>
-      <w:r>
-        <w:rPr>
-          <w:rFonts w:cstheme="minorHAnsi"/>
-          <w:color w:val="000000" w:themeColor="text1"/>
-          <w:lang w:val="es-ES"/>
-        </w:rPr>
-        <w:t>El formulario incluye campos para el nombre del usuario, teléfono, correo electrónico y mensaje.</w:t>
-      </w:r>
-    </w:p>
-    <w:p>
-      <w:pPr>
-        <w:shd w:val="clear" w:color="auto" w:fill="FFFFFF"/>
-        <w:spacing w:before="100" w:beforeAutospacing="1" w:after="100" w:afterAutospacing="1" w:line="360" w:lineRule="auto"/>
-        <w:jc w:val="both"/>
-        <w:rPr>
-          <w:rFonts w:cstheme="minorHAnsi"/>
-          <w:color w:val="000000" w:themeColor="text1"/>
-          <w:lang w:val="es-ES"/>
-        </w:rPr>
-      </w:pPr>
-      <w:r>
-        <w:rPr>
-          <w:rFonts w:cstheme="minorHAnsi"/>
-          <w:color w:val="000000" w:themeColor="text1"/>
-          <w:lang w:val="es-ES"/>
-        </w:rPr>
-        <w:t>Al enviar el formulario, los datos se procesan y se envían a una dirección de correo electrónico predefinida.</w:t>
-      </w:r>
-    </w:p>
-    <w:p>
-      <w:pPr>
-        <w:shd w:val="clear" w:color="auto" w:fill="FFFFFF"/>
-        <w:spacing w:before="100" w:beforeAutospacing="1" w:after="100" w:afterAutospacing="1" w:line="360" w:lineRule="auto"/>
-        <w:jc w:val="both"/>
-        <w:rPr>
-          <w:rFonts w:cstheme="minorHAnsi"/>
-          <w:b/>
-          <w:bCs/>
-          <w:color w:val="000000" w:themeColor="text1"/>
-          <w:lang w:val="es-ES"/>
-        </w:rPr>
-      </w:pPr>
-      <w:r>
-        <w:rPr>
-          <w:rFonts w:cstheme="minorHAnsi"/>
-          <w:b/>
-          <w:bCs/>
-          <w:color w:val="000000" w:themeColor="text1"/>
-          <w:lang w:val="es-ES"/>
-        </w:rPr>
-        <w:t>Cerrar sesión:</w:t>
-      </w:r>
-    </w:p>
-    <w:p>
-      <w:pPr>
-        <w:shd w:val="clear" w:color="auto" w:fill="FFFFFF"/>
-        <w:spacing w:before="100" w:beforeAutospacing="1" w:after="100" w:afterAutospacing="1" w:line="360" w:lineRule="auto"/>
-        <w:jc w:val="both"/>
-        <w:rPr>
-          <w:rFonts w:cstheme="minorHAnsi"/>
-          <w:color w:val="000000" w:themeColor="text1"/>
-          <w:lang w:val="es-ES"/>
-        </w:rPr>
-      </w:pPr>
-      <w:r>
-        <w:rPr>
-          <w:rFonts w:cstheme="minorHAnsi"/>
-          <w:color w:val="000000" w:themeColor="text1"/>
-          <w:lang w:val="es-ES"/>
-        </w:rPr>
-        <w:t>Los usuarios autenticados pueden cerrar sesión en cualquier momento para salir del sistema de forma segura. </w:t>
-      </w:r>
-    </w:p>
-    <w:p>
-      <w:pPr>
-        <w:shd w:val="clear" w:color="auto" w:fill="FFFFFF"/>
-        <w:spacing w:before="100" w:beforeAutospacing="1" w:after="100" w:afterAutospacing="1" w:line="360" w:lineRule="auto"/>
-        <w:jc w:val="both"/>
-        <w:rPr>
-          <w:rFonts w:asciiTheme="majorHAnsi" w:hAnsiTheme="majorHAnsi" w:cstheme="majorHAnsi"/>
-          <w:b/>
-          <w:bCs/>
-          <w:color w:val="000000" w:themeColor="text1"/>
-          <w:sz w:val="32"/>
-          <w:szCs w:val="32"/>
-          <w:lang w:val="es-ES"/>
-        </w:rPr>
-      </w:pPr>
-      <w:r>
-        <w:rPr>
-          <w:rFonts w:asciiTheme="majorHAnsi" w:hAnsiTheme="majorHAnsi" w:cstheme="majorHAnsi"/>
-          <w:b/>
-          <w:bCs/>
-          <w:color w:val="000000" w:themeColor="text1"/>
-          <w:sz w:val="32"/>
-          <w:szCs w:val="32"/>
-          <w:lang w:val="es-ES"/>
-        </w:rPr>
-        <w:t xml:space="preserve">8. Requerimientos del Sistema para el Primer </w:t>
-      </w:r>
-      <w:proofErr w:type="spellStart"/>
-      <w:r>
-        <w:rPr>
-          <w:rFonts w:asciiTheme="majorHAnsi" w:hAnsiTheme="majorHAnsi" w:cstheme="majorHAnsi"/>
-          <w:b/>
-          <w:bCs/>
-          <w:color w:val="000000" w:themeColor="text1"/>
-          <w:sz w:val="32"/>
-          <w:szCs w:val="32"/>
-          <w:lang w:val="es-ES"/>
-        </w:rPr>
-        <w:t>Release</w:t>
-      </w:r>
-      <w:proofErr w:type="spellEnd"/>
-    </w:p>
-    <w:p>
-      <w:pPr>
-        <w:shd w:val="clear" w:color="auto" w:fill="FFFFFF"/>
-        <w:spacing w:before="100" w:beforeAutospacing="1" w:after="100" w:afterAutospacing="1" w:line="360" w:lineRule="auto"/>
-        <w:jc w:val="both"/>
-        <w:rPr>
-          <w:rFonts w:cstheme="minorHAnsi"/>
-          <w:b/>
-          <w:bCs/>
-          <w:color w:val="000000" w:themeColor="text1"/>
-          <w:lang w:val="es-ES"/>
-        </w:rPr>
-      </w:pPr>
-      <w:r>
-        <w:rPr>
-          <w:rFonts w:cstheme="minorHAnsi"/>
-          <w:b/>
-          <w:bCs/>
-          <w:color w:val="000000" w:themeColor="text1"/>
-          <w:lang w:val="es-ES"/>
-        </w:rPr>
-        <w:t xml:space="preserve">Navegadores </w:t>
-      </w:r>
-      <w:proofErr w:type="gramStart"/>
-      <w:r>
-        <w:rPr>
-          <w:rFonts w:cstheme="minorHAnsi"/>
-          <w:b/>
-          <w:bCs/>
-          <w:color w:val="000000" w:themeColor="text1"/>
-          <w:lang w:val="es-ES"/>
-        </w:rPr>
-        <w:t>web modernos</w:t>
-      </w:r>
-      <w:proofErr w:type="gramEnd"/>
-      <w:r>
-        <w:rPr>
-          <w:rFonts w:cstheme="minorHAnsi"/>
-          <w:b/>
-          <w:bCs/>
-          <w:color w:val="000000" w:themeColor="text1"/>
-          <w:lang w:val="es-ES"/>
-        </w:rPr>
-        <w:t>:</w:t>
+        <w:t>8. Requerimientos del Sistema para el Primer Release</w:t>
+      </w:r>
+    </w:p>
+    <w:p>
+      <w:pPr>
+        <w:shd w:val="clear" w:color="auto" w:fill="FFFFFF"/>
+        <w:spacing w:before="100" w:beforeAutospacing="1" w:after="100" w:afterAutospacing="1" w:line="360" w:lineRule="auto"/>
+        <w:jc w:val="both"/>
+        <w:rPr>
+          <w:rFonts w:cstheme="minorHAnsi"/>
+          <w:b/>
+          <w:bCs/>
+          <w:color w:val="000000" w:themeColor="text1"/>
+          <w:lang w:val="es-ES"/>
+        </w:rPr>
+      </w:pPr>
+      <w:r>
+        <w:rPr>
+          <w:rFonts w:cstheme="minorHAnsi"/>
+          <w:b/>
+          <w:bCs/>
+          <w:color w:val="000000" w:themeColor="text1"/>
+          <w:lang w:val="es-ES"/>
+        </w:rPr>
+        <w:t>Navegadores web modernos:</w:t>
       </w:r>
     </w:p>
     <w:p>
@@ -5232,7 +5039,6 @@
           <w:lang w:val="es-ES"/>
         </w:rPr>
       </w:pPr>
-      <w:proofErr w:type="spellStart"/>
       <w:r>
         <w:rPr>
           <w:rFonts w:cstheme="minorHAnsi"/>
@@ -5243,7 +5049,6 @@
         </w:rPr>
         <w:t>Javascript</w:t>
       </w:r>
-      <w:proofErr w:type="spellEnd"/>
     </w:p>
     <w:p>
       <w:pPr>
@@ -5699,25 +5504,7 @@
           <w:color w:val="000000" w:themeColor="text1"/>
           <w:lang w:val="es-ES"/>
         </w:rPr>
-        <w:t xml:space="preserve">: Estilos para la página de inicio de sesión (formulario de </w:t>
-      </w:r>
-      <w:proofErr w:type="spellStart"/>
-      <w:r>
-        <w:rPr>
-          <w:rFonts w:cstheme="minorHAnsi"/>
-          <w:color w:val="000000" w:themeColor="text1"/>
-          <w:lang w:val="es-ES"/>
-        </w:rPr>
-        <w:t>login</w:t>
-      </w:r>
-      <w:proofErr w:type="spellEnd"/>
-      <w:r>
-        <w:rPr>
-          <w:rFonts w:cstheme="minorHAnsi"/>
-          <w:color w:val="000000" w:themeColor="text1"/>
-          <w:lang w:val="es-ES"/>
-        </w:rPr>
-        <w:t>).</w:t>
+        <w:t>: Estilos para la página de inicio de sesión (formulario de login).</w:t>
       </w:r>
     </w:p>
     <w:p>
@@ -6091,25 +5878,14 @@
           <w:lang w:val="es-ES"/>
         </w:rPr>
       </w:pPr>
-      <w:proofErr w:type="spellStart"/>
-      <w:r>
-        <w:rPr>
-          <w:rFonts w:cstheme="minorHAnsi"/>
-          <w:b/>
-          <w:bCs/>
-          <w:color w:val="000000" w:themeColor="text1"/>
-        </w:rPr>
-        <w:t>Header</w:t>
-      </w:r>
-      <w:proofErr w:type="spellEnd"/>
-      <w:r>
-        <w:rPr>
-          <w:rFonts w:cstheme="minorHAnsi"/>
-          <w:b/>
-          <w:bCs/>
-          <w:color w:val="000000" w:themeColor="text1"/>
-        </w:rPr>
-        <w:t xml:space="preserve"> (Encabezado):</w:t>
+      <w:r>
+        <w:rPr>
+          <w:rFonts w:cstheme="minorHAnsi"/>
+          <w:b/>
+          <w:bCs/>
+          <w:color w:val="000000" w:themeColor="text1"/>
+        </w:rPr>
+        <w:t>Header (Encabezado):</w:t>
       </w:r>
       <w:r>
         <w:rPr>
@@ -6933,19 +6709,7 @@
           <w:szCs w:val="32"/>
           <w:lang w:val="es-ES"/>
         </w:rPr>
-        <w:t>12.</w:t>
-      </w:r>
-      <w:r>
-        <w:rPr>
-          <w:rFonts w:asciiTheme="majorHAnsi" w:hAnsiTheme="majorHAnsi" w:cstheme="majorHAnsi"/>
-          <w:b/>
-          <w:bCs/>
-          <w:color w:val="000000" w:themeColor="text1"/>
-          <w:sz w:val="32"/>
-          <w:szCs w:val="32"/>
-          <w:lang w:val="es-ES"/>
-        </w:rPr>
-        <w:t>Plan de Pruebas</w:t>
+        <w:t>12.Plan de Pruebas</w:t>
       </w:r>
     </w:p>
     <w:p>
@@ -7381,15 +7145,7 @@
           <w:color w:val="000000" w:themeColor="text1"/>
           <w:lang w:val="es-ES"/>
         </w:rPr>
-        <w:t>imagen</w:t>
-      </w:r>
-      <w:r>
-        <w:rPr>
-          <w:rFonts w:cstheme="minorHAnsi"/>
-          <w:color w:val="000000" w:themeColor="text1"/>
-          <w:lang w:val="es-ES"/>
-        </w:rPr>
-        <w:t xml:space="preserve"> y texto que describen las ofertas especiales. </w:t>
+        <w:t>imagen y texto que describen las ofertas especiales. </w:t>
       </w:r>
     </w:p>
     <w:p>
@@ -8840,6 +8596,1129 @@
         </w:rPr>
         <w:t>. </w:t>
       </w:r>
+    </w:p>
+    <w:p>
+      <w:pPr>
+        <w:shd w:val="clear" w:color="auto" w:fill="FFFFFF"/>
+        <w:spacing w:before="100" w:beforeAutospacing="1" w:after="100" w:afterAutospacing="1" w:line="276" w:lineRule="auto"/>
+        <w:jc w:val="both"/>
+        <w:rPr>
+          <w:rFonts w:cstheme="minorHAnsi"/>
+          <w:b/>
+          <w:bCs/>
+          <w:color w:val="000000" w:themeColor="text1"/>
+          <w:lang w:val="es-ES"/>
+        </w:rPr>
+      </w:pPr>
+      <w:r>
+        <w:rPr>
+          <w:rFonts w:cstheme="minorHAnsi"/>
+          <w:b/>
+          <w:bCs/>
+          <w:color w:val="000000" w:themeColor="text1"/>
+          <w:lang w:val="es-ES"/>
+        </w:rPr>
+        <w:t>Plan de Pruebas para la Tienda de Venta de Ropa</w:t>
+      </w:r>
+    </w:p>
+    <w:p>
+      <w:pPr>
+        <w:shd w:val="clear" w:color="auto" w:fill="FFFFFF"/>
+        <w:spacing w:before="100" w:beforeAutospacing="1" w:after="100" w:afterAutospacing="1" w:line="276" w:lineRule="auto"/>
+        <w:jc w:val="both"/>
+        <w:rPr>
+          <w:rFonts w:cstheme="minorHAnsi"/>
+          <w:b/>
+          <w:bCs/>
+          <w:color w:val="000000" w:themeColor="text1"/>
+          <w:lang w:val="es-ES"/>
+        </w:rPr>
+      </w:pPr>
+      <w:r>
+        <w:rPr>
+          <w:rFonts w:cstheme="minorHAnsi"/>
+          <w:b/>
+          <w:bCs/>
+          <w:color w:val="000000" w:themeColor="text1"/>
+          <w:lang w:val="es-ES"/>
+        </w:rPr>
+        <w:t>Lista de Requerimientos Funcionales y No Funcionales</w:t>
+      </w:r>
+      <w:r>
+        <w:rPr>
+          <w:rFonts w:cstheme="minorHAnsi"/>
+          <w:b/>
+          <w:bCs/>
+          <w:color w:val="000000" w:themeColor="text1"/>
+          <w:lang w:val="es-ES"/>
+        </w:rPr>
+        <w:t>:</w:t>
+      </w:r>
+    </w:p>
+    <w:p>
+      <w:pPr>
+        <w:shd w:val="clear" w:color="auto" w:fill="FFFFFF"/>
+        <w:spacing w:before="100" w:beforeAutospacing="1" w:after="100" w:afterAutospacing="1" w:line="276" w:lineRule="auto"/>
+        <w:jc w:val="both"/>
+        <w:rPr>
+          <w:rFonts w:cstheme="minorHAnsi"/>
+          <w:b/>
+          <w:bCs/>
+          <w:color w:val="000000" w:themeColor="text1"/>
+          <w:lang w:val="es-ES"/>
+        </w:rPr>
+      </w:pPr>
+      <w:r>
+        <w:rPr>
+          <w:rFonts w:cstheme="minorHAnsi"/>
+          <w:b/>
+          <w:bCs/>
+          <w:color w:val="000000" w:themeColor="text1"/>
+          <w:lang w:val="es-ES"/>
+        </w:rPr>
+        <w:t>Requerimientos Funcionales</w:t>
+      </w:r>
+    </w:p>
+    <w:p>
+      <w:pPr>
+        <w:pStyle w:val="Prrafodelista"/>
+        <w:numPr>
+          <w:ilvl w:val="0"/>
+          <w:numId w:val="23"/>
+        </w:numPr>
+        <w:shd w:val="clear" w:color="auto" w:fill="FFFFFF"/>
+        <w:spacing w:before="100" w:beforeAutospacing="1" w:after="100" w:afterAutospacing="1" w:line="276" w:lineRule="auto"/>
+        <w:jc w:val="both"/>
+        <w:rPr>
+          <w:rFonts w:cstheme="minorHAnsi"/>
+          <w:color w:val="000000" w:themeColor="text1"/>
+          <w:lang w:val="es-ES"/>
+        </w:rPr>
+      </w:pPr>
+      <w:r>
+        <w:rPr>
+          <w:rFonts w:cstheme="minorHAnsi"/>
+          <w:color w:val="000000" w:themeColor="text1"/>
+          <w:lang w:val="es-ES"/>
+        </w:rPr>
+        <w:t>Ver Página de Inicio.</w:t>
+      </w:r>
+    </w:p>
+    <w:p>
+      <w:pPr>
+        <w:pStyle w:val="Prrafodelista"/>
+        <w:numPr>
+          <w:ilvl w:val="0"/>
+          <w:numId w:val="23"/>
+        </w:numPr>
+        <w:shd w:val="clear" w:color="auto" w:fill="FFFFFF"/>
+        <w:spacing w:before="100" w:beforeAutospacing="1" w:after="100" w:afterAutospacing="1" w:line="276" w:lineRule="auto"/>
+        <w:jc w:val="both"/>
+        <w:rPr>
+          <w:rFonts w:cstheme="minorHAnsi"/>
+          <w:color w:val="000000" w:themeColor="text1"/>
+          <w:lang w:val="es-ES"/>
+        </w:rPr>
+      </w:pPr>
+      <w:r>
+        <w:rPr>
+          <w:rFonts w:cstheme="minorHAnsi"/>
+          <w:color w:val="000000" w:themeColor="text1"/>
+          <w:lang w:val="es-ES"/>
+        </w:rPr>
+        <w:t>Iniciar Sesión.</w:t>
+      </w:r>
+    </w:p>
+    <w:p>
+      <w:pPr>
+        <w:pStyle w:val="Prrafodelista"/>
+        <w:numPr>
+          <w:ilvl w:val="0"/>
+          <w:numId w:val="23"/>
+        </w:numPr>
+        <w:shd w:val="clear" w:color="auto" w:fill="FFFFFF"/>
+        <w:spacing w:before="100" w:beforeAutospacing="1" w:after="100" w:afterAutospacing="1" w:line="276" w:lineRule="auto"/>
+        <w:jc w:val="both"/>
+        <w:rPr>
+          <w:rFonts w:cstheme="minorHAnsi"/>
+          <w:color w:val="000000" w:themeColor="text1"/>
+          <w:lang w:val="es-ES"/>
+        </w:rPr>
+      </w:pPr>
+      <w:r>
+        <w:rPr>
+          <w:rFonts w:cstheme="minorHAnsi"/>
+          <w:color w:val="000000" w:themeColor="text1"/>
+          <w:lang w:val="es-ES"/>
+        </w:rPr>
+        <w:t>Ver Página de Productos.</w:t>
+      </w:r>
+    </w:p>
+    <w:p>
+      <w:pPr>
+        <w:pStyle w:val="Prrafodelista"/>
+        <w:numPr>
+          <w:ilvl w:val="0"/>
+          <w:numId w:val="23"/>
+        </w:numPr>
+        <w:shd w:val="clear" w:color="auto" w:fill="FFFFFF"/>
+        <w:spacing w:before="100" w:beforeAutospacing="1" w:after="100" w:afterAutospacing="1" w:line="276" w:lineRule="auto"/>
+        <w:jc w:val="both"/>
+        <w:rPr>
+          <w:rFonts w:cstheme="minorHAnsi"/>
+          <w:color w:val="000000" w:themeColor="text1"/>
+          <w:lang w:val="es-ES"/>
+        </w:rPr>
+      </w:pPr>
+      <w:r>
+        <w:rPr>
+          <w:rFonts w:cstheme="minorHAnsi"/>
+          <w:color w:val="000000" w:themeColor="text1"/>
+          <w:lang w:val="es-ES"/>
+        </w:rPr>
+        <w:t>Enviar Mensaje de Contacto.</w:t>
+      </w:r>
+    </w:p>
+    <w:p>
+      <w:pPr>
+        <w:pStyle w:val="Prrafodelista"/>
+        <w:numPr>
+          <w:ilvl w:val="0"/>
+          <w:numId w:val="23"/>
+        </w:numPr>
+        <w:shd w:val="clear" w:color="auto" w:fill="FFFFFF"/>
+        <w:spacing w:before="100" w:beforeAutospacing="1" w:after="100" w:afterAutospacing="1" w:line="276" w:lineRule="auto"/>
+        <w:jc w:val="both"/>
+        <w:rPr>
+          <w:rFonts w:cstheme="minorHAnsi"/>
+          <w:color w:val="000000" w:themeColor="text1"/>
+          <w:lang w:val="es-ES"/>
+        </w:rPr>
+      </w:pPr>
+      <w:r>
+        <w:rPr>
+          <w:rFonts w:cstheme="minorHAnsi"/>
+          <w:color w:val="000000" w:themeColor="text1"/>
+          <w:lang w:val="es-ES"/>
+        </w:rPr>
+        <w:t>Agregar Productos al Carrito.</w:t>
+      </w:r>
+    </w:p>
+    <w:p>
+      <w:pPr>
+        <w:pStyle w:val="Prrafodelista"/>
+        <w:numPr>
+          <w:ilvl w:val="0"/>
+          <w:numId w:val="23"/>
+        </w:numPr>
+        <w:shd w:val="clear" w:color="auto" w:fill="FFFFFF"/>
+        <w:spacing w:before="100" w:beforeAutospacing="1" w:after="100" w:afterAutospacing="1" w:line="276" w:lineRule="auto"/>
+        <w:jc w:val="both"/>
+        <w:rPr>
+          <w:rFonts w:cstheme="minorHAnsi"/>
+          <w:color w:val="000000" w:themeColor="text1"/>
+          <w:lang w:val="es-ES"/>
+        </w:rPr>
+      </w:pPr>
+      <w:r>
+        <w:rPr>
+          <w:rFonts w:cstheme="minorHAnsi"/>
+          <w:color w:val="000000" w:themeColor="text1"/>
+          <w:lang w:val="es-ES"/>
+        </w:rPr>
+        <w:t>Eliminar Productos del Carrito.</w:t>
+      </w:r>
+    </w:p>
+    <w:p>
+      <w:pPr>
+        <w:pStyle w:val="Prrafodelista"/>
+        <w:numPr>
+          <w:ilvl w:val="0"/>
+          <w:numId w:val="23"/>
+        </w:numPr>
+        <w:shd w:val="clear" w:color="auto" w:fill="FFFFFF"/>
+        <w:spacing w:before="100" w:beforeAutospacing="1" w:after="100" w:afterAutospacing="1" w:line="276" w:lineRule="auto"/>
+        <w:jc w:val="both"/>
+        <w:rPr>
+          <w:rFonts w:cstheme="minorHAnsi"/>
+          <w:color w:val="000000" w:themeColor="text1"/>
+          <w:lang w:val="es-ES"/>
+        </w:rPr>
+      </w:pPr>
+      <w:r>
+        <w:rPr>
+          <w:rFonts w:cstheme="minorHAnsi"/>
+          <w:color w:val="000000" w:themeColor="text1"/>
+          <w:lang w:val="es-ES"/>
+        </w:rPr>
+        <w:t>Vaciar Carrito.</w:t>
+      </w:r>
+    </w:p>
+    <w:p>
+      <w:pPr>
+        <w:pStyle w:val="Prrafodelista"/>
+        <w:numPr>
+          <w:ilvl w:val="0"/>
+          <w:numId w:val="23"/>
+        </w:numPr>
+        <w:shd w:val="clear" w:color="auto" w:fill="FFFFFF"/>
+        <w:spacing w:before="100" w:beforeAutospacing="1" w:after="100" w:afterAutospacing="1" w:line="276" w:lineRule="auto"/>
+        <w:jc w:val="both"/>
+        <w:rPr>
+          <w:rFonts w:cstheme="minorHAnsi"/>
+          <w:color w:val="000000" w:themeColor="text1"/>
+          <w:lang w:val="es-ES"/>
+        </w:rPr>
+      </w:pPr>
+      <w:r>
+        <w:rPr>
+          <w:rFonts w:cstheme="minorHAnsi"/>
+          <w:color w:val="000000" w:themeColor="text1"/>
+          <w:lang w:val="es-ES"/>
+        </w:rPr>
+        <w:t>Cerrar Sesión.</w:t>
+      </w:r>
+    </w:p>
+    <w:p>
+      <w:pPr>
+        <w:pStyle w:val="Prrafodelista"/>
+        <w:numPr>
+          <w:ilvl w:val="0"/>
+          <w:numId w:val="23"/>
+        </w:numPr>
+        <w:shd w:val="clear" w:color="auto" w:fill="FFFFFF"/>
+        <w:spacing w:before="100" w:beforeAutospacing="1" w:after="100" w:afterAutospacing="1" w:line="276" w:lineRule="auto"/>
+        <w:jc w:val="both"/>
+        <w:rPr>
+          <w:rFonts w:cstheme="minorHAnsi"/>
+          <w:color w:val="000000" w:themeColor="text1"/>
+          <w:lang w:val="es-ES"/>
+        </w:rPr>
+      </w:pPr>
+      <w:r>
+        <w:rPr>
+          <w:rFonts w:cstheme="minorHAnsi"/>
+          <w:color w:val="000000" w:themeColor="text1"/>
+          <w:lang w:val="es-ES"/>
+        </w:rPr>
+        <w:t>Validación del Formulario de Contacto.</w:t>
+      </w:r>
+    </w:p>
+    <w:p>
+      <w:pPr>
+        <w:pStyle w:val="Prrafodelista"/>
+        <w:numPr>
+          <w:ilvl w:val="0"/>
+          <w:numId w:val="23"/>
+        </w:numPr>
+        <w:shd w:val="clear" w:color="auto" w:fill="FFFFFF"/>
+        <w:spacing w:before="100" w:beforeAutospacing="1" w:after="100" w:afterAutospacing="1" w:line="276" w:lineRule="auto"/>
+        <w:jc w:val="both"/>
+        <w:rPr>
+          <w:rFonts w:cstheme="minorHAnsi"/>
+          <w:color w:val="000000" w:themeColor="text1"/>
+          <w:lang w:val="es-ES"/>
+        </w:rPr>
+      </w:pPr>
+      <w:r>
+        <w:rPr>
+          <w:rFonts w:cstheme="minorHAnsi"/>
+          <w:color w:val="000000" w:themeColor="text1"/>
+          <w:lang w:val="es-ES"/>
+        </w:rPr>
+        <w:t>Diseño Responsivo.</w:t>
+      </w:r>
+    </w:p>
+    <w:p>
+      <w:pPr>
+        <w:shd w:val="clear" w:color="auto" w:fill="FFFFFF"/>
+        <w:spacing w:before="100" w:beforeAutospacing="1" w:after="100" w:afterAutospacing="1" w:line="276" w:lineRule="auto"/>
+        <w:jc w:val="both"/>
+        <w:rPr>
+          <w:rFonts w:cstheme="minorHAnsi"/>
+          <w:b/>
+          <w:bCs/>
+          <w:color w:val="000000" w:themeColor="text1"/>
+          <w:lang w:val="es-ES"/>
+        </w:rPr>
+      </w:pPr>
+      <w:r>
+        <w:rPr>
+          <w:rFonts w:cstheme="minorHAnsi"/>
+          <w:b/>
+          <w:bCs/>
+          <w:color w:val="000000" w:themeColor="text1"/>
+          <w:lang w:val="es-ES"/>
+        </w:rPr>
+        <w:t>Requerimientos No Funcionales:</w:t>
+      </w:r>
+    </w:p>
+    <w:p>
+      <w:pPr>
+        <w:pStyle w:val="Prrafodelista"/>
+        <w:numPr>
+          <w:ilvl w:val="0"/>
+          <w:numId w:val="24"/>
+        </w:numPr>
+        <w:shd w:val="clear" w:color="auto" w:fill="FFFFFF"/>
+        <w:spacing w:before="100" w:beforeAutospacing="1" w:after="100" w:afterAutospacing="1" w:line="276" w:lineRule="auto"/>
+        <w:jc w:val="both"/>
+        <w:rPr>
+          <w:rFonts w:cstheme="minorHAnsi"/>
+          <w:color w:val="000000" w:themeColor="text1"/>
+          <w:lang w:val="es-ES"/>
+        </w:rPr>
+      </w:pPr>
+      <w:r>
+        <w:rPr>
+          <w:rFonts w:cstheme="minorHAnsi"/>
+          <w:color w:val="000000" w:themeColor="text1"/>
+          <w:lang w:val="es-ES"/>
+        </w:rPr>
+        <w:t xml:space="preserve">El sitio web debe cargar en menos de </w:t>
+      </w:r>
+      <w:r>
+        <w:rPr>
+          <w:rFonts w:cstheme="minorHAnsi"/>
+          <w:color w:val="000000" w:themeColor="text1"/>
+          <w:lang w:val="es-ES"/>
+        </w:rPr>
+        <w:t>15</w:t>
+      </w:r>
+      <w:r>
+        <w:rPr>
+          <w:rFonts w:cstheme="minorHAnsi"/>
+          <w:color w:val="000000" w:themeColor="text1"/>
+          <w:lang w:val="es-ES"/>
+        </w:rPr>
+        <w:t xml:space="preserve"> segundos.</w:t>
+      </w:r>
+    </w:p>
+    <w:p>
+      <w:pPr>
+        <w:pStyle w:val="Prrafodelista"/>
+        <w:numPr>
+          <w:ilvl w:val="0"/>
+          <w:numId w:val="24"/>
+        </w:numPr>
+        <w:shd w:val="clear" w:color="auto" w:fill="FFFFFF"/>
+        <w:spacing w:before="100" w:beforeAutospacing="1" w:after="100" w:afterAutospacing="1" w:line="276" w:lineRule="auto"/>
+        <w:jc w:val="both"/>
+        <w:rPr>
+          <w:rFonts w:cstheme="minorHAnsi"/>
+          <w:color w:val="000000" w:themeColor="text1"/>
+          <w:lang w:val="es-ES"/>
+        </w:rPr>
+      </w:pPr>
+      <w:r>
+        <w:rPr>
+          <w:rFonts w:cstheme="minorHAnsi"/>
+          <w:color w:val="000000" w:themeColor="text1"/>
+          <w:lang w:val="es-ES"/>
+        </w:rPr>
+        <w:t>El sitio web debe ser compatible con los navegadores más comunes.</w:t>
+      </w:r>
+    </w:p>
+    <w:p>
+      <w:pPr>
+        <w:pStyle w:val="Prrafodelista"/>
+        <w:numPr>
+          <w:ilvl w:val="0"/>
+          <w:numId w:val="24"/>
+        </w:numPr>
+        <w:shd w:val="clear" w:color="auto" w:fill="FFFFFF"/>
+        <w:spacing w:before="100" w:beforeAutospacing="1" w:after="100" w:afterAutospacing="1" w:line="276" w:lineRule="auto"/>
+        <w:jc w:val="both"/>
+        <w:rPr>
+          <w:rFonts w:cstheme="minorHAnsi"/>
+          <w:color w:val="000000" w:themeColor="text1"/>
+          <w:lang w:val="es-ES"/>
+        </w:rPr>
+      </w:pPr>
+      <w:r>
+        <w:rPr>
+          <w:rFonts w:cstheme="minorHAnsi"/>
+          <w:color w:val="000000" w:themeColor="text1"/>
+          <w:lang w:val="es-ES"/>
+        </w:rPr>
+        <w:t>El diseño debe ser intuitivo y fácil de usar.</w:t>
+      </w:r>
+    </w:p>
+    <w:p>
+      <w:pPr>
+        <w:pStyle w:val="Prrafodelista"/>
+        <w:numPr>
+          <w:ilvl w:val="0"/>
+          <w:numId w:val="24"/>
+        </w:numPr>
+        <w:shd w:val="clear" w:color="auto" w:fill="FFFFFF"/>
+        <w:spacing w:before="100" w:beforeAutospacing="1" w:after="100" w:afterAutospacing="1" w:line="276" w:lineRule="auto"/>
+        <w:jc w:val="both"/>
+        <w:rPr>
+          <w:rFonts w:cstheme="minorHAnsi"/>
+          <w:color w:val="000000" w:themeColor="text1"/>
+          <w:lang w:val="es-ES"/>
+        </w:rPr>
+      </w:pPr>
+      <w:r>
+        <w:rPr>
+          <w:rFonts w:cstheme="minorHAnsi"/>
+          <w:color w:val="000000" w:themeColor="text1"/>
+          <w:lang w:val="es-ES"/>
+        </w:rPr>
+        <w:t>La interfaz debe ser estéticamente atractiva.</w:t>
+      </w:r>
+    </w:p>
+    <w:p>
+      <w:pPr>
+        <w:shd w:val="clear" w:color="auto" w:fill="FFFFFF"/>
+        <w:spacing w:before="100" w:beforeAutospacing="1" w:after="100" w:afterAutospacing="1" w:line="276" w:lineRule="auto"/>
+        <w:jc w:val="both"/>
+        <w:rPr>
+          <w:rFonts w:cstheme="minorHAnsi"/>
+          <w:color w:val="000000" w:themeColor="text1"/>
+          <w:lang w:val="es-ES"/>
+        </w:rPr>
+      </w:pPr>
+    </w:p>
+    <w:p>
+      <w:pPr>
+        <w:shd w:val="clear" w:color="auto" w:fill="FFFFFF"/>
+        <w:spacing w:before="100" w:beforeAutospacing="1" w:after="100" w:afterAutospacing="1" w:line="276" w:lineRule="auto"/>
+        <w:jc w:val="both"/>
+        <w:rPr>
+          <w:rFonts w:cstheme="minorHAnsi"/>
+          <w:color w:val="000000" w:themeColor="text1"/>
+          <w:lang w:val="es-ES"/>
+        </w:rPr>
+      </w:pPr>
+    </w:p>
+    <w:p>
+      <w:pPr>
+        <w:shd w:val="clear" w:color="auto" w:fill="FFFFFF"/>
+        <w:spacing w:before="100" w:beforeAutospacing="1" w:after="100" w:afterAutospacing="1" w:line="276" w:lineRule="auto"/>
+        <w:jc w:val="both"/>
+        <w:rPr>
+          <w:rFonts w:cstheme="minorHAnsi"/>
+          <w:color w:val="000000" w:themeColor="text1"/>
+          <w:lang w:val="es-ES"/>
+        </w:rPr>
+      </w:pPr>
+    </w:p>
+    <w:p>
+      <w:pPr>
+        <w:shd w:val="clear" w:color="auto" w:fill="FFFFFF"/>
+        <w:spacing w:before="100" w:beforeAutospacing="1" w:after="100" w:afterAutospacing="1" w:line="276" w:lineRule="auto"/>
+        <w:jc w:val="both"/>
+        <w:rPr>
+          <w:rFonts w:cstheme="minorHAnsi"/>
+          <w:b/>
+          <w:bCs/>
+          <w:color w:val="000000" w:themeColor="text1"/>
+          <w:lang w:val="es-ES"/>
+        </w:rPr>
+      </w:pPr>
+      <w:r>
+        <w:rPr>
+          <w:rFonts w:cstheme="minorHAnsi"/>
+          <w:b/>
+          <w:bCs/>
+          <w:color w:val="000000" w:themeColor="text1"/>
+          <w:lang w:val="es-ES"/>
+        </w:rPr>
+        <w:lastRenderedPageBreak/>
+        <w:t>Casos de pruebas:</w:t>
+      </w:r>
+    </w:p>
+    <w:p>
+      <w:pPr>
+        <w:numPr>
+          <w:ilvl w:val="0"/>
+          <w:numId w:val="25"/>
+        </w:numPr>
+        <w:shd w:val="clear" w:color="auto" w:fill="FFFFFF"/>
+        <w:spacing w:before="100" w:beforeAutospacing="1" w:after="100" w:afterAutospacing="1" w:line="276" w:lineRule="auto"/>
+        <w:jc w:val="both"/>
+        <w:rPr>
+          <w:rFonts w:cstheme="minorHAnsi"/>
+          <w:color w:val="000000" w:themeColor="text1"/>
+          <w:lang w:val="es-ES"/>
+        </w:rPr>
+      </w:pPr>
+      <w:r>
+        <w:rPr>
+          <w:rFonts w:cstheme="minorHAnsi"/>
+          <w:color w:val="000000" w:themeColor="text1"/>
+          <w:lang w:val="es-ES"/>
+        </w:rPr>
+        <w:t>Prueba de Iniciar Sesión con Credenciales Correctas.</w:t>
+      </w:r>
+    </w:p>
+    <w:p>
+      <w:pPr>
+        <w:numPr>
+          <w:ilvl w:val="0"/>
+          <w:numId w:val="25"/>
+        </w:numPr>
+        <w:shd w:val="clear" w:color="auto" w:fill="FFFFFF"/>
+        <w:spacing w:before="100" w:beforeAutospacing="1" w:after="100" w:afterAutospacing="1" w:line="276" w:lineRule="auto"/>
+        <w:jc w:val="both"/>
+        <w:rPr>
+          <w:rFonts w:cstheme="minorHAnsi"/>
+          <w:color w:val="000000" w:themeColor="text1"/>
+          <w:lang w:val="es-ES"/>
+        </w:rPr>
+      </w:pPr>
+      <w:r>
+        <w:rPr>
+          <w:rFonts w:cstheme="minorHAnsi"/>
+          <w:color w:val="000000" w:themeColor="text1"/>
+          <w:lang w:val="es-ES"/>
+        </w:rPr>
+        <w:t>Prueba de Iniciar Sesión con Credenciales Incorrectas.</w:t>
+      </w:r>
+    </w:p>
+    <w:p>
+      <w:pPr>
+        <w:numPr>
+          <w:ilvl w:val="0"/>
+          <w:numId w:val="25"/>
+        </w:numPr>
+        <w:shd w:val="clear" w:color="auto" w:fill="FFFFFF"/>
+        <w:spacing w:before="100" w:beforeAutospacing="1" w:after="100" w:afterAutospacing="1" w:line="276" w:lineRule="auto"/>
+        <w:jc w:val="both"/>
+        <w:rPr>
+          <w:rFonts w:cstheme="minorHAnsi"/>
+          <w:color w:val="000000" w:themeColor="text1"/>
+          <w:lang w:val="es-ES"/>
+        </w:rPr>
+      </w:pPr>
+      <w:r>
+        <w:rPr>
+          <w:rFonts w:cstheme="minorHAnsi"/>
+          <w:color w:val="000000" w:themeColor="text1"/>
+          <w:lang w:val="es-ES"/>
+        </w:rPr>
+        <w:t>Prueba de Ver Página de Inicio.</w:t>
+      </w:r>
+    </w:p>
+    <w:p>
+      <w:pPr>
+        <w:numPr>
+          <w:ilvl w:val="0"/>
+          <w:numId w:val="25"/>
+        </w:numPr>
+        <w:shd w:val="clear" w:color="auto" w:fill="FFFFFF"/>
+        <w:spacing w:before="100" w:beforeAutospacing="1" w:after="100" w:afterAutospacing="1" w:line="276" w:lineRule="auto"/>
+        <w:jc w:val="both"/>
+        <w:rPr>
+          <w:rFonts w:cstheme="minorHAnsi"/>
+          <w:color w:val="000000" w:themeColor="text1"/>
+          <w:lang w:val="es-ES"/>
+        </w:rPr>
+      </w:pPr>
+      <w:r>
+        <w:rPr>
+          <w:rFonts w:cstheme="minorHAnsi"/>
+          <w:color w:val="000000" w:themeColor="text1"/>
+          <w:lang w:val="es-ES"/>
+        </w:rPr>
+        <w:t>Prueba de Ver Página de Productos.</w:t>
+      </w:r>
+    </w:p>
+    <w:p>
+      <w:pPr>
+        <w:numPr>
+          <w:ilvl w:val="0"/>
+          <w:numId w:val="25"/>
+        </w:numPr>
+        <w:shd w:val="clear" w:color="auto" w:fill="FFFFFF"/>
+        <w:spacing w:before="100" w:beforeAutospacing="1" w:after="100" w:afterAutospacing="1" w:line="276" w:lineRule="auto"/>
+        <w:jc w:val="both"/>
+        <w:rPr>
+          <w:rFonts w:cstheme="minorHAnsi"/>
+          <w:color w:val="000000" w:themeColor="text1"/>
+          <w:lang w:val="es-ES"/>
+        </w:rPr>
+      </w:pPr>
+      <w:r>
+        <w:rPr>
+          <w:rFonts w:cstheme="minorHAnsi"/>
+          <w:color w:val="000000" w:themeColor="text1"/>
+          <w:lang w:val="es-ES"/>
+        </w:rPr>
+        <w:t>Prueba de Agregar Producto al Carrito.</w:t>
+      </w:r>
+    </w:p>
+    <w:p>
+      <w:pPr>
+        <w:numPr>
+          <w:ilvl w:val="0"/>
+          <w:numId w:val="25"/>
+        </w:numPr>
+        <w:shd w:val="clear" w:color="auto" w:fill="FFFFFF"/>
+        <w:spacing w:before="100" w:beforeAutospacing="1" w:after="100" w:afterAutospacing="1" w:line="276" w:lineRule="auto"/>
+        <w:jc w:val="both"/>
+        <w:rPr>
+          <w:rFonts w:cstheme="minorHAnsi"/>
+          <w:color w:val="000000" w:themeColor="text1"/>
+          <w:lang w:val="es-ES"/>
+        </w:rPr>
+      </w:pPr>
+      <w:r>
+        <w:rPr>
+          <w:rFonts w:cstheme="minorHAnsi"/>
+          <w:color w:val="000000" w:themeColor="text1"/>
+          <w:lang w:val="es-ES"/>
+        </w:rPr>
+        <w:t>Prueba de Eliminar Producto del Carrito.</w:t>
+      </w:r>
+    </w:p>
+    <w:p>
+      <w:pPr>
+        <w:numPr>
+          <w:ilvl w:val="0"/>
+          <w:numId w:val="25"/>
+        </w:numPr>
+        <w:shd w:val="clear" w:color="auto" w:fill="FFFFFF"/>
+        <w:spacing w:before="100" w:beforeAutospacing="1" w:after="100" w:afterAutospacing="1" w:line="276" w:lineRule="auto"/>
+        <w:jc w:val="both"/>
+        <w:rPr>
+          <w:rFonts w:cstheme="minorHAnsi"/>
+          <w:color w:val="000000" w:themeColor="text1"/>
+          <w:lang w:val="es-ES"/>
+        </w:rPr>
+      </w:pPr>
+      <w:r>
+        <w:rPr>
+          <w:rFonts w:cstheme="minorHAnsi"/>
+          <w:color w:val="000000" w:themeColor="text1"/>
+          <w:lang w:val="es-ES"/>
+        </w:rPr>
+        <w:t>Prueba de Vaciar Carrito.</w:t>
+      </w:r>
+    </w:p>
+    <w:p>
+      <w:pPr>
+        <w:numPr>
+          <w:ilvl w:val="0"/>
+          <w:numId w:val="25"/>
+        </w:numPr>
+        <w:shd w:val="clear" w:color="auto" w:fill="FFFFFF"/>
+        <w:spacing w:before="100" w:beforeAutospacing="1" w:after="100" w:afterAutospacing="1" w:line="276" w:lineRule="auto"/>
+        <w:jc w:val="both"/>
+        <w:rPr>
+          <w:rFonts w:cstheme="minorHAnsi"/>
+          <w:color w:val="000000" w:themeColor="text1"/>
+          <w:lang w:val="es-ES"/>
+        </w:rPr>
+      </w:pPr>
+      <w:r>
+        <w:rPr>
+          <w:rFonts w:cstheme="minorHAnsi"/>
+          <w:color w:val="000000" w:themeColor="text1"/>
+          <w:lang w:val="es-ES"/>
+        </w:rPr>
+        <w:t>Prueba de Enviar Mensaje de Contacto Completo.</w:t>
+      </w:r>
+    </w:p>
+    <w:p>
+      <w:pPr>
+        <w:numPr>
+          <w:ilvl w:val="0"/>
+          <w:numId w:val="25"/>
+        </w:numPr>
+        <w:shd w:val="clear" w:color="auto" w:fill="FFFFFF"/>
+        <w:spacing w:before="100" w:beforeAutospacing="1" w:after="100" w:afterAutospacing="1" w:line="276" w:lineRule="auto"/>
+        <w:jc w:val="both"/>
+        <w:rPr>
+          <w:rFonts w:cstheme="minorHAnsi"/>
+          <w:color w:val="000000" w:themeColor="text1"/>
+          <w:lang w:val="es-ES"/>
+        </w:rPr>
+      </w:pPr>
+      <w:r>
+        <w:rPr>
+          <w:rFonts w:cstheme="minorHAnsi"/>
+          <w:color w:val="000000" w:themeColor="text1"/>
+          <w:lang w:val="es-ES"/>
+        </w:rPr>
+        <w:t>Prueba de Enviar Mensaje de Contacto con Campos Faltantes.</w:t>
+      </w:r>
+    </w:p>
+    <w:p>
+      <w:pPr>
+        <w:numPr>
+          <w:ilvl w:val="0"/>
+          <w:numId w:val="25"/>
+        </w:numPr>
+        <w:shd w:val="clear" w:color="auto" w:fill="FFFFFF"/>
+        <w:spacing w:before="100" w:beforeAutospacing="1" w:after="100" w:afterAutospacing="1" w:line="276" w:lineRule="auto"/>
+        <w:jc w:val="both"/>
+        <w:rPr>
+          <w:rFonts w:cstheme="minorHAnsi"/>
+          <w:color w:val="000000" w:themeColor="text1"/>
+          <w:lang w:val="es-ES"/>
+        </w:rPr>
+      </w:pPr>
+      <w:r>
+        <w:rPr>
+          <w:rFonts w:cstheme="minorHAnsi"/>
+          <w:color w:val="000000" w:themeColor="text1"/>
+          <w:lang w:val="es-ES"/>
+        </w:rPr>
+        <w:t>Prueba de Cerrar Sesión Correctamente.</w:t>
+      </w:r>
+    </w:p>
+    <w:p>
+      <w:pPr>
+        <w:numPr>
+          <w:ilvl w:val="0"/>
+          <w:numId w:val="25"/>
+        </w:numPr>
+        <w:shd w:val="clear" w:color="auto" w:fill="FFFFFF"/>
+        <w:spacing w:before="100" w:beforeAutospacing="1" w:after="100" w:afterAutospacing="1" w:line="276" w:lineRule="auto"/>
+        <w:jc w:val="both"/>
+        <w:rPr>
+          <w:rFonts w:cstheme="minorHAnsi"/>
+          <w:color w:val="000000" w:themeColor="text1"/>
+          <w:lang w:val="es-ES"/>
+        </w:rPr>
+      </w:pPr>
+      <w:r>
+        <w:rPr>
+          <w:rFonts w:cstheme="minorHAnsi"/>
+          <w:color w:val="000000" w:themeColor="text1"/>
+          <w:lang w:val="es-ES"/>
+        </w:rPr>
+        <w:t>Prueba de Validación del Formulario de Contacto con Campos Completos.</w:t>
+      </w:r>
+    </w:p>
+    <w:p>
+      <w:pPr>
+        <w:numPr>
+          <w:ilvl w:val="0"/>
+          <w:numId w:val="25"/>
+        </w:numPr>
+        <w:shd w:val="clear" w:color="auto" w:fill="FFFFFF"/>
+        <w:spacing w:before="100" w:beforeAutospacing="1" w:after="100" w:afterAutospacing="1" w:line="276" w:lineRule="auto"/>
+        <w:jc w:val="both"/>
+        <w:rPr>
+          <w:rFonts w:cstheme="minorHAnsi"/>
+          <w:color w:val="000000" w:themeColor="text1"/>
+          <w:lang w:val="es-ES"/>
+        </w:rPr>
+      </w:pPr>
+      <w:r>
+        <w:rPr>
+          <w:rFonts w:cstheme="minorHAnsi"/>
+          <w:color w:val="000000" w:themeColor="text1"/>
+          <w:lang w:val="es-ES"/>
+        </w:rPr>
+        <w:t>Prueba de Validación del Formulario de Contacto con Campos Incompletos.</w:t>
+      </w:r>
+    </w:p>
+    <w:p>
+      <w:pPr>
+        <w:numPr>
+          <w:ilvl w:val="0"/>
+          <w:numId w:val="25"/>
+        </w:numPr>
+        <w:shd w:val="clear" w:color="auto" w:fill="FFFFFF"/>
+        <w:spacing w:before="100" w:beforeAutospacing="1" w:after="100" w:afterAutospacing="1" w:line="276" w:lineRule="auto"/>
+        <w:jc w:val="both"/>
+        <w:rPr>
+          <w:rFonts w:cstheme="minorHAnsi"/>
+          <w:color w:val="000000" w:themeColor="text1"/>
+          <w:lang w:val="es-ES"/>
+        </w:rPr>
+      </w:pPr>
+      <w:r>
+        <w:rPr>
+          <w:rFonts w:cstheme="minorHAnsi"/>
+          <w:color w:val="000000" w:themeColor="text1"/>
+          <w:lang w:val="es-ES"/>
+        </w:rPr>
+        <w:t>Prueba de Diseño Responsivo en Dispositivo Móvil.</w:t>
+      </w:r>
+    </w:p>
+    <w:p>
+      <w:pPr>
+        <w:numPr>
+          <w:ilvl w:val="0"/>
+          <w:numId w:val="25"/>
+        </w:numPr>
+        <w:shd w:val="clear" w:color="auto" w:fill="FFFFFF"/>
+        <w:spacing w:before="100" w:beforeAutospacing="1" w:after="100" w:afterAutospacing="1" w:line="276" w:lineRule="auto"/>
+        <w:jc w:val="both"/>
+        <w:rPr>
+          <w:rFonts w:cstheme="minorHAnsi"/>
+          <w:color w:val="000000" w:themeColor="text1"/>
+          <w:lang w:val="es-ES"/>
+        </w:rPr>
+      </w:pPr>
+      <w:r>
+        <w:rPr>
+          <w:rFonts w:cstheme="minorHAnsi"/>
+          <w:color w:val="000000" w:themeColor="text1"/>
+          <w:lang w:val="es-ES"/>
+        </w:rPr>
+        <w:t>Prueba de Diseño Responsivo en Tablet.</w:t>
+      </w:r>
+    </w:p>
+    <w:p>
+      <w:pPr>
+        <w:numPr>
+          <w:ilvl w:val="0"/>
+          <w:numId w:val="25"/>
+        </w:numPr>
+        <w:shd w:val="clear" w:color="auto" w:fill="FFFFFF"/>
+        <w:spacing w:before="100" w:beforeAutospacing="1" w:after="100" w:afterAutospacing="1" w:line="276" w:lineRule="auto"/>
+        <w:jc w:val="both"/>
+        <w:rPr>
+          <w:rFonts w:cstheme="minorHAnsi"/>
+          <w:color w:val="000000" w:themeColor="text1"/>
+          <w:lang w:val="es-ES"/>
+        </w:rPr>
+      </w:pPr>
+      <w:r>
+        <w:rPr>
+          <w:rFonts w:cstheme="minorHAnsi"/>
+          <w:color w:val="000000" w:themeColor="text1"/>
+          <w:lang w:val="es-ES"/>
+        </w:rPr>
+        <w:t>Prueba de Diseño Responsivo en Computadora de Escritorio.</w:t>
+      </w:r>
+    </w:p>
+    <w:p>
+      <w:pPr>
+        <w:numPr>
+          <w:ilvl w:val="0"/>
+          <w:numId w:val="25"/>
+        </w:numPr>
+        <w:shd w:val="clear" w:color="auto" w:fill="FFFFFF"/>
+        <w:spacing w:before="100" w:beforeAutospacing="1" w:after="100" w:afterAutospacing="1" w:line="276" w:lineRule="auto"/>
+        <w:jc w:val="both"/>
+        <w:rPr>
+          <w:rFonts w:cstheme="minorHAnsi"/>
+          <w:color w:val="000000" w:themeColor="text1"/>
+          <w:lang w:val="es-ES"/>
+        </w:rPr>
+      </w:pPr>
+      <w:r>
+        <w:rPr>
+          <w:rFonts w:cstheme="minorHAnsi"/>
+          <w:color w:val="000000" w:themeColor="text1"/>
+          <w:lang w:val="es-ES"/>
+        </w:rPr>
+        <w:t>Prueba de Carga del Sitio Web (menos de 3 segundos).</w:t>
+      </w:r>
+    </w:p>
+    <w:p>
+      <w:pPr>
+        <w:numPr>
+          <w:ilvl w:val="0"/>
+          <w:numId w:val="25"/>
+        </w:numPr>
+        <w:shd w:val="clear" w:color="auto" w:fill="FFFFFF"/>
+        <w:spacing w:before="100" w:beforeAutospacing="1" w:after="100" w:afterAutospacing="1" w:line="276" w:lineRule="auto"/>
+        <w:jc w:val="both"/>
+        <w:rPr>
+          <w:rFonts w:cstheme="minorHAnsi"/>
+          <w:color w:val="000000" w:themeColor="text1"/>
+          <w:lang w:val="es-ES"/>
+        </w:rPr>
+      </w:pPr>
+      <w:r>
+        <w:rPr>
+          <w:rFonts w:cstheme="minorHAnsi"/>
+          <w:color w:val="000000" w:themeColor="text1"/>
+          <w:lang w:val="es-ES"/>
+        </w:rPr>
+        <w:t>Prueba de Compatibilidad con Navegadores.</w:t>
+      </w:r>
+    </w:p>
+    <w:p>
+      <w:pPr>
+        <w:numPr>
+          <w:ilvl w:val="0"/>
+          <w:numId w:val="25"/>
+        </w:numPr>
+        <w:shd w:val="clear" w:color="auto" w:fill="FFFFFF"/>
+        <w:spacing w:before="100" w:beforeAutospacing="1" w:after="100" w:afterAutospacing="1" w:line="276" w:lineRule="auto"/>
+        <w:jc w:val="both"/>
+        <w:rPr>
+          <w:rFonts w:cstheme="minorHAnsi"/>
+          <w:color w:val="000000" w:themeColor="text1"/>
+          <w:lang w:val="es-ES"/>
+        </w:rPr>
+      </w:pPr>
+      <w:r>
+        <w:rPr>
+          <w:rFonts w:cstheme="minorHAnsi"/>
+          <w:color w:val="000000" w:themeColor="text1"/>
+          <w:lang w:val="es-ES"/>
+        </w:rPr>
+        <w:t>Prueba de Estilo y Apariencia Estética.</w:t>
+      </w:r>
+    </w:p>
+    <w:p>
+      <w:pPr>
+        <w:numPr>
+          <w:ilvl w:val="0"/>
+          <w:numId w:val="25"/>
+        </w:numPr>
+        <w:shd w:val="clear" w:color="auto" w:fill="FFFFFF"/>
+        <w:spacing w:before="100" w:beforeAutospacing="1" w:after="100" w:afterAutospacing="1" w:line="276" w:lineRule="auto"/>
+        <w:jc w:val="both"/>
+        <w:rPr>
+          <w:rFonts w:cstheme="minorHAnsi"/>
+          <w:color w:val="000000" w:themeColor="text1"/>
+          <w:lang w:val="es-ES"/>
+        </w:rPr>
+      </w:pPr>
+      <w:r>
+        <w:rPr>
+          <w:rFonts w:cstheme="minorHAnsi"/>
+          <w:color w:val="000000" w:themeColor="text1"/>
+          <w:lang w:val="es-ES"/>
+        </w:rPr>
+        <w:t>Prueba de Intento de Compra (sin botón de compra).</w:t>
+      </w:r>
+    </w:p>
+    <w:p>
+      <w:pPr>
+        <w:numPr>
+          <w:ilvl w:val="0"/>
+          <w:numId w:val="25"/>
+        </w:numPr>
+        <w:shd w:val="clear" w:color="auto" w:fill="FFFFFF"/>
+        <w:spacing w:before="100" w:beforeAutospacing="1" w:after="100" w:afterAutospacing="1" w:line="276" w:lineRule="auto"/>
+        <w:jc w:val="both"/>
+        <w:rPr>
+          <w:rFonts w:cstheme="minorHAnsi"/>
+          <w:color w:val="000000" w:themeColor="text1"/>
+          <w:lang w:val="es-ES"/>
+        </w:rPr>
+      </w:pPr>
+      <w:r>
+        <w:rPr>
+          <w:rFonts w:cstheme="minorHAnsi"/>
+          <w:color w:val="000000" w:themeColor="text1"/>
+          <w:lang w:val="es-ES"/>
+        </w:rPr>
+        <w:t>Prueba de Compra Fallida (sin botón de compra).</w:t>
+      </w:r>
+    </w:p>
+    <w:p>
+      <w:pPr>
+        <w:pStyle w:val="Prrafodelista"/>
+        <w:shd w:val="clear" w:color="auto" w:fill="FFFFFF"/>
+        <w:spacing w:before="100" w:beforeAutospacing="1" w:after="100" w:afterAutospacing="1" w:line="360" w:lineRule="auto"/>
+        <w:jc w:val="both"/>
+        <w:rPr>
+          <w:rFonts w:cstheme="minorHAnsi"/>
+          <w:b/>
+          <w:bCs/>
+          <w:color w:val="000000" w:themeColor="text1"/>
+          <w:lang w:val="es-ES"/>
+        </w:rPr>
+      </w:pPr>
+    </w:p>
+    <w:p>
+      <w:pPr>
+        <w:pStyle w:val="Prrafodelista"/>
+        <w:shd w:val="clear" w:color="auto" w:fill="FFFFFF"/>
+        <w:spacing w:before="100" w:beforeAutospacing="1" w:after="100" w:afterAutospacing="1" w:line="360" w:lineRule="auto"/>
+        <w:jc w:val="both"/>
+        <w:rPr>
+          <w:rFonts w:cstheme="minorHAnsi"/>
+          <w:b/>
+          <w:bCs/>
+          <w:color w:val="000000" w:themeColor="text1"/>
+          <w:lang w:val="es-ES"/>
+        </w:rPr>
+      </w:pPr>
+    </w:p>
+    <w:p>
+      <w:pPr>
+        <w:shd w:val="clear" w:color="auto" w:fill="FFFFFF"/>
+        <w:spacing w:before="100" w:beforeAutospacing="1" w:after="100" w:afterAutospacing="1" w:line="360" w:lineRule="auto"/>
+        <w:jc w:val="both"/>
+        <w:rPr>
+          <w:rFonts w:cstheme="minorHAnsi"/>
+          <w:b/>
+          <w:bCs/>
+          <w:color w:val="000000" w:themeColor="text1"/>
+          <w:lang w:val="es-ES"/>
+        </w:rPr>
+      </w:pPr>
+      <w:r>
+        <w:rPr>
+          <w:rFonts w:cstheme="minorHAnsi"/>
+          <w:b/>
+          <w:bCs/>
+          <w:color w:val="000000" w:themeColor="text1"/>
+          <w:lang w:val="es-ES"/>
+        </w:rPr>
+        <w:t>13.</w:t>
+      </w:r>
+      <w:r>
+        <w:rPr>
+          <w:rFonts w:cstheme="minorHAnsi"/>
+          <w:b/>
+          <w:bCs/>
+          <w:color w:val="000000" w:themeColor="text1"/>
+          <w:lang w:val="es-ES"/>
+        </w:rPr>
+        <w:t>Demostración del Proyecto</w:t>
+      </w:r>
+    </w:p>
+    <w:p>
+      <w:pPr>
+        <w:shd w:val="clear" w:color="auto" w:fill="FFFFFF"/>
+        <w:spacing w:before="100" w:beforeAutospacing="1" w:after="100" w:afterAutospacing="1" w:line="360" w:lineRule="auto"/>
+        <w:jc w:val="both"/>
+        <w:rPr>
+          <w:rFonts w:cstheme="minorHAnsi"/>
+          <w:b/>
+          <w:bCs/>
+          <w:color w:val="000000" w:themeColor="text1"/>
+          <w:lang w:val="es-ES"/>
+        </w:rPr>
+      </w:pPr>
+      <w:r>
+        <w:rPr>
+          <w:rFonts w:cstheme="minorHAnsi"/>
+          <w:b/>
+          <w:bCs/>
+          <w:color w:val="000000" w:themeColor="text1"/>
+          <w:lang w:val="es-ES"/>
+        </w:rPr>
+        <w:t>14.</w:t>
+      </w:r>
+      <w:r>
+        <w:rPr>
+          <w:rFonts w:cstheme="minorHAnsi"/>
+          <w:b/>
+          <w:bCs/>
+          <w:color w:val="000000" w:themeColor="text1"/>
+          <w:lang w:val="es-ES"/>
+        </w:rPr>
+        <w:t>Conclusión</w:t>
+      </w:r>
+    </w:p>
+    <w:p>
+      <w:pPr>
+        <w:shd w:val="clear" w:color="auto" w:fill="FFFFFF"/>
+        <w:spacing w:before="100" w:beforeAutospacing="1" w:after="100" w:afterAutospacing="1" w:line="276" w:lineRule="auto"/>
+        <w:jc w:val="both"/>
+        <w:rPr>
+          <w:rFonts w:cstheme="minorHAnsi"/>
+          <w:color w:val="000000" w:themeColor="text1"/>
+          <w:lang w:val="es-ES"/>
+        </w:rPr>
+      </w:pPr>
     </w:p>
     <w:sectPr>
       <w:pgSz w:w="11906" w:h="16838"/>
@@ -10058,6 +10937,119 @@
     </w:lvl>
   </w:abstractNum>
   <w:abstractNum w:abstractNumId="10" w15:restartNumberingAfterBreak="0">
+    <w:nsid w:val="2EA81589"/>
+    <w:multiLevelType w:val="hybridMultilevel"/>
+    <w:tmpl w:val="CDBEA776"/>
+    <w:lvl w:ilvl="0" w:tplc="0C0A0001">
+      <w:start w:val="1"/>
+      <w:numFmt w:val="bullet"/>
+      <w:lvlText w:val=""/>
+      <w:lvlJc w:val="left"/>
+      <w:pPr>
+        <w:ind w:left="720" w:hanging="360"/>
+      </w:pPr>
+      <w:rPr>
+        <w:rFonts w:ascii="Symbol" w:hAnsi="Symbol" w:hint="default"/>
+      </w:rPr>
+    </w:lvl>
+    <w:lvl w:ilvl="1" w:tplc="0C0A0003" w:tentative="1">
+      <w:start w:val="1"/>
+      <w:numFmt w:val="bullet"/>
+      <w:lvlText w:val="o"/>
+      <w:lvlJc w:val="left"/>
+      <w:pPr>
+        <w:ind w:left="1440" w:hanging="360"/>
+      </w:pPr>
+      <w:rPr>
+        <w:rFonts w:ascii="Courier New" w:hAnsi="Courier New" w:cs="Courier New" w:hint="default"/>
+      </w:rPr>
+    </w:lvl>
+    <w:lvl w:ilvl="2" w:tplc="0C0A0005" w:tentative="1">
+      <w:start w:val="1"/>
+      <w:numFmt w:val="bullet"/>
+      <w:lvlText w:val=""/>
+      <w:lvlJc w:val="left"/>
+      <w:pPr>
+        <w:ind w:left="2160" w:hanging="360"/>
+      </w:pPr>
+      <w:rPr>
+        <w:rFonts w:ascii="Wingdings" w:hAnsi="Wingdings" w:hint="default"/>
+      </w:rPr>
+    </w:lvl>
+    <w:lvl w:ilvl="3" w:tplc="0C0A0001" w:tentative="1">
+      <w:start w:val="1"/>
+      <w:numFmt w:val="bullet"/>
+      <w:lvlText w:val=""/>
+      <w:lvlJc w:val="left"/>
+      <w:pPr>
+        <w:ind w:left="2880" w:hanging="360"/>
+      </w:pPr>
+      <w:rPr>
+        <w:rFonts w:ascii="Symbol" w:hAnsi="Symbol" w:hint="default"/>
+      </w:rPr>
+    </w:lvl>
+    <w:lvl w:ilvl="4" w:tplc="0C0A0003" w:tentative="1">
+      <w:start w:val="1"/>
+      <w:numFmt w:val="bullet"/>
+      <w:lvlText w:val="o"/>
+      <w:lvlJc w:val="left"/>
+      <w:pPr>
+        <w:ind w:left="3600" w:hanging="360"/>
+      </w:pPr>
+      <w:rPr>
+        <w:rFonts w:ascii="Courier New" w:hAnsi="Courier New" w:cs="Courier New" w:hint="default"/>
+      </w:rPr>
+    </w:lvl>
+    <w:lvl w:ilvl="5" w:tplc="0C0A0005" w:tentative="1">
+      <w:start w:val="1"/>
+      <w:numFmt w:val="bullet"/>
+      <w:lvlText w:val=""/>
+      <w:lvlJc w:val="left"/>
+      <w:pPr>
+        <w:ind w:left="4320" w:hanging="360"/>
+      </w:pPr>
+      <w:rPr>
+        <w:rFonts w:ascii="Wingdings" w:hAnsi="Wingdings" w:hint="default"/>
+      </w:rPr>
+    </w:lvl>
+    <w:lvl w:ilvl="6" w:tplc="0C0A0001" w:tentative="1">
+      <w:start w:val="1"/>
+      <w:numFmt w:val="bullet"/>
+      <w:lvlText w:val=""/>
+      <w:lvlJc w:val="left"/>
+      <w:pPr>
+        <w:ind w:left="5040" w:hanging="360"/>
+      </w:pPr>
+      <w:rPr>
+        <w:rFonts w:ascii="Symbol" w:hAnsi="Symbol" w:hint="default"/>
+      </w:rPr>
+    </w:lvl>
+    <w:lvl w:ilvl="7" w:tplc="0C0A0003" w:tentative="1">
+      <w:start w:val="1"/>
+      <w:numFmt w:val="bullet"/>
+      <w:lvlText w:val="o"/>
+      <w:lvlJc w:val="left"/>
+      <w:pPr>
+        <w:ind w:left="5760" w:hanging="360"/>
+      </w:pPr>
+      <w:rPr>
+        <w:rFonts w:ascii="Courier New" w:hAnsi="Courier New" w:cs="Courier New" w:hint="default"/>
+      </w:rPr>
+    </w:lvl>
+    <w:lvl w:ilvl="8" w:tplc="0C0A0005" w:tentative="1">
+      <w:start w:val="1"/>
+      <w:numFmt w:val="bullet"/>
+      <w:lvlText w:val=""/>
+      <w:lvlJc w:val="left"/>
+      <w:pPr>
+        <w:ind w:left="6480" w:hanging="360"/>
+      </w:pPr>
+      <w:rPr>
+        <w:rFonts w:ascii="Wingdings" w:hAnsi="Wingdings" w:hint="default"/>
+      </w:rPr>
+    </w:lvl>
+  </w:abstractNum>
+  <w:abstractNum w:abstractNumId="11" w15:restartNumberingAfterBreak="0">
     <w:nsid w:val="347E0FE6"/>
     <w:multiLevelType w:val="hybridMultilevel"/>
     <w:tmpl w:val="18F27204"/>
@@ -10170,7 +11162,7 @@
       </w:rPr>
     </w:lvl>
   </w:abstractNum>
-  <w:abstractNum w:abstractNumId="11" w15:restartNumberingAfterBreak="0">
+  <w:abstractNum w:abstractNumId="12" w15:restartNumberingAfterBreak="0">
     <w:nsid w:val="35054BC3"/>
     <w:multiLevelType w:val="hybridMultilevel"/>
     <w:tmpl w:val="5916095A"/>
@@ -10283,7 +11275,7 @@
       </w:rPr>
     </w:lvl>
   </w:abstractNum>
-  <w:abstractNum w:abstractNumId="12" w15:restartNumberingAfterBreak="0">
+  <w:abstractNum w:abstractNumId="13" w15:restartNumberingAfterBreak="0">
     <w:nsid w:val="3631241E"/>
     <w:multiLevelType w:val="hybridMultilevel"/>
     <w:tmpl w:val="1C18081A"/>
@@ -10372,7 +11364,120 @@
       </w:pPr>
     </w:lvl>
   </w:abstractNum>
-  <w:abstractNum w:abstractNumId="13" w15:restartNumberingAfterBreak="0">
+  <w:abstractNum w:abstractNumId="14" w15:restartNumberingAfterBreak="0">
+    <w:nsid w:val="3D9D740F"/>
+    <w:multiLevelType w:val="hybridMultilevel"/>
+    <w:tmpl w:val="43BA9764"/>
+    <w:lvl w:ilvl="0" w:tplc="0C0A0001">
+      <w:start w:val="1"/>
+      <w:numFmt w:val="bullet"/>
+      <w:lvlText w:val=""/>
+      <w:lvlJc w:val="left"/>
+      <w:pPr>
+        <w:ind w:left="720" w:hanging="360"/>
+      </w:pPr>
+      <w:rPr>
+        <w:rFonts w:ascii="Symbol" w:hAnsi="Symbol" w:hint="default"/>
+      </w:rPr>
+    </w:lvl>
+    <w:lvl w:ilvl="1" w:tplc="0C0A0003" w:tentative="1">
+      <w:start w:val="1"/>
+      <w:numFmt w:val="bullet"/>
+      <w:lvlText w:val="o"/>
+      <w:lvlJc w:val="left"/>
+      <w:pPr>
+        <w:ind w:left="1440" w:hanging="360"/>
+      </w:pPr>
+      <w:rPr>
+        <w:rFonts w:ascii="Courier New" w:hAnsi="Courier New" w:cs="Courier New" w:hint="default"/>
+      </w:rPr>
+    </w:lvl>
+    <w:lvl w:ilvl="2" w:tplc="0C0A0005" w:tentative="1">
+      <w:start w:val="1"/>
+      <w:numFmt w:val="bullet"/>
+      <w:lvlText w:val=""/>
+      <w:lvlJc w:val="left"/>
+      <w:pPr>
+        <w:ind w:left="2160" w:hanging="360"/>
+      </w:pPr>
+      <w:rPr>
+        <w:rFonts w:ascii="Wingdings" w:hAnsi="Wingdings" w:hint="default"/>
+      </w:rPr>
+    </w:lvl>
+    <w:lvl w:ilvl="3" w:tplc="0C0A0001" w:tentative="1">
+      <w:start w:val="1"/>
+      <w:numFmt w:val="bullet"/>
+      <w:lvlText w:val=""/>
+      <w:lvlJc w:val="left"/>
+      <w:pPr>
+        <w:ind w:left="2880" w:hanging="360"/>
+      </w:pPr>
+      <w:rPr>
+        <w:rFonts w:ascii="Symbol" w:hAnsi="Symbol" w:hint="default"/>
+      </w:rPr>
+    </w:lvl>
+    <w:lvl w:ilvl="4" w:tplc="0C0A0003" w:tentative="1">
+      <w:start w:val="1"/>
+      <w:numFmt w:val="bullet"/>
+      <w:lvlText w:val="o"/>
+      <w:lvlJc w:val="left"/>
+      <w:pPr>
+        <w:ind w:left="3600" w:hanging="360"/>
+      </w:pPr>
+      <w:rPr>
+        <w:rFonts w:ascii="Courier New" w:hAnsi="Courier New" w:cs="Courier New" w:hint="default"/>
+      </w:rPr>
+    </w:lvl>
+    <w:lvl w:ilvl="5" w:tplc="0C0A0005" w:tentative="1">
+      <w:start w:val="1"/>
+      <w:numFmt w:val="bullet"/>
+      <w:lvlText w:val=""/>
+      <w:lvlJc w:val="left"/>
+      <w:pPr>
+        <w:ind w:left="4320" w:hanging="360"/>
+      </w:pPr>
+      <w:rPr>
+        <w:rFonts w:ascii="Wingdings" w:hAnsi="Wingdings" w:hint="default"/>
+      </w:rPr>
+    </w:lvl>
+    <w:lvl w:ilvl="6" w:tplc="0C0A0001" w:tentative="1">
+      <w:start w:val="1"/>
+      <w:numFmt w:val="bullet"/>
+      <w:lvlText w:val=""/>
+      <w:lvlJc w:val="left"/>
+      <w:pPr>
+        <w:ind w:left="5040" w:hanging="360"/>
+      </w:pPr>
+      <w:rPr>
+        <w:rFonts w:ascii="Symbol" w:hAnsi="Symbol" w:hint="default"/>
+      </w:rPr>
+    </w:lvl>
+    <w:lvl w:ilvl="7" w:tplc="0C0A0003" w:tentative="1">
+      <w:start w:val="1"/>
+      <w:numFmt w:val="bullet"/>
+      <w:lvlText w:val="o"/>
+      <w:lvlJc w:val="left"/>
+      <w:pPr>
+        <w:ind w:left="5760" w:hanging="360"/>
+      </w:pPr>
+      <w:rPr>
+        <w:rFonts w:ascii="Courier New" w:hAnsi="Courier New" w:cs="Courier New" w:hint="default"/>
+      </w:rPr>
+    </w:lvl>
+    <w:lvl w:ilvl="8" w:tplc="0C0A0005" w:tentative="1">
+      <w:start w:val="1"/>
+      <w:numFmt w:val="bullet"/>
+      <w:lvlText w:val=""/>
+      <w:lvlJc w:val="left"/>
+      <w:pPr>
+        <w:ind w:left="6480" w:hanging="360"/>
+      </w:pPr>
+      <w:rPr>
+        <w:rFonts w:ascii="Wingdings" w:hAnsi="Wingdings" w:hint="default"/>
+      </w:rPr>
+    </w:lvl>
+  </w:abstractNum>
+  <w:abstractNum w:abstractNumId="15" w15:restartNumberingAfterBreak="0">
     <w:nsid w:val="4546630E"/>
     <w:multiLevelType w:val="hybridMultilevel"/>
     <w:tmpl w:val="D51AF496"/>
@@ -10485,7 +11590,7 @@
       </w:rPr>
     </w:lvl>
   </w:abstractNum>
-  <w:abstractNum w:abstractNumId="14" w15:restartNumberingAfterBreak="0">
+  <w:abstractNum w:abstractNumId="16" w15:restartNumberingAfterBreak="0">
     <w:nsid w:val="485E7188"/>
     <w:multiLevelType w:val="hybridMultilevel"/>
     <w:tmpl w:val="68A63198"/>
@@ -10598,7 +11703,120 @@
       </w:rPr>
     </w:lvl>
   </w:abstractNum>
-  <w:abstractNum w:abstractNumId="15" w15:restartNumberingAfterBreak="0">
+  <w:abstractNum w:abstractNumId="17" w15:restartNumberingAfterBreak="0">
+    <w:nsid w:val="4A8045EA"/>
+    <w:multiLevelType w:val="multilevel"/>
+    <w:tmpl w:val="CDD4B644"/>
+    <w:lvl w:ilvl="0">
+      <w:start w:val="1"/>
+      <w:numFmt w:val="decimal"/>
+      <w:lvlText w:val="%1."/>
+      <w:lvlJc w:val="left"/>
+      <w:pPr>
+        <w:tabs>
+          <w:tab w:val="num" w:pos="720"/>
+        </w:tabs>
+        <w:ind w:left="720" w:hanging="360"/>
+      </w:pPr>
+    </w:lvl>
+    <w:lvl w:ilvl="1" w:tentative="1">
+      <w:start w:val="1"/>
+      <w:numFmt w:val="decimal"/>
+      <w:lvlText w:val="%2."/>
+      <w:lvlJc w:val="left"/>
+      <w:pPr>
+        <w:tabs>
+          <w:tab w:val="num" w:pos="1440"/>
+        </w:tabs>
+        <w:ind w:left="1440" w:hanging="360"/>
+      </w:pPr>
+    </w:lvl>
+    <w:lvl w:ilvl="2" w:tentative="1">
+      <w:start w:val="1"/>
+      <w:numFmt w:val="decimal"/>
+      <w:lvlText w:val="%3."/>
+      <w:lvlJc w:val="left"/>
+      <w:pPr>
+        <w:tabs>
+          <w:tab w:val="num" w:pos="2160"/>
+        </w:tabs>
+        <w:ind w:left="2160" w:hanging="360"/>
+      </w:pPr>
+    </w:lvl>
+    <w:lvl w:ilvl="3" w:tentative="1">
+      <w:start w:val="1"/>
+      <w:numFmt w:val="decimal"/>
+      <w:lvlText w:val="%4."/>
+      <w:lvlJc w:val="left"/>
+      <w:pPr>
+        <w:tabs>
+          <w:tab w:val="num" w:pos="2880"/>
+        </w:tabs>
+        <w:ind w:left="2880" w:hanging="360"/>
+      </w:pPr>
+    </w:lvl>
+    <w:lvl w:ilvl="4" w:tentative="1">
+      <w:start w:val="1"/>
+      <w:numFmt w:val="decimal"/>
+      <w:lvlText w:val="%5."/>
+      <w:lvlJc w:val="left"/>
+      <w:pPr>
+        <w:tabs>
+          <w:tab w:val="num" w:pos="3600"/>
+        </w:tabs>
+        <w:ind w:left="3600" w:hanging="360"/>
+      </w:pPr>
+    </w:lvl>
+    <w:lvl w:ilvl="5" w:tentative="1">
+      <w:start w:val="1"/>
+      <w:numFmt w:val="decimal"/>
+      <w:lvlText w:val="%6."/>
+      <w:lvlJc w:val="left"/>
+      <w:pPr>
+        <w:tabs>
+          <w:tab w:val="num" w:pos="4320"/>
+        </w:tabs>
+        <w:ind w:left="4320" w:hanging="360"/>
+      </w:pPr>
+    </w:lvl>
+    <w:lvl w:ilvl="6" w:tentative="1">
+      <w:start w:val="1"/>
+      <w:numFmt w:val="decimal"/>
+      <w:lvlText w:val="%7."/>
+      <w:lvlJc w:val="left"/>
+      <w:pPr>
+        <w:tabs>
+          <w:tab w:val="num" w:pos="5040"/>
+        </w:tabs>
+        <w:ind w:left="5040" w:hanging="360"/>
+      </w:pPr>
+    </w:lvl>
+    <w:lvl w:ilvl="7" w:tentative="1">
+      <w:start w:val="1"/>
+      <w:numFmt w:val="decimal"/>
+      <w:lvlText w:val="%8."/>
+      <w:lvlJc w:val="left"/>
+      <w:pPr>
+        <w:tabs>
+          <w:tab w:val="num" w:pos="5760"/>
+        </w:tabs>
+        <w:ind w:left="5760" w:hanging="360"/>
+      </w:pPr>
+    </w:lvl>
+    <w:lvl w:ilvl="8" w:tentative="1">
+      <w:start w:val="1"/>
+      <w:numFmt w:val="decimal"/>
+      <w:lvlText w:val="%9."/>
+      <w:lvlJc w:val="left"/>
+      <w:pPr>
+        <w:tabs>
+          <w:tab w:val="num" w:pos="6480"/>
+        </w:tabs>
+        <w:ind w:left="6480" w:hanging="360"/>
+      </w:pPr>
+    </w:lvl>
+  </w:abstractNum>
+  <w:abstractNum w:abstractNumId="18" w15:restartNumberingAfterBreak="0">
     <w:nsid w:val="52280BEB"/>
     <w:multiLevelType w:val="hybridMultilevel"/>
     <w:tmpl w:val="F4286ADA"/>
@@ -10711,7 +11929,7 @@
       </w:rPr>
     </w:lvl>
   </w:abstractNum>
-  <w:abstractNum w:abstractNumId="16" w15:restartNumberingAfterBreak="0">
+  <w:abstractNum w:abstractNumId="19" w15:restartNumberingAfterBreak="0">
     <w:nsid w:val="57180DE7"/>
     <w:multiLevelType w:val="hybridMultilevel"/>
     <w:tmpl w:val="28A0EA92"/>
@@ -10824,7 +12042,7 @@
       </w:rPr>
     </w:lvl>
   </w:abstractNum>
-  <w:abstractNum w:abstractNumId="17" w15:restartNumberingAfterBreak="0">
+  <w:abstractNum w:abstractNumId="20" w15:restartNumberingAfterBreak="0">
     <w:nsid w:val="5B592D99"/>
     <w:multiLevelType w:val="hybridMultilevel"/>
     <w:tmpl w:val="F3C6AF56"/>
@@ -10937,7 +12155,7 @@
       </w:rPr>
     </w:lvl>
   </w:abstractNum>
-  <w:abstractNum w:abstractNumId="18" w15:restartNumberingAfterBreak="0">
+  <w:abstractNum w:abstractNumId="21" w15:restartNumberingAfterBreak="0">
     <w:nsid w:val="647F2AB3"/>
     <w:multiLevelType w:val="hybridMultilevel"/>
     <w:tmpl w:val="C48CDA46"/>
@@ -11050,7 +12268,7 @@
       </w:rPr>
     </w:lvl>
   </w:abstractNum>
-  <w:abstractNum w:abstractNumId="19" w15:restartNumberingAfterBreak="0">
+  <w:abstractNum w:abstractNumId="22" w15:restartNumberingAfterBreak="0">
     <w:nsid w:val="64A5531F"/>
     <w:multiLevelType w:val="hybridMultilevel"/>
     <w:tmpl w:val="3B2EE3F6"/>
@@ -11136,7 +12354,120 @@
       </w:pPr>
     </w:lvl>
   </w:abstractNum>
-  <w:abstractNum w:abstractNumId="20" w15:restartNumberingAfterBreak="0">
+  <w:abstractNum w:abstractNumId="23" w15:restartNumberingAfterBreak="0">
+    <w:nsid w:val="6B0D15A9"/>
+    <w:multiLevelType w:val="multilevel"/>
+    <w:tmpl w:val="7518840E"/>
+    <w:lvl w:ilvl="0">
+      <w:start w:val="1"/>
+      <w:numFmt w:val="decimal"/>
+      <w:lvlText w:val="%1."/>
+      <w:lvlJc w:val="left"/>
+      <w:pPr>
+        <w:tabs>
+          <w:tab w:val="num" w:pos="720"/>
+        </w:tabs>
+        <w:ind w:left="720" w:hanging="360"/>
+      </w:pPr>
+    </w:lvl>
+    <w:lvl w:ilvl="1" w:tentative="1">
+      <w:start w:val="1"/>
+      <w:numFmt w:val="decimal"/>
+      <w:lvlText w:val="%2."/>
+      <w:lvlJc w:val="left"/>
+      <w:pPr>
+        <w:tabs>
+          <w:tab w:val="num" w:pos="1440"/>
+        </w:tabs>
+        <w:ind w:left="1440" w:hanging="360"/>
+      </w:pPr>
+    </w:lvl>
+    <w:lvl w:ilvl="2" w:tentative="1">
+      <w:start w:val="1"/>
+      <w:numFmt w:val="decimal"/>
+      <w:lvlText w:val="%3."/>
+      <w:lvlJc w:val="left"/>
+      <w:pPr>
+        <w:tabs>
+          <w:tab w:val="num" w:pos="2160"/>
+        </w:tabs>
+        <w:ind w:left="2160" w:hanging="360"/>
+      </w:pPr>
+    </w:lvl>
+    <w:lvl w:ilvl="3" w:tentative="1">
+      <w:start w:val="1"/>
+      <w:numFmt w:val="decimal"/>
+      <w:lvlText w:val="%4."/>
+      <w:lvlJc w:val="left"/>
+      <w:pPr>
+        <w:tabs>
+          <w:tab w:val="num" w:pos="2880"/>
+        </w:tabs>
+        <w:ind w:left="2880" w:hanging="360"/>
+      </w:pPr>
+    </w:lvl>
+    <w:lvl w:ilvl="4" w:tentative="1">
+      <w:start w:val="1"/>
+      <w:numFmt w:val="decimal"/>
+      <w:lvlText w:val="%5."/>
+      <w:lvlJc w:val="left"/>
+      <w:pPr>
+        <w:tabs>
+          <w:tab w:val="num" w:pos="3600"/>
+        </w:tabs>
+        <w:ind w:left="3600" w:hanging="360"/>
+      </w:pPr>
+    </w:lvl>
+    <w:lvl w:ilvl="5" w:tentative="1">
+      <w:start w:val="1"/>
+      <w:numFmt w:val="decimal"/>
+      <w:lvlText w:val="%6."/>
+      <w:lvlJc w:val="left"/>
+      <w:pPr>
+        <w:tabs>
+          <w:tab w:val="num" w:pos="4320"/>
+        </w:tabs>
+        <w:ind w:left="4320" w:hanging="360"/>
+      </w:pPr>
+    </w:lvl>
+    <w:lvl w:ilvl="6" w:tentative="1">
+      <w:start w:val="1"/>
+      <w:numFmt w:val="decimal"/>
+      <w:lvlText w:val="%7."/>
+      <w:lvlJc w:val="left"/>
+      <w:pPr>
+        <w:tabs>
+          <w:tab w:val="num" w:pos="5040"/>
+        </w:tabs>
+        <w:ind w:left="5040" w:hanging="360"/>
+      </w:pPr>
+    </w:lvl>
+    <w:lvl w:ilvl="7" w:tentative="1">
+      <w:start w:val="1"/>
+      <w:numFmt w:val="decimal"/>
+      <w:lvlText w:val="%8."/>
+      <w:lvlJc w:val="left"/>
+      <w:pPr>
+        <w:tabs>
+          <w:tab w:val="num" w:pos="5760"/>
+        </w:tabs>
+        <w:ind w:left="5760" w:hanging="360"/>
+      </w:pPr>
+    </w:lvl>
+    <w:lvl w:ilvl="8" w:tentative="1">
+      <w:start w:val="1"/>
+      <w:numFmt w:val="decimal"/>
+      <w:lvlText w:val="%9."/>
+      <w:lvlJc w:val="left"/>
+      <w:pPr>
+        <w:tabs>
+          <w:tab w:val="num" w:pos="6480"/>
+        </w:tabs>
+        <w:ind w:left="6480" w:hanging="360"/>
+      </w:pPr>
+    </w:lvl>
+  </w:abstractNum>
+  <w:abstractNum w:abstractNumId="24" w15:restartNumberingAfterBreak="0">
     <w:nsid w:val="6F4211DC"/>
     <w:multiLevelType w:val="hybridMultilevel"/>
     <w:tmpl w:val="A4D86F10"/>
@@ -11249,7 +12580,7 @@
       </w:rPr>
     </w:lvl>
   </w:abstractNum>
-  <w:abstractNum w:abstractNumId="21" w15:restartNumberingAfterBreak="0">
+  <w:abstractNum w:abstractNumId="25" w15:restartNumberingAfterBreak="0">
     <w:nsid w:val="79E81A7C"/>
     <w:multiLevelType w:val="hybridMultilevel"/>
     <w:tmpl w:val="9714517A"/>
@@ -11366,19 +12697,19 @@
     <w:abstractNumId w:val="7"/>
   </w:num>
   <w:num w:numId="2" w16cid:durableId="310985297">
-    <w:abstractNumId w:val="19"/>
+    <w:abstractNumId w:val="22"/>
   </w:num>
   <w:num w:numId="3" w16cid:durableId="1466503036">
-    <w:abstractNumId w:val="12"/>
+    <w:abstractNumId w:val="13"/>
   </w:num>
   <w:num w:numId="4" w16cid:durableId="966156915">
-    <w:abstractNumId w:val="10"/>
+    <w:abstractNumId w:val="11"/>
   </w:num>
   <w:num w:numId="5" w16cid:durableId="1409227067">
     <w:abstractNumId w:val="6"/>
   </w:num>
   <w:num w:numId="6" w16cid:durableId="100610392">
-    <w:abstractNumId w:val="11"/>
+    <w:abstractNumId w:val="12"/>
   </w:num>
   <w:num w:numId="7" w16cid:durableId="853685291">
     <w:abstractNumId w:val="2"/>
@@ -11387,7 +12718,7 @@
     <w:abstractNumId w:val="0"/>
   </w:num>
   <w:num w:numId="9" w16cid:durableId="1070687294">
-    <w:abstractNumId w:val="18"/>
+    <w:abstractNumId w:val="21"/>
   </w:num>
   <w:num w:numId="10" w16cid:durableId="493688860">
     <w:abstractNumId w:val="3"/>
@@ -11399,34 +12730,46 @@
     <w:abstractNumId w:val="9"/>
   </w:num>
   <w:num w:numId="13" w16cid:durableId="1541554729">
-    <w:abstractNumId w:val="16"/>
+    <w:abstractNumId w:val="19"/>
   </w:num>
   <w:num w:numId="14" w16cid:durableId="419647359">
-    <w:abstractNumId w:val="21"/>
+    <w:abstractNumId w:val="25"/>
   </w:num>
   <w:num w:numId="15" w16cid:durableId="2980405">
     <w:abstractNumId w:val="8"/>
   </w:num>
   <w:num w:numId="16" w16cid:durableId="1380475491">
-    <w:abstractNumId w:val="13"/>
+    <w:abstractNumId w:val="15"/>
   </w:num>
   <w:num w:numId="17" w16cid:durableId="2072732621">
-    <w:abstractNumId w:val="20"/>
+    <w:abstractNumId w:val="24"/>
   </w:num>
   <w:num w:numId="18" w16cid:durableId="31540026">
-    <w:abstractNumId w:val="14"/>
+    <w:abstractNumId w:val="16"/>
   </w:num>
   <w:num w:numId="19" w16cid:durableId="1301226119">
-    <w:abstractNumId w:val="17"/>
+    <w:abstractNumId w:val="20"/>
   </w:num>
   <w:num w:numId="20" w16cid:durableId="668676616">
     <w:abstractNumId w:val="4"/>
   </w:num>
   <w:num w:numId="21" w16cid:durableId="474492302">
-    <w:abstractNumId w:val="15"/>
+    <w:abstractNumId w:val="18"/>
   </w:num>
   <w:num w:numId="22" w16cid:durableId="1632591161">
     <w:abstractNumId w:val="5"/>
+  </w:num>
+  <w:num w:numId="23" w16cid:durableId="1543513718">
+    <w:abstractNumId w:val="10"/>
+  </w:num>
+  <w:num w:numId="24" w16cid:durableId="2006086244">
+    <w:abstractNumId w:val="14"/>
+  </w:num>
+  <w:num w:numId="25" w16cid:durableId="800000466">
+    <w:abstractNumId w:val="17"/>
+  </w:num>
+  <w:num w:numId="26" w16cid:durableId="1653679833">
+    <w:abstractNumId w:val="23"/>
   </w:num>
   <w:numIdMacAtCleanup w:val="14"/>
 </w:numbering>

</xml_diff>

<commit_message>
actualizando imagenes de casos de prueba
</commit_message>
<xml_diff>
--- a/proyecto final programcion 3.docx
+++ b/proyecto final programcion 3.docx
@@ -1379,8 +1379,20 @@
           <w:color w:val="000000" w:themeColor="text1"/>
           <w:lang w:val="es-ES"/>
         </w:rPr>
-        <w:t>Funcionalidades del Primer Release</w:t>
-      </w:r>
+        <w:t xml:space="preserve">Funcionalidades del Primer </w:t>
+      </w:r>
+      <w:proofErr w:type="spellStart"/>
+      <w:r>
+        <w:rPr>
+          <w:rFonts w:cstheme="minorHAnsi"/>
+          <w:b/>
+          <w:bCs/>
+          <w:color w:val="000000" w:themeColor="text1"/>
+          <w:lang w:val="es-ES"/>
+        </w:rPr>
+        <w:t>Release</w:t>
+      </w:r>
+      <w:proofErr w:type="spellEnd"/>
     </w:p>
     <w:p>
       <w:pPr>
@@ -1408,8 +1420,20 @@
           <w:color w:val="000000" w:themeColor="text1"/>
           <w:lang w:val="es-ES"/>
         </w:rPr>
-        <w:t>Requerimientos del Sistema para el Primer Release</w:t>
-      </w:r>
+        <w:t xml:space="preserve">Requerimientos del Sistema para el Primer </w:t>
+      </w:r>
+      <w:proofErr w:type="spellStart"/>
+      <w:r>
+        <w:rPr>
+          <w:rFonts w:cstheme="minorHAnsi"/>
+          <w:b/>
+          <w:bCs/>
+          <w:color w:val="000000" w:themeColor="text1"/>
+          <w:lang w:val="es-ES"/>
+        </w:rPr>
+        <w:t>Release</w:t>
+      </w:r>
+      <w:proofErr w:type="spellEnd"/>
     </w:p>
     <w:p>
       <w:pPr>
@@ -1558,49 +1582,6 @@
     </w:p>
     <w:p>
       <w:pPr>
-        <w:pStyle w:val="Prrafodelista"/>
-        <w:numPr>
-          <w:ilvl w:val="0"/>
-          <w:numId w:val="2"/>
-        </w:numPr>
-        <w:shd w:val="clear" w:color="auto" w:fill="FFFFFF"/>
-        <w:spacing w:before="100" w:beforeAutospacing="1" w:after="100" w:afterAutospacing="1" w:line="360" w:lineRule="auto"/>
-        <w:jc w:val="both"/>
-        <w:rPr>
-          <w:rFonts w:cstheme="minorHAnsi"/>
-          <w:b/>
-          <w:bCs/>
-          <w:color w:val="000000" w:themeColor="text1"/>
-          <w:lang w:val="es-ES"/>
-        </w:rPr>
-      </w:pPr>
-      <w:r>
-        <w:rPr>
-          <w:rFonts w:cstheme="minorHAnsi"/>
-          <w:b/>
-          <w:bCs/>
-          <w:color w:val="000000" w:themeColor="text1"/>
-          <w:lang w:val="es-ES"/>
-        </w:rPr>
-        <w:t>Conclusión</w:t>
-      </w:r>
-    </w:p>
-    <w:p>
-      <w:pPr>
-        <w:shd w:val="clear" w:color="auto" w:fill="FFFFFF"/>
-        <w:spacing w:before="100" w:beforeAutospacing="1" w:after="100" w:afterAutospacing="1" w:line="360" w:lineRule="auto"/>
-        <w:jc w:val="both"/>
-        <w:rPr>
-          <w:rFonts w:asciiTheme="majorHAnsi" w:hAnsiTheme="majorHAnsi" w:cstheme="majorHAnsi"/>
-          <w:b/>
-          <w:bCs/>
-          <w:color w:val="000000" w:themeColor="text1"/>
-          <w:lang w:val="es-ES"/>
-        </w:rPr>
-      </w:pPr>
-    </w:p>
-    <w:p>
-      <w:pPr>
         <w:shd w:val="clear" w:color="auto" w:fill="FFFFFF"/>
         <w:spacing w:before="100" w:beforeAutospacing="1" w:after="100" w:afterAutospacing="1" w:line="360" w:lineRule="auto"/>
         <w:jc w:val="both"/>
@@ -1833,6 +1814,7 @@
           <w:szCs w:val="32"/>
           <w:lang w:val="es-ES"/>
         </w:rPr>
+        <w:lastRenderedPageBreak/>
         <w:drawing>
           <wp:anchor distT="0" distB="0" distL="114300" distR="114300" simplePos="0" relativeHeight="251677696" behindDoc="0" locked="0" layoutInCell="1" allowOverlap="1" wp14:anchorId="64A2EAC5" wp14:editId="550998B6">
             <wp:simplePos x="0" y="0"/>
@@ -2069,6 +2051,7 @@
         </w:rPr>
         <w:t xml:space="preserve"> 18 de </w:t>
       </w:r>
+      <w:proofErr w:type="gramStart"/>
       <w:r>
         <w:rPr>
           <w:rFonts w:cstheme="minorHAnsi"/>
@@ -2081,7 +2064,15 @@
           <w:rFonts w:cstheme="minorHAnsi"/>
           <w:color w:val="000000" w:themeColor="text1"/>
         </w:rPr>
-        <w:t>gosto, 2023</w:t>
+        <w:t>gosto</w:t>
+      </w:r>
+      <w:proofErr w:type="gramEnd"/>
+      <w:r>
+        <w:rPr>
+          <w:rFonts w:cstheme="minorHAnsi"/>
+          <w:color w:val="000000" w:themeColor="text1"/>
+        </w:rPr>
+        <w:t>, 2023</w:t>
       </w:r>
     </w:p>
     <w:p>
@@ -2141,6 +2132,7 @@
         </w:rPr>
         <w:t xml:space="preserve">El nombre del proyecto seria </w:t>
       </w:r>
+      <w:proofErr w:type="spellStart"/>
       <w:r>
         <w:rPr>
           <w:rFonts w:cstheme="minorHAnsi"/>
@@ -2151,6 +2143,7 @@
         </w:rPr>
         <w:t>VentaRapida</w:t>
       </w:r>
+      <w:proofErr w:type="spellEnd"/>
       <w:r>
         <w:rPr>
           <w:rFonts w:cstheme="minorHAnsi"/>
@@ -2193,6 +2186,7 @@
           <w:lang w:val="es-ES"/>
         </w:rPr>
       </w:pPr>
+      <w:proofErr w:type="spellStart"/>
       <w:r>
         <w:rPr>
           <w:rFonts w:cstheme="minorHAnsi"/>
@@ -2203,6 +2197,7 @@
         </w:rPr>
         <w:t>VentaRapida</w:t>
       </w:r>
+      <w:proofErr w:type="spellEnd"/>
       <w:r>
         <w:rPr>
           <w:rFonts w:cstheme="minorHAnsi"/>
@@ -2285,6 +2280,7 @@
           <w:szCs w:val="32"/>
           <w:lang w:val="es-ES"/>
         </w:rPr>
+        <w:lastRenderedPageBreak/>
         <w:t>3.Tecnologías Utilizadas</w:t>
       </w:r>
     </w:p>
@@ -2401,6 +2397,7 @@
           <w:lang w:val="es-ES"/>
         </w:rPr>
       </w:pPr>
+      <w:proofErr w:type="spellStart"/>
       <w:r>
         <w:rPr>
           <w:rFonts w:cstheme="minorHAnsi"/>
@@ -2411,6 +2408,7 @@
         </w:rPr>
         <w:t>Javascript</w:t>
       </w:r>
+      <w:proofErr w:type="spellEnd"/>
       <w:r>
         <w:rPr>
           <w:rFonts w:cstheme="minorHAnsi"/>
@@ -2447,7 +2445,25 @@
           <w:color w:val="000000" w:themeColor="text1"/>
           <w:lang w:val="es-ES"/>
         </w:rPr>
-        <w:t>Hay que tener en cuenta que esta en pleno desarrollo, así que más tecnologías se van a utilizar en un futuro.</w:t>
+        <w:t xml:space="preserve">Hay que tener en cuenta que </w:t>
+      </w:r>
+      <w:proofErr w:type="spellStart"/>
+      <w:r>
+        <w:rPr>
+          <w:rFonts w:cstheme="minorHAnsi"/>
+          <w:color w:val="000000" w:themeColor="text1"/>
+          <w:lang w:val="es-ES"/>
+        </w:rPr>
+        <w:t>esta</w:t>
+      </w:r>
+      <w:proofErr w:type="spellEnd"/>
+      <w:r>
+        <w:rPr>
+          <w:rFonts w:cstheme="minorHAnsi"/>
+          <w:color w:val="000000" w:themeColor="text1"/>
+          <w:lang w:val="es-ES"/>
+        </w:rPr>
+        <w:t xml:space="preserve"> en pleno desarrollo, así que más tecnologías se van a utilizar en un futuro.</w:t>
       </w:r>
     </w:p>
     <w:p>
@@ -2502,6 +2518,7 @@
         </w:rPr>
         <w:t xml:space="preserve">Uno de los objetivos principales para </w:t>
       </w:r>
+      <w:proofErr w:type="spellStart"/>
       <w:r>
         <w:rPr>
           <w:rFonts w:cstheme="minorHAnsi"/>
@@ -2512,6 +2529,7 @@
         </w:rPr>
         <w:t>VentaRapida</w:t>
       </w:r>
+      <w:proofErr w:type="spellEnd"/>
       <w:r>
         <w:rPr>
           <w:rFonts w:cstheme="minorHAnsi"/>
@@ -2625,31 +2643,31 @@
           <w:color w:val="000000" w:themeColor="text1"/>
           <w:lang w:val="es-ES"/>
         </w:rPr>
+        <w:t>El sistema se centrará en mejorar la eficiencia de los procesos relacionados con la administración de inventario, la interacción con los clientes y la promoción de productos.</w:t>
+      </w:r>
+    </w:p>
+    <w:p>
+      <w:pPr>
+        <w:shd w:val="clear" w:color="auto" w:fill="FFFFFF"/>
+        <w:spacing w:before="100" w:beforeAutospacing="1" w:after="100" w:afterAutospacing="1" w:line="360" w:lineRule="auto"/>
+        <w:jc w:val="both"/>
+        <w:rPr>
+          <w:rFonts w:cstheme="minorHAnsi"/>
+          <w:b/>
+          <w:bCs/>
+          <w:color w:val="000000" w:themeColor="text1"/>
+          <w:lang w:val="es-ES"/>
+        </w:rPr>
+      </w:pPr>
+      <w:r>
+        <w:rPr>
+          <w:rFonts w:cstheme="minorHAnsi"/>
+          <w:b/>
+          <w:bCs/>
+          <w:color w:val="000000" w:themeColor="text1"/>
+          <w:lang w:val="es-ES"/>
+        </w:rPr>
         <w:lastRenderedPageBreak/>
-        <w:t>El sistema se centrará en mejorar la eficiencia de los procesos relacionados con la administración de inventario, la interacción con los clientes y la promoción de productos.</w:t>
-      </w:r>
-    </w:p>
-    <w:p>
-      <w:pPr>
-        <w:shd w:val="clear" w:color="auto" w:fill="FFFFFF"/>
-        <w:spacing w:before="100" w:beforeAutospacing="1" w:after="100" w:afterAutospacing="1" w:line="360" w:lineRule="auto"/>
-        <w:jc w:val="both"/>
-        <w:rPr>
-          <w:rFonts w:cstheme="minorHAnsi"/>
-          <w:b/>
-          <w:bCs/>
-          <w:color w:val="000000" w:themeColor="text1"/>
-          <w:lang w:val="es-ES"/>
-        </w:rPr>
-      </w:pPr>
-      <w:r>
-        <w:rPr>
-          <w:rFonts w:cstheme="minorHAnsi"/>
-          <w:b/>
-          <w:bCs/>
-          <w:color w:val="000000" w:themeColor="text1"/>
-          <w:lang w:val="es-ES"/>
-        </w:rPr>
         <w:t>La gestión del inventario:</w:t>
       </w:r>
       <w:r>
@@ -3032,7 +3050,6 @@
           <w:color w:val="000000" w:themeColor="text1"/>
           <w:lang w:val="es-ES"/>
         </w:rPr>
-        <w:lastRenderedPageBreak/>
         <w:t xml:space="preserve">El proyecto esta apenas </w:t>
       </w:r>
       <w:r>
@@ -3085,6 +3102,7 @@
           <w:szCs w:val="32"/>
           <w:lang w:val="es-ES"/>
         </w:rPr>
+        <w:lastRenderedPageBreak/>
         <w:t>6. Cronograma del Proyecto</w:t>
       </w:r>
     </w:p>
@@ -3137,6 +3155,7 @@
           <w:lang w:val="es-ES"/>
         </w:rPr>
       </w:pPr>
+      <w:proofErr w:type="gramStart"/>
       <w:r>
         <w:rPr>
           <w:rFonts w:cstheme="minorHAnsi"/>
@@ -3157,6 +3176,7 @@
         </w:rPr>
         <w:t>:</w:t>
       </w:r>
+      <w:proofErr w:type="gramEnd"/>
     </w:p>
     <w:p>
       <w:pPr>
@@ -3296,6 +3316,7 @@
           <w:lang w:val="en-US"/>
         </w:rPr>
       </w:pPr>
+      <w:proofErr w:type="gramStart"/>
       <w:r>
         <w:rPr>
           <w:rFonts w:cstheme="minorHAnsi"/>
@@ -3316,6 +3337,7 @@
         </w:rPr>
         <w:t>:</w:t>
       </w:r>
+      <w:proofErr w:type="gramEnd"/>
     </w:p>
     <w:p>
       <w:pPr>
@@ -3380,6 +3402,7 @@
           <w:lang w:val="es-ES"/>
         </w:rPr>
       </w:pPr>
+      <w:proofErr w:type="gramStart"/>
       <w:r>
         <w:rPr>
           <w:rFonts w:cstheme="minorHAnsi"/>
@@ -3400,6 +3423,7 @@
         </w:rPr>
         <w:t>:</w:t>
       </w:r>
+      <w:proofErr w:type="gramEnd"/>
     </w:p>
     <w:p>
       <w:pPr>
@@ -3489,6 +3513,7 @@
           <w:lang w:val="es-ES"/>
         </w:rPr>
       </w:pPr>
+      <w:proofErr w:type="gramStart"/>
       <w:r>
         <w:rPr>
           <w:rFonts w:cstheme="minorHAnsi"/>
@@ -3509,6 +3534,7 @@
         </w:rPr>
         <w:t>:</w:t>
       </w:r>
+      <w:proofErr w:type="gramEnd"/>
     </w:p>
     <w:p>
       <w:pPr>
@@ -3681,31 +3707,31 @@
           <w:color w:val="000000" w:themeColor="text1"/>
           <w:lang w:val="es-ES"/>
         </w:rPr>
+        <w:t>Amplias pruebas para identificar y corregir errores.</w:t>
+      </w:r>
+    </w:p>
+    <w:p>
+      <w:pPr>
+        <w:shd w:val="clear" w:color="auto" w:fill="FFFFFF"/>
+        <w:spacing w:before="100" w:beforeAutospacing="1" w:after="100" w:afterAutospacing="1" w:line="360" w:lineRule="auto"/>
+        <w:jc w:val="both"/>
+        <w:rPr>
+          <w:rFonts w:cstheme="minorHAnsi"/>
+          <w:b/>
+          <w:bCs/>
+          <w:color w:val="000000" w:themeColor="text1"/>
+          <w:lang w:val="es-ES"/>
+        </w:rPr>
+      </w:pPr>
+      <w:r>
+        <w:rPr>
+          <w:rFonts w:cstheme="minorHAnsi"/>
+          <w:b/>
+          <w:bCs/>
+          <w:color w:val="000000" w:themeColor="text1"/>
+          <w:lang w:val="es-ES"/>
+        </w:rPr>
         <w:lastRenderedPageBreak/>
-        <w:t>Amplias pruebas para identificar y corregir errores.</w:t>
-      </w:r>
-    </w:p>
-    <w:p>
-      <w:pPr>
-        <w:shd w:val="clear" w:color="auto" w:fill="FFFFFF"/>
-        <w:spacing w:before="100" w:beforeAutospacing="1" w:after="100" w:afterAutospacing="1" w:line="360" w:lineRule="auto"/>
-        <w:jc w:val="both"/>
-        <w:rPr>
-          <w:rFonts w:cstheme="minorHAnsi"/>
-          <w:b/>
-          <w:bCs/>
-          <w:color w:val="000000" w:themeColor="text1"/>
-          <w:lang w:val="es-ES"/>
-        </w:rPr>
-      </w:pPr>
-      <w:r>
-        <w:rPr>
-          <w:rFonts w:cstheme="minorHAnsi"/>
-          <w:b/>
-          <w:bCs/>
-          <w:color w:val="000000" w:themeColor="text1"/>
-          <w:lang w:val="es-ES"/>
-        </w:rPr>
         <w:t>Enero</w:t>
       </w:r>
     </w:p>
@@ -3917,6 +3943,7 @@
         </w:rPr>
         <w:t>Lanzamiento oficial del sistema "</w:t>
       </w:r>
+      <w:proofErr w:type="spellStart"/>
       <w:r>
         <w:rPr>
           <w:rFonts w:cstheme="minorHAnsi"/>
@@ -3925,6 +3952,7 @@
         </w:rPr>
         <w:t>VentaRapida</w:t>
       </w:r>
+      <w:proofErr w:type="spellEnd"/>
       <w:r>
         <w:rPr>
           <w:rFonts w:cstheme="minorHAnsi"/>
@@ -4327,31 +4355,31 @@
           <w:color w:val="000000" w:themeColor="text1"/>
           <w:lang w:val="es-ES"/>
         </w:rPr>
+        <w:t>Evaluación del rendimiento y funcionalidad del sistema. Identificar áreas para futuras actualizaciones y mejoras.</w:t>
+      </w:r>
+    </w:p>
+    <w:p>
+      <w:pPr>
+        <w:shd w:val="clear" w:color="auto" w:fill="FFFFFF"/>
+        <w:spacing w:before="100" w:beforeAutospacing="1" w:after="100" w:afterAutospacing="1" w:line="360" w:lineRule="auto"/>
+        <w:jc w:val="both"/>
+        <w:rPr>
+          <w:rFonts w:cstheme="minorHAnsi"/>
+          <w:b/>
+          <w:bCs/>
+          <w:color w:val="000000" w:themeColor="text1"/>
+          <w:lang w:val="es-ES"/>
+        </w:rPr>
+      </w:pPr>
+      <w:r>
+        <w:rPr>
+          <w:rFonts w:cstheme="minorHAnsi"/>
+          <w:b/>
+          <w:bCs/>
+          <w:color w:val="000000" w:themeColor="text1"/>
+          <w:lang w:val="es-ES"/>
+        </w:rPr>
         <w:lastRenderedPageBreak/>
-        <w:t>Evaluación del rendimiento y funcionalidad del sistema. Identificar áreas para futuras actualizaciones y mejoras.</w:t>
-      </w:r>
-    </w:p>
-    <w:p>
-      <w:pPr>
-        <w:shd w:val="clear" w:color="auto" w:fill="FFFFFF"/>
-        <w:spacing w:before="100" w:beforeAutospacing="1" w:after="100" w:afterAutospacing="1" w:line="360" w:lineRule="auto"/>
-        <w:jc w:val="both"/>
-        <w:rPr>
-          <w:rFonts w:cstheme="minorHAnsi"/>
-          <w:b/>
-          <w:bCs/>
-          <w:color w:val="000000" w:themeColor="text1"/>
-          <w:lang w:val="es-ES"/>
-        </w:rPr>
-      </w:pPr>
-      <w:r>
-        <w:rPr>
-          <w:rFonts w:cstheme="minorHAnsi"/>
-          <w:b/>
-          <w:bCs/>
-          <w:color w:val="000000" w:themeColor="text1"/>
-          <w:lang w:val="es-ES"/>
-        </w:rPr>
         <w:t>Ju</w:t>
       </w:r>
       <w:r>
@@ -4476,401 +4504,10 @@
           <w:szCs w:val="32"/>
           <w:lang w:val="es-ES"/>
         </w:rPr>
-        <w:t>7. Funcionalidades del Primer Release:</w:t>
-      </w:r>
-    </w:p>
-    <w:p>
-      <w:pPr>
-        <w:shd w:val="clear" w:color="auto" w:fill="FFFFFF"/>
-        <w:spacing w:before="100" w:beforeAutospacing="1" w:after="100" w:afterAutospacing="1" w:line="360" w:lineRule="auto"/>
-        <w:jc w:val="both"/>
-        <w:rPr>
-          <w:rFonts w:cstheme="minorHAnsi"/>
-          <w:b/>
-          <w:bCs/>
-          <w:color w:val="000000" w:themeColor="text1"/>
-          <w:lang w:val="es-ES"/>
-        </w:rPr>
-      </w:pPr>
-      <w:r>
-        <w:rPr>
-          <w:rFonts w:cstheme="minorHAnsi"/>
-          <w:b/>
-          <w:bCs/>
-          <w:color w:val="000000" w:themeColor="text1"/>
-          <w:lang w:val="es-ES"/>
-        </w:rPr>
-        <w:t>Iniciar sesión:</w:t>
-      </w:r>
-    </w:p>
-    <w:p>
-      <w:pPr>
-        <w:shd w:val="clear" w:color="auto" w:fill="FFFFFF"/>
-        <w:spacing w:before="100" w:beforeAutospacing="1" w:after="100" w:afterAutospacing="1" w:line="360" w:lineRule="auto"/>
-        <w:jc w:val="both"/>
-        <w:rPr>
-          <w:rFonts w:cstheme="minorHAnsi"/>
-          <w:color w:val="000000" w:themeColor="text1"/>
-          <w:lang w:val="es-ES"/>
-        </w:rPr>
-      </w:pPr>
-      <w:r>
-        <w:rPr>
-          <w:rFonts w:cstheme="minorHAnsi"/>
-          <w:color w:val="000000" w:themeColor="text1"/>
-          <w:lang w:val="es-ES"/>
-        </w:rPr>
-        <w:t xml:space="preserve">Los usuarios pueden acceder al sistema con sus credenciales de inicio de sesión. El sistema valida la autenticidad de los datos y redirige a la página de inicio después de que el usuario se autentica con </w:t>
-      </w:r>
-      <w:r>
-        <w:rPr>
-          <w:rFonts w:cstheme="minorHAnsi"/>
-          <w:color w:val="000000" w:themeColor="text1"/>
-          <w:lang w:val="es-ES"/>
-        </w:rPr>
-        <w:t>éxito. (</w:t>
-      </w:r>
-      <w:r>
-        <w:rPr>
-          <w:rFonts w:cstheme="minorHAnsi"/>
-          <w:color w:val="000000" w:themeColor="text1"/>
-          <w:lang w:val="es-ES"/>
-        </w:rPr>
-        <w:t>de momento</w:t>
-      </w:r>
-      <w:r>
-        <w:rPr>
-          <w:rFonts w:cstheme="minorHAnsi"/>
-          <w:b/>
-          <w:bCs/>
-          <w:color w:val="000000" w:themeColor="text1"/>
-          <w:lang w:val="es-ES"/>
-        </w:rPr>
-        <w:t xml:space="preserve">, </w:t>
-      </w:r>
-      <w:r>
-        <w:rPr>
-          <w:rFonts w:cstheme="minorHAnsi"/>
-          <w:color w:val="000000" w:themeColor="text1"/>
-          <w:lang w:val="es-ES"/>
-        </w:rPr>
-        <w:t>la función para crearse una cuenta no esta disponible)</w:t>
-      </w:r>
-    </w:p>
-    <w:p>
-      <w:pPr>
-        <w:shd w:val="clear" w:color="auto" w:fill="FFFFFF"/>
-        <w:spacing w:before="100" w:beforeAutospacing="1" w:after="100" w:afterAutospacing="1" w:line="360" w:lineRule="auto"/>
-        <w:jc w:val="both"/>
-        <w:rPr>
-          <w:rFonts w:cstheme="minorHAnsi"/>
-          <w:b/>
-          <w:bCs/>
-          <w:color w:val="000000" w:themeColor="text1"/>
-          <w:lang w:val="es-ES"/>
-        </w:rPr>
-      </w:pPr>
-      <w:r>
-        <w:rPr>
-          <w:rFonts w:cstheme="minorHAnsi"/>
-          <w:b/>
-          <w:bCs/>
-          <w:color w:val="000000" w:themeColor="text1"/>
-          <w:lang w:val="es-ES"/>
-        </w:rPr>
-        <w:t>Página de inicio (portada):</w:t>
-      </w:r>
-    </w:p>
-    <w:p>
-      <w:pPr>
-        <w:shd w:val="clear" w:color="auto" w:fill="FFFFFF"/>
-        <w:spacing w:before="100" w:beforeAutospacing="1" w:after="100" w:afterAutospacing="1" w:line="360" w:lineRule="auto"/>
-        <w:jc w:val="both"/>
-        <w:rPr>
-          <w:rFonts w:cstheme="minorHAnsi"/>
-          <w:color w:val="000000" w:themeColor="text1"/>
-          <w:lang w:val="es-ES"/>
-        </w:rPr>
-      </w:pPr>
-      <w:r>
-        <w:rPr>
-          <w:rFonts w:cstheme="minorHAnsi"/>
-          <w:color w:val="000000" w:themeColor="text1"/>
-          <w:lang w:val="es-ES"/>
-        </w:rPr>
-        <w:t xml:space="preserve">La página de inicio tiene una interfaz atractiva que muestra </w:t>
-      </w:r>
-      <w:r>
-        <w:rPr>
-          <w:rFonts w:cstheme="minorHAnsi"/>
-          <w:color w:val="000000" w:themeColor="text1"/>
-          <w:lang w:val="es-ES"/>
-        </w:rPr>
-        <w:t xml:space="preserve">un botón de información que los llevara a los productos de compra. </w:t>
-      </w:r>
-    </w:p>
-    <w:p>
-      <w:pPr>
-        <w:shd w:val="clear" w:color="auto" w:fill="FFFFFF"/>
-        <w:spacing w:before="100" w:beforeAutospacing="1" w:after="100" w:afterAutospacing="1" w:line="360" w:lineRule="auto"/>
-        <w:jc w:val="both"/>
-        <w:rPr>
-          <w:rFonts w:cstheme="minorHAnsi"/>
-          <w:b/>
-          <w:bCs/>
-          <w:color w:val="000000" w:themeColor="text1"/>
-          <w:lang w:val="es-ES"/>
-        </w:rPr>
-      </w:pPr>
-      <w:r>
-        <w:rPr>
-          <w:rFonts w:cstheme="minorHAnsi"/>
-          <w:b/>
-          <w:bCs/>
-          <w:color w:val="000000" w:themeColor="text1"/>
-          <w:lang w:val="es-ES"/>
-        </w:rPr>
-        <w:t>Gestión de cartera de productos:</w:t>
-      </w:r>
-    </w:p>
-    <w:p>
-      <w:pPr>
-        <w:shd w:val="clear" w:color="auto" w:fill="FFFFFF"/>
-        <w:spacing w:before="100" w:beforeAutospacing="1" w:after="100" w:afterAutospacing="1" w:line="360" w:lineRule="auto"/>
-        <w:jc w:val="both"/>
-        <w:rPr>
-          <w:rFonts w:cstheme="minorHAnsi"/>
-          <w:color w:val="000000" w:themeColor="text1"/>
-          <w:lang w:val="es-ES"/>
-        </w:rPr>
-      </w:pPr>
-      <w:r>
-        <w:rPr>
-          <w:rFonts w:cstheme="minorHAnsi"/>
-          <w:color w:val="000000" w:themeColor="text1"/>
-          <w:lang w:val="es-ES"/>
-        </w:rPr>
-        <w:t>Los usuarios pueden ver una variedad de productos en la página de inicio, cada uno con una imagen, nombre, precio y descripción. El usuario puede agregar productos al carrito.</w:t>
-      </w:r>
-    </w:p>
-    <w:p>
-      <w:pPr>
-        <w:shd w:val="clear" w:color="auto" w:fill="FFFFFF"/>
-        <w:spacing w:before="100" w:beforeAutospacing="1" w:after="100" w:afterAutospacing="1" w:line="360" w:lineRule="auto"/>
-        <w:jc w:val="both"/>
-        <w:rPr>
-          <w:rFonts w:cstheme="minorHAnsi"/>
-          <w:b/>
-          <w:bCs/>
-          <w:color w:val="000000" w:themeColor="text1"/>
-          <w:lang w:val="es-ES"/>
-        </w:rPr>
-      </w:pPr>
-      <w:r>
-        <w:rPr>
-          <w:rFonts w:cstheme="minorHAnsi"/>
-          <w:b/>
-          <w:bCs/>
-          <w:color w:val="000000" w:themeColor="text1"/>
-          <w:lang w:val="es-ES"/>
-        </w:rPr>
-        <w:t>Carro:</w:t>
-      </w:r>
-    </w:p>
-    <w:p>
-      <w:pPr>
-        <w:shd w:val="clear" w:color="auto" w:fill="FFFFFF"/>
-        <w:spacing w:before="100" w:beforeAutospacing="1" w:after="100" w:afterAutospacing="1" w:line="360" w:lineRule="auto"/>
-        <w:jc w:val="both"/>
-        <w:rPr>
-          <w:rFonts w:cstheme="minorHAnsi"/>
-          <w:color w:val="000000" w:themeColor="text1"/>
-          <w:lang w:val="es-ES"/>
-        </w:rPr>
-      </w:pPr>
-      <w:r>
-        <w:rPr>
-          <w:rFonts w:cstheme="minorHAnsi"/>
-          <w:color w:val="000000" w:themeColor="text1"/>
-          <w:lang w:val="es-ES"/>
-        </w:rPr>
-        <w:t>Los usuarios pueden ver los productos que han agregado al carrito.</w:t>
-      </w:r>
-    </w:p>
-    <w:p>
-      <w:pPr>
-        <w:shd w:val="clear" w:color="auto" w:fill="FFFFFF"/>
-        <w:spacing w:before="100" w:beforeAutospacing="1" w:after="100" w:afterAutospacing="1" w:line="360" w:lineRule="auto"/>
-        <w:jc w:val="both"/>
-        <w:rPr>
-          <w:rFonts w:cstheme="minorHAnsi"/>
-          <w:color w:val="000000" w:themeColor="text1"/>
-          <w:lang w:val="es-ES"/>
-        </w:rPr>
-      </w:pPr>
-      <w:r>
-        <w:rPr>
-          <w:rFonts w:cstheme="minorHAnsi"/>
-          <w:color w:val="000000" w:themeColor="text1"/>
-          <w:lang w:val="es-ES"/>
-        </w:rPr>
-        <w:t>El usuario puede ajustar la cantidad de productos en el carrito.</w:t>
-      </w:r>
-    </w:p>
-    <w:p>
-      <w:pPr>
-        <w:shd w:val="clear" w:color="auto" w:fill="FFFFFF"/>
-        <w:spacing w:before="100" w:beforeAutospacing="1" w:after="100" w:afterAutospacing="1" w:line="360" w:lineRule="auto"/>
-        <w:jc w:val="both"/>
-        <w:rPr>
-          <w:rFonts w:cstheme="minorHAnsi"/>
-          <w:color w:val="000000" w:themeColor="text1"/>
-          <w:lang w:val="es-ES"/>
-        </w:rPr>
-      </w:pPr>
-      <w:r>
-        <w:rPr>
-          <w:rFonts w:cstheme="minorHAnsi"/>
-          <w:color w:val="000000" w:themeColor="text1"/>
-          <w:lang w:val="es-ES"/>
-        </w:rPr>
-        <w:t>El usuario puede eliminar productos individuales del carrito. El usuario puede vaciar completamente el carrito.</w:t>
-      </w:r>
-    </w:p>
-    <w:p>
-      <w:pPr>
-        <w:shd w:val="clear" w:color="auto" w:fill="FFFFFF"/>
-        <w:spacing w:before="100" w:beforeAutospacing="1" w:after="100" w:afterAutospacing="1" w:line="360" w:lineRule="auto"/>
-        <w:jc w:val="both"/>
-        <w:rPr>
-          <w:rFonts w:cstheme="minorHAnsi"/>
-          <w:b/>
-          <w:bCs/>
-          <w:color w:val="000000" w:themeColor="text1"/>
-          <w:lang w:val="es-ES"/>
-        </w:rPr>
-      </w:pPr>
-      <w:r>
-        <w:rPr>
-          <w:rFonts w:cstheme="minorHAnsi"/>
-          <w:b/>
-          <w:bCs/>
-          <w:color w:val="000000" w:themeColor="text1"/>
-          <w:lang w:val="es-ES"/>
-        </w:rPr>
-        <w:t>contactos:</w:t>
-      </w:r>
-    </w:p>
-    <w:p>
-      <w:pPr>
-        <w:shd w:val="clear" w:color="auto" w:fill="FFFFFF"/>
-        <w:spacing w:before="100" w:beforeAutospacing="1" w:after="100" w:afterAutospacing="1" w:line="360" w:lineRule="auto"/>
-        <w:jc w:val="both"/>
-        <w:rPr>
-          <w:rFonts w:cstheme="minorHAnsi"/>
-          <w:color w:val="000000" w:themeColor="text1"/>
-          <w:lang w:val="es-ES"/>
-        </w:rPr>
-      </w:pPr>
-      <w:r>
-        <w:rPr>
-          <w:rFonts w:cstheme="minorHAnsi"/>
-          <w:color w:val="000000" w:themeColor="text1"/>
-          <w:lang w:val="es-ES"/>
-        </w:rPr>
-        <w:lastRenderedPageBreak/>
-        <w:t>Los usuarios pueden acceder a la página de contacto donde pueden enviar mensajes y consultas a través del formulario.</w:t>
-      </w:r>
-    </w:p>
-    <w:p>
-      <w:pPr>
-        <w:shd w:val="clear" w:color="auto" w:fill="FFFFFF"/>
-        <w:spacing w:before="100" w:beforeAutospacing="1" w:after="100" w:afterAutospacing="1" w:line="360" w:lineRule="auto"/>
-        <w:jc w:val="both"/>
-        <w:rPr>
-          <w:rFonts w:cstheme="minorHAnsi"/>
-          <w:color w:val="000000" w:themeColor="text1"/>
-          <w:lang w:val="es-ES"/>
-        </w:rPr>
-      </w:pPr>
-      <w:r>
-        <w:rPr>
-          <w:rFonts w:cstheme="minorHAnsi"/>
-          <w:color w:val="000000" w:themeColor="text1"/>
-          <w:lang w:val="es-ES"/>
-        </w:rPr>
-        <w:t>El formulario incluye campos para el nombre del usuario, teléfono, correo electrónico y mensaje.</w:t>
-      </w:r>
-    </w:p>
-    <w:p>
-      <w:pPr>
-        <w:shd w:val="clear" w:color="auto" w:fill="FFFFFF"/>
-        <w:spacing w:before="100" w:beforeAutospacing="1" w:after="100" w:afterAutospacing="1" w:line="360" w:lineRule="auto"/>
-        <w:jc w:val="both"/>
-        <w:rPr>
-          <w:rFonts w:cstheme="minorHAnsi"/>
-          <w:color w:val="000000" w:themeColor="text1"/>
-          <w:lang w:val="es-ES"/>
-        </w:rPr>
-      </w:pPr>
-      <w:r>
-        <w:rPr>
-          <w:rFonts w:cstheme="minorHAnsi"/>
-          <w:color w:val="000000" w:themeColor="text1"/>
-          <w:lang w:val="es-ES"/>
-        </w:rPr>
-        <w:t>Al enviar el formulario, los datos se procesan y se envían a una dirección de correo electrónico predefinida.</w:t>
-      </w:r>
-    </w:p>
-    <w:p>
-      <w:pPr>
-        <w:shd w:val="clear" w:color="auto" w:fill="FFFFFF"/>
-        <w:spacing w:before="100" w:beforeAutospacing="1" w:after="100" w:afterAutospacing="1" w:line="360" w:lineRule="auto"/>
-        <w:jc w:val="both"/>
-        <w:rPr>
-          <w:rFonts w:cstheme="minorHAnsi"/>
-          <w:b/>
-          <w:bCs/>
-          <w:color w:val="000000" w:themeColor="text1"/>
-          <w:lang w:val="es-ES"/>
-        </w:rPr>
-      </w:pPr>
-      <w:r>
-        <w:rPr>
-          <w:rFonts w:cstheme="minorHAnsi"/>
-          <w:b/>
-          <w:bCs/>
-          <w:color w:val="000000" w:themeColor="text1"/>
-          <w:lang w:val="es-ES"/>
-        </w:rPr>
-        <w:t>Cerrar sesión:</w:t>
-      </w:r>
-    </w:p>
-    <w:p>
-      <w:pPr>
-        <w:shd w:val="clear" w:color="auto" w:fill="FFFFFF"/>
-        <w:spacing w:before="100" w:beforeAutospacing="1" w:after="100" w:afterAutospacing="1" w:line="360" w:lineRule="auto"/>
-        <w:jc w:val="both"/>
-        <w:rPr>
-          <w:rFonts w:cstheme="minorHAnsi"/>
-          <w:color w:val="000000" w:themeColor="text1"/>
-          <w:lang w:val="es-ES"/>
-        </w:rPr>
-      </w:pPr>
-      <w:r>
-        <w:rPr>
-          <w:rFonts w:cstheme="minorHAnsi"/>
-          <w:color w:val="000000" w:themeColor="text1"/>
-          <w:lang w:val="es-ES"/>
-        </w:rPr>
-        <w:t>Los usuarios autenticados pueden cerrar sesión en cualquier momento para salir del sistema de forma segura. </w:t>
-      </w:r>
-    </w:p>
-    <w:p>
-      <w:pPr>
-        <w:shd w:val="clear" w:color="auto" w:fill="FFFFFF"/>
-        <w:spacing w:before="100" w:beforeAutospacing="1" w:after="100" w:afterAutospacing="1" w:line="360" w:lineRule="auto"/>
-        <w:jc w:val="both"/>
+        <w:t xml:space="preserve">7. Funcionalidades del Primer </w:t>
+      </w:r>
+      <w:proofErr w:type="spellStart"/>
+      <w:r>
         <w:rPr>
           <w:rFonts w:asciiTheme="majorHAnsi" w:hAnsiTheme="majorHAnsi" w:cstheme="majorHAnsi"/>
           <w:b/>
@@ -4880,7 +4517,9 @@
           <w:szCs w:val="32"/>
           <w:lang w:val="es-ES"/>
         </w:rPr>
-      </w:pPr>
+        <w:t>Release</w:t>
+      </w:r>
+      <w:proofErr w:type="spellEnd"/>
       <w:r>
         <w:rPr>
           <w:rFonts w:asciiTheme="majorHAnsi" w:hAnsiTheme="majorHAnsi" w:cstheme="majorHAnsi"/>
@@ -4891,31 +4530,500 @@
           <w:szCs w:val="32"/>
           <w:lang w:val="es-ES"/>
         </w:rPr>
-        <w:t>8. Requerimientos del Sistema para el Primer Release</w:t>
-      </w:r>
-    </w:p>
-    <w:p>
-      <w:pPr>
-        <w:shd w:val="clear" w:color="auto" w:fill="FFFFFF"/>
-        <w:spacing w:before="100" w:beforeAutospacing="1" w:after="100" w:afterAutospacing="1" w:line="360" w:lineRule="auto"/>
-        <w:jc w:val="both"/>
-        <w:rPr>
-          <w:rFonts w:cstheme="minorHAnsi"/>
-          <w:b/>
-          <w:bCs/>
-          <w:color w:val="000000" w:themeColor="text1"/>
-          <w:lang w:val="es-ES"/>
-        </w:rPr>
-      </w:pPr>
-      <w:r>
-        <w:rPr>
-          <w:rFonts w:cstheme="minorHAnsi"/>
-          <w:b/>
-          <w:bCs/>
-          <w:color w:val="000000" w:themeColor="text1"/>
-          <w:lang w:val="es-ES"/>
-        </w:rPr>
-        <w:t>Navegadores web modernos:</w:t>
+        <w:t>:</w:t>
+      </w:r>
+    </w:p>
+    <w:p>
+      <w:pPr>
+        <w:shd w:val="clear" w:color="auto" w:fill="FFFFFF"/>
+        <w:spacing w:before="100" w:beforeAutospacing="1" w:after="100" w:afterAutospacing="1" w:line="360" w:lineRule="auto"/>
+        <w:jc w:val="both"/>
+        <w:rPr>
+          <w:rFonts w:cstheme="minorHAnsi"/>
+          <w:b/>
+          <w:bCs/>
+          <w:color w:val="000000" w:themeColor="text1"/>
+          <w:lang w:val="es-ES"/>
+        </w:rPr>
+      </w:pPr>
+      <w:r>
+        <w:rPr>
+          <w:rFonts w:cstheme="minorHAnsi"/>
+          <w:b/>
+          <w:bCs/>
+          <w:color w:val="000000" w:themeColor="text1"/>
+          <w:lang w:val="es-ES"/>
+        </w:rPr>
+        <w:t>Iniciar sesión:</w:t>
+      </w:r>
+    </w:p>
+    <w:p>
+      <w:pPr>
+        <w:shd w:val="clear" w:color="auto" w:fill="FFFFFF"/>
+        <w:spacing w:before="100" w:beforeAutospacing="1" w:after="100" w:afterAutospacing="1" w:line="360" w:lineRule="auto"/>
+        <w:jc w:val="both"/>
+        <w:rPr>
+          <w:rFonts w:cstheme="minorHAnsi"/>
+          <w:color w:val="000000" w:themeColor="text1"/>
+          <w:lang w:val="es-ES"/>
+        </w:rPr>
+      </w:pPr>
+      <w:r>
+        <w:rPr>
+          <w:rFonts w:cstheme="minorHAnsi"/>
+          <w:color w:val="000000" w:themeColor="text1"/>
+          <w:lang w:val="es-ES"/>
+        </w:rPr>
+        <w:t xml:space="preserve">Los usuarios pueden acceder al sistema con sus credenciales de inicio de sesión. El sistema valida la autenticidad de los datos y redirige a la página de inicio después de que el usuario se autentica con </w:t>
+      </w:r>
+      <w:r>
+        <w:rPr>
+          <w:rFonts w:cstheme="minorHAnsi"/>
+          <w:color w:val="000000" w:themeColor="text1"/>
+          <w:lang w:val="es-ES"/>
+        </w:rPr>
+        <w:t>éxito. (</w:t>
+      </w:r>
+      <w:r>
+        <w:rPr>
+          <w:rFonts w:cstheme="minorHAnsi"/>
+          <w:color w:val="000000" w:themeColor="text1"/>
+          <w:lang w:val="es-ES"/>
+        </w:rPr>
+        <w:t>de momento</w:t>
+      </w:r>
+      <w:r>
+        <w:rPr>
+          <w:rFonts w:cstheme="minorHAnsi"/>
+          <w:b/>
+          <w:bCs/>
+          <w:color w:val="000000" w:themeColor="text1"/>
+          <w:lang w:val="es-ES"/>
+        </w:rPr>
+        <w:t xml:space="preserve">, </w:t>
+      </w:r>
+      <w:r>
+        <w:rPr>
+          <w:rFonts w:cstheme="minorHAnsi"/>
+          <w:color w:val="000000" w:themeColor="text1"/>
+          <w:lang w:val="es-ES"/>
+        </w:rPr>
+        <w:t xml:space="preserve">la función para crearse una cuenta no </w:t>
+      </w:r>
+      <w:proofErr w:type="spellStart"/>
+      <w:r>
+        <w:rPr>
+          <w:rFonts w:cstheme="minorHAnsi"/>
+          <w:color w:val="000000" w:themeColor="text1"/>
+          <w:lang w:val="es-ES"/>
+        </w:rPr>
+        <w:t>esta</w:t>
+      </w:r>
+      <w:proofErr w:type="spellEnd"/>
+      <w:r>
+        <w:rPr>
+          <w:rFonts w:cstheme="minorHAnsi"/>
+          <w:color w:val="000000" w:themeColor="text1"/>
+          <w:lang w:val="es-ES"/>
+        </w:rPr>
+        <w:t xml:space="preserve"> disponible)</w:t>
+      </w:r>
+    </w:p>
+    <w:p>
+      <w:pPr>
+        <w:shd w:val="clear" w:color="auto" w:fill="FFFFFF"/>
+        <w:spacing w:before="100" w:beforeAutospacing="1" w:after="100" w:afterAutospacing="1" w:line="360" w:lineRule="auto"/>
+        <w:jc w:val="both"/>
+        <w:rPr>
+          <w:rFonts w:cstheme="minorHAnsi"/>
+          <w:b/>
+          <w:bCs/>
+          <w:color w:val="000000" w:themeColor="text1"/>
+          <w:lang w:val="es-ES"/>
+        </w:rPr>
+      </w:pPr>
+      <w:r>
+        <w:rPr>
+          <w:rFonts w:cstheme="minorHAnsi"/>
+          <w:b/>
+          <w:bCs/>
+          <w:color w:val="000000" w:themeColor="text1"/>
+          <w:lang w:val="es-ES"/>
+        </w:rPr>
+        <w:t>Página de inicio (portada):</w:t>
+      </w:r>
+    </w:p>
+    <w:p>
+      <w:pPr>
+        <w:shd w:val="clear" w:color="auto" w:fill="FFFFFF"/>
+        <w:spacing w:before="100" w:beforeAutospacing="1" w:after="100" w:afterAutospacing="1" w:line="360" w:lineRule="auto"/>
+        <w:jc w:val="both"/>
+        <w:rPr>
+          <w:rFonts w:cstheme="minorHAnsi"/>
+          <w:color w:val="000000" w:themeColor="text1"/>
+          <w:lang w:val="es-ES"/>
+        </w:rPr>
+      </w:pPr>
+      <w:r>
+        <w:rPr>
+          <w:rFonts w:cstheme="minorHAnsi"/>
+          <w:color w:val="000000" w:themeColor="text1"/>
+          <w:lang w:val="es-ES"/>
+        </w:rPr>
+        <w:t xml:space="preserve">La página de inicio tiene una interfaz atractiva que muestra </w:t>
+      </w:r>
+      <w:r>
+        <w:rPr>
+          <w:rFonts w:cstheme="minorHAnsi"/>
+          <w:color w:val="000000" w:themeColor="text1"/>
+          <w:lang w:val="es-ES"/>
+        </w:rPr>
+        <w:t xml:space="preserve">un botón de información que los llevara a los productos de compra. </w:t>
+      </w:r>
+    </w:p>
+    <w:p>
+      <w:pPr>
+        <w:shd w:val="clear" w:color="auto" w:fill="FFFFFF"/>
+        <w:spacing w:before="100" w:beforeAutospacing="1" w:after="100" w:afterAutospacing="1" w:line="360" w:lineRule="auto"/>
+        <w:jc w:val="both"/>
+        <w:rPr>
+          <w:rFonts w:cstheme="minorHAnsi"/>
+          <w:b/>
+          <w:bCs/>
+          <w:color w:val="000000" w:themeColor="text1"/>
+          <w:lang w:val="es-ES"/>
+        </w:rPr>
+      </w:pPr>
+      <w:r>
+        <w:rPr>
+          <w:rFonts w:cstheme="minorHAnsi"/>
+          <w:b/>
+          <w:bCs/>
+          <w:color w:val="000000" w:themeColor="text1"/>
+          <w:lang w:val="es-ES"/>
+        </w:rPr>
+        <w:t>Gestión de cartera de productos:</w:t>
+      </w:r>
+    </w:p>
+    <w:p>
+      <w:pPr>
+        <w:shd w:val="clear" w:color="auto" w:fill="FFFFFF"/>
+        <w:spacing w:before="100" w:beforeAutospacing="1" w:after="100" w:afterAutospacing="1" w:line="360" w:lineRule="auto"/>
+        <w:jc w:val="both"/>
+        <w:rPr>
+          <w:rFonts w:cstheme="minorHAnsi"/>
+          <w:color w:val="000000" w:themeColor="text1"/>
+          <w:lang w:val="es-ES"/>
+        </w:rPr>
+      </w:pPr>
+      <w:r>
+        <w:rPr>
+          <w:rFonts w:cstheme="minorHAnsi"/>
+          <w:color w:val="000000" w:themeColor="text1"/>
+          <w:lang w:val="es-ES"/>
+        </w:rPr>
+        <w:t>Los usuarios pueden ver una variedad de productos en la página de inicio, cada uno con una imagen, nombre, precio y descripción. El usuario puede agregar productos al carrito.</w:t>
+      </w:r>
+    </w:p>
+    <w:p>
+      <w:pPr>
+        <w:shd w:val="clear" w:color="auto" w:fill="FFFFFF"/>
+        <w:spacing w:before="100" w:beforeAutospacing="1" w:after="100" w:afterAutospacing="1" w:line="360" w:lineRule="auto"/>
+        <w:jc w:val="both"/>
+        <w:rPr>
+          <w:rFonts w:cstheme="minorHAnsi"/>
+          <w:b/>
+          <w:bCs/>
+          <w:color w:val="000000" w:themeColor="text1"/>
+          <w:lang w:val="es-ES"/>
+        </w:rPr>
+      </w:pPr>
+      <w:r>
+        <w:rPr>
+          <w:rFonts w:cstheme="minorHAnsi"/>
+          <w:b/>
+          <w:bCs/>
+          <w:color w:val="000000" w:themeColor="text1"/>
+          <w:lang w:val="es-ES"/>
+        </w:rPr>
+        <w:t>Carro:</w:t>
+      </w:r>
+    </w:p>
+    <w:p>
+      <w:pPr>
+        <w:shd w:val="clear" w:color="auto" w:fill="FFFFFF"/>
+        <w:spacing w:before="100" w:beforeAutospacing="1" w:after="100" w:afterAutospacing="1" w:line="360" w:lineRule="auto"/>
+        <w:jc w:val="both"/>
+        <w:rPr>
+          <w:rFonts w:cstheme="minorHAnsi"/>
+          <w:color w:val="000000" w:themeColor="text1"/>
+          <w:lang w:val="es-ES"/>
+        </w:rPr>
+      </w:pPr>
+      <w:r>
+        <w:rPr>
+          <w:rFonts w:cstheme="minorHAnsi"/>
+          <w:color w:val="000000" w:themeColor="text1"/>
+          <w:lang w:val="es-ES"/>
+        </w:rPr>
+        <w:t>Los usuarios pueden ver los productos que han agregado al carrito.</w:t>
+      </w:r>
+    </w:p>
+    <w:p>
+      <w:pPr>
+        <w:shd w:val="clear" w:color="auto" w:fill="FFFFFF"/>
+        <w:spacing w:before="100" w:beforeAutospacing="1" w:after="100" w:afterAutospacing="1" w:line="360" w:lineRule="auto"/>
+        <w:jc w:val="both"/>
+        <w:rPr>
+          <w:rFonts w:cstheme="minorHAnsi"/>
+          <w:color w:val="000000" w:themeColor="text1"/>
+          <w:lang w:val="es-ES"/>
+        </w:rPr>
+      </w:pPr>
+      <w:r>
+        <w:rPr>
+          <w:rFonts w:cstheme="minorHAnsi"/>
+          <w:color w:val="000000" w:themeColor="text1"/>
+          <w:lang w:val="es-ES"/>
+        </w:rPr>
+        <w:t>El usuario puede ajustar la cantidad de productos en el carrito.</w:t>
+      </w:r>
+    </w:p>
+    <w:p>
+      <w:pPr>
+        <w:shd w:val="clear" w:color="auto" w:fill="FFFFFF"/>
+        <w:spacing w:before="100" w:beforeAutospacing="1" w:after="100" w:afterAutospacing="1" w:line="360" w:lineRule="auto"/>
+        <w:jc w:val="both"/>
+        <w:rPr>
+          <w:rFonts w:cstheme="minorHAnsi"/>
+          <w:color w:val="000000" w:themeColor="text1"/>
+          <w:lang w:val="es-ES"/>
+        </w:rPr>
+      </w:pPr>
+      <w:r>
+        <w:rPr>
+          <w:rFonts w:cstheme="minorHAnsi"/>
+          <w:color w:val="000000" w:themeColor="text1"/>
+          <w:lang w:val="es-ES"/>
+        </w:rPr>
+        <w:t>El usuario puede eliminar productos individuales del carrito. El usuario puede vaciar completamente el carrito.</w:t>
+      </w:r>
+    </w:p>
+    <w:p>
+      <w:pPr>
+        <w:shd w:val="clear" w:color="auto" w:fill="FFFFFF"/>
+        <w:spacing w:before="100" w:beforeAutospacing="1" w:after="100" w:afterAutospacing="1" w:line="360" w:lineRule="auto"/>
+        <w:jc w:val="both"/>
+        <w:rPr>
+          <w:rFonts w:cstheme="minorHAnsi"/>
+          <w:b/>
+          <w:bCs/>
+          <w:color w:val="000000" w:themeColor="text1"/>
+          <w:lang w:val="es-ES"/>
+        </w:rPr>
+      </w:pPr>
+      <w:r>
+        <w:rPr>
+          <w:rFonts w:cstheme="minorHAnsi"/>
+          <w:b/>
+          <w:bCs/>
+          <w:color w:val="000000" w:themeColor="text1"/>
+          <w:lang w:val="es-ES"/>
+        </w:rPr>
+        <w:t>contactos:</w:t>
+      </w:r>
+    </w:p>
+    <w:p>
+      <w:pPr>
+        <w:shd w:val="clear" w:color="auto" w:fill="FFFFFF"/>
+        <w:spacing w:before="100" w:beforeAutospacing="1" w:after="100" w:afterAutospacing="1" w:line="360" w:lineRule="auto"/>
+        <w:jc w:val="both"/>
+        <w:rPr>
+          <w:rFonts w:cstheme="minorHAnsi"/>
+          <w:color w:val="000000" w:themeColor="text1"/>
+          <w:lang w:val="es-ES"/>
+        </w:rPr>
+      </w:pPr>
+      <w:r>
+        <w:rPr>
+          <w:rFonts w:cstheme="minorHAnsi"/>
+          <w:color w:val="000000" w:themeColor="text1"/>
+          <w:lang w:val="es-ES"/>
+        </w:rPr>
+        <w:t>Los usuarios pueden acceder a la página de contacto donde pueden enviar mensajes y consultas a través del formulario.</w:t>
+      </w:r>
+    </w:p>
+    <w:p>
+      <w:pPr>
+        <w:shd w:val="clear" w:color="auto" w:fill="FFFFFF"/>
+        <w:spacing w:before="100" w:beforeAutospacing="1" w:after="100" w:afterAutospacing="1" w:line="360" w:lineRule="auto"/>
+        <w:jc w:val="both"/>
+        <w:rPr>
+          <w:rFonts w:cstheme="minorHAnsi"/>
+          <w:color w:val="000000" w:themeColor="text1"/>
+          <w:lang w:val="es-ES"/>
+        </w:rPr>
+      </w:pPr>
+      <w:r>
+        <w:rPr>
+          <w:rFonts w:cstheme="minorHAnsi"/>
+          <w:color w:val="000000" w:themeColor="text1"/>
+          <w:lang w:val="es-ES"/>
+        </w:rPr>
+        <w:lastRenderedPageBreak/>
+        <w:t>El formulario incluye campos para el nombre del usuario, teléfono, correo electrónico y mensaje.</w:t>
+      </w:r>
+    </w:p>
+    <w:p>
+      <w:pPr>
+        <w:shd w:val="clear" w:color="auto" w:fill="FFFFFF"/>
+        <w:spacing w:before="100" w:beforeAutospacing="1" w:after="100" w:afterAutospacing="1" w:line="360" w:lineRule="auto"/>
+        <w:jc w:val="both"/>
+        <w:rPr>
+          <w:rFonts w:cstheme="minorHAnsi"/>
+          <w:color w:val="000000" w:themeColor="text1"/>
+          <w:lang w:val="es-ES"/>
+        </w:rPr>
+      </w:pPr>
+      <w:r>
+        <w:rPr>
+          <w:rFonts w:cstheme="minorHAnsi"/>
+          <w:color w:val="000000" w:themeColor="text1"/>
+          <w:lang w:val="es-ES"/>
+        </w:rPr>
+        <w:t>Al enviar el formulario, los datos se procesan y se envían a una dirección de correo electrónico predefinida.</w:t>
+      </w:r>
+    </w:p>
+    <w:p>
+      <w:pPr>
+        <w:shd w:val="clear" w:color="auto" w:fill="FFFFFF"/>
+        <w:spacing w:before="100" w:beforeAutospacing="1" w:after="100" w:afterAutospacing="1" w:line="360" w:lineRule="auto"/>
+        <w:jc w:val="both"/>
+        <w:rPr>
+          <w:rFonts w:cstheme="minorHAnsi"/>
+          <w:b/>
+          <w:bCs/>
+          <w:color w:val="000000" w:themeColor="text1"/>
+          <w:lang w:val="es-ES"/>
+        </w:rPr>
+      </w:pPr>
+      <w:r>
+        <w:rPr>
+          <w:rFonts w:cstheme="minorHAnsi"/>
+          <w:b/>
+          <w:bCs/>
+          <w:color w:val="000000" w:themeColor="text1"/>
+          <w:lang w:val="es-ES"/>
+        </w:rPr>
+        <w:t>Cerrar sesión:</w:t>
+      </w:r>
+    </w:p>
+    <w:p>
+      <w:pPr>
+        <w:shd w:val="clear" w:color="auto" w:fill="FFFFFF"/>
+        <w:spacing w:before="100" w:beforeAutospacing="1" w:after="100" w:afterAutospacing="1" w:line="360" w:lineRule="auto"/>
+        <w:jc w:val="both"/>
+        <w:rPr>
+          <w:rFonts w:cstheme="minorHAnsi"/>
+          <w:color w:val="000000" w:themeColor="text1"/>
+          <w:lang w:val="es-ES"/>
+        </w:rPr>
+      </w:pPr>
+      <w:r>
+        <w:rPr>
+          <w:rFonts w:cstheme="minorHAnsi"/>
+          <w:color w:val="000000" w:themeColor="text1"/>
+          <w:lang w:val="es-ES"/>
+        </w:rPr>
+        <w:t>Los usuarios autenticados pueden cerrar sesión en cualquier momento para salir del sistema de forma segura. </w:t>
+      </w:r>
+    </w:p>
+    <w:p>
+      <w:pPr>
+        <w:shd w:val="clear" w:color="auto" w:fill="FFFFFF"/>
+        <w:spacing w:before="100" w:beforeAutospacing="1" w:after="100" w:afterAutospacing="1" w:line="360" w:lineRule="auto"/>
+        <w:jc w:val="both"/>
+        <w:rPr>
+          <w:rFonts w:asciiTheme="majorHAnsi" w:hAnsiTheme="majorHAnsi" w:cstheme="majorHAnsi"/>
+          <w:b/>
+          <w:bCs/>
+          <w:color w:val="000000" w:themeColor="text1"/>
+          <w:sz w:val="32"/>
+          <w:szCs w:val="32"/>
+          <w:lang w:val="es-ES"/>
+        </w:rPr>
+      </w:pPr>
+      <w:r>
+        <w:rPr>
+          <w:rFonts w:asciiTheme="majorHAnsi" w:hAnsiTheme="majorHAnsi" w:cstheme="majorHAnsi"/>
+          <w:b/>
+          <w:bCs/>
+          <w:color w:val="000000" w:themeColor="text1"/>
+          <w:sz w:val="32"/>
+          <w:szCs w:val="32"/>
+          <w:lang w:val="es-ES"/>
+        </w:rPr>
+        <w:t xml:space="preserve">8. Requerimientos del Sistema para el Primer </w:t>
+      </w:r>
+      <w:proofErr w:type="spellStart"/>
+      <w:r>
+        <w:rPr>
+          <w:rFonts w:asciiTheme="majorHAnsi" w:hAnsiTheme="majorHAnsi" w:cstheme="majorHAnsi"/>
+          <w:b/>
+          <w:bCs/>
+          <w:color w:val="000000" w:themeColor="text1"/>
+          <w:sz w:val="32"/>
+          <w:szCs w:val="32"/>
+          <w:lang w:val="es-ES"/>
+        </w:rPr>
+        <w:t>Release</w:t>
+      </w:r>
+      <w:proofErr w:type="spellEnd"/>
+    </w:p>
+    <w:p>
+      <w:pPr>
+        <w:shd w:val="clear" w:color="auto" w:fill="FFFFFF"/>
+        <w:spacing w:before="100" w:beforeAutospacing="1" w:after="100" w:afterAutospacing="1" w:line="360" w:lineRule="auto"/>
+        <w:jc w:val="both"/>
+        <w:rPr>
+          <w:rFonts w:cstheme="minorHAnsi"/>
+          <w:b/>
+          <w:bCs/>
+          <w:color w:val="000000" w:themeColor="text1"/>
+          <w:lang w:val="es-ES"/>
+        </w:rPr>
+      </w:pPr>
+      <w:r>
+        <w:rPr>
+          <w:rFonts w:cstheme="minorHAnsi"/>
+          <w:b/>
+          <w:bCs/>
+          <w:color w:val="000000" w:themeColor="text1"/>
+          <w:lang w:val="es-ES"/>
+        </w:rPr>
+        <w:t xml:space="preserve">Navegadores </w:t>
+      </w:r>
+      <w:proofErr w:type="gramStart"/>
+      <w:r>
+        <w:rPr>
+          <w:rFonts w:cstheme="minorHAnsi"/>
+          <w:b/>
+          <w:bCs/>
+          <w:color w:val="000000" w:themeColor="text1"/>
+          <w:lang w:val="es-ES"/>
+        </w:rPr>
+        <w:t>web modernos</w:t>
+      </w:r>
+      <w:proofErr w:type="gramEnd"/>
+      <w:r>
+        <w:rPr>
+          <w:rFonts w:cstheme="minorHAnsi"/>
+          <w:b/>
+          <w:bCs/>
+          <w:color w:val="000000" w:themeColor="text1"/>
+          <w:lang w:val="es-ES"/>
+        </w:rPr>
+        <w:t>:</w:t>
       </w:r>
     </w:p>
     <w:p>
@@ -5039,6 +5147,7 @@
           <w:lang w:val="es-ES"/>
         </w:rPr>
       </w:pPr>
+      <w:proofErr w:type="spellStart"/>
       <w:r>
         <w:rPr>
           <w:rFonts w:cstheme="minorHAnsi"/>
@@ -5049,6 +5158,7 @@
         </w:rPr>
         <w:t>Javascript</w:t>
       </w:r>
+      <w:proofErr w:type="spellEnd"/>
     </w:p>
     <w:p>
       <w:pPr>
@@ -5111,31 +5221,31 @@
           <w:color w:val="000000" w:themeColor="text1"/>
           <w:lang w:val="es-ES"/>
         </w:rPr>
+        <w:t>El sitio web utiliza las últimas funciones de HTML5 y CSS3 para crear una interfaz moderna y atractiva. Asegúrese de que su navegador sea compatible con estas tecnologías.</w:t>
+      </w:r>
+    </w:p>
+    <w:p>
+      <w:pPr>
+        <w:shd w:val="clear" w:color="auto" w:fill="FFFFFF"/>
+        <w:spacing w:before="100" w:beforeAutospacing="1" w:after="100" w:afterAutospacing="1" w:line="360" w:lineRule="auto"/>
+        <w:jc w:val="both"/>
+        <w:rPr>
+          <w:rFonts w:cstheme="minorHAnsi"/>
+          <w:b/>
+          <w:bCs/>
+          <w:color w:val="000000" w:themeColor="text1"/>
+          <w:lang w:val="es-ES"/>
+        </w:rPr>
+      </w:pPr>
+      <w:r>
+        <w:rPr>
+          <w:rFonts w:cstheme="minorHAnsi"/>
+          <w:b/>
+          <w:bCs/>
+          <w:color w:val="000000" w:themeColor="text1"/>
+          <w:lang w:val="es-ES"/>
+        </w:rPr>
         <w:lastRenderedPageBreak/>
-        <w:t>El sitio web utiliza las últimas funciones de HTML5 y CSS3 para crear una interfaz moderna y atractiva. Asegúrese de que su navegador sea compatible con estas tecnologías.</w:t>
-      </w:r>
-    </w:p>
-    <w:p>
-      <w:pPr>
-        <w:shd w:val="clear" w:color="auto" w:fill="FFFFFF"/>
-        <w:spacing w:before="100" w:beforeAutospacing="1" w:after="100" w:afterAutospacing="1" w:line="360" w:lineRule="auto"/>
-        <w:jc w:val="both"/>
-        <w:rPr>
-          <w:rFonts w:cstheme="minorHAnsi"/>
-          <w:b/>
-          <w:bCs/>
-          <w:color w:val="000000" w:themeColor="text1"/>
-          <w:lang w:val="es-ES"/>
-        </w:rPr>
-      </w:pPr>
-      <w:r>
-        <w:rPr>
-          <w:rFonts w:cstheme="minorHAnsi"/>
-          <w:b/>
-          <w:bCs/>
-          <w:color w:val="000000" w:themeColor="text1"/>
-          <w:lang w:val="es-ES"/>
-        </w:rPr>
         <w:t>Acceder a la información de inicio de sesión:</w:t>
       </w:r>
     </w:p>
@@ -5504,7 +5614,25 @@
           <w:color w:val="000000" w:themeColor="text1"/>
           <w:lang w:val="es-ES"/>
         </w:rPr>
-        <w:t>: Estilos para la página de inicio de sesión (formulario de login).</w:t>
+        <w:t xml:space="preserve">: Estilos para la página de inicio de sesión (formulario de </w:t>
+      </w:r>
+      <w:proofErr w:type="spellStart"/>
+      <w:r>
+        <w:rPr>
+          <w:rFonts w:cstheme="minorHAnsi"/>
+          <w:color w:val="000000" w:themeColor="text1"/>
+          <w:lang w:val="es-ES"/>
+        </w:rPr>
+        <w:t>login</w:t>
+      </w:r>
+      <w:proofErr w:type="spellEnd"/>
+      <w:r>
+        <w:rPr>
+          <w:rFonts w:cstheme="minorHAnsi"/>
+          <w:color w:val="000000" w:themeColor="text1"/>
+          <w:lang w:val="es-ES"/>
+        </w:rPr>
+        <w:t>).</w:t>
       </w:r>
     </w:p>
     <w:p>
@@ -5577,7 +5705,6 @@
           <w:color w:val="000000" w:themeColor="text1"/>
           <w:lang w:val="es-ES"/>
         </w:rPr>
-        <w:lastRenderedPageBreak/>
         <w:t>JS:</w:t>
       </w:r>
       <w:r>
@@ -5646,6 +5773,7 @@
           <w:color w:val="000000" w:themeColor="text1"/>
           <w:lang w:val="es-ES"/>
         </w:rPr>
+        <w:lastRenderedPageBreak/>
         <w:t>script_producto.js</w:t>
       </w:r>
       <w:r>
@@ -5878,14 +6006,25 @@
           <w:lang w:val="es-ES"/>
         </w:rPr>
       </w:pPr>
-      <w:r>
-        <w:rPr>
-          <w:rFonts w:cstheme="minorHAnsi"/>
-          <w:b/>
-          <w:bCs/>
-          <w:color w:val="000000" w:themeColor="text1"/>
-        </w:rPr>
-        <w:t>Header (Encabezado):</w:t>
+      <w:proofErr w:type="spellStart"/>
+      <w:r>
+        <w:rPr>
+          <w:rFonts w:cstheme="minorHAnsi"/>
+          <w:b/>
+          <w:bCs/>
+          <w:color w:val="000000" w:themeColor="text1"/>
+        </w:rPr>
+        <w:t>Header</w:t>
+      </w:r>
+      <w:proofErr w:type="spellEnd"/>
+      <w:r>
+        <w:rPr>
+          <w:rFonts w:cstheme="minorHAnsi"/>
+          <w:b/>
+          <w:bCs/>
+          <w:color w:val="000000" w:themeColor="text1"/>
+        </w:rPr>
+        <w:t xml:space="preserve"> (Encabezado):</w:t>
       </w:r>
       <w:r>
         <w:rPr>
@@ -6033,91 +6172,91 @@
           <w:color w:val="000000" w:themeColor="text1"/>
           <w:lang w:val="es-ES"/>
         </w:rPr>
+        <w:t>Sección de contacto:</w:t>
+      </w:r>
+      <w:r>
+        <w:rPr>
+          <w:rFonts w:cstheme="minorHAnsi"/>
+          <w:b/>
+          <w:bCs/>
+          <w:color w:val="000000" w:themeColor="text1"/>
+          <w:lang w:val="es-ES"/>
+        </w:rPr>
+        <w:t xml:space="preserve"> </w:t>
+      </w:r>
+      <w:r>
+        <w:rPr>
+          <w:rFonts w:cstheme="minorHAnsi"/>
+          <w:color w:val="000000" w:themeColor="text1"/>
+          <w:lang w:val="es-ES"/>
+        </w:rPr>
+        <w:t>La página de contacto proporciona a los usuarios un formulario donde pueden ingresar su nombre, teléfono, correo electrónico y mensaje para comunicarse con la tienda. También se incluyen enlaces a la política de privacidad y los términos y condiciones.</w:t>
+      </w:r>
+    </w:p>
+    <w:p>
+      <w:pPr>
+        <w:shd w:val="clear" w:color="auto" w:fill="FFFFFF"/>
+        <w:spacing w:before="100" w:beforeAutospacing="1" w:after="100" w:afterAutospacing="1" w:line="360" w:lineRule="auto"/>
+        <w:jc w:val="both"/>
+        <w:rPr>
+          <w:rFonts w:cstheme="minorHAnsi"/>
+          <w:b/>
+          <w:bCs/>
+          <w:color w:val="000000" w:themeColor="text1"/>
+          <w:lang w:val="es-ES"/>
+        </w:rPr>
+      </w:pPr>
+      <w:r>
+        <w:rPr>
+          <w:rFonts w:cstheme="minorHAnsi"/>
+          <w:b/>
+          <w:bCs/>
+          <w:color w:val="000000" w:themeColor="text1"/>
+          <w:lang w:val="es-ES"/>
+        </w:rPr>
+        <w:t>Página de cierre de sesión:</w:t>
+      </w:r>
+      <w:r>
+        <w:rPr>
+          <w:rFonts w:cstheme="minorHAnsi"/>
+          <w:b/>
+          <w:bCs/>
+          <w:color w:val="000000" w:themeColor="text1"/>
+          <w:lang w:val="es-ES"/>
+        </w:rPr>
+        <w:t xml:space="preserve"> </w:t>
+      </w:r>
+      <w:r>
+        <w:rPr>
+          <w:rFonts w:cstheme="minorHAnsi"/>
+          <w:color w:val="000000" w:themeColor="text1"/>
+          <w:lang w:val="es-ES"/>
+        </w:rPr>
+        <w:t>La página de cierre de sesión permite a los usuarios cerrar sesión de forma segura.</w:t>
+      </w:r>
+    </w:p>
+    <w:p>
+      <w:pPr>
+        <w:shd w:val="clear" w:color="auto" w:fill="FFFFFF"/>
+        <w:spacing w:before="100" w:beforeAutospacing="1" w:after="100" w:afterAutospacing="1" w:line="360" w:lineRule="auto"/>
+        <w:jc w:val="both"/>
+        <w:rPr>
+          <w:rFonts w:cstheme="minorHAnsi"/>
+          <w:b/>
+          <w:bCs/>
+          <w:color w:val="000000" w:themeColor="text1"/>
+          <w:lang w:val="es-ES"/>
+        </w:rPr>
+      </w:pPr>
+      <w:r>
+        <w:rPr>
+          <w:rFonts w:cstheme="minorHAnsi"/>
+          <w:b/>
+          <w:bCs/>
+          <w:color w:val="000000" w:themeColor="text1"/>
+          <w:lang w:val="es-ES"/>
+        </w:rPr>
         <w:lastRenderedPageBreak/>
-        <w:t>Sección de contacto:</w:t>
-      </w:r>
-      <w:r>
-        <w:rPr>
-          <w:rFonts w:cstheme="minorHAnsi"/>
-          <w:b/>
-          <w:bCs/>
-          <w:color w:val="000000" w:themeColor="text1"/>
-          <w:lang w:val="es-ES"/>
-        </w:rPr>
-        <w:t xml:space="preserve"> </w:t>
-      </w:r>
-      <w:r>
-        <w:rPr>
-          <w:rFonts w:cstheme="minorHAnsi"/>
-          <w:color w:val="000000" w:themeColor="text1"/>
-          <w:lang w:val="es-ES"/>
-        </w:rPr>
-        <w:t>La página de contacto proporciona a los usuarios un formulario donde pueden ingresar su nombre, teléfono, correo electrónico y mensaje para comunicarse con la tienda. También se incluyen enlaces a la política de privacidad y los términos y condiciones.</w:t>
-      </w:r>
-    </w:p>
-    <w:p>
-      <w:pPr>
-        <w:shd w:val="clear" w:color="auto" w:fill="FFFFFF"/>
-        <w:spacing w:before="100" w:beforeAutospacing="1" w:after="100" w:afterAutospacing="1" w:line="360" w:lineRule="auto"/>
-        <w:jc w:val="both"/>
-        <w:rPr>
-          <w:rFonts w:cstheme="minorHAnsi"/>
-          <w:b/>
-          <w:bCs/>
-          <w:color w:val="000000" w:themeColor="text1"/>
-          <w:lang w:val="es-ES"/>
-        </w:rPr>
-      </w:pPr>
-      <w:r>
-        <w:rPr>
-          <w:rFonts w:cstheme="minorHAnsi"/>
-          <w:b/>
-          <w:bCs/>
-          <w:color w:val="000000" w:themeColor="text1"/>
-          <w:lang w:val="es-ES"/>
-        </w:rPr>
-        <w:t>Página de cierre de sesión:</w:t>
-      </w:r>
-      <w:r>
-        <w:rPr>
-          <w:rFonts w:cstheme="minorHAnsi"/>
-          <w:b/>
-          <w:bCs/>
-          <w:color w:val="000000" w:themeColor="text1"/>
-          <w:lang w:val="es-ES"/>
-        </w:rPr>
-        <w:t xml:space="preserve"> </w:t>
-      </w:r>
-      <w:r>
-        <w:rPr>
-          <w:rFonts w:cstheme="minorHAnsi"/>
-          <w:color w:val="000000" w:themeColor="text1"/>
-          <w:lang w:val="es-ES"/>
-        </w:rPr>
-        <w:t>La página de cierre de sesión permite a los usuarios cerrar sesión de forma segura.</w:t>
-      </w:r>
-    </w:p>
-    <w:p>
-      <w:pPr>
-        <w:shd w:val="clear" w:color="auto" w:fill="FFFFFF"/>
-        <w:spacing w:before="100" w:beforeAutospacing="1" w:after="100" w:afterAutospacing="1" w:line="360" w:lineRule="auto"/>
-        <w:jc w:val="both"/>
-        <w:rPr>
-          <w:rFonts w:cstheme="minorHAnsi"/>
-          <w:b/>
-          <w:bCs/>
-          <w:color w:val="000000" w:themeColor="text1"/>
-          <w:lang w:val="es-ES"/>
-        </w:rPr>
-      </w:pPr>
-      <w:r>
-        <w:rPr>
-          <w:rFonts w:cstheme="minorHAnsi"/>
-          <w:b/>
-          <w:bCs/>
-          <w:color w:val="000000" w:themeColor="text1"/>
-          <w:lang w:val="es-ES"/>
-        </w:rPr>
         <w:t>Página de inicio de sesión:</w:t>
       </w:r>
       <w:r>
@@ -6456,89 +6595,89 @@
           <w:color w:val="000000" w:themeColor="text1"/>
           <w:lang w:val="es-ES"/>
         </w:rPr>
+        <w:t>Control de seguimiento:</w:t>
+      </w:r>
+      <w:r>
+        <w:rPr>
+          <w:rFonts w:cstheme="minorHAnsi"/>
+          <w:b/>
+          <w:bCs/>
+          <w:color w:val="000000" w:themeColor="text1"/>
+          <w:lang w:val="es-ES"/>
+        </w:rPr>
+        <w:t xml:space="preserve"> </w:t>
+      </w:r>
+      <w:r>
+        <w:rPr>
+          <w:rFonts w:cstheme="minorHAnsi"/>
+          <w:color w:val="000000" w:themeColor="text1"/>
+          <w:lang w:val="es-ES"/>
+        </w:rPr>
+        <w:t>Desarrollar una sección donde los usuarios puedan seguir el estado de sus pedidos en tiempo real, desde la confirmación hasta la entrega.</w:t>
+      </w:r>
+    </w:p>
+    <w:p>
+      <w:pPr>
+        <w:shd w:val="clear" w:color="auto" w:fill="FFFFFF"/>
+        <w:spacing w:before="100" w:beforeAutospacing="1" w:after="100" w:afterAutospacing="1" w:line="360" w:lineRule="auto"/>
+        <w:jc w:val="both"/>
+        <w:rPr>
+          <w:rFonts w:cstheme="minorHAnsi"/>
+          <w:color w:val="000000" w:themeColor="text1"/>
+          <w:lang w:val="es-ES"/>
+        </w:rPr>
+      </w:pPr>
+      <w:r>
+        <w:rPr>
+          <w:rFonts w:cstheme="minorHAnsi"/>
+          <w:b/>
+          <w:bCs/>
+          <w:color w:val="000000" w:themeColor="text1"/>
+          <w:lang w:val="es-ES"/>
+        </w:rPr>
+        <w:t>Integración de redes sociales:</w:t>
+      </w:r>
+      <w:r>
+        <w:rPr>
+          <w:rFonts w:cstheme="minorHAnsi"/>
+          <w:b/>
+          <w:bCs/>
+          <w:color w:val="000000" w:themeColor="text1"/>
+          <w:lang w:val="es-ES"/>
+        </w:rPr>
+        <w:t xml:space="preserve"> </w:t>
+      </w:r>
+      <w:r>
+        <w:rPr>
+          <w:rFonts w:cstheme="minorHAnsi"/>
+          <w:color w:val="000000" w:themeColor="text1"/>
+          <w:lang w:val="es-ES"/>
+        </w:rPr>
+        <w:t xml:space="preserve">Agregue botones sociales para compartir productos y promociones en plataformas como Facebook, Instagram y Twitter. </w:t>
+      </w:r>
+    </w:p>
+    <w:p>
+      <w:pPr>
+        <w:shd w:val="clear" w:color="auto" w:fill="FFFFFF"/>
+        <w:spacing w:before="100" w:beforeAutospacing="1" w:after="100" w:afterAutospacing="1" w:line="360" w:lineRule="auto"/>
+        <w:jc w:val="both"/>
+        <w:rPr>
+          <w:rFonts w:cstheme="minorHAnsi"/>
+          <w:b/>
+          <w:bCs/>
+          <w:color w:val="000000" w:themeColor="text1"/>
+          <w:lang w:val="es-ES"/>
+        </w:rPr>
+      </w:pPr>
+      <w:r>
+        <w:rPr>
+          <w:rFonts w:cstheme="minorHAnsi"/>
+          <w:b/>
+          <w:bCs/>
+          <w:color w:val="000000" w:themeColor="text1"/>
+          <w:lang w:val="es-ES"/>
+        </w:rPr>
         <w:lastRenderedPageBreak/>
-        <w:t>Control de seguimiento:</w:t>
-      </w:r>
-      <w:r>
-        <w:rPr>
-          <w:rFonts w:cstheme="minorHAnsi"/>
-          <w:b/>
-          <w:bCs/>
-          <w:color w:val="000000" w:themeColor="text1"/>
-          <w:lang w:val="es-ES"/>
-        </w:rPr>
-        <w:t xml:space="preserve"> </w:t>
-      </w:r>
-      <w:r>
-        <w:rPr>
-          <w:rFonts w:cstheme="minorHAnsi"/>
-          <w:color w:val="000000" w:themeColor="text1"/>
-          <w:lang w:val="es-ES"/>
-        </w:rPr>
-        <w:t>Desarrollar una sección donde los usuarios puedan seguir el estado de sus pedidos en tiempo real, desde la confirmación hasta la entrega.</w:t>
-      </w:r>
-    </w:p>
-    <w:p>
-      <w:pPr>
-        <w:shd w:val="clear" w:color="auto" w:fill="FFFFFF"/>
-        <w:spacing w:before="100" w:beforeAutospacing="1" w:after="100" w:afterAutospacing="1" w:line="360" w:lineRule="auto"/>
-        <w:jc w:val="both"/>
-        <w:rPr>
-          <w:rFonts w:cstheme="minorHAnsi"/>
-          <w:color w:val="000000" w:themeColor="text1"/>
-          <w:lang w:val="es-ES"/>
-        </w:rPr>
-      </w:pPr>
-      <w:r>
-        <w:rPr>
-          <w:rFonts w:cstheme="minorHAnsi"/>
-          <w:b/>
-          <w:bCs/>
-          <w:color w:val="000000" w:themeColor="text1"/>
-          <w:lang w:val="es-ES"/>
-        </w:rPr>
-        <w:t>Integración de redes sociales:</w:t>
-      </w:r>
-      <w:r>
-        <w:rPr>
-          <w:rFonts w:cstheme="minorHAnsi"/>
-          <w:b/>
-          <w:bCs/>
-          <w:color w:val="000000" w:themeColor="text1"/>
-          <w:lang w:val="es-ES"/>
-        </w:rPr>
-        <w:t xml:space="preserve"> </w:t>
-      </w:r>
-      <w:r>
-        <w:rPr>
-          <w:rFonts w:cstheme="minorHAnsi"/>
-          <w:color w:val="000000" w:themeColor="text1"/>
-          <w:lang w:val="es-ES"/>
-        </w:rPr>
-        <w:t xml:space="preserve">Agregue botones sociales para compartir productos y promociones en plataformas como Facebook, Instagram y Twitter. </w:t>
-      </w:r>
-    </w:p>
-    <w:p>
-      <w:pPr>
-        <w:shd w:val="clear" w:color="auto" w:fill="FFFFFF"/>
-        <w:spacing w:before="100" w:beforeAutospacing="1" w:after="100" w:afterAutospacing="1" w:line="360" w:lineRule="auto"/>
-        <w:jc w:val="both"/>
-        <w:rPr>
-          <w:rFonts w:cstheme="minorHAnsi"/>
-          <w:b/>
-          <w:bCs/>
-          <w:color w:val="000000" w:themeColor="text1"/>
-          <w:lang w:val="es-ES"/>
-        </w:rPr>
-      </w:pPr>
-      <w:r>
-        <w:rPr>
-          <w:rFonts w:cstheme="minorHAnsi"/>
-          <w:b/>
-          <w:bCs/>
-          <w:color w:val="000000" w:themeColor="text1"/>
-          <w:lang w:val="es-ES"/>
-        </w:rPr>
         <w:t>Notificaciones de Correo Electrónico:</w:t>
       </w:r>
       <w:r>
@@ -7078,7 +7217,6 @@
           <w:bCs/>
           <w:color w:val="000000" w:themeColor="text1"/>
         </w:rPr>
-        <w:lastRenderedPageBreak/>
         <w:t>Criterios de Aceptación:</w:t>
       </w:r>
     </w:p>
@@ -7192,6 +7330,7 @@
           <w:bCs/>
           <w:color w:val="000000" w:themeColor="text1"/>
         </w:rPr>
+        <w:lastRenderedPageBreak/>
         <w:t>Título:</w:t>
       </w:r>
       <w:r>
@@ -7767,90 +7906,90 @@
           <w:bCs/>
           <w:color w:val="000000" w:themeColor="text1"/>
         </w:rPr>
+        <w:t>Historia de Usuario 6:</w:t>
+      </w:r>
+      <w:r>
+        <w:rPr>
+          <w:rFonts w:cstheme="minorHAnsi"/>
+          <w:color w:val="000000" w:themeColor="text1"/>
+        </w:rPr>
+        <w:t xml:space="preserve"> </w:t>
+      </w:r>
+    </w:p>
+    <w:p>
+      <w:pPr>
+        <w:shd w:val="clear" w:color="auto" w:fill="FFFFFF"/>
+        <w:spacing w:before="100" w:beforeAutospacing="1" w:after="100" w:afterAutospacing="1" w:line="276" w:lineRule="auto"/>
+        <w:jc w:val="both"/>
+        <w:rPr>
+          <w:rFonts w:cstheme="minorHAnsi"/>
+          <w:color w:val="000000" w:themeColor="text1"/>
+        </w:rPr>
+      </w:pPr>
+      <w:r>
+        <w:rPr>
+          <w:rFonts w:cstheme="minorHAnsi"/>
+          <w:b/>
+          <w:bCs/>
+          <w:color w:val="000000" w:themeColor="text1"/>
+        </w:rPr>
+        <w:t>Título:</w:t>
+      </w:r>
+      <w:r>
+        <w:rPr>
+          <w:rFonts w:cstheme="minorHAnsi"/>
+          <w:color w:val="000000" w:themeColor="text1"/>
+        </w:rPr>
+        <w:t xml:space="preserve"> Eliminar Productos del Carrito </w:t>
+      </w:r>
+    </w:p>
+    <w:p>
+      <w:pPr>
+        <w:shd w:val="clear" w:color="auto" w:fill="FFFFFF"/>
+        <w:spacing w:before="100" w:beforeAutospacing="1" w:after="100" w:afterAutospacing="1" w:line="276" w:lineRule="auto"/>
+        <w:jc w:val="both"/>
+        <w:rPr>
+          <w:rFonts w:cstheme="minorHAnsi"/>
+          <w:color w:val="000000" w:themeColor="text1"/>
+        </w:rPr>
+      </w:pPr>
+      <w:r>
+        <w:rPr>
+          <w:rFonts w:cstheme="minorHAnsi"/>
+          <w:b/>
+          <w:bCs/>
+          <w:color w:val="000000" w:themeColor="text1"/>
+        </w:rPr>
+        <w:t>Puntos de Historia:</w:t>
+      </w:r>
+      <w:r>
+        <w:rPr>
+          <w:rFonts w:cstheme="minorHAnsi"/>
+          <w:color w:val="000000" w:themeColor="text1"/>
+        </w:rPr>
+        <w:t xml:space="preserve"> 3</w:t>
+      </w:r>
+    </w:p>
+    <w:p>
+      <w:pPr>
+        <w:shd w:val="clear" w:color="auto" w:fill="FFFFFF"/>
+        <w:spacing w:before="100" w:beforeAutospacing="1" w:after="100" w:afterAutospacing="1" w:line="276" w:lineRule="auto"/>
+        <w:jc w:val="both"/>
+        <w:rPr>
+          <w:rFonts w:cstheme="minorHAnsi"/>
+          <w:b/>
+          <w:bCs/>
+          <w:color w:val="000000" w:themeColor="text1"/>
+        </w:rPr>
+      </w:pPr>
+      <w:r>
+        <w:rPr>
+          <w:rFonts w:cstheme="minorHAnsi"/>
+          <w:b/>
+          <w:bCs/>
+          <w:color w:val="000000" w:themeColor="text1"/>
+        </w:rPr>
         <w:lastRenderedPageBreak/>
-        <w:t>Historia de Usuario 6:</w:t>
-      </w:r>
-      <w:r>
-        <w:rPr>
-          <w:rFonts w:cstheme="minorHAnsi"/>
-          <w:color w:val="000000" w:themeColor="text1"/>
-        </w:rPr>
-        <w:t xml:space="preserve"> </w:t>
-      </w:r>
-    </w:p>
-    <w:p>
-      <w:pPr>
-        <w:shd w:val="clear" w:color="auto" w:fill="FFFFFF"/>
-        <w:spacing w:before="100" w:beforeAutospacing="1" w:after="100" w:afterAutospacing="1" w:line="276" w:lineRule="auto"/>
-        <w:jc w:val="both"/>
-        <w:rPr>
-          <w:rFonts w:cstheme="minorHAnsi"/>
-          <w:color w:val="000000" w:themeColor="text1"/>
-        </w:rPr>
-      </w:pPr>
-      <w:r>
-        <w:rPr>
-          <w:rFonts w:cstheme="minorHAnsi"/>
-          <w:b/>
-          <w:bCs/>
-          <w:color w:val="000000" w:themeColor="text1"/>
-        </w:rPr>
-        <w:t>Título:</w:t>
-      </w:r>
-      <w:r>
-        <w:rPr>
-          <w:rFonts w:cstheme="minorHAnsi"/>
-          <w:color w:val="000000" w:themeColor="text1"/>
-        </w:rPr>
-        <w:t xml:space="preserve"> Eliminar Productos del Carrito </w:t>
-      </w:r>
-    </w:p>
-    <w:p>
-      <w:pPr>
-        <w:shd w:val="clear" w:color="auto" w:fill="FFFFFF"/>
-        <w:spacing w:before="100" w:beforeAutospacing="1" w:after="100" w:afterAutospacing="1" w:line="276" w:lineRule="auto"/>
-        <w:jc w:val="both"/>
-        <w:rPr>
-          <w:rFonts w:cstheme="minorHAnsi"/>
-          <w:color w:val="000000" w:themeColor="text1"/>
-        </w:rPr>
-      </w:pPr>
-      <w:r>
-        <w:rPr>
-          <w:rFonts w:cstheme="minorHAnsi"/>
-          <w:b/>
-          <w:bCs/>
-          <w:color w:val="000000" w:themeColor="text1"/>
-        </w:rPr>
-        <w:t>Puntos de Historia:</w:t>
-      </w:r>
-      <w:r>
-        <w:rPr>
-          <w:rFonts w:cstheme="minorHAnsi"/>
-          <w:color w:val="000000" w:themeColor="text1"/>
-        </w:rPr>
-        <w:t xml:space="preserve"> 3</w:t>
-      </w:r>
-    </w:p>
-    <w:p>
-      <w:pPr>
-        <w:shd w:val="clear" w:color="auto" w:fill="FFFFFF"/>
-        <w:spacing w:before="100" w:beforeAutospacing="1" w:after="100" w:afterAutospacing="1" w:line="276" w:lineRule="auto"/>
-        <w:jc w:val="both"/>
-        <w:rPr>
-          <w:rFonts w:cstheme="minorHAnsi"/>
-          <w:b/>
-          <w:bCs/>
-          <w:color w:val="000000" w:themeColor="text1"/>
-        </w:rPr>
-      </w:pPr>
-      <w:r>
-        <w:rPr>
-          <w:rFonts w:cstheme="minorHAnsi"/>
-          <w:b/>
-          <w:bCs/>
-          <w:color w:val="000000" w:themeColor="text1"/>
-        </w:rPr>
         <w:t>Criterios de Aceptación:</w:t>
       </w:r>
     </w:p>
@@ -8390,7 +8529,6 @@
           <w:color w:val="000000" w:themeColor="text1"/>
           <w:lang w:val="es-ES"/>
         </w:rPr>
-        <w:lastRenderedPageBreak/>
         <w:t>Como usuario, quiero que el formulario de contacto valide que se hayan completado todos los campos obligatorios.</w:t>
       </w:r>
     </w:p>
@@ -8470,6 +8608,7 @@
           <w:color w:val="000000" w:themeColor="text1"/>
           <w:lang w:val="es-ES"/>
         </w:rPr>
+        <w:lastRenderedPageBreak/>
         <w:t>Título:</w:t>
       </w:r>
       <w:r>
@@ -8642,7 +8781,7 @@
           <w:color w:val="000000" w:themeColor="text1"/>
           <w:lang w:val="es-ES"/>
         </w:rPr>
-        <w:t>Lista de Requerimientos Funcionales y No Funcionales</w:t>
+        <w:t>Lista de Requerimientos Funcionales</w:t>
       </w:r>
       <w:r>
         <w:rPr>
@@ -8950,183 +9089,6 @@
           <w:color w:val="000000" w:themeColor="text1"/>
           <w:lang w:val="es-ES"/>
         </w:rPr>
-        <w:t>Requerimientos No Funcionales:</w:t>
-      </w:r>
-    </w:p>
-    <w:p>
-      <w:pPr>
-        <w:pStyle w:val="Prrafodelista"/>
-        <w:numPr>
-          <w:ilvl w:val="0"/>
-          <w:numId w:val="24"/>
-        </w:numPr>
-        <w:shd w:val="clear" w:color="auto" w:fill="FFFFFF"/>
-        <w:spacing w:before="100" w:beforeAutospacing="1" w:after="100" w:afterAutospacing="1" w:line="276" w:lineRule="auto"/>
-        <w:jc w:val="both"/>
-        <w:rPr>
-          <w:rFonts w:cstheme="minorHAnsi"/>
-          <w:color w:val="000000" w:themeColor="text1"/>
-          <w:lang w:val="es-ES"/>
-        </w:rPr>
-      </w:pPr>
-      <w:r>
-        <w:rPr>
-          <w:rFonts w:cstheme="minorHAnsi"/>
-          <w:color w:val="000000" w:themeColor="text1"/>
-          <w:lang w:val="es-ES"/>
-        </w:rPr>
-        <w:t xml:space="preserve">El sitio web debe cargar en menos de </w:t>
-      </w:r>
-      <w:r>
-        <w:rPr>
-          <w:rFonts w:cstheme="minorHAnsi"/>
-          <w:color w:val="000000" w:themeColor="text1"/>
-          <w:lang w:val="es-ES"/>
-        </w:rPr>
-        <w:t>15</w:t>
-      </w:r>
-      <w:r>
-        <w:rPr>
-          <w:rFonts w:cstheme="minorHAnsi"/>
-          <w:color w:val="000000" w:themeColor="text1"/>
-          <w:lang w:val="es-ES"/>
-        </w:rPr>
-        <w:t xml:space="preserve"> segundos.</w:t>
-      </w:r>
-    </w:p>
-    <w:p>
-      <w:pPr>
-        <w:pStyle w:val="Prrafodelista"/>
-        <w:numPr>
-          <w:ilvl w:val="0"/>
-          <w:numId w:val="24"/>
-        </w:numPr>
-        <w:shd w:val="clear" w:color="auto" w:fill="FFFFFF"/>
-        <w:spacing w:before="100" w:beforeAutospacing="1" w:after="100" w:afterAutospacing="1" w:line="276" w:lineRule="auto"/>
-        <w:jc w:val="both"/>
-        <w:rPr>
-          <w:rFonts w:cstheme="minorHAnsi"/>
-          <w:color w:val="000000" w:themeColor="text1"/>
-          <w:lang w:val="es-ES"/>
-        </w:rPr>
-      </w:pPr>
-      <w:r>
-        <w:rPr>
-          <w:rFonts w:cstheme="minorHAnsi"/>
-          <w:color w:val="000000" w:themeColor="text1"/>
-          <w:lang w:val="es-ES"/>
-        </w:rPr>
-        <w:t>El sitio web debe ser compatible con los navegadores más comunes.</w:t>
-      </w:r>
-    </w:p>
-    <w:p>
-      <w:pPr>
-        <w:pStyle w:val="Prrafodelista"/>
-        <w:numPr>
-          <w:ilvl w:val="0"/>
-          <w:numId w:val="24"/>
-        </w:numPr>
-        <w:shd w:val="clear" w:color="auto" w:fill="FFFFFF"/>
-        <w:spacing w:before="100" w:beforeAutospacing="1" w:after="100" w:afterAutospacing="1" w:line="276" w:lineRule="auto"/>
-        <w:jc w:val="both"/>
-        <w:rPr>
-          <w:rFonts w:cstheme="minorHAnsi"/>
-          <w:color w:val="000000" w:themeColor="text1"/>
-          <w:lang w:val="es-ES"/>
-        </w:rPr>
-      </w:pPr>
-      <w:r>
-        <w:rPr>
-          <w:rFonts w:cstheme="minorHAnsi"/>
-          <w:color w:val="000000" w:themeColor="text1"/>
-          <w:lang w:val="es-ES"/>
-        </w:rPr>
-        <w:t>El diseño debe ser intuitivo y fácil de usar.</w:t>
-      </w:r>
-    </w:p>
-    <w:p>
-      <w:pPr>
-        <w:pStyle w:val="Prrafodelista"/>
-        <w:numPr>
-          <w:ilvl w:val="0"/>
-          <w:numId w:val="24"/>
-        </w:numPr>
-        <w:shd w:val="clear" w:color="auto" w:fill="FFFFFF"/>
-        <w:spacing w:before="100" w:beforeAutospacing="1" w:after="100" w:afterAutospacing="1" w:line="276" w:lineRule="auto"/>
-        <w:jc w:val="both"/>
-        <w:rPr>
-          <w:rFonts w:cstheme="minorHAnsi"/>
-          <w:color w:val="000000" w:themeColor="text1"/>
-          <w:lang w:val="es-ES"/>
-        </w:rPr>
-      </w:pPr>
-      <w:r>
-        <w:rPr>
-          <w:rFonts w:cstheme="minorHAnsi"/>
-          <w:color w:val="000000" w:themeColor="text1"/>
-          <w:lang w:val="es-ES"/>
-        </w:rPr>
-        <w:t>La interfaz debe ser estéticamente atractiva.</w:t>
-      </w:r>
-    </w:p>
-    <w:p>
-      <w:pPr>
-        <w:shd w:val="clear" w:color="auto" w:fill="FFFFFF"/>
-        <w:spacing w:before="100" w:beforeAutospacing="1" w:after="100" w:afterAutospacing="1" w:line="276" w:lineRule="auto"/>
-        <w:jc w:val="both"/>
-        <w:rPr>
-          <w:rFonts w:cstheme="minorHAnsi"/>
-          <w:color w:val="000000" w:themeColor="text1"/>
-          <w:lang w:val="es-ES"/>
-        </w:rPr>
-      </w:pPr>
-    </w:p>
-    <w:p>
-      <w:pPr>
-        <w:shd w:val="clear" w:color="auto" w:fill="FFFFFF"/>
-        <w:spacing w:before="100" w:beforeAutospacing="1" w:after="100" w:afterAutospacing="1" w:line="276" w:lineRule="auto"/>
-        <w:jc w:val="both"/>
-        <w:rPr>
-          <w:rFonts w:cstheme="minorHAnsi"/>
-          <w:color w:val="000000" w:themeColor="text1"/>
-          <w:lang w:val="es-ES"/>
-        </w:rPr>
-      </w:pPr>
-    </w:p>
-    <w:p>
-      <w:pPr>
-        <w:shd w:val="clear" w:color="auto" w:fill="FFFFFF"/>
-        <w:spacing w:before="100" w:beforeAutospacing="1" w:after="100" w:afterAutospacing="1" w:line="276" w:lineRule="auto"/>
-        <w:jc w:val="both"/>
-        <w:rPr>
-          <w:rFonts w:cstheme="minorHAnsi"/>
-          <w:color w:val="000000" w:themeColor="text1"/>
-          <w:lang w:val="es-ES"/>
-        </w:rPr>
-      </w:pPr>
-    </w:p>
-    <w:p>
-      <w:pPr>
-        <w:shd w:val="clear" w:color="auto" w:fill="FFFFFF"/>
-        <w:spacing w:before="100" w:beforeAutospacing="1" w:after="100" w:afterAutospacing="1" w:line="276" w:lineRule="auto"/>
-        <w:jc w:val="both"/>
-        <w:rPr>
-          <w:rFonts w:cstheme="minorHAnsi"/>
-          <w:b/>
-          <w:bCs/>
-          <w:color w:val="000000" w:themeColor="text1"/>
-          <w:lang w:val="es-ES"/>
-        </w:rPr>
-      </w:pPr>
-      <w:r>
-        <w:rPr>
-          <w:rFonts w:cstheme="minorHAnsi"/>
-          <w:b/>
-          <w:bCs/>
-          <w:color w:val="000000" w:themeColor="text1"/>
-          <w:lang w:val="es-ES"/>
-        </w:rPr>
-        <w:lastRenderedPageBreak/>
         <w:t>Casos de pruebas:</w:t>
       </w:r>
     </w:p>
@@ -9535,6 +9497,7 @@
           <w:color w:val="000000" w:themeColor="text1"/>
           <w:lang w:val="es-ES"/>
         </w:rPr>
+        <w:lastRenderedPageBreak/>
         <w:t>Prueba de Compatibilidad con Navegadores.</w:t>
       </w:r>
     </w:p>
@@ -9612,33 +9575,365 @@
     </w:p>
     <w:p>
       <w:pPr>
-        <w:pStyle w:val="Prrafodelista"/>
-        <w:shd w:val="clear" w:color="auto" w:fill="FFFFFF"/>
-        <w:spacing w:before="100" w:beforeAutospacing="1" w:after="100" w:afterAutospacing="1" w:line="360" w:lineRule="auto"/>
-        <w:jc w:val="both"/>
-        <w:rPr>
-          <w:rFonts w:cstheme="minorHAnsi"/>
-          <w:b/>
-          <w:bCs/>
-          <w:color w:val="000000" w:themeColor="text1"/>
-          <w:lang w:val="es-ES"/>
-        </w:rPr>
-      </w:pPr>
-    </w:p>
-    <w:p>
-      <w:pPr>
-        <w:pStyle w:val="Prrafodelista"/>
-        <w:shd w:val="clear" w:color="auto" w:fill="FFFFFF"/>
-        <w:spacing w:before="100" w:beforeAutospacing="1" w:after="100" w:afterAutospacing="1" w:line="360" w:lineRule="auto"/>
-        <w:jc w:val="both"/>
-        <w:rPr>
-          <w:rFonts w:cstheme="minorHAnsi"/>
-          <w:b/>
-          <w:bCs/>
-          <w:color w:val="000000" w:themeColor="text1"/>
-          <w:lang w:val="es-ES"/>
-        </w:rPr>
-      </w:pPr>
+        <w:shd w:val="clear" w:color="auto" w:fill="FFFFFF"/>
+        <w:spacing w:before="100" w:beforeAutospacing="1" w:after="100" w:afterAutospacing="1" w:line="360" w:lineRule="auto"/>
+        <w:jc w:val="both"/>
+        <w:rPr>
+          <w:rFonts w:cstheme="minorHAnsi"/>
+          <w:b/>
+          <w:bCs/>
+          <w:color w:val="000000" w:themeColor="text1"/>
+          <w:lang w:val="es-ES"/>
+        </w:rPr>
+      </w:pPr>
+    </w:p>
+    <w:p>
+      <w:pPr>
+        <w:shd w:val="clear" w:color="auto" w:fill="FFFFFF"/>
+        <w:spacing w:before="100" w:beforeAutospacing="1" w:after="100" w:afterAutospacing="1" w:line="360" w:lineRule="auto"/>
+        <w:jc w:val="both"/>
+        <w:rPr>
+          <w:rFonts w:cstheme="minorHAnsi"/>
+          <w:color w:val="000000" w:themeColor="text1"/>
+        </w:rPr>
+      </w:pPr>
+      <w:r>
+        <w:rPr>
+          <w:rFonts w:cstheme="minorHAnsi"/>
+          <w:b/>
+          <w:bCs/>
+          <w:color w:val="000000" w:themeColor="text1"/>
+        </w:rPr>
+        <w:t>Caso de prueba - Inicio de Sesión</w:t>
+      </w:r>
+      <w:r>
+        <w:rPr>
+          <w:rFonts w:cstheme="minorHAnsi"/>
+          <w:b/>
+          <w:bCs/>
+          <w:color w:val="000000" w:themeColor="text1"/>
+        </w:rPr>
+        <w:t>:</w:t>
+      </w:r>
+      <w:r>
+        <w:t xml:space="preserve"> </w:t>
+      </w:r>
+      <w:r>
+        <w:rPr>
+          <w:rFonts w:cstheme="minorHAnsi"/>
+          <w:color w:val="000000" w:themeColor="text1"/>
+        </w:rPr>
+        <w:t>Abr</w:t>
+      </w:r>
+      <w:r>
+        <w:rPr>
+          <w:rFonts w:cstheme="minorHAnsi"/>
+          <w:color w:val="000000" w:themeColor="text1"/>
+        </w:rPr>
+        <w:t>e</w:t>
+      </w:r>
+      <w:r>
+        <w:rPr>
+          <w:rFonts w:cstheme="minorHAnsi"/>
+          <w:color w:val="000000" w:themeColor="text1"/>
+        </w:rPr>
+        <w:t xml:space="preserve"> la página de inicio de sesión, ingres</w:t>
+      </w:r>
+      <w:r>
+        <w:rPr>
+          <w:rFonts w:cstheme="minorHAnsi"/>
+          <w:color w:val="000000" w:themeColor="text1"/>
+        </w:rPr>
+        <w:t>a</w:t>
+      </w:r>
+      <w:r>
+        <w:rPr>
+          <w:rFonts w:cstheme="minorHAnsi"/>
+          <w:color w:val="000000" w:themeColor="text1"/>
+        </w:rPr>
+        <w:t xml:space="preserve"> el nombre de usuario y la contraseña del usuario, inicie sesión y verifique si la página de inicio de sesión se carga correctamente. </w:t>
+      </w:r>
+    </w:p>
+    <w:p>
+      <w:pPr>
+        <w:shd w:val="clear" w:color="auto" w:fill="FFFFFF"/>
+        <w:spacing w:before="100" w:beforeAutospacing="1" w:after="100" w:afterAutospacing="1" w:line="360" w:lineRule="auto"/>
+        <w:jc w:val="both"/>
+        <w:rPr>
+          <w:rFonts w:cstheme="minorHAnsi"/>
+          <w:color w:val="000000" w:themeColor="text1"/>
+          <w:lang w:val="es-ES"/>
+        </w:rPr>
+      </w:pPr>
+      <w:r>
+        <w:rPr>
+          <w:rFonts w:cstheme="minorHAnsi"/>
+          <w:b/>
+          <w:bCs/>
+          <w:color w:val="000000" w:themeColor="text1"/>
+        </w:rPr>
+        <w:t>Caso de prueba – página de inicio/portada:</w:t>
+      </w:r>
+      <w:r>
+        <w:rPr>
+          <w:rFonts w:cstheme="minorHAnsi"/>
+          <w:b/>
+          <w:bCs/>
+          <w:color w:val="000000" w:themeColor="text1"/>
+        </w:rPr>
+        <w:t xml:space="preserve"> </w:t>
+      </w:r>
+      <w:r>
+        <w:rPr>
+          <w:rFonts w:cstheme="minorHAnsi"/>
+          <w:color w:val="000000" w:themeColor="text1"/>
+        </w:rPr>
+        <w:t xml:space="preserve">se debe mostrar la página de inicio/portada con </w:t>
+      </w:r>
+      <w:r>
+        <w:rPr>
+          <w:rFonts w:cstheme="minorHAnsi"/>
+          <w:color w:val="000000" w:themeColor="text1"/>
+        </w:rPr>
+        <w:t xml:space="preserve">su </w:t>
+      </w:r>
+      <w:proofErr w:type="spellStart"/>
+      <w:r>
+        <w:rPr>
+          <w:rFonts w:cstheme="minorHAnsi"/>
+          <w:color w:val="000000" w:themeColor="text1"/>
+          <w:lang w:val="es-ES"/>
+        </w:rPr>
+        <w:t>dise</w:t>
+      </w:r>
+      <w:r>
+        <w:rPr>
+          <w:rFonts w:cstheme="minorHAnsi"/>
+          <w:color w:val="000000" w:themeColor="text1"/>
+          <w:lang w:val="es-MX"/>
+        </w:rPr>
+        <w:t>ño</w:t>
+      </w:r>
+      <w:proofErr w:type="spellEnd"/>
+      <w:r>
+        <w:rPr>
+          <w:rFonts w:cstheme="minorHAnsi"/>
+          <w:color w:val="000000" w:themeColor="text1"/>
+          <w:lang w:val="es-MX"/>
+        </w:rPr>
+        <w:t>, con un botón de información</w:t>
+      </w:r>
+      <w:r>
+        <w:rPr>
+          <w:rFonts w:cstheme="minorHAnsi"/>
+          <w:color w:val="000000" w:themeColor="text1"/>
+          <w:lang w:val="es-MX"/>
+        </w:rPr>
+        <w:t xml:space="preserve"> </w:t>
+      </w:r>
+      <w:r>
+        <w:rPr>
+          <w:rFonts w:cstheme="minorHAnsi"/>
+          <w:color w:val="000000" w:themeColor="text1"/>
+          <w:lang w:val="es-ES"/>
+        </w:rPr>
+        <w:t>(</w:t>
+      </w:r>
+      <w:r>
+        <w:rPr>
+          <w:rFonts w:cstheme="minorHAnsi"/>
+          <w:color w:val="000000" w:themeColor="text1"/>
+          <w:lang w:val="es-ES"/>
+        </w:rPr>
+        <w:t>de momento no funcional).</w:t>
+      </w:r>
+    </w:p>
+    <w:p>
+      <w:pPr>
+        <w:shd w:val="clear" w:color="auto" w:fill="FFFFFF"/>
+        <w:spacing w:before="100" w:beforeAutospacing="1" w:after="100" w:afterAutospacing="1" w:line="360" w:lineRule="auto"/>
+        <w:jc w:val="both"/>
+        <w:rPr>
+          <w:rFonts w:cstheme="minorHAnsi"/>
+          <w:color w:val="000000" w:themeColor="text1"/>
+        </w:rPr>
+      </w:pPr>
+      <w:r>
+        <w:rPr>
+          <w:rFonts w:cstheme="minorHAnsi"/>
+          <w:b/>
+          <w:bCs/>
+          <w:color w:val="000000" w:themeColor="text1"/>
+        </w:rPr>
+        <w:t>Caso de prueba - Navegación a la página de Contacto</w:t>
+      </w:r>
+      <w:r>
+        <w:rPr>
+          <w:rFonts w:cstheme="minorHAnsi"/>
+          <w:b/>
+          <w:bCs/>
+          <w:color w:val="000000" w:themeColor="text1"/>
+        </w:rPr>
+        <w:t xml:space="preserve">: </w:t>
+      </w:r>
+      <w:r>
+        <w:rPr>
+          <w:rFonts w:cstheme="minorHAnsi"/>
+          <w:color w:val="000000" w:themeColor="text1"/>
+        </w:rPr>
+        <w:t>Va a la página de contacto, tome una captura de pantalla y verifique que la navegación fue exitosa.  </w:t>
+      </w:r>
+    </w:p>
+    <w:p>
+      <w:pPr>
+        <w:shd w:val="clear" w:color="auto" w:fill="FFFFFF"/>
+        <w:spacing w:before="100" w:beforeAutospacing="1" w:after="100" w:afterAutospacing="1" w:line="360" w:lineRule="auto"/>
+        <w:jc w:val="both"/>
+        <w:rPr>
+          <w:rFonts w:cstheme="minorHAnsi"/>
+          <w:b/>
+          <w:bCs/>
+          <w:color w:val="000000" w:themeColor="text1"/>
+        </w:rPr>
+      </w:pPr>
+      <w:r>
+        <w:rPr>
+          <w:rFonts w:cstheme="minorHAnsi"/>
+          <w:b/>
+          <w:bCs/>
+          <w:color w:val="000000" w:themeColor="text1"/>
+        </w:rPr>
+        <w:t>C</w:t>
+      </w:r>
+      <w:r>
+        <w:rPr>
+          <w:rFonts w:cstheme="minorHAnsi"/>
+          <w:b/>
+          <w:bCs/>
+          <w:color w:val="000000" w:themeColor="text1"/>
+        </w:rPr>
+        <w:t>aso de prueba - Navegación a la página de Producto</w:t>
+      </w:r>
+      <w:r>
+        <w:rPr>
+          <w:rFonts w:cstheme="minorHAnsi"/>
+          <w:b/>
+          <w:bCs/>
+          <w:color w:val="000000" w:themeColor="text1"/>
+        </w:rPr>
+        <w:t xml:space="preserve">: </w:t>
+      </w:r>
+      <w:r>
+        <w:rPr>
+          <w:rFonts w:cstheme="minorHAnsi"/>
+          <w:color w:val="000000" w:themeColor="text1"/>
+        </w:rPr>
+        <w:t>Va a la página del producto, tome una captura de pantalla y verifique que la navegación fue exitosa.</w:t>
+      </w:r>
+      <w:r>
+        <w:rPr>
+          <w:rFonts w:cstheme="minorHAnsi"/>
+          <w:b/>
+          <w:bCs/>
+          <w:color w:val="000000" w:themeColor="text1"/>
+        </w:rPr>
+        <w:t> </w:t>
+      </w:r>
+    </w:p>
+    <w:p>
+      <w:pPr>
+        <w:shd w:val="clear" w:color="auto" w:fill="FFFFFF"/>
+        <w:spacing w:before="100" w:beforeAutospacing="1" w:after="100" w:afterAutospacing="1" w:line="360" w:lineRule="auto"/>
+        <w:jc w:val="both"/>
+        <w:rPr>
+          <w:rFonts w:cstheme="minorHAnsi"/>
+          <w:b/>
+          <w:bCs/>
+          <w:color w:val="000000" w:themeColor="text1"/>
+        </w:rPr>
+      </w:pPr>
+      <w:r>
+        <w:rPr>
+          <w:rFonts w:cstheme="minorHAnsi"/>
+          <w:b/>
+          <w:bCs/>
+          <w:color w:val="000000" w:themeColor="text1"/>
+        </w:rPr>
+        <w:t>Caso de prueba - Agregar Producto al Carrito</w:t>
+      </w:r>
+      <w:r>
+        <w:rPr>
+          <w:rFonts w:cstheme="minorHAnsi"/>
+          <w:b/>
+          <w:bCs/>
+          <w:color w:val="000000" w:themeColor="text1"/>
+        </w:rPr>
+        <w:t>:</w:t>
+      </w:r>
+      <w:r>
+        <w:t xml:space="preserve"> </w:t>
+      </w:r>
+      <w:r>
+        <w:rPr>
+          <w:rFonts w:cstheme="minorHAnsi"/>
+          <w:color w:val="000000" w:themeColor="text1"/>
+        </w:rPr>
+        <w:t>Agregue un producto al carrito, desplace el cursor sobre el ícono del carrito para verificar que el producto se haya agregado y tome una captura de pantalla. Luego verifique si el producto ya está en el carrito.</w:t>
+      </w:r>
+      <w:r>
+        <w:rPr>
+          <w:rFonts w:cstheme="minorHAnsi"/>
+          <w:b/>
+          <w:bCs/>
+          <w:color w:val="000000" w:themeColor="text1"/>
+        </w:rPr>
+        <w:t> </w:t>
+      </w:r>
+    </w:p>
+    <w:p>
+      <w:pPr>
+        <w:shd w:val="clear" w:color="auto" w:fill="FFFFFF"/>
+        <w:spacing w:before="100" w:beforeAutospacing="1" w:after="100" w:afterAutospacing="1" w:line="360" w:lineRule="auto"/>
+        <w:jc w:val="both"/>
+        <w:rPr>
+          <w:rFonts w:cstheme="minorHAnsi"/>
+          <w:color w:val="000000" w:themeColor="text1"/>
+        </w:rPr>
+      </w:pPr>
+      <w:r>
+        <w:rPr>
+          <w:rFonts w:cstheme="minorHAnsi"/>
+          <w:b/>
+          <w:bCs/>
+          <w:color w:val="000000" w:themeColor="text1"/>
+        </w:rPr>
+        <w:t>Caso de prueba - Cerrar Sesión</w:t>
+      </w:r>
+      <w:r>
+        <w:rPr>
+          <w:rFonts w:cstheme="minorHAnsi"/>
+          <w:b/>
+          <w:bCs/>
+          <w:color w:val="000000" w:themeColor="text1"/>
+        </w:rPr>
+        <w:t xml:space="preserve">: </w:t>
+      </w:r>
+      <w:r>
+        <w:rPr>
+          <w:rFonts w:cstheme="minorHAnsi"/>
+          <w:color w:val="000000" w:themeColor="text1"/>
+        </w:rPr>
+        <w:t>Va a la página de cierre de sesión, tome una captura de pantalla y verifique que la navegación fue exitosa.</w:t>
+      </w:r>
+      <w:r>
+        <w:rPr>
+          <w:rFonts w:cstheme="minorHAnsi"/>
+          <w:b/>
+          <w:bCs/>
+          <w:color w:val="000000" w:themeColor="text1"/>
+        </w:rPr>
+        <w:t> </w:t>
+      </w:r>
     </w:p>
     <w:p>
       <w:pPr>
@@ -9695,17 +9990,7 @@
           <w:color w:val="000000" w:themeColor="text1"/>
           <w:lang w:val="es-ES"/>
         </w:rPr>
-        <w:t>14.</w:t>
-      </w:r>
-      <w:r>
-        <w:rPr>
-          <w:rFonts w:cstheme="minorHAnsi"/>
-          <w:b/>
-          <w:bCs/>
-          <w:color w:val="000000" w:themeColor="text1"/>
-          <w:lang w:val="es-ES"/>
-        </w:rPr>
-        <w:t>Conclusión</w:t>
+        <w:t>https://youtu.be/FfgpoWSQlPw</w:t>
       </w:r>
     </w:p>
     <w:p>
@@ -13220,6 +13505,7 @@
   <w:style w:type="character" w:default="1" w:styleId="Fuentedeprrafopredeter">
     <w:name w:val="Default Paragraph Font"/>
     <w:uiPriority w:val="1"/>
+    <w:semiHidden/>
     <w:unhideWhenUsed/>
   </w:style>
   <w:style w:type="table" w:default="1" w:styleId="Tablanormal">

</xml_diff>

<commit_message>
modificando el word explicativo del proyecto
</commit_message>
<xml_diff>
--- a/proyecto final programcion 3.docx
+++ b/proyecto final programcion 3.docx
@@ -9941,32 +9941,26 @@
         <w:spacing w:before="100" w:beforeAutospacing="1" w:after="100" w:afterAutospacing="1" w:line="360" w:lineRule="auto"/>
         <w:jc w:val="both"/>
         <w:rPr>
-          <w:rFonts w:cstheme="minorHAnsi"/>
-          <w:b/>
-          <w:bCs/>
-          <w:color w:val="000000" w:themeColor="text1"/>
-          <w:lang w:val="es-ES"/>
-        </w:rPr>
-      </w:pPr>
-      <w:r>
-        <w:rPr>
-          <w:rFonts w:cstheme="minorHAnsi"/>
-          <w:b/>
-          <w:bCs/>
-          <w:color w:val="000000" w:themeColor="text1"/>
-          <w:lang w:val="es-ES"/>
-        </w:rPr>
-        <w:t>13.</w:t>
-      </w:r>
-      <w:r>
-        <w:rPr>
-          <w:rFonts w:cstheme="minorHAnsi"/>
-          <w:b/>
-          <w:bCs/>
-          <w:color w:val="000000" w:themeColor="text1"/>
-          <w:lang w:val="es-ES"/>
-        </w:rPr>
-        <w:t>Demostración del Proyecto</w:t>
+          <w:rFonts w:asciiTheme="majorHAnsi" w:hAnsiTheme="majorHAnsi" w:cstheme="majorHAnsi"/>
+          <w:b/>
+          <w:bCs/>
+          <w:color w:val="000000" w:themeColor="text1"/>
+          <w:sz w:val="32"/>
+          <w:szCs w:val="32"/>
+          <w:lang w:val="es-ES"/>
+        </w:rPr>
+      </w:pPr>
+      <w:r>
+        <w:rPr>
+          <w:rFonts w:asciiTheme="majorHAnsi" w:hAnsiTheme="majorHAnsi" w:cstheme="majorHAnsi"/>
+          <w:b/>
+          <w:bCs/>
+          <w:color w:val="000000" w:themeColor="text1"/>
+          <w:sz w:val="32"/>
+          <w:szCs w:val="32"/>
+          <w:lang w:val="es-ES"/>
+        </w:rPr>
+        <w:t>13.Demostración del Proyecto</w:t>
       </w:r>
     </w:p>
     <w:p>

</xml_diff>

<commit_message>
agregando un dato importante de como funciona el programa al final y actulizando screenshot
</commit_message>
<xml_diff>
--- a/proyecto final programcion 3.docx
+++ b/proyecto final programcion 3.docx
@@ -2051,7 +2051,6 @@
         </w:rPr>
         <w:t xml:space="preserve"> 18 de </w:t>
       </w:r>
-      <w:proofErr w:type="gramStart"/>
       <w:r>
         <w:rPr>
           <w:rFonts w:cstheme="minorHAnsi"/>
@@ -2064,15 +2063,7 @@
           <w:rFonts w:cstheme="minorHAnsi"/>
           <w:color w:val="000000" w:themeColor="text1"/>
         </w:rPr>
-        <w:t>gosto</w:t>
-      </w:r>
-      <w:proofErr w:type="gramEnd"/>
-      <w:r>
-        <w:rPr>
-          <w:rFonts w:cstheme="minorHAnsi"/>
-          <w:color w:val="000000" w:themeColor="text1"/>
-        </w:rPr>
-        <w:t>, 2023</w:t>
+        <w:t>gosto, 2023</w:t>
       </w:r>
     </w:p>
     <w:p>
@@ -3155,7 +3146,6 @@
           <w:lang w:val="es-ES"/>
         </w:rPr>
       </w:pPr>
-      <w:proofErr w:type="gramStart"/>
       <w:r>
         <w:rPr>
           <w:rFonts w:cstheme="minorHAnsi"/>
@@ -3176,7 +3166,6 @@
         </w:rPr>
         <w:t>:</w:t>
       </w:r>
-      <w:proofErr w:type="gramEnd"/>
     </w:p>
     <w:p>
       <w:pPr>
@@ -3316,7 +3305,6 @@
           <w:lang w:val="en-US"/>
         </w:rPr>
       </w:pPr>
-      <w:proofErr w:type="gramStart"/>
       <w:r>
         <w:rPr>
           <w:rFonts w:cstheme="minorHAnsi"/>
@@ -3337,7 +3325,6 @@
         </w:rPr>
         <w:t>:</w:t>
       </w:r>
-      <w:proofErr w:type="gramEnd"/>
     </w:p>
     <w:p>
       <w:pPr>
@@ -3402,7 +3389,6 @@
           <w:lang w:val="es-ES"/>
         </w:rPr>
       </w:pPr>
-      <w:proofErr w:type="gramStart"/>
       <w:r>
         <w:rPr>
           <w:rFonts w:cstheme="minorHAnsi"/>
@@ -3423,7 +3409,6 @@
         </w:rPr>
         <w:t>:</w:t>
       </w:r>
-      <w:proofErr w:type="gramEnd"/>
     </w:p>
     <w:p>
       <w:pPr>
@@ -3513,7 +3498,6 @@
           <w:lang w:val="es-ES"/>
         </w:rPr>
       </w:pPr>
-      <w:proofErr w:type="gramStart"/>
       <w:r>
         <w:rPr>
           <w:rFonts w:cstheme="minorHAnsi"/>
@@ -3534,7 +3518,6 @@
         </w:rPr>
         <w:t>:</w:t>
       </w:r>
-      <w:proofErr w:type="gramEnd"/>
     </w:p>
     <w:p>
       <w:pPr>
@@ -5001,29 +4984,7 @@
           <w:color w:val="000000" w:themeColor="text1"/>
           <w:lang w:val="es-ES"/>
         </w:rPr>
-        <w:t xml:space="preserve">Navegadores </w:t>
-      </w:r>
-      <w:proofErr w:type="gramStart"/>
-      <w:r>
-        <w:rPr>
-          <w:rFonts w:cstheme="minorHAnsi"/>
-          <w:b/>
-          <w:bCs/>
-          <w:color w:val="000000" w:themeColor="text1"/>
-          <w:lang w:val="es-ES"/>
-        </w:rPr>
-        <w:t>web modernos</w:t>
-      </w:r>
-      <w:proofErr w:type="gramEnd"/>
-      <w:r>
-        <w:rPr>
-          <w:rFonts w:cstheme="minorHAnsi"/>
-          <w:b/>
-          <w:bCs/>
-          <w:color w:val="000000" w:themeColor="text1"/>
-          <w:lang w:val="es-ES"/>
-        </w:rPr>
-        <w:t>:</w:t>
+        <w:t>Navegadores web modernos:</w:t>
       </w:r>
     </w:p>
     <w:p>
@@ -9994,10 +9955,88 @@
         <w:jc w:val="both"/>
         <w:rPr>
           <w:rFonts w:cstheme="minorHAnsi"/>
-          <w:color w:val="000000" w:themeColor="text1"/>
-          <w:lang w:val="es-ES"/>
-        </w:rPr>
-      </w:pPr>
+          <w:b/>
+          <w:bCs/>
+          <w:color w:val="000000" w:themeColor="text1"/>
+          <w:lang w:val="es-ES"/>
+        </w:rPr>
+      </w:pPr>
+      <w:r>
+        <w:rPr>
+          <w:rFonts w:cstheme="minorHAnsi"/>
+          <w:b/>
+          <w:bCs/>
+          <w:color w:val="000000" w:themeColor="text1"/>
+          <w:lang w:val="es-ES"/>
+        </w:rPr>
+        <w:t xml:space="preserve">ojo: debe instalar el </w:t>
+      </w:r>
+      <w:proofErr w:type="spellStart"/>
+      <w:r>
+        <w:rPr>
+          <w:rFonts w:cstheme="minorHAnsi"/>
+          <w:b/>
+          <w:bCs/>
+          <w:color w:val="000000" w:themeColor="text1"/>
+          <w:lang w:val="es-ES"/>
+        </w:rPr>
+        <w:t>live</w:t>
+      </w:r>
+      <w:proofErr w:type="spellEnd"/>
+      <w:r>
+        <w:rPr>
+          <w:rFonts w:cstheme="minorHAnsi"/>
+          <w:b/>
+          <w:bCs/>
+          <w:color w:val="000000" w:themeColor="text1"/>
+          <w:lang w:val="es-ES"/>
+        </w:rPr>
+        <w:t xml:space="preserve"> server de visual </w:t>
+      </w:r>
+      <w:proofErr w:type="spellStart"/>
+      <w:r>
+        <w:rPr>
+          <w:rFonts w:cstheme="minorHAnsi"/>
+          <w:b/>
+          <w:bCs/>
+          <w:color w:val="000000" w:themeColor="text1"/>
+          <w:lang w:val="es-ES"/>
+        </w:rPr>
+        <w:t>studio</w:t>
+      </w:r>
+      <w:proofErr w:type="spellEnd"/>
+      <w:r>
+        <w:rPr>
+          <w:rFonts w:cstheme="minorHAnsi"/>
+          <w:b/>
+          <w:bCs/>
+          <w:color w:val="000000" w:themeColor="text1"/>
+          <w:lang w:val="es-ES"/>
+        </w:rPr>
+        <w:t xml:space="preserve"> </w:t>
+      </w:r>
+      <w:proofErr w:type="spellStart"/>
+      <w:r>
+        <w:rPr>
+          <w:rFonts w:cstheme="minorHAnsi"/>
+          <w:b/>
+          <w:bCs/>
+          <w:color w:val="000000" w:themeColor="text1"/>
+          <w:lang w:val="es-ES"/>
+        </w:rPr>
+        <w:t>code</w:t>
+      </w:r>
+      <w:proofErr w:type="spellEnd"/>
+      <w:r>
+        <w:rPr>
+          <w:rFonts w:cstheme="minorHAnsi"/>
+          <w:b/>
+          <w:bCs/>
+          <w:color w:val="000000" w:themeColor="text1"/>
+          <w:lang w:val="es-ES"/>
+        </w:rPr>
+        <w:t xml:space="preserve"> e iniciarlo para que así funcione</w:t>
+      </w:r>
     </w:p>
     <w:sectPr>
       <w:pgSz w:w="11906" w:h="16838"/>

</xml_diff>